<commit_message>
visual dos artefatos padronizado
</commit_message>
<xml_diff>
--- a/Artefatos/12. Lista de Características (Descrição das Características).docx
+++ b/Artefatos/12. Lista de Características (Descrição das Características).docx
@@ -1,19 +1,15 @@
 
 <file path=word/document.xml><?xml version="1.0" encoding="utf-8"?>
-<w:document xmlns:wpc="http://schemas.microsoft.com/office/word/2010/wordprocessingCanvas" xmlns:mc="http://schemas.openxmlformats.org/markup-compatibility/2006" xmlns:o="urn:schemas-microsoft-com:office:office" xmlns:r="http://schemas.openxmlformats.org/officeDocument/2006/relationships" xmlns:m="http://schemas.openxmlformats.org/officeDocument/2006/math" xmlns:v="urn:schemas-microsoft-com:vml" xmlns:wp14="http://schemas.microsoft.com/office/word/2010/wordprocessingDrawing" xmlns:wp="http://schemas.openxmlformats.org/drawingml/2006/wordprocessingDrawing" xmlns:w10="urn:schemas-microsoft-com:office:word" xmlns:w="http://schemas.openxmlformats.org/wordprocessingml/2006/main" xmlns:w14="http://schemas.microsoft.com/office/word/2010/wordml" xmlns:w15="http://schemas.microsoft.com/office/word/2012/wordml" xmlns:wpg="http://schemas.microsoft.com/office/word/2010/wordprocessingGroup" xmlns:wpi="http://schemas.microsoft.com/office/word/2010/wordprocessingInk" xmlns:wne="http://schemas.microsoft.com/office/word/2006/wordml" xmlns:wps="http://schemas.microsoft.com/office/word/2010/wordprocessingShape" mc:Ignorable="w14 w15 wp14">
+<w:document xmlns:o="urn:schemas-microsoft-com:office:office" xmlns:r="http://schemas.openxmlformats.org/officeDocument/2006/relationships" xmlns:v="urn:schemas-microsoft-com:vml" xmlns:w="http://schemas.openxmlformats.org/wordprocessingml/2006/main" xmlns:w10="urn:schemas-microsoft-com:office:word" xmlns:wp="http://schemas.openxmlformats.org/drawingml/2006/wordprocessingDrawing" xmlns:wps="http://schemas.microsoft.com/office/word/2010/wordprocessingShape" xmlns:wpg="http://schemas.microsoft.com/office/word/2010/wordprocessingGroup" xmlns:mc="http://schemas.openxmlformats.org/markup-compatibility/2006" xmlns:wp14="http://schemas.microsoft.com/office/word/2010/wordprocessingDrawing" xmlns:w14="http://schemas.microsoft.com/office/word/2010/wordml" mc:Ignorable="w14 wp14">
   <w:body>
     <w:p>
       <w:pPr>
-        <w:pBdr>
-          <w:top w:val="nil"/>
-          <w:left w:val="nil"/>
-          <w:bottom w:val="nil"/>
-          <w:right w:val="nil"/>
-          <w:between w:val="nil"/>
-        </w:pBdr>
-        <w:spacing w:after="60" w:line="240" w:lineRule="auto"/>
+        <w:pStyle w:val="Normal"/>
+        <w:pBdr/>
+        <w:spacing w:lineRule="auto" w:line="240" w:before="0" w:after="60"/>
         <w:rPr>
-          <w:rFonts w:ascii="Arial" w:eastAsia="Arial" w:hAnsi="Arial" w:cs="Arial"/>
+          <w:rFonts w:ascii="Arial" w:hAnsi="Arial" w:eastAsia="Arial" w:cs="Arial"/>
+          <w:b/>
           <w:b/>
           <w:color w:val="000000"/>
           <w:sz w:val="52"/>
@@ -22,7 +18,7 @@
       </w:pPr>
       <w:r>
         <w:rPr>
-          <w:rFonts w:ascii="Arial" w:eastAsia="Arial" w:hAnsi="Arial" w:cs="Arial"/>
+          <w:rFonts w:eastAsia="Arial" w:cs="Arial" w:ascii="Arial" w:hAnsi="Arial"/>
           <w:b/>
           <w:color w:val="000000"/>
           <w:sz w:val="52"/>
@@ -33,36 +29,33 @@
     </w:p>
     <w:p>
       <w:pPr>
-        <w:pBdr>
-          <w:top w:val="nil"/>
-          <w:left w:val="nil"/>
-          <w:bottom w:val="nil"/>
-          <w:right w:val="nil"/>
-          <w:between w:val="nil"/>
-        </w:pBdr>
-        <w:spacing w:after="60" w:line="240" w:lineRule="auto"/>
+        <w:pStyle w:val="Normal"/>
+        <w:pBdr/>
+        <w:spacing w:lineRule="auto" w:line="240" w:before="0" w:after="60"/>
         <w:rPr>
-          <w:rFonts w:ascii="Arial" w:eastAsia="Arial" w:hAnsi="Arial" w:cs="Arial"/>
+          <w:rFonts w:ascii="Arial" w:hAnsi="Arial" w:eastAsia="Arial" w:cs="Arial"/>
           <w:sz w:val="52"/>
           <w:szCs w:val="52"/>
         </w:rPr>
       </w:pPr>
+      <w:r>
+        <w:rPr>
+          <w:rFonts w:eastAsia="Arial" w:cs="Arial" w:ascii="Arial" w:hAnsi="Arial"/>
+          <w:sz w:val="52"/>
+          <w:szCs w:val="52"/>
+        </w:rPr>
+      </w:r>
     </w:p>
     <w:p>
       <w:pPr>
-        <w:pBdr>
-          <w:top w:val="nil"/>
-          <w:left w:val="nil"/>
-          <w:bottom w:val="nil"/>
-          <w:right w:val="nil"/>
-          <w:between w:val="nil"/>
-        </w:pBdr>
-        <w:spacing w:after="320" w:line="240" w:lineRule="auto"/>
+        <w:pStyle w:val="Normal"/>
+        <w:pBdr/>
+        <w:spacing w:lineRule="auto" w:line="240" w:before="0" w:after="320"/>
+        <w:rPr/>
       </w:pPr>
-      <w:bookmarkStart w:id="0" w:name="_GoBack"/>
       <w:r>
         <w:rPr>
-          <w:rFonts w:ascii="Arial" w:eastAsia="Arial" w:hAnsi="Arial" w:cs="Arial"/>
+          <w:rFonts w:eastAsia="Arial" w:cs="Arial" w:ascii="Arial" w:hAnsi="Arial"/>
           <w:color w:val="666666"/>
         </w:rPr>
         <w:t>Descrição das Características</w:t>
@@ -72,17 +65,23 @@
       <w:tblPr>
         <w:tblStyle w:val="a"/>
         <w:tblW w:w="8670" w:type="dxa"/>
+        <w:jc w:val="left"/>
         <w:tblInd w:w="0" w:type="dxa"/>
         <w:tblBorders>
-          <w:top w:val="single" w:sz="4" w:space="0" w:color="000000"/>
-          <w:left w:val="single" w:sz="4" w:space="0" w:color="000000"/>
-          <w:bottom w:val="single" w:sz="4" w:space="0" w:color="000000"/>
-          <w:right w:val="single" w:sz="4" w:space="0" w:color="000000"/>
-          <w:insideH w:val="single" w:sz="4" w:space="0" w:color="000000"/>
-          <w:insideV w:val="single" w:sz="4" w:space="0" w:color="000000"/>
+          <w:top w:val="single" w:sz="18" w:space="0" w:color="000001"/>
+          <w:left w:val="single" w:sz="18" w:space="0" w:color="000001"/>
+          <w:bottom w:val="single" w:sz="18" w:space="0" w:color="000001"/>
+          <w:right w:val="single" w:sz="18" w:space="0" w:color="000001"/>
+          <w:insideH w:val="single" w:sz="18" w:space="0" w:color="000001"/>
+          <w:insideV w:val="single" w:sz="18" w:space="0" w:color="000001"/>
         </w:tblBorders>
-        <w:tblLayout w:type="fixed"/>
-        <w:tblLook w:val="0400" w:firstRow="0" w:lastRow="0" w:firstColumn="0" w:lastColumn="0" w:noHBand="0" w:noVBand="1"/>
+        <w:tblCellMar>
+          <w:top w:w="0" w:type="dxa"/>
+          <w:left w:w="90" w:type="dxa"/>
+          <w:bottom w:w="0" w:type="dxa"/>
+          <w:right w:w="108" w:type="dxa"/>
+        </w:tblCellMar>
+        <w:tblLook w:firstRow="0" w:noVBand="1" w:lastRow="0" w:firstColumn="0" w:lastColumn="0" w:noHBand="0" w:val="0400"/>
       </w:tblPr>
       <w:tblGrid>
         <w:gridCol w:w="390"/>
@@ -90,27 +89,37 @@
         <w:gridCol w:w="5250"/>
       </w:tblGrid>
       <w:tr>
+        <w:trPr/>
         <w:tc>
           <w:tcPr>
             <w:tcW w:w="390" w:type="dxa"/>
             <w:tcBorders>
-              <w:top w:val="single" w:sz="18" w:space="0" w:color="000000"/>
-              <w:left w:val="single" w:sz="18" w:space="0" w:color="000000"/>
-              <w:bottom w:val="single" w:sz="18" w:space="0" w:color="000000"/>
-              <w:right w:val="single" w:sz="18" w:space="0" w:color="000000"/>
+              <w:top w:val="single" w:sz="18" w:space="0" w:color="000001"/>
+              <w:left w:val="single" w:sz="18" w:space="0" w:color="000001"/>
+              <w:bottom w:val="single" w:sz="18" w:space="0" w:color="000001"/>
+              <w:right w:val="single" w:sz="18" w:space="0" w:color="000001"/>
+              <w:insideH w:val="single" w:sz="18" w:space="0" w:color="000001"/>
+              <w:insideV w:val="single" w:sz="18" w:space="0" w:color="000001"/>
             </w:tcBorders>
-            <w:shd w:val="clear" w:color="auto" w:fill="FFE599"/>
+            <w:shd w:color="auto" w:fill="FFE599" w:val="clear"/>
+            <w:tcMar>
+              <w:left w:w="90" w:type="dxa"/>
+            </w:tcMar>
           </w:tcPr>
           <w:p>
             <w:pPr>
-              <w:jc w:val="center"/>
-              <w:rPr>
-                <w:rFonts w:ascii="Arial" w:eastAsia="Arial" w:hAnsi="Arial" w:cs="Arial"/>
-              </w:rPr>
-            </w:pPr>
-            <w:r>
-              <w:rPr>
-                <w:rFonts w:ascii="Arial" w:eastAsia="Arial" w:hAnsi="Arial" w:cs="Arial"/>
+              <w:pStyle w:val="Normal"/>
+              <w:spacing w:before="57" w:after="103"/>
+              <w:jc w:val="center"/>
+              <w:rPr>
+                <w:rFonts w:ascii="Arial" w:hAnsi="Arial" w:eastAsia="Arial" w:cs="Arial"/>
+              </w:rPr>
+            </w:pPr>
+            <w:r>
+              <w:rPr>
+                <w:rFonts w:eastAsia="Arial" w:cs="Arial" w:ascii="Arial" w:hAnsi="Arial"/>
+                <w:b/>
+                <w:bCs/>
               </w:rPr>
               <w:t>#</w:t>
             </w:r>
@@ -120,24 +129,33 @@
           <w:tcPr>
             <w:tcW w:w="3030" w:type="dxa"/>
             <w:tcBorders>
-              <w:top w:val="single" w:sz="18" w:space="0" w:color="000000"/>
-              <w:left w:val="single" w:sz="18" w:space="0" w:color="000000"/>
-              <w:bottom w:val="single" w:sz="18" w:space="0" w:color="000000"/>
-              <w:right w:val="single" w:sz="18" w:space="0" w:color="000000"/>
+              <w:top w:val="single" w:sz="18" w:space="0" w:color="000001"/>
+              <w:left w:val="single" w:sz="18" w:space="0" w:color="000001"/>
+              <w:bottom w:val="single" w:sz="18" w:space="0" w:color="000001"/>
+              <w:right w:val="single" w:sz="18" w:space="0" w:color="000001"/>
+              <w:insideH w:val="single" w:sz="18" w:space="0" w:color="000001"/>
+              <w:insideV w:val="single" w:sz="18" w:space="0" w:color="000001"/>
             </w:tcBorders>
-            <w:shd w:val="clear" w:color="auto" w:fill="FFE599"/>
+            <w:shd w:color="auto" w:fill="FFE599" w:val="clear"/>
+            <w:tcMar>
+              <w:left w:w="90" w:type="dxa"/>
+            </w:tcMar>
           </w:tcPr>
           <w:p>
             <w:pPr>
-              <w:jc w:val="center"/>
-              <w:rPr>
-                <w:rFonts w:ascii="Arial" w:eastAsia="Arial" w:hAnsi="Arial" w:cs="Arial"/>
+              <w:pStyle w:val="Normal"/>
+              <w:spacing w:before="57" w:after="103"/>
+              <w:jc w:val="center"/>
+              <w:rPr>
+                <w:rFonts w:ascii="Arial" w:hAnsi="Arial" w:eastAsia="Arial" w:cs="Arial"/>
                 <w:color w:val="000000"/>
               </w:rPr>
             </w:pPr>
             <w:r>
               <w:rPr>
-                <w:rFonts w:ascii="Arial" w:eastAsia="Arial" w:hAnsi="Arial" w:cs="Arial"/>
+                <w:rFonts w:eastAsia="Arial" w:cs="Arial" w:ascii="Arial" w:hAnsi="Arial"/>
+                <w:b/>
+                <w:bCs/>
                 <w:color w:val="000000"/>
               </w:rPr>
               <w:t>Características</w:t>
@@ -148,23 +166,32 @@
           <w:tcPr>
             <w:tcW w:w="5250" w:type="dxa"/>
             <w:tcBorders>
-              <w:top w:val="single" w:sz="18" w:space="0" w:color="000000"/>
-              <w:left w:val="single" w:sz="18" w:space="0" w:color="000000"/>
-              <w:bottom w:val="single" w:sz="18" w:space="0" w:color="000000"/>
-              <w:right w:val="single" w:sz="18" w:space="0" w:color="000000"/>
+              <w:top w:val="single" w:sz="18" w:space="0" w:color="000001"/>
+              <w:left w:val="single" w:sz="18" w:space="0" w:color="000001"/>
+              <w:bottom w:val="single" w:sz="18" w:space="0" w:color="000001"/>
+              <w:right w:val="single" w:sz="18" w:space="0" w:color="000001"/>
+              <w:insideH w:val="single" w:sz="18" w:space="0" w:color="000001"/>
+              <w:insideV w:val="single" w:sz="18" w:space="0" w:color="000001"/>
             </w:tcBorders>
-            <w:shd w:val="clear" w:color="auto" w:fill="FFE599"/>
+            <w:shd w:color="auto" w:fill="FFE599" w:val="clear"/>
+            <w:tcMar>
+              <w:left w:w="90" w:type="dxa"/>
+            </w:tcMar>
           </w:tcPr>
           <w:p>
             <w:pPr>
-              <w:jc w:val="center"/>
-              <w:rPr>
-                <w:rFonts w:ascii="Arial" w:eastAsia="Arial" w:hAnsi="Arial" w:cs="Arial"/>
-              </w:rPr>
-            </w:pPr>
-            <w:r>
-              <w:rPr>
-                <w:rFonts w:ascii="Arial" w:eastAsia="Arial" w:hAnsi="Arial" w:cs="Arial"/>
+              <w:pStyle w:val="Normal"/>
+              <w:spacing w:before="57" w:after="103"/>
+              <w:jc w:val="center"/>
+              <w:rPr>
+                <w:rFonts w:ascii="Arial" w:hAnsi="Arial" w:eastAsia="Arial" w:cs="Arial"/>
+              </w:rPr>
+            </w:pPr>
+            <w:r>
+              <w:rPr>
+                <w:rFonts w:eastAsia="Arial" w:cs="Arial" w:ascii="Arial" w:hAnsi="Arial"/>
+                <w:b/>
+                <w:bCs/>
               </w:rPr>
               <w:t>Descrição</w:t>
             </w:r>
@@ -172,40 +199,48 @@
         </w:tc>
       </w:tr>
       <w:tr>
+        <w:trPr/>
         <w:tc>
           <w:tcPr>
             <w:tcW w:w="390" w:type="dxa"/>
             <w:tcBorders>
-              <w:top w:val="single" w:sz="18" w:space="0" w:color="000000"/>
-              <w:left w:val="single" w:sz="18" w:space="0" w:color="000000"/>
+              <w:top w:val="single" w:sz="18" w:space="0" w:color="000001"/>
+              <w:left w:val="single" w:sz="18" w:space="0" w:color="000001"/>
+              <w:bottom w:val="single" w:sz="4" w:space="0" w:color="000001"/>
+              <w:right w:val="single" w:sz="4" w:space="0" w:color="000001"/>
+              <w:insideH w:val="single" w:sz="4" w:space="0" w:color="000001"/>
+              <w:insideV w:val="single" w:sz="4" w:space="0" w:color="000001"/>
             </w:tcBorders>
+            <w:shd w:fill="auto" w:val="clear"/>
+            <w:tcMar>
+              <w:left w:w="90" w:type="dxa"/>
+            </w:tcMar>
           </w:tcPr>
           <w:p>
             <w:pPr>
-              <w:jc w:val="center"/>
-              <w:rPr>
-                <w:rFonts w:ascii="Arial" w:eastAsia="Arial" w:hAnsi="Arial" w:cs="Arial"/>
-              </w:rPr>
-            </w:pPr>
-          </w:p>
-          <w:p>
-            <w:pPr>
-              <w:jc w:val="center"/>
-              <w:rPr>
-                <w:rFonts w:ascii="Arial" w:eastAsia="Arial" w:hAnsi="Arial" w:cs="Arial"/>
-              </w:rPr>
-            </w:pPr>
-          </w:p>
-          <w:p>
-            <w:pPr>
-              <w:jc w:val="center"/>
-              <w:rPr>
-                <w:rFonts w:ascii="Arial" w:eastAsia="Arial" w:hAnsi="Arial" w:cs="Arial"/>
-              </w:rPr>
-            </w:pPr>
-            <w:r>
-              <w:rPr>
-                <w:rFonts w:ascii="Arial" w:eastAsia="Arial" w:hAnsi="Arial" w:cs="Arial"/>
+              <w:pStyle w:val="Normal"/>
+              <w:spacing w:lineRule="auto" w:line="240"/>
+              <w:jc w:val="center"/>
+              <w:rPr>
+                <w:rFonts w:ascii="Arial" w:hAnsi="Arial" w:eastAsia="Arial" w:cs="Arial"/>
+              </w:rPr>
+            </w:pPr>
+            <w:r>
+              <w:rPr>
+                <w:rFonts w:eastAsia="Arial" w:cs="Arial" w:ascii="Arial" w:hAnsi="Arial"/>
+              </w:rPr>
+            </w:r>
+          </w:p>
+          <w:p>
+            <w:pPr>
+              <w:pStyle w:val="Normal"/>
+              <w:spacing w:lineRule="auto" w:line="240" w:before="342" w:after="342"/>
+              <w:jc w:val="center"/>
+              <w:rPr/>
+            </w:pPr>
+            <w:r>
+              <w:rPr>
+                <w:rFonts w:eastAsia="Arial" w:cs="Arial" w:ascii="Arial" w:hAnsi="Arial"/>
               </w:rPr>
               <w:t>1</w:t>
             </w:r>
@@ -215,45 +250,60 @@
           <w:tcPr>
             <w:tcW w:w="3030" w:type="dxa"/>
             <w:tcBorders>
-              <w:top w:val="single" w:sz="18" w:space="0" w:color="000000"/>
+              <w:top w:val="single" w:sz="18" w:space="0" w:color="000001"/>
+              <w:left w:val="single" w:sz="4" w:space="0" w:color="000001"/>
+              <w:bottom w:val="single" w:sz="4" w:space="0" w:color="000001"/>
+              <w:right w:val="single" w:sz="4" w:space="0" w:color="000001"/>
+              <w:insideH w:val="single" w:sz="4" w:space="0" w:color="000001"/>
+              <w:insideV w:val="single" w:sz="4" w:space="0" w:color="000001"/>
             </w:tcBorders>
+            <w:shd w:fill="auto" w:val="clear"/>
+            <w:tcMar>
+              <w:left w:w="108" w:type="dxa"/>
+            </w:tcMar>
           </w:tcPr>
           <w:p>
             <w:pPr>
-              <w:jc w:val="center"/>
-              <w:rPr>
-                <w:rFonts w:ascii="Arial" w:eastAsia="Arial" w:hAnsi="Arial" w:cs="Arial"/>
-              </w:rPr>
-            </w:pPr>
-          </w:p>
-          <w:p>
-            <w:pPr>
-              <w:jc w:val="center"/>
-              <w:rPr>
-                <w:rFonts w:ascii="Arial" w:eastAsia="Arial" w:hAnsi="Arial" w:cs="Arial"/>
-              </w:rPr>
-            </w:pPr>
-          </w:p>
-          <w:p>
-            <w:pPr>
-              <w:jc w:val="center"/>
-              <w:rPr>
-                <w:rFonts w:ascii="Arial" w:eastAsia="Arial" w:hAnsi="Arial" w:cs="Arial"/>
-                <w:color w:val="000000"/>
-              </w:rPr>
-            </w:pPr>
-            <w:r>
-              <w:rPr>
-                <w:rFonts w:ascii="Arial" w:eastAsia="Arial" w:hAnsi="Arial" w:cs="Arial"/>
+              <w:pStyle w:val="Normal"/>
+              <w:spacing w:before="0" w:after="46"/>
+              <w:jc w:val="center"/>
+              <w:rPr>
+                <w:rFonts w:ascii="Arial" w:hAnsi="Arial" w:eastAsia="Arial" w:cs="Arial"/>
+              </w:rPr>
+            </w:pPr>
+            <w:r>
+              <w:rPr>
+                <w:rFonts w:eastAsia="Arial" w:cs="Arial" w:ascii="Arial" w:hAnsi="Arial"/>
+              </w:rPr>
+            </w:r>
+          </w:p>
+          <w:p>
+            <w:pPr>
+              <w:pStyle w:val="Normal"/>
+              <w:spacing w:before="0" w:after="46"/>
+              <w:jc w:val="center"/>
+              <w:rPr>
+                <w:rFonts w:ascii="Arial" w:hAnsi="Arial" w:eastAsia="Arial" w:cs="Arial"/>
+              </w:rPr>
+            </w:pPr>
+            <w:r>
+              <w:rPr>
+                <w:rFonts w:eastAsia="Arial" w:cs="Arial" w:ascii="Arial" w:hAnsi="Arial"/>
+              </w:rPr>
+            </w:r>
+          </w:p>
+          <w:p>
+            <w:pPr>
+              <w:pStyle w:val="Normal"/>
+              <w:spacing w:before="0" w:after="0"/>
+              <w:jc w:val="center"/>
+              <w:rPr/>
+            </w:pPr>
+            <w:r>
+              <w:rPr>
+                <w:rFonts w:eastAsia="Arial" w:cs="Arial" w:ascii="Arial" w:hAnsi="Arial"/>
               </w:rPr>
               <w:t>Cadastro de clientes</w:t>
-            </w:r>
-            <w:r>
-              <w:rPr>
-                <w:rFonts w:ascii="Arial" w:eastAsia="Arial" w:hAnsi="Arial" w:cs="Arial"/>
-                <w:color w:val="000000"/>
-              </w:rPr>
-              <w:t>.</w:t>
             </w:r>
           </w:p>
         </w:tc>
@@ -261,82 +311,94 @@
           <w:tcPr>
             <w:tcW w:w="5250" w:type="dxa"/>
             <w:tcBorders>
-              <w:top w:val="single" w:sz="18" w:space="0" w:color="000000"/>
-              <w:right w:val="single" w:sz="18" w:space="0" w:color="000000"/>
+              <w:top w:val="single" w:sz="18" w:space="0" w:color="000001"/>
+              <w:left w:val="single" w:sz="4" w:space="0" w:color="000001"/>
+              <w:bottom w:val="single" w:sz="4" w:space="0" w:color="000001"/>
+              <w:right w:val="single" w:sz="18" w:space="0" w:color="000001"/>
+              <w:insideH w:val="single" w:sz="4" w:space="0" w:color="000001"/>
+              <w:insideV w:val="single" w:sz="18" w:space="0" w:color="000001"/>
             </w:tcBorders>
+            <w:shd w:fill="auto" w:val="clear"/>
+            <w:tcMar>
+              <w:left w:w="108" w:type="dxa"/>
+            </w:tcMar>
           </w:tcPr>
           <w:p>
             <w:pPr>
-              <w:rPr>
-                <w:rFonts w:ascii="Arial" w:eastAsia="Arial" w:hAnsi="Arial" w:cs="Arial"/>
-              </w:rPr>
-            </w:pPr>
-            <w:r>
-              <w:rPr>
-                <w:rFonts w:ascii="Arial" w:eastAsia="Arial" w:hAnsi="Arial" w:cs="Arial"/>
+              <w:pStyle w:val="Normal"/>
+              <w:jc w:val="left"/>
+              <w:rPr>
+                <w:rFonts w:ascii="Arial" w:hAnsi="Arial" w:eastAsia="Arial" w:cs="Arial"/>
+              </w:rPr>
+            </w:pPr>
+            <w:r>
+              <w:rPr>
+                <w:rFonts w:eastAsia="Arial" w:cs="Arial" w:ascii="Arial" w:hAnsi="Arial"/>
               </w:rPr>
               <w:t xml:space="preserve">O proprietário e os funcionários poderão cadastrar novos clientes no sistema. </w:t>
             </w:r>
           </w:p>
           <w:p>
             <w:pPr>
-              <w:rPr>
-                <w:rFonts w:ascii="Arial" w:eastAsia="Arial" w:hAnsi="Arial" w:cs="Arial"/>
-              </w:rPr>
-            </w:pPr>
-            <w:r>
-              <w:rPr>
-                <w:rFonts w:ascii="Arial" w:eastAsia="Arial" w:hAnsi="Arial" w:cs="Arial"/>
+              <w:pStyle w:val="Normal"/>
+              <w:spacing w:before="0" w:after="160"/>
+              <w:jc w:val="left"/>
+              <w:rPr/>
+            </w:pPr>
+            <w:r>
+              <w:rPr>
+                <w:rFonts w:eastAsia="Arial" w:cs="Arial" w:ascii="Arial" w:hAnsi="Arial"/>
               </w:rPr>
               <w:t>Dessa maneira, haverá um controle maior sobre os dados dos clientes cadastrados.</w:t>
             </w:r>
-          </w:p>
-          <w:p>
-            <w:pPr>
-              <w:rPr>
-                <w:rFonts w:ascii="Arial" w:eastAsia="Arial" w:hAnsi="Arial" w:cs="Arial"/>
-              </w:rPr>
-            </w:pPr>
           </w:p>
         </w:tc>
       </w:tr>
       <w:tr>
         <w:trPr>
-          <w:trHeight w:val="1440"/>
+          <w:trHeight w:val="1440" w:hRule="atLeast"/>
         </w:trPr>
         <w:tc>
           <w:tcPr>
             <w:tcW w:w="390" w:type="dxa"/>
             <w:tcBorders>
-              <w:left w:val="single" w:sz="18" w:space="0" w:color="000000"/>
+              <w:top w:val="single" w:sz="4" w:space="0" w:color="000001"/>
+              <w:left w:val="single" w:sz="18" w:space="0" w:color="000001"/>
+              <w:bottom w:val="single" w:sz="4" w:space="0" w:color="000001"/>
+              <w:right w:val="single" w:sz="4" w:space="0" w:color="000001"/>
+              <w:insideH w:val="single" w:sz="4" w:space="0" w:color="000001"/>
+              <w:insideV w:val="single" w:sz="4" w:space="0" w:color="000001"/>
             </w:tcBorders>
+            <w:shd w:fill="auto" w:val="clear"/>
+            <w:tcMar>
+              <w:left w:w="90" w:type="dxa"/>
+            </w:tcMar>
           </w:tcPr>
           <w:p>
             <w:pPr>
-              <w:jc w:val="center"/>
-              <w:rPr>
-                <w:rFonts w:ascii="Arial" w:eastAsia="Arial" w:hAnsi="Arial" w:cs="Arial"/>
-              </w:rPr>
-            </w:pPr>
-          </w:p>
-          <w:p>
-            <w:pPr>
-              <w:jc w:val="center"/>
-              <w:rPr>
-                <w:rFonts w:ascii="Arial" w:eastAsia="Arial" w:hAnsi="Arial" w:cs="Arial"/>
-              </w:rPr>
-            </w:pPr>
-          </w:p>
-          <w:p>
-            <w:pPr>
-              <w:jc w:val="center"/>
-              <w:rPr>
-                <w:rFonts w:ascii="Arial" w:eastAsia="Arial" w:hAnsi="Arial" w:cs="Arial"/>
-              </w:rPr>
-            </w:pPr>
-            <w:r>
-              <w:rPr>
-                <w:rFonts w:ascii="Arial" w:eastAsia="Arial" w:hAnsi="Arial" w:cs="Arial"/>
+              <w:pStyle w:val="Normal"/>
+              <w:spacing w:lineRule="auto" w:line="240"/>
+              <w:jc w:val="center"/>
+              <w:rPr>
+                <w:rFonts w:ascii="Arial" w:hAnsi="Arial" w:eastAsia="Arial" w:cs="Arial"/>
+              </w:rPr>
+            </w:pPr>
+            <w:r>
+              <w:rPr>
+                <w:rFonts w:eastAsia="Arial" w:cs="Arial" w:ascii="Arial" w:hAnsi="Arial"/>
+              </w:rPr>
+            </w:r>
+          </w:p>
+          <w:p>
+            <w:pPr>
+              <w:pStyle w:val="Normal"/>
+              <w:spacing w:lineRule="auto" w:line="240" w:before="342" w:after="342"/>
+              <w:jc w:val="center"/>
+              <w:rPr/>
+            </w:pPr>
+            <w:r>
+              <w:rPr>
+                <w:rFonts w:eastAsia="Arial" w:cs="Arial" w:ascii="Arial" w:hAnsi="Arial"/>
               </w:rPr>
               <w:t>2</w:t>
             </w:r>
@@ -345,37 +407,62 @@
         <w:tc>
           <w:tcPr>
             <w:tcW w:w="3030" w:type="dxa"/>
+            <w:tcBorders>
+              <w:top w:val="single" w:sz="4" w:space="0" w:color="000001"/>
+              <w:left w:val="single" w:sz="4" w:space="0" w:color="000001"/>
+              <w:bottom w:val="single" w:sz="4" w:space="0" w:color="000001"/>
+              <w:right w:val="single" w:sz="4" w:space="0" w:color="000001"/>
+              <w:insideH w:val="single" w:sz="4" w:space="0" w:color="000001"/>
+              <w:insideV w:val="single" w:sz="4" w:space="0" w:color="000001"/>
+            </w:tcBorders>
+            <w:shd w:fill="auto" w:val="clear"/>
+            <w:tcMar>
+              <w:left w:w="108" w:type="dxa"/>
+            </w:tcMar>
           </w:tcPr>
           <w:p>
             <w:pPr>
-              <w:jc w:val="center"/>
-              <w:rPr>
-                <w:rFonts w:ascii="Arial" w:eastAsia="Arial" w:hAnsi="Arial" w:cs="Arial"/>
-              </w:rPr>
-            </w:pPr>
-          </w:p>
-          <w:p>
-            <w:pPr>
-              <w:jc w:val="center"/>
-              <w:rPr>
-                <w:rFonts w:ascii="Arial" w:eastAsia="Arial" w:hAnsi="Arial" w:cs="Arial"/>
-              </w:rPr>
-            </w:pPr>
-          </w:p>
-          <w:p>
-            <w:pPr>
-              <w:jc w:val="center"/>
-              <w:rPr>
-                <w:rFonts w:ascii="Arial" w:eastAsia="Arial" w:hAnsi="Arial" w:cs="Arial"/>
+              <w:pStyle w:val="Normal"/>
+              <w:spacing w:before="0" w:after="46"/>
+              <w:jc w:val="center"/>
+              <w:rPr>
+                <w:rFonts w:ascii="Arial" w:hAnsi="Arial" w:eastAsia="Arial" w:cs="Arial"/>
+              </w:rPr>
+            </w:pPr>
+            <w:r>
+              <w:rPr>
+                <w:rFonts w:eastAsia="Arial" w:cs="Arial" w:ascii="Arial" w:hAnsi="Arial"/>
+              </w:rPr>
+            </w:r>
+          </w:p>
+          <w:p>
+            <w:pPr>
+              <w:pStyle w:val="Normal"/>
+              <w:spacing w:before="0" w:after="46"/>
+              <w:jc w:val="center"/>
+              <w:rPr>
+                <w:rFonts w:ascii="Arial" w:hAnsi="Arial" w:eastAsia="Arial" w:cs="Arial"/>
+              </w:rPr>
+            </w:pPr>
+            <w:r>
+              <w:rPr>
+                <w:rFonts w:eastAsia="Arial" w:cs="Arial" w:ascii="Arial" w:hAnsi="Arial"/>
+              </w:rPr>
+            </w:r>
+          </w:p>
+          <w:p>
+            <w:pPr>
+              <w:pStyle w:val="Normal"/>
+              <w:spacing w:before="0" w:after="0"/>
+              <w:jc w:val="center"/>
+              <w:rPr/>
+            </w:pPr>
+            <w:r>
+              <w:rPr>
+                <w:rFonts w:eastAsia="Arial" w:cs="Arial" w:ascii="Arial" w:hAnsi="Arial"/>
                 <w:color w:val="000000"/>
               </w:rPr>
-            </w:pPr>
-            <w:r>
-              <w:rPr>
-                <w:rFonts w:ascii="Arial" w:eastAsia="Arial" w:hAnsi="Arial" w:cs="Arial"/>
-                <w:color w:val="000000"/>
-              </w:rPr>
-              <w:t>Gestão de lucro.</w:t>
+              <w:t>Gestão de lucro</w:t>
             </w:r>
           </w:p>
         </w:tc>
@@ -383,50 +470,91 @@
           <w:tcPr>
             <w:tcW w:w="5250" w:type="dxa"/>
             <w:tcBorders>
-              <w:right w:val="single" w:sz="18" w:space="0" w:color="000000"/>
+              <w:top w:val="single" w:sz="4" w:space="0" w:color="000001"/>
+              <w:left w:val="single" w:sz="4" w:space="0" w:color="000001"/>
+              <w:bottom w:val="single" w:sz="4" w:space="0" w:color="000001"/>
+              <w:right w:val="single" w:sz="18" w:space="0" w:color="000001"/>
+              <w:insideH w:val="single" w:sz="4" w:space="0" w:color="000001"/>
+              <w:insideV w:val="single" w:sz="18" w:space="0" w:color="000001"/>
             </w:tcBorders>
+            <w:shd w:fill="auto" w:val="clear"/>
+            <w:tcMar>
+              <w:left w:w="108" w:type="dxa"/>
+            </w:tcMar>
           </w:tcPr>
           <w:p>
             <w:pPr>
-              <w:rPr>
-                <w:rFonts w:ascii="Arial" w:eastAsia="Arial" w:hAnsi="Arial" w:cs="Arial"/>
-              </w:rPr>
-            </w:pPr>
-            <w:r>
-              <w:rPr>
-                <w:rFonts w:ascii="Arial" w:eastAsia="Arial" w:hAnsi="Arial" w:cs="Arial"/>
-              </w:rPr>
-              <w:t>O proprietário terá um controle mais preciso de acordo com o seu lucro diário, semanal e mensal, assim solucionando um de seus problemas apresentado que é a falta de controle de lucro.</w:t>
+              <w:pStyle w:val="Normal"/>
+              <w:spacing w:before="114" w:after="274"/>
+              <w:jc w:val="left"/>
+              <w:rPr/>
+            </w:pPr>
+            <w:r>
+              <w:rPr>
+                <w:rFonts w:eastAsia="Arial" w:cs="Arial" w:ascii="Arial" w:hAnsi="Arial"/>
+              </w:rPr>
+              <w:t xml:space="preserve">O proprietário terá um controle mais preciso de acordo com o seu lucro diário, semanal e mensal, assim solucionando um de seus </w:t>
+            </w:r>
+            <w:r>
+              <w:rPr>
+                <w:rFonts w:eastAsia="Arial" w:cs="Arial" w:ascii="Arial" w:hAnsi="Arial"/>
+              </w:rPr>
+              <w:t>problemas apresentados</w:t>
+            </w:r>
+            <w:r>
+              <w:rPr>
+                <w:rFonts w:eastAsia="Arial" w:cs="Arial" w:ascii="Arial" w:hAnsi="Arial"/>
+              </w:rPr>
+              <w:t xml:space="preserve"> que é a falta de controle de lucro.</w:t>
             </w:r>
           </w:p>
         </w:tc>
       </w:tr>
       <w:tr>
+        <w:trPr/>
         <w:tc>
           <w:tcPr>
             <w:tcW w:w="390" w:type="dxa"/>
             <w:tcBorders>
-              <w:left w:val="single" w:sz="18" w:space="0" w:color="000000"/>
+              <w:top w:val="single" w:sz="4" w:space="0" w:color="000001"/>
+              <w:left w:val="single" w:sz="18" w:space="0" w:color="000001"/>
+              <w:bottom w:val="single" w:sz="4" w:space="0" w:color="000001"/>
+              <w:right w:val="single" w:sz="4" w:space="0" w:color="000001"/>
+              <w:insideH w:val="single" w:sz="4" w:space="0" w:color="000001"/>
+              <w:insideV w:val="single" w:sz="4" w:space="0" w:color="000001"/>
             </w:tcBorders>
+            <w:shd w:fill="auto" w:val="clear"/>
+            <w:tcMar>
+              <w:left w:w="90" w:type="dxa"/>
+            </w:tcMar>
           </w:tcPr>
           <w:p>
             <w:pPr>
-              <w:jc w:val="center"/>
-              <w:rPr>
-                <w:rFonts w:ascii="Arial" w:eastAsia="Arial" w:hAnsi="Arial" w:cs="Arial"/>
-              </w:rPr>
-            </w:pPr>
-          </w:p>
-          <w:p>
-            <w:pPr>
-              <w:jc w:val="center"/>
-              <w:rPr>
-                <w:rFonts w:ascii="Arial" w:eastAsia="Arial" w:hAnsi="Arial" w:cs="Arial"/>
-              </w:rPr>
-            </w:pPr>
-            <w:r>
-              <w:rPr>
-                <w:rFonts w:ascii="Arial" w:eastAsia="Arial" w:hAnsi="Arial" w:cs="Arial"/>
+              <w:pStyle w:val="Normal"/>
+              <w:spacing w:lineRule="auto" w:line="240"/>
+              <w:jc w:val="center"/>
+              <w:rPr>
+                <w:rFonts w:ascii="Arial" w:hAnsi="Arial" w:eastAsia="Arial" w:cs="Arial"/>
+              </w:rPr>
+            </w:pPr>
+            <w:r>
+              <w:rPr>
+                <w:rFonts w:eastAsia="Arial" w:cs="Arial" w:ascii="Arial" w:hAnsi="Arial"/>
+              </w:rPr>
+            </w:r>
+          </w:p>
+          <w:p>
+            <w:pPr>
+              <w:pStyle w:val="Normal"/>
+              <w:spacing w:lineRule="auto" w:line="240" w:before="0" w:after="160"/>
+              <w:jc w:val="center"/>
+              <w:rPr>
+                <w:rFonts w:ascii="Arial" w:hAnsi="Arial" w:eastAsia="Arial" w:cs="Arial"/>
+              </w:rPr>
+            </w:pPr>
+            <w:r>
+              <w:rPr>
+                <w:rFonts w:eastAsia="Arial" w:cs="Arial" w:ascii="Arial" w:hAnsi="Arial"/>
               </w:rPr>
               <w:t>3</w:t>
             </w:r>
@@ -435,103 +563,142 @@
         <w:tc>
           <w:tcPr>
             <w:tcW w:w="3030" w:type="dxa"/>
+            <w:tcBorders>
+              <w:top w:val="single" w:sz="4" w:space="0" w:color="000001"/>
+              <w:left w:val="single" w:sz="4" w:space="0" w:color="000001"/>
+              <w:bottom w:val="single" w:sz="4" w:space="0" w:color="000001"/>
+              <w:right w:val="single" w:sz="4" w:space="0" w:color="000001"/>
+              <w:insideH w:val="single" w:sz="4" w:space="0" w:color="000001"/>
+              <w:insideV w:val="single" w:sz="4" w:space="0" w:color="000001"/>
+            </w:tcBorders>
+            <w:shd w:fill="auto" w:val="clear"/>
+            <w:tcMar>
+              <w:left w:w="108" w:type="dxa"/>
+            </w:tcMar>
           </w:tcPr>
           <w:p>
             <w:pPr>
-              <w:jc w:val="center"/>
-              <w:rPr>
-                <w:rFonts w:ascii="Arial" w:eastAsia="Arial" w:hAnsi="Arial" w:cs="Arial"/>
-              </w:rPr>
-            </w:pPr>
-          </w:p>
-          <w:p>
-            <w:pPr>
-              <w:jc w:val="center"/>
-              <w:rPr>
-                <w:rFonts w:ascii="Arial" w:eastAsia="Arial" w:hAnsi="Arial" w:cs="Arial"/>
+              <w:pStyle w:val="Normal"/>
+              <w:spacing w:before="0" w:after="46"/>
+              <w:jc w:val="center"/>
+              <w:rPr>
+                <w:rFonts w:ascii="Arial" w:hAnsi="Arial" w:eastAsia="Arial" w:cs="Arial"/>
+              </w:rPr>
+            </w:pPr>
+            <w:r>
+              <w:rPr>
+                <w:rFonts w:eastAsia="Arial" w:cs="Arial" w:ascii="Arial" w:hAnsi="Arial"/>
+              </w:rPr>
+            </w:r>
+          </w:p>
+          <w:p>
+            <w:pPr>
+              <w:pStyle w:val="Normal"/>
+              <w:spacing w:before="0" w:after="46"/>
+              <w:jc w:val="center"/>
+              <w:rPr/>
+            </w:pPr>
+            <w:r>
+              <w:rPr>
+                <w:rFonts w:eastAsia="Arial" w:cs="Arial" w:ascii="Arial" w:hAnsi="Arial"/>
                 <w:color w:val="000000"/>
               </w:rPr>
-            </w:pPr>
-            <w:r>
-              <w:rPr>
-                <w:rFonts w:ascii="Arial" w:eastAsia="Arial" w:hAnsi="Arial" w:cs="Arial"/>
-                <w:color w:val="000000"/>
-              </w:rPr>
-              <w:t>Software com layout claro e simples.</w:t>
-            </w:r>
-          </w:p>
-          <w:p>
-            <w:pPr>
-              <w:jc w:val="center"/>
-              <w:rPr>
-                <w:rFonts w:ascii="Arial" w:eastAsia="Arial" w:hAnsi="Arial" w:cs="Arial"/>
-              </w:rPr>
-            </w:pPr>
+              <w:t>Software com layout claro e simples</w:t>
+            </w:r>
+          </w:p>
+          <w:p>
+            <w:pPr>
+              <w:pStyle w:val="Normal"/>
+              <w:spacing w:before="0" w:after="46"/>
+              <w:jc w:val="center"/>
+              <w:rPr>
+                <w:rFonts w:ascii="Arial" w:hAnsi="Arial" w:eastAsia="Arial" w:cs="Arial"/>
+              </w:rPr>
+            </w:pPr>
+            <w:r>
+              <w:rPr>
+                <w:rFonts w:eastAsia="Arial" w:cs="Arial" w:ascii="Arial" w:hAnsi="Arial"/>
+              </w:rPr>
+            </w:r>
           </w:p>
         </w:tc>
         <w:tc>
           <w:tcPr>
             <w:tcW w:w="5250" w:type="dxa"/>
             <w:tcBorders>
-              <w:right w:val="single" w:sz="18" w:space="0" w:color="000000"/>
+              <w:top w:val="single" w:sz="4" w:space="0" w:color="000001"/>
+              <w:left w:val="single" w:sz="4" w:space="0" w:color="000001"/>
+              <w:bottom w:val="single" w:sz="4" w:space="0" w:color="000001"/>
+              <w:right w:val="single" w:sz="18" w:space="0" w:color="000001"/>
+              <w:insideH w:val="single" w:sz="4" w:space="0" w:color="000001"/>
+              <w:insideV w:val="single" w:sz="18" w:space="0" w:color="000001"/>
             </w:tcBorders>
+            <w:shd w:fill="auto" w:val="clear"/>
+            <w:tcMar>
+              <w:left w:w="108" w:type="dxa"/>
+            </w:tcMar>
           </w:tcPr>
           <w:p>
             <w:pPr>
-              <w:rPr>
-                <w:rFonts w:ascii="Arial" w:eastAsia="Arial" w:hAnsi="Arial" w:cs="Arial"/>
-              </w:rPr>
-            </w:pPr>
-          </w:p>
-          <w:p>
-            <w:pPr>
-              <w:rPr>
-                <w:rFonts w:ascii="Arial" w:eastAsia="Arial" w:hAnsi="Arial" w:cs="Arial"/>
-              </w:rPr>
-            </w:pPr>
-            <w:r>
-              <w:rPr>
-                <w:rFonts w:ascii="Arial" w:eastAsia="Arial" w:hAnsi="Arial" w:cs="Arial"/>
+              <w:pStyle w:val="Normal"/>
+              <w:spacing w:before="285" w:after="388"/>
+              <w:jc w:val="left"/>
+              <w:rPr/>
+            </w:pPr>
+            <w:r>
+              <w:rPr>
+                <w:rFonts w:eastAsia="Arial" w:cs="Arial" w:ascii="Arial" w:hAnsi="Arial"/>
               </w:rPr>
               <w:t>O software com um layout claro e simples terá uma fácil utilização a todas as partes envolvidas.</w:t>
             </w:r>
-          </w:p>
-          <w:p>
-            <w:pPr>
-              <w:rPr>
-                <w:rFonts w:ascii="Arial" w:eastAsia="Arial" w:hAnsi="Arial" w:cs="Arial"/>
-              </w:rPr>
-            </w:pPr>
           </w:p>
         </w:tc>
       </w:tr>
       <w:tr>
+        <w:trPr/>
         <w:tc>
           <w:tcPr>
             <w:tcW w:w="390" w:type="dxa"/>
             <w:tcBorders>
-              <w:left w:val="single" w:sz="18" w:space="0" w:color="000000"/>
-              <w:bottom w:val="single" w:sz="18" w:space="0" w:color="000000"/>
+              <w:top w:val="single" w:sz="4" w:space="0" w:color="000001"/>
+              <w:left w:val="single" w:sz="18" w:space="0" w:color="000001"/>
+              <w:bottom w:val="single" w:sz="18" w:space="0" w:color="000001"/>
+              <w:right w:val="single" w:sz="4" w:space="0" w:color="000001"/>
+              <w:insideH w:val="single" w:sz="18" w:space="0" w:color="000001"/>
+              <w:insideV w:val="single" w:sz="4" w:space="0" w:color="000001"/>
             </w:tcBorders>
+            <w:shd w:fill="auto" w:val="clear"/>
+            <w:tcMar>
+              <w:left w:w="90" w:type="dxa"/>
+            </w:tcMar>
           </w:tcPr>
           <w:p>
             <w:pPr>
-              <w:jc w:val="center"/>
-              <w:rPr>
-                <w:rFonts w:ascii="Arial" w:eastAsia="Arial" w:hAnsi="Arial" w:cs="Arial"/>
-              </w:rPr>
-            </w:pPr>
-          </w:p>
-          <w:p>
-            <w:pPr>
-              <w:jc w:val="center"/>
-              <w:rPr>
-                <w:rFonts w:ascii="Arial" w:eastAsia="Arial" w:hAnsi="Arial" w:cs="Arial"/>
-              </w:rPr>
-            </w:pPr>
-            <w:r>
-              <w:rPr>
-                <w:rFonts w:ascii="Arial" w:eastAsia="Arial" w:hAnsi="Arial" w:cs="Arial"/>
+              <w:pStyle w:val="Normal"/>
+              <w:spacing w:lineRule="auto" w:line="240"/>
+              <w:jc w:val="center"/>
+              <w:rPr>
+                <w:rFonts w:ascii="Arial" w:hAnsi="Arial" w:eastAsia="Arial" w:cs="Arial"/>
+              </w:rPr>
+            </w:pPr>
+            <w:r>
+              <w:rPr>
+                <w:rFonts w:eastAsia="Arial" w:cs="Arial" w:ascii="Arial" w:hAnsi="Arial"/>
+              </w:rPr>
+            </w:r>
+          </w:p>
+          <w:p>
+            <w:pPr>
+              <w:pStyle w:val="Normal"/>
+              <w:spacing w:lineRule="auto" w:line="240" w:before="0" w:after="160"/>
+              <w:jc w:val="center"/>
+              <w:rPr>
+                <w:rFonts w:ascii="Arial" w:hAnsi="Arial" w:eastAsia="Arial" w:cs="Arial"/>
+              </w:rPr>
+            </w:pPr>
+            <w:r>
+              <w:rPr>
+                <w:rFonts w:eastAsia="Arial" w:cs="Arial" w:ascii="Arial" w:hAnsi="Arial"/>
               </w:rPr>
               <w:t>4</w:t>
             </w:r>
@@ -541,37 +708,45 @@
           <w:tcPr>
             <w:tcW w:w="3030" w:type="dxa"/>
             <w:tcBorders>
-              <w:bottom w:val="single" w:sz="18" w:space="0" w:color="000000"/>
+              <w:top w:val="single" w:sz="4" w:space="0" w:color="000001"/>
+              <w:left w:val="single" w:sz="4" w:space="0" w:color="000001"/>
+              <w:bottom w:val="single" w:sz="18" w:space="0" w:color="000001"/>
+              <w:right w:val="single" w:sz="4" w:space="0" w:color="000001"/>
+              <w:insideH w:val="single" w:sz="18" w:space="0" w:color="000001"/>
+              <w:insideV w:val="single" w:sz="4" w:space="0" w:color="000001"/>
             </w:tcBorders>
+            <w:shd w:fill="auto" w:val="clear"/>
+            <w:tcMar>
+              <w:left w:w="108" w:type="dxa"/>
+            </w:tcMar>
           </w:tcPr>
           <w:p>
             <w:pPr>
-              <w:jc w:val="center"/>
-              <w:rPr>
-                <w:rFonts w:ascii="Arial" w:eastAsia="Arial" w:hAnsi="Arial" w:cs="Arial"/>
-              </w:rPr>
-            </w:pPr>
-          </w:p>
-          <w:p>
-            <w:pPr>
-              <w:jc w:val="center"/>
-              <w:rPr>
-                <w:rFonts w:ascii="Arial" w:eastAsia="Arial" w:hAnsi="Arial" w:cs="Arial"/>
-                <w:color w:val="000000"/>
-              </w:rPr>
-            </w:pPr>
-            <w:r>
-              <w:rPr>
-                <w:rFonts w:ascii="Arial" w:eastAsia="Arial" w:hAnsi="Arial" w:cs="Arial"/>
+              <w:pStyle w:val="Normal"/>
+              <w:spacing w:before="0" w:after="46"/>
+              <w:jc w:val="center"/>
+              <w:rPr>
+                <w:rFonts w:ascii="Arial" w:hAnsi="Arial" w:eastAsia="Arial" w:cs="Arial"/>
+              </w:rPr>
+            </w:pPr>
+            <w:r>
+              <w:rPr>
+                <w:rFonts w:eastAsia="Arial" w:cs="Arial" w:ascii="Arial" w:hAnsi="Arial"/>
+              </w:rPr>
+            </w:r>
+          </w:p>
+          <w:p>
+            <w:pPr>
+              <w:pStyle w:val="Normal"/>
+              <w:spacing w:before="0" w:after="46"/>
+              <w:jc w:val="center"/>
+              <w:rPr/>
+            </w:pPr>
+            <w:r>
+              <w:rPr>
+                <w:rFonts w:eastAsia="Arial" w:cs="Arial" w:ascii="Arial" w:hAnsi="Arial"/>
               </w:rPr>
               <w:t>Website</w:t>
-            </w:r>
-            <w:r>
-              <w:rPr>
-                <w:rFonts w:ascii="Arial" w:eastAsia="Arial" w:hAnsi="Arial" w:cs="Arial"/>
-                <w:color w:val="000000"/>
-              </w:rPr>
-              <w:t>.</w:t>
             </w:r>
           </w:p>
         </w:tc>
@@ -579,86 +754,110 @@
           <w:tcPr>
             <w:tcW w:w="5250" w:type="dxa"/>
             <w:tcBorders>
-              <w:bottom w:val="single" w:sz="18" w:space="0" w:color="000000"/>
-              <w:right w:val="single" w:sz="18" w:space="0" w:color="000000"/>
+              <w:top w:val="single" w:sz="4" w:space="0" w:color="000001"/>
+              <w:left w:val="single" w:sz="4" w:space="0" w:color="000001"/>
+              <w:bottom w:val="single" w:sz="18" w:space="0" w:color="000001"/>
+              <w:right w:val="single" w:sz="18" w:space="0" w:color="000001"/>
+              <w:insideH w:val="single" w:sz="18" w:space="0" w:color="000001"/>
+              <w:insideV w:val="single" w:sz="18" w:space="0" w:color="000001"/>
             </w:tcBorders>
+            <w:shd w:fill="auto" w:val="clear"/>
+            <w:tcMar>
+              <w:left w:w="108" w:type="dxa"/>
+            </w:tcMar>
           </w:tcPr>
           <w:p>
             <w:pPr>
-              <w:rPr>
-                <w:rFonts w:ascii="Arial" w:eastAsia="Arial" w:hAnsi="Arial" w:cs="Arial"/>
-              </w:rPr>
-            </w:pPr>
-            <w:bookmarkStart w:id="1" w:name="_gjdgxs" w:colFirst="0" w:colLast="0"/>
-            <w:bookmarkEnd w:id="1"/>
-          </w:p>
-          <w:p>
-            <w:pPr>
-              <w:rPr>
-                <w:rFonts w:ascii="Arial" w:eastAsia="Arial" w:hAnsi="Arial" w:cs="Arial"/>
-              </w:rPr>
-            </w:pPr>
-            <w:bookmarkStart w:id="2" w:name="_ut1jwwysvkzh" w:colFirst="0" w:colLast="0"/>
-            <w:bookmarkEnd w:id="2"/>
-            <w:r>
-              <w:rPr>
-                <w:rFonts w:ascii="Arial" w:eastAsia="Arial" w:hAnsi="Arial" w:cs="Arial"/>
+              <w:pStyle w:val="Normal"/>
+              <w:spacing w:before="228" w:after="228"/>
+              <w:jc w:val="left"/>
+              <w:rPr/>
+            </w:pPr>
+            <w:bookmarkStart w:id="0" w:name="_ut1jwwysvkzh"/>
+            <w:bookmarkEnd w:id="0"/>
+            <w:r>
+              <w:rPr>
+                <w:rFonts w:eastAsia="Arial" w:cs="Arial" w:ascii="Arial" w:hAnsi="Arial"/>
               </w:rPr>
               <w:t>O website servirá como publicidade para a funilaria.</w:t>
             </w:r>
-          </w:p>
-          <w:p>
-            <w:pPr>
-              <w:rPr>
-                <w:rFonts w:ascii="Arial" w:eastAsia="Arial" w:hAnsi="Arial" w:cs="Arial"/>
-              </w:rPr>
-            </w:pPr>
           </w:p>
         </w:tc>
       </w:tr>
     </w:tbl>
-    <w:p/>
-    <w:bookmarkEnd w:id="0"/>
-    <w:p/>
-    <w:p/>
+    <w:p>
+      <w:pPr>
+        <w:pStyle w:val="Normal"/>
+        <w:rPr/>
+      </w:pPr>
+      <w:bookmarkStart w:id="1" w:name="_GoBack"/>
+      <w:bookmarkStart w:id="2" w:name="_GoBack"/>
+      <w:bookmarkEnd w:id="2"/>
+      <w:r>
+        <w:rPr/>
+      </w:r>
+    </w:p>
+    <w:p>
+      <w:pPr>
+        <w:pStyle w:val="Normal"/>
+        <w:rPr/>
+      </w:pPr>
+      <w:r>
+        <w:rPr/>
+      </w:r>
+    </w:p>
+    <w:p>
+      <w:pPr>
+        <w:pStyle w:val="Normal"/>
+        <w:widowControl/>
+        <w:bidi w:val="0"/>
+        <w:spacing w:lineRule="auto" w:line="259" w:before="0" w:after="160"/>
+        <w:jc w:val="left"/>
+        <w:rPr/>
+      </w:pPr>
+      <w:r>
+        <w:rPr/>
+      </w:r>
+    </w:p>
     <w:sectPr>
+      <w:type w:val="nextPage"/>
       <w:pgSz w:w="11906" w:h="16838"/>
-      <w:pgMar w:top="1417" w:right="1701" w:bottom="1417" w:left="1701" w:header="708" w:footer="708" w:gutter="0"/>
-      <w:pgNumType w:start="1"/>
-      <w:cols w:space="720"/>
+      <w:pgMar w:left="1701" w:right="1701" w:header="0" w:top="1417" w:footer="0" w:bottom="1417" w:gutter="0"/>
+      <w:pgNumType w:start="1" w:fmt="decimal"/>
+      <w:formProt w:val="false"/>
+      <w:textDirection w:val="lrTb"/>
+      <w:docGrid w:type="default" w:linePitch="100" w:charSpace="4096"/>
     </w:sectPr>
   </w:body>
 </w:document>
 </file>
 
 <file path=word/styles.xml><?xml version="1.0" encoding="utf-8"?>
-<w:styles xmlns:mc="http://schemas.openxmlformats.org/markup-compatibility/2006" xmlns:r="http://schemas.openxmlformats.org/officeDocument/2006/relationships" xmlns:w="http://schemas.openxmlformats.org/wordprocessingml/2006/main" xmlns:w14="http://schemas.microsoft.com/office/word/2010/wordml" xmlns:w15="http://schemas.microsoft.com/office/word/2012/wordml" mc:Ignorable="w14 w15">
+<w:styles xmlns:w="http://schemas.openxmlformats.org/wordprocessingml/2006/main" xmlns:w14="http://schemas.microsoft.com/office/word/2010/wordml" xmlns:mc="http://schemas.openxmlformats.org/markup-compatibility/2006" mc:Ignorable="w14">
   <w:docDefaults>
     <w:rPrDefault>
       <w:rPr>
-        <w:rFonts w:ascii="Calibri" w:eastAsia="Calibri" w:hAnsi="Calibri" w:cs="Calibri"/>
+        <w:rFonts w:ascii="Calibri" w:hAnsi="Calibri" w:eastAsia="Calibri" w:cs="Calibri"/>
         <w:sz w:val="22"/>
         <w:szCs w:val="22"/>
         <w:lang w:val="pt-BR" w:eastAsia="pt-BR" w:bidi="ar-SA"/>
       </w:rPr>
     </w:rPrDefault>
     <w:pPrDefault>
-      <w:pPr>
-        <w:spacing w:after="160" w:line="259" w:lineRule="auto"/>
-      </w:pPr>
+      <w:pPr/>
     </w:pPrDefault>
   </w:docDefaults>
   <w:latentStyles w:defLockedState="0" w:defUIPriority="99" w:defSemiHidden="0" w:defUnhideWhenUsed="0" w:defQFormat="0" w:count="371">
     <w:lsdException w:name="Normal" w:uiPriority="0" w:qFormat="1"/>
     <w:lsdException w:name="heading 1" w:uiPriority="9" w:qFormat="1"/>
-    <w:lsdException w:name="heading 2" w:semiHidden="1" w:uiPriority="9" w:unhideWhenUsed="1" w:qFormat="1"/>
-    <w:lsdException w:name="heading 3" w:semiHidden="1" w:uiPriority="9" w:unhideWhenUsed="1" w:qFormat="1"/>
-    <w:lsdException w:name="heading 4" w:semiHidden="1" w:uiPriority="9" w:unhideWhenUsed="1" w:qFormat="1"/>
-    <w:lsdException w:name="heading 5" w:semiHidden="1" w:uiPriority="9" w:unhideWhenUsed="1" w:qFormat="1"/>
-    <w:lsdException w:name="heading 6" w:semiHidden="1" w:uiPriority="9" w:unhideWhenUsed="1" w:qFormat="1"/>
-    <w:lsdException w:name="heading 7" w:semiHidden="1" w:uiPriority="9" w:unhideWhenUsed="1" w:qFormat="1"/>
-    <w:lsdException w:name="heading 8" w:semiHidden="1" w:uiPriority="9" w:unhideWhenUsed="1" w:qFormat="1"/>
-    <w:lsdException w:name="heading 9" w:semiHidden="1" w:uiPriority="9" w:unhideWhenUsed="1" w:qFormat="1"/>
+    <w:lsdException w:name="heading 2" w:uiPriority="9" w:semiHidden="1" w:unhideWhenUsed="1" w:qFormat="1"/>
+    <w:lsdException w:name="heading 3" w:uiPriority="9" w:semiHidden="1" w:unhideWhenUsed="1" w:qFormat="1"/>
+    <w:lsdException w:name="heading 4" w:uiPriority="9" w:semiHidden="1" w:unhideWhenUsed="1" w:qFormat="1"/>
+    <w:lsdException w:name="heading 5" w:uiPriority="9" w:semiHidden="1" w:unhideWhenUsed="1" w:qFormat="1"/>
+    <w:lsdException w:name="heading 6" w:uiPriority="9" w:semiHidden="1" w:unhideWhenUsed="1" w:qFormat="1"/>
+    <w:lsdException w:name="heading 7" w:uiPriority="9" w:semiHidden="1" w:unhideWhenUsed="1" w:qFormat="1"/>
+    <w:lsdException w:name="heading 8" w:uiPriority="9" w:semiHidden="1" w:unhideWhenUsed="1" w:qFormat="1"/>
+    <w:lsdException w:name="heading 9" w:uiPriority="9" w:semiHidden="1" w:unhideWhenUsed="1" w:qFormat="1"/>
     <w:lsdException w:name="index 1" w:semiHidden="1" w:unhideWhenUsed="1"/>
     <w:lsdException w:name="index 2" w:semiHidden="1" w:unhideWhenUsed="1"/>
     <w:lsdException w:name="index 3" w:semiHidden="1" w:unhideWhenUsed="1"/>
@@ -668,22 +867,22 @@
     <w:lsdException w:name="index 7" w:semiHidden="1" w:unhideWhenUsed="1"/>
     <w:lsdException w:name="index 8" w:semiHidden="1" w:unhideWhenUsed="1"/>
     <w:lsdException w:name="index 9" w:semiHidden="1" w:unhideWhenUsed="1"/>
-    <w:lsdException w:name="toc 1" w:semiHidden="1" w:uiPriority="39" w:unhideWhenUsed="1"/>
-    <w:lsdException w:name="toc 2" w:semiHidden="1" w:uiPriority="39" w:unhideWhenUsed="1"/>
-    <w:lsdException w:name="toc 3" w:semiHidden="1" w:uiPriority="39" w:unhideWhenUsed="1"/>
-    <w:lsdException w:name="toc 4" w:semiHidden="1" w:uiPriority="39" w:unhideWhenUsed="1"/>
-    <w:lsdException w:name="toc 5" w:semiHidden="1" w:uiPriority="39" w:unhideWhenUsed="1"/>
-    <w:lsdException w:name="toc 6" w:semiHidden="1" w:uiPriority="39" w:unhideWhenUsed="1"/>
-    <w:lsdException w:name="toc 7" w:semiHidden="1" w:uiPriority="39" w:unhideWhenUsed="1"/>
-    <w:lsdException w:name="toc 8" w:semiHidden="1" w:uiPriority="39" w:unhideWhenUsed="1"/>
-    <w:lsdException w:name="toc 9" w:semiHidden="1" w:uiPriority="39" w:unhideWhenUsed="1"/>
+    <w:lsdException w:name="toc 1" w:uiPriority="39" w:semiHidden="1" w:unhideWhenUsed="1"/>
+    <w:lsdException w:name="toc 2" w:uiPriority="39" w:semiHidden="1" w:unhideWhenUsed="1"/>
+    <w:lsdException w:name="toc 3" w:uiPriority="39" w:semiHidden="1" w:unhideWhenUsed="1"/>
+    <w:lsdException w:name="toc 4" w:uiPriority="39" w:semiHidden="1" w:unhideWhenUsed="1"/>
+    <w:lsdException w:name="toc 5" w:uiPriority="39" w:semiHidden="1" w:unhideWhenUsed="1"/>
+    <w:lsdException w:name="toc 6" w:uiPriority="39" w:semiHidden="1" w:unhideWhenUsed="1"/>
+    <w:lsdException w:name="toc 7" w:uiPriority="39" w:semiHidden="1" w:unhideWhenUsed="1"/>
+    <w:lsdException w:name="toc 8" w:uiPriority="39" w:semiHidden="1" w:unhideWhenUsed="1"/>
+    <w:lsdException w:name="toc 9" w:uiPriority="39" w:semiHidden="1" w:unhideWhenUsed="1"/>
     <w:lsdException w:name="Normal Indent" w:semiHidden="1" w:unhideWhenUsed="1"/>
     <w:lsdException w:name="footnote text" w:semiHidden="1" w:unhideWhenUsed="1"/>
     <w:lsdException w:name="annotation text" w:semiHidden="1" w:unhideWhenUsed="1"/>
     <w:lsdException w:name="header" w:semiHidden="1" w:unhideWhenUsed="1"/>
     <w:lsdException w:name="footer" w:semiHidden="1" w:unhideWhenUsed="1"/>
     <w:lsdException w:name="index heading" w:semiHidden="1" w:unhideWhenUsed="1"/>
-    <w:lsdException w:name="caption" w:semiHidden="1" w:uiPriority="35" w:unhideWhenUsed="1" w:qFormat="1"/>
+    <w:lsdException w:name="caption" w:uiPriority="35" w:semiHidden="1" w:unhideWhenUsed="1" w:qFormat="1"/>
     <w:lsdException w:name="table of figures" w:semiHidden="1" w:unhideWhenUsed="1"/>
     <w:lsdException w:name="envelope address" w:semiHidden="1" w:unhideWhenUsed="1"/>
     <w:lsdException w:name="envelope return" w:semiHidden="1" w:unhideWhenUsed="1"/>
@@ -714,7 +913,7 @@
     <w:lsdException w:name="Title" w:uiPriority="10" w:qFormat="1"/>
     <w:lsdException w:name="Closing" w:semiHidden="1" w:unhideWhenUsed="1"/>
     <w:lsdException w:name="Signature" w:semiHidden="1" w:unhideWhenUsed="1"/>
-    <w:lsdException w:name="Default Paragraph Font" w:semiHidden="1" w:uiPriority="1" w:unhideWhenUsed="1"/>
+    <w:lsdException w:name="Default Paragraph Font" w:uiPriority="1" w:semiHidden="1" w:unhideWhenUsed="1"/>
     <w:lsdException w:name="Body Text" w:semiHidden="1" w:unhideWhenUsed="1"/>
     <w:lsdException w:name="Body Text Indent" w:semiHidden="1" w:unhideWhenUsed="1"/>
     <w:lsdException w:name="List Continue" w:semiHidden="1" w:unhideWhenUsed="1"/>
@@ -914,8 +1113,8 @@
     <w:lsdException w:name="Subtle Reference" w:uiPriority="31" w:qFormat="1"/>
     <w:lsdException w:name="Intense Reference" w:uiPriority="32" w:qFormat="1"/>
     <w:lsdException w:name="Book Title" w:uiPriority="33" w:qFormat="1"/>
-    <w:lsdException w:name="Bibliography" w:semiHidden="1" w:uiPriority="37" w:unhideWhenUsed="1"/>
-    <w:lsdException w:name="TOC Heading" w:semiHidden="1" w:uiPriority="39" w:unhideWhenUsed="1" w:qFormat="1"/>
+    <w:lsdException w:name="Bibliography" w:uiPriority="37" w:semiHidden="1" w:unhideWhenUsed="1"/>
+    <w:lsdException w:name="TOC Heading" w:uiPriority="39" w:semiHidden="1" w:unhideWhenUsed="1" w:qFormat="1"/>
     <w:lsdException w:name="Plain Table 1" w:uiPriority="41"/>
     <w:lsdException w:name="Plain Table 2" w:uiPriority="42"/>
     <w:lsdException w:name="Plain Table 3" w:uiPriority="43"/>
@@ -1021,15 +1220,31 @@
     <w:lsdException w:name="List Table 6 Colorful Accent 6" w:uiPriority="51"/>
     <w:lsdException w:name="List Table 7 Colorful Accent 6" w:uiPriority="52"/>
   </w:latentStyles>
-  <w:style w:type="paragraph" w:default="1" w:styleId="Normal">
+  <w:style w:type="paragraph" w:styleId="Normal" w:default="1">
     <w:name w:val="Normal"/>
+    <w:qFormat/>
+    <w:pPr>
+      <w:widowControl/>
+      <w:bidi w:val="0"/>
+      <w:spacing w:lineRule="auto" w:line="259" w:before="0" w:after="160"/>
+      <w:jc w:val="left"/>
+    </w:pPr>
+    <w:rPr>
+      <w:rFonts w:ascii="Calibri" w:hAnsi="Calibri" w:eastAsia="Calibri" w:cs="Calibri"/>
+      <w:color w:val="auto"/>
+      <w:kern w:val="0"/>
+      <w:sz w:val="22"/>
+      <w:szCs w:val="22"/>
+      <w:lang w:val="pt-BR" w:eastAsia="pt-BR" w:bidi="ar-SA"/>
+    </w:rPr>
   </w:style>
   <w:style w:type="paragraph" w:styleId="Ttulo1">
-    <w:name w:val="heading 1"/>
+    <w:name w:val="Heading 1"/>
     <w:basedOn w:val="Normal"/>
     <w:next w:val="Normal"/>
+    <w:qFormat/>
     <w:pPr>
-      <w:keepNext/>
+      <w:keepNext w:val="true"/>
       <w:keepLines/>
       <w:spacing w:before="480" w:after="120"/>
       <w:outlineLvl w:val="0"/>
@@ -1041,11 +1256,12 @@
     </w:rPr>
   </w:style>
   <w:style w:type="paragraph" w:styleId="Ttulo2">
-    <w:name w:val="heading 2"/>
+    <w:name w:val="Heading 2"/>
     <w:basedOn w:val="Normal"/>
     <w:next w:val="Normal"/>
+    <w:qFormat/>
     <w:pPr>
-      <w:keepNext/>
+      <w:keepNext w:val="true"/>
       <w:keepLines/>
       <w:spacing w:before="360" w:after="80"/>
       <w:outlineLvl w:val="1"/>
@@ -1057,11 +1273,12 @@
     </w:rPr>
   </w:style>
   <w:style w:type="paragraph" w:styleId="Ttulo3">
-    <w:name w:val="heading 3"/>
+    <w:name w:val="Heading 3"/>
     <w:basedOn w:val="Normal"/>
     <w:next w:val="Normal"/>
+    <w:qFormat/>
     <w:pPr>
-      <w:keepNext/>
+      <w:keepNext w:val="true"/>
       <w:keepLines/>
       <w:spacing w:before="280" w:after="80"/>
       <w:outlineLvl w:val="2"/>
@@ -1073,11 +1290,12 @@
     </w:rPr>
   </w:style>
   <w:style w:type="paragraph" w:styleId="Ttulo4">
-    <w:name w:val="heading 4"/>
+    <w:name w:val="Heading 4"/>
     <w:basedOn w:val="Normal"/>
     <w:next w:val="Normal"/>
+    <w:qFormat/>
     <w:pPr>
-      <w:keepNext/>
+      <w:keepNext w:val="true"/>
       <w:keepLines/>
       <w:spacing w:before="240" w:after="40"/>
       <w:outlineLvl w:val="3"/>
@@ -1089,11 +1307,12 @@
     </w:rPr>
   </w:style>
   <w:style w:type="paragraph" w:styleId="Ttulo5">
-    <w:name w:val="heading 5"/>
+    <w:name w:val="Heading 5"/>
     <w:basedOn w:val="Normal"/>
     <w:next w:val="Normal"/>
+    <w:qFormat/>
     <w:pPr>
-      <w:keepNext/>
+      <w:keepNext w:val="true"/>
       <w:keepLines/>
       <w:spacing w:before="220" w:after="40"/>
       <w:outlineLvl w:val="4"/>
@@ -1103,11 +1322,12 @@
     </w:rPr>
   </w:style>
   <w:style w:type="paragraph" w:styleId="Ttulo6">
-    <w:name w:val="heading 6"/>
+    <w:name w:val="Heading 6"/>
     <w:basedOn w:val="Normal"/>
     <w:next w:val="Normal"/>
+    <w:qFormat/>
     <w:pPr>
-      <w:keepNext/>
+      <w:keepNext w:val="true"/>
       <w:keepLines/>
       <w:spacing w:before="200" w:after="40"/>
       <w:outlineLvl w:val="5"/>
@@ -1118,11 +1338,112 @@
       <w:szCs w:val="20"/>
     </w:rPr>
   </w:style>
-  <w:style w:type="character" w:default="1" w:styleId="Fontepargpadro">
+  <w:style w:type="character" w:styleId="DefaultParagraphFont" w:default="1">
     <w:name w:val="Default Paragraph Font"/>
     <w:uiPriority w:val="1"/>
     <w:semiHidden/>
     <w:unhideWhenUsed/>
+    <w:qFormat/>
+    <w:rPr/>
+  </w:style>
+  <w:style w:type="paragraph" w:styleId="Ttulo">
+    <w:name w:val="Título"/>
+    <w:basedOn w:val="Normal"/>
+    <w:next w:val="Corpodetexto"/>
+    <w:qFormat/>
+    <w:pPr>
+      <w:keepNext w:val="true"/>
+      <w:spacing w:before="240" w:after="120"/>
+    </w:pPr>
+    <w:rPr>
+      <w:rFonts w:ascii="Liberation Sans" w:hAnsi="Liberation Sans" w:eastAsia="Microsoft YaHei" w:cs="Arial"/>
+      <w:sz w:val="28"/>
+      <w:szCs w:val="28"/>
+    </w:rPr>
+  </w:style>
+  <w:style w:type="paragraph" w:styleId="Corpodetexto">
+    <w:name w:val="Body Text"/>
+    <w:basedOn w:val="Normal"/>
+    <w:pPr>
+      <w:spacing w:lineRule="auto" w:line="288" w:before="0" w:after="140"/>
+    </w:pPr>
+    <w:rPr/>
+  </w:style>
+  <w:style w:type="paragraph" w:styleId="Lista">
+    <w:name w:val="List"/>
+    <w:basedOn w:val="Corpodetexto"/>
+    <w:pPr/>
+    <w:rPr>
+      <w:rFonts w:cs="Arial"/>
+    </w:rPr>
+  </w:style>
+  <w:style w:type="paragraph" w:styleId="Legenda">
+    <w:name w:val="Caption"/>
+    <w:basedOn w:val="Normal"/>
+    <w:qFormat/>
+    <w:pPr>
+      <w:suppressLineNumbers/>
+      <w:spacing w:before="120" w:after="120"/>
+    </w:pPr>
+    <w:rPr>
+      <w:rFonts w:cs="Arial"/>
+      <w:i/>
+      <w:iCs/>
+      <w:sz w:val="24"/>
+      <w:szCs w:val="24"/>
+    </w:rPr>
+  </w:style>
+  <w:style w:type="paragraph" w:styleId="Ndice">
+    <w:name w:val="Índice"/>
+    <w:basedOn w:val="Normal"/>
+    <w:qFormat/>
+    <w:pPr>
+      <w:suppressLineNumbers/>
+    </w:pPr>
+    <w:rPr>
+      <w:rFonts w:cs="Arial"/>
+    </w:rPr>
+  </w:style>
+  <w:style w:type="paragraph" w:styleId="Ttulododocumento">
+    <w:name w:val="Title"/>
+    <w:basedOn w:val="Normal"/>
+    <w:next w:val="Normal"/>
+    <w:qFormat/>
+    <w:pPr>
+      <w:keepNext w:val="true"/>
+      <w:keepLines/>
+      <w:spacing w:before="480" w:after="120"/>
+    </w:pPr>
+    <w:rPr>
+      <w:b/>
+      <w:sz w:val="72"/>
+      <w:szCs w:val="72"/>
+    </w:rPr>
+  </w:style>
+  <w:style w:type="paragraph" w:styleId="Subttulo">
+    <w:name w:val="Subtitle"/>
+    <w:basedOn w:val="Normal"/>
+    <w:next w:val="Normal"/>
+    <w:qFormat/>
+    <w:pPr>
+      <w:keepNext w:val="true"/>
+      <w:keepLines/>
+      <w:spacing w:before="360" w:after="80"/>
+    </w:pPr>
+    <w:rPr>
+      <w:rFonts w:ascii="Georgia" w:hAnsi="Georgia" w:eastAsia="Georgia" w:cs="Georgia"/>
+      <w:i/>
+      <w:color w:val="666666"/>
+      <w:sz w:val="48"/>
+      <w:szCs w:val="48"/>
+    </w:rPr>
+  </w:style>
+  <w:style w:type="numbering" w:styleId="NoList" w:default="1">
+    <w:name w:val="No List"/>
+    <w:uiPriority w:val="99"/>
+    <w:semiHidden/>
+    <w:unhideWhenUsed/>
+    <w:qFormat/>
   </w:style>
   <w:style w:type="table" w:default="1" w:styleId="Tabelanormal">
     <w:name w:val="Normal Table"/>
@@ -1139,12 +1460,6 @@
       </w:tblCellMar>
     </w:tblPr>
   </w:style>
-  <w:style w:type="numbering" w:default="1" w:styleId="Semlista">
-    <w:name w:val="No List"/>
-    <w:uiPriority w:val="99"/>
-    <w:semiHidden/>
-    <w:unhideWhenUsed/>
-  </w:style>
   <w:style w:type="table" w:customStyle="1" w:styleId="TableNormal">
     <w:name w:val="Table Normal"/>
     <w:tblPr>
@@ -1153,54 +1468,6 @@
         <w:left w:w="0" w:type="dxa"/>
         <w:bottom w:w="0" w:type="dxa"/>
         <w:right w:w="0" w:type="dxa"/>
-      </w:tblCellMar>
-    </w:tblPr>
-  </w:style>
-  <w:style w:type="paragraph" w:styleId="Ttulo">
-    <w:name w:val="Title"/>
-    <w:basedOn w:val="Normal"/>
-    <w:next w:val="Normal"/>
-    <w:pPr>
-      <w:keepNext/>
-      <w:keepLines/>
-      <w:spacing w:before="480" w:after="120"/>
-    </w:pPr>
-    <w:rPr>
-      <w:b/>
-      <w:sz w:val="72"/>
-      <w:szCs w:val="72"/>
-    </w:rPr>
-  </w:style>
-  <w:style w:type="paragraph" w:styleId="Subttulo">
-    <w:name w:val="Subtitle"/>
-    <w:basedOn w:val="Normal"/>
-    <w:next w:val="Normal"/>
-    <w:pPr>
-      <w:keepNext/>
-      <w:keepLines/>
-      <w:spacing w:before="360" w:after="80"/>
-    </w:pPr>
-    <w:rPr>
-      <w:rFonts w:ascii="Georgia" w:eastAsia="Georgia" w:hAnsi="Georgia" w:cs="Georgia"/>
-      <w:i/>
-      <w:color w:val="666666"/>
-      <w:sz w:val="48"/>
-      <w:szCs w:val="48"/>
-    </w:rPr>
-  </w:style>
-  <w:style w:type="table" w:customStyle="1" w:styleId="a">
-    <w:basedOn w:val="TableNormal"/>
-    <w:pPr>
-      <w:spacing w:after="0" w:line="240" w:lineRule="auto"/>
-    </w:pPr>
-    <w:tblPr>
-      <w:tblStyleRowBandSize w:val="1"/>
-      <w:tblStyleColBandSize w:val="1"/>
-      <w:tblCellMar>
-        <w:top w:w="0" w:type="dxa"/>
-        <w:left w:w="108" w:type="dxa"/>
-        <w:bottom w:w="0" w:type="dxa"/>
-        <w:right w:w="108" w:type="dxa"/>
       </w:tblCellMar>
     </w:tblPr>
   </w:style>

</xml_diff>

<commit_message>
alteracao artefato 12 e 13
</commit_message>
<xml_diff>
--- a/Artefatos/12. Lista de Características (Descrição das Características).docx
+++ b/Artefatos/12. Lista de Características (Descrição das Características).docx
@@ -1,15 +1,12 @@
 
 <file path=word/document.xml><?xml version="1.0" encoding="utf-8"?>
-<w:document xmlns:o="urn:schemas-microsoft-com:office:office" xmlns:r="http://schemas.openxmlformats.org/officeDocument/2006/relationships" xmlns:v="urn:schemas-microsoft-com:vml" xmlns:w="http://schemas.openxmlformats.org/wordprocessingml/2006/main" xmlns:w10="urn:schemas-microsoft-com:office:word" xmlns:wp="http://schemas.openxmlformats.org/drawingml/2006/wordprocessingDrawing" xmlns:wps="http://schemas.microsoft.com/office/word/2010/wordprocessingShape" xmlns:wpg="http://schemas.microsoft.com/office/word/2010/wordprocessingGroup" xmlns:mc="http://schemas.openxmlformats.org/markup-compatibility/2006" xmlns:wp14="http://schemas.microsoft.com/office/word/2010/wordprocessingDrawing" xmlns:w14="http://schemas.microsoft.com/office/word/2010/wordml" mc:Ignorable="w14 wp14">
+<w:document xmlns:wpc="http://schemas.microsoft.com/office/word/2010/wordprocessingCanvas" xmlns:cx="http://schemas.microsoft.com/office/drawing/2014/chartex" xmlns:cx1="http://schemas.microsoft.com/office/drawing/2015/9/8/chartex" xmlns:cx2="http://schemas.microsoft.com/office/drawing/2015/10/21/chartex" xmlns:mc="http://schemas.openxmlformats.org/markup-compatibility/2006" xmlns:o="urn:schemas-microsoft-com:office:office" xmlns:r="http://schemas.openxmlformats.org/officeDocument/2006/relationships" xmlns:m="http://schemas.openxmlformats.org/officeDocument/2006/math" xmlns:v="urn:schemas-microsoft-com:vml" xmlns:wp14="http://schemas.microsoft.com/office/word/2010/wordprocessingDrawing" xmlns:wp="http://schemas.openxmlformats.org/drawingml/2006/wordprocessingDrawing" xmlns:w10="urn:schemas-microsoft-com:office:word" xmlns:w="http://schemas.openxmlformats.org/wordprocessingml/2006/main" xmlns:w14="http://schemas.microsoft.com/office/word/2010/wordml" xmlns:w15="http://schemas.microsoft.com/office/word/2012/wordml" xmlns:w16se="http://schemas.microsoft.com/office/word/2015/wordml/symex" xmlns:wpg="http://schemas.microsoft.com/office/word/2010/wordprocessingGroup" xmlns:wpi="http://schemas.microsoft.com/office/word/2010/wordprocessingInk" xmlns:wne="http://schemas.microsoft.com/office/word/2006/wordml" xmlns:wps="http://schemas.microsoft.com/office/word/2010/wordprocessingShape" mc:Ignorable="w14 w15 w16se wp14">
   <w:body>
     <w:p>
       <w:pPr>
-        <w:pStyle w:val="Normal"/>
-        <w:pBdr/>
-        <w:spacing w:lineRule="auto" w:line="240" w:before="0" w:after="60"/>
+        <w:spacing w:after="60" w:line="240" w:lineRule="auto"/>
         <w:rPr>
-          <w:rFonts w:ascii="Arial" w:hAnsi="Arial" w:eastAsia="Arial" w:cs="Arial"/>
-          <w:b/>
+          <w:rFonts w:ascii="Arial" w:eastAsia="Arial" w:hAnsi="Arial" w:cs="Arial"/>
           <w:b/>
           <w:color w:val="000000"/>
           <w:sz w:val="52"/>
@@ -18,7 +15,7 @@
       </w:pPr>
       <w:r>
         <w:rPr>
-          <w:rFonts w:eastAsia="Arial" w:cs="Arial" w:ascii="Arial" w:hAnsi="Arial"/>
+          <w:rFonts w:ascii="Arial" w:eastAsia="Arial" w:hAnsi="Arial" w:cs="Arial"/>
           <w:b/>
           <w:color w:val="000000"/>
           <w:sz w:val="52"/>
@@ -29,33 +26,21 @@
     </w:p>
     <w:p>
       <w:pPr>
-        <w:pStyle w:val="Normal"/>
-        <w:pBdr/>
-        <w:spacing w:lineRule="auto" w:line="240" w:before="0" w:after="60"/>
+        <w:spacing w:after="60" w:line="240" w:lineRule="auto"/>
         <w:rPr>
-          <w:rFonts w:ascii="Arial" w:hAnsi="Arial" w:eastAsia="Arial" w:cs="Arial"/>
+          <w:rFonts w:ascii="Arial" w:eastAsia="Arial" w:hAnsi="Arial" w:cs="Arial"/>
           <w:sz w:val="52"/>
           <w:szCs w:val="52"/>
         </w:rPr>
       </w:pPr>
-      <w:r>
-        <w:rPr>
-          <w:rFonts w:eastAsia="Arial" w:cs="Arial" w:ascii="Arial" w:hAnsi="Arial"/>
-          <w:sz w:val="52"/>
-          <w:szCs w:val="52"/>
-        </w:rPr>
-      </w:r>
     </w:p>
     <w:p>
       <w:pPr>
-        <w:pStyle w:val="Normal"/>
-        <w:pBdr/>
-        <w:spacing w:lineRule="auto" w:line="240" w:before="0" w:after="320"/>
-        <w:rPr/>
+        <w:spacing w:after="320" w:line="240" w:lineRule="auto"/>
       </w:pPr>
       <w:r>
         <w:rPr>
-          <w:rFonts w:eastAsia="Arial" w:cs="Arial" w:ascii="Arial" w:hAnsi="Arial"/>
+          <w:rFonts w:ascii="Arial" w:eastAsia="Arial" w:hAnsi="Arial" w:cs="Arial"/>
           <w:color w:val="666666"/>
         </w:rPr>
         <w:t>Descrição das Características</w:t>
@@ -63,10 +48,7 @@
     </w:p>
     <w:tbl>
       <w:tblPr>
-        <w:tblStyle w:val="a"/>
         <w:tblW w:w="8670" w:type="dxa"/>
-        <w:jc w:val="left"/>
-        <w:tblInd w:w="0" w:type="dxa"/>
         <w:tblBorders>
           <w:top w:val="single" w:sz="18" w:space="0" w:color="000001"/>
           <w:left w:val="single" w:sz="18" w:space="0" w:color="000001"/>
@@ -76,48 +58,41 @@
           <w:insideV w:val="single" w:sz="18" w:space="0" w:color="000001"/>
         </w:tblBorders>
         <w:tblCellMar>
-          <w:top w:w="0" w:type="dxa"/>
           <w:left w:w="90" w:type="dxa"/>
-          <w:bottom w:w="0" w:type="dxa"/>
-          <w:right w:w="108" w:type="dxa"/>
         </w:tblCellMar>
-        <w:tblLook w:firstRow="0" w:noVBand="1" w:lastRow="0" w:firstColumn="0" w:lastColumn="0" w:noHBand="0" w:val="0400"/>
+        <w:tblLook w:val="0400" w:firstRow="0" w:lastRow="0" w:firstColumn="0" w:lastColumn="0" w:noHBand="0" w:noVBand="1"/>
       </w:tblPr>
       <w:tblGrid>
-        <w:gridCol w:w="390"/>
-        <w:gridCol w:w="3030"/>
-        <w:gridCol w:w="5250"/>
+        <w:gridCol w:w="443"/>
+        <w:gridCol w:w="3191"/>
+        <w:gridCol w:w="5036"/>
       </w:tblGrid>
       <w:tr>
-        <w:trPr/>
-        <w:tc>
-          <w:tcPr>
-            <w:tcW w:w="390" w:type="dxa"/>
+        <w:tc>
+          <w:tcPr>
+            <w:tcW w:w="443" w:type="dxa"/>
             <w:tcBorders>
               <w:top w:val="single" w:sz="18" w:space="0" w:color="000001"/>
               <w:left w:val="single" w:sz="18" w:space="0" w:color="000001"/>
               <w:bottom w:val="single" w:sz="18" w:space="0" w:color="000001"/>
               <w:right w:val="single" w:sz="18" w:space="0" w:color="000001"/>
-              <w:insideH w:val="single" w:sz="18" w:space="0" w:color="000001"/>
-              <w:insideV w:val="single" w:sz="18" w:space="0" w:color="000001"/>
-            </w:tcBorders>
-            <w:shd w:color="auto" w:fill="FFE599" w:val="clear"/>
+            </w:tcBorders>
+            <w:shd w:val="clear" w:color="auto" w:fill="FFE599"/>
             <w:tcMar>
               <w:left w:w="90" w:type="dxa"/>
             </w:tcMar>
           </w:tcPr>
           <w:p>
             <w:pPr>
-              <w:pStyle w:val="Normal"/>
-              <w:spacing w:before="57" w:after="103"/>
-              <w:jc w:val="center"/>
-              <w:rPr>
-                <w:rFonts w:ascii="Arial" w:hAnsi="Arial" w:eastAsia="Arial" w:cs="Arial"/>
-              </w:rPr>
-            </w:pPr>
-            <w:r>
-              <w:rPr>
-                <w:rFonts w:eastAsia="Arial" w:cs="Arial" w:ascii="Arial" w:hAnsi="Arial"/>
+              <w:spacing w:before="240" w:after="103"/>
+              <w:jc w:val="center"/>
+              <w:rPr>
+                <w:rFonts w:ascii="Arial" w:eastAsia="Arial" w:hAnsi="Arial" w:cs="Arial"/>
+              </w:rPr>
+            </w:pPr>
+            <w:r>
+              <w:rPr>
+                <w:rFonts w:ascii="Arial" w:eastAsia="Arial" w:hAnsi="Arial" w:cs="Arial"/>
                 <w:b/>
                 <w:bCs/>
               </w:rPr>
@@ -127,33 +102,30 @@
         </w:tc>
         <w:tc>
           <w:tcPr>
-            <w:tcW w:w="3030" w:type="dxa"/>
+            <w:tcW w:w="3191" w:type="dxa"/>
             <w:tcBorders>
               <w:top w:val="single" w:sz="18" w:space="0" w:color="000001"/>
               <w:left w:val="single" w:sz="18" w:space="0" w:color="000001"/>
               <w:bottom w:val="single" w:sz="18" w:space="0" w:color="000001"/>
               <w:right w:val="single" w:sz="18" w:space="0" w:color="000001"/>
-              <w:insideH w:val="single" w:sz="18" w:space="0" w:color="000001"/>
-              <w:insideV w:val="single" w:sz="18" w:space="0" w:color="000001"/>
-            </w:tcBorders>
-            <w:shd w:color="auto" w:fill="FFE599" w:val="clear"/>
+            </w:tcBorders>
+            <w:shd w:val="clear" w:color="auto" w:fill="FFE599"/>
             <w:tcMar>
               <w:left w:w="90" w:type="dxa"/>
             </w:tcMar>
           </w:tcPr>
           <w:p>
             <w:pPr>
-              <w:pStyle w:val="Normal"/>
-              <w:spacing w:before="57" w:after="103"/>
-              <w:jc w:val="center"/>
-              <w:rPr>
-                <w:rFonts w:ascii="Arial" w:hAnsi="Arial" w:eastAsia="Arial" w:cs="Arial"/>
+              <w:spacing w:before="240" w:after="103"/>
+              <w:jc w:val="center"/>
+              <w:rPr>
+                <w:rFonts w:ascii="Arial" w:eastAsia="Arial" w:hAnsi="Arial" w:cs="Arial"/>
                 <w:color w:val="000000"/>
               </w:rPr>
             </w:pPr>
             <w:r>
               <w:rPr>
-                <w:rFonts w:eastAsia="Arial" w:cs="Arial" w:ascii="Arial" w:hAnsi="Arial"/>
+                <w:rFonts w:ascii="Arial" w:eastAsia="Arial" w:hAnsi="Arial" w:cs="Arial"/>
                 <w:b/>
                 <w:bCs/>
                 <w:color w:val="000000"/>
@@ -164,32 +136,29 @@
         </w:tc>
         <w:tc>
           <w:tcPr>
-            <w:tcW w:w="5250" w:type="dxa"/>
+            <w:tcW w:w="5036" w:type="dxa"/>
             <w:tcBorders>
               <w:top w:val="single" w:sz="18" w:space="0" w:color="000001"/>
               <w:left w:val="single" w:sz="18" w:space="0" w:color="000001"/>
               <w:bottom w:val="single" w:sz="18" w:space="0" w:color="000001"/>
               <w:right w:val="single" w:sz="18" w:space="0" w:color="000001"/>
-              <w:insideH w:val="single" w:sz="18" w:space="0" w:color="000001"/>
-              <w:insideV w:val="single" w:sz="18" w:space="0" w:color="000001"/>
-            </w:tcBorders>
-            <w:shd w:color="auto" w:fill="FFE599" w:val="clear"/>
+            </w:tcBorders>
+            <w:shd w:val="clear" w:color="auto" w:fill="FFE599"/>
             <w:tcMar>
               <w:left w:w="90" w:type="dxa"/>
             </w:tcMar>
           </w:tcPr>
           <w:p>
             <w:pPr>
-              <w:pStyle w:val="Normal"/>
-              <w:spacing w:before="57" w:after="103"/>
-              <w:jc w:val="center"/>
-              <w:rPr>
-                <w:rFonts w:ascii="Arial" w:hAnsi="Arial" w:eastAsia="Arial" w:cs="Arial"/>
-              </w:rPr>
-            </w:pPr>
-            <w:r>
-              <w:rPr>
-                <w:rFonts w:eastAsia="Arial" w:cs="Arial" w:ascii="Arial" w:hAnsi="Arial"/>
+              <w:spacing w:before="240" w:after="103"/>
+              <w:jc w:val="center"/>
+              <w:rPr>
+                <w:rFonts w:ascii="Arial" w:eastAsia="Arial" w:hAnsi="Arial" w:cs="Arial"/>
+              </w:rPr>
+            </w:pPr>
+            <w:r>
+              <w:rPr>
+                <w:rFonts w:ascii="Arial" w:eastAsia="Arial" w:hAnsi="Arial" w:cs="Arial"/>
                 <w:b/>
                 <w:bCs/>
               </w:rPr>
@@ -199,48 +168,40 @@
         </w:tc>
       </w:tr>
       <w:tr>
-        <w:trPr/>
-        <w:tc>
-          <w:tcPr>
-            <w:tcW w:w="390" w:type="dxa"/>
+        <w:tc>
+          <w:tcPr>
+            <w:tcW w:w="443" w:type="dxa"/>
             <w:tcBorders>
               <w:top w:val="single" w:sz="18" w:space="0" w:color="000001"/>
               <w:left w:val="single" w:sz="18" w:space="0" w:color="000001"/>
               <w:bottom w:val="single" w:sz="4" w:space="0" w:color="000001"/>
               <w:right w:val="single" w:sz="4" w:space="0" w:color="000001"/>
-              <w:insideH w:val="single" w:sz="4" w:space="0" w:color="000001"/>
-              <w:insideV w:val="single" w:sz="4" w:space="0" w:color="000001"/>
-            </w:tcBorders>
-            <w:shd w:fill="auto" w:val="clear"/>
+            </w:tcBorders>
+            <w:shd w:val="clear" w:color="auto" w:fill="auto"/>
             <w:tcMar>
               <w:left w:w="90" w:type="dxa"/>
             </w:tcMar>
           </w:tcPr>
           <w:p>
             <w:pPr>
-              <w:pStyle w:val="Normal"/>
-              <w:spacing w:lineRule="auto" w:line="240"/>
-              <w:jc w:val="center"/>
-              <w:rPr>
-                <w:rFonts w:ascii="Arial" w:hAnsi="Arial" w:eastAsia="Arial" w:cs="Arial"/>
-              </w:rPr>
-            </w:pPr>
-            <w:r>
-              <w:rPr>
-                <w:rFonts w:eastAsia="Arial" w:cs="Arial" w:ascii="Arial" w:hAnsi="Arial"/>
-              </w:rPr>
-            </w:r>
-          </w:p>
-          <w:p>
-            <w:pPr>
-              <w:pStyle w:val="Normal"/>
-              <w:spacing w:lineRule="auto" w:line="240" w:before="342" w:after="342"/>
-              <w:jc w:val="center"/>
-              <w:rPr/>
-            </w:pPr>
-            <w:r>
-              <w:rPr>
-                <w:rFonts w:eastAsia="Arial" w:cs="Arial" w:ascii="Arial" w:hAnsi="Arial"/>
+              <w:spacing w:before="240" w:line="240" w:lineRule="auto"/>
+              <w:jc w:val="center"/>
+              <w:rPr>
+                <w:rFonts w:ascii="Arial" w:eastAsia="Arial" w:hAnsi="Arial" w:cs="Arial"/>
+              </w:rPr>
+            </w:pPr>
+          </w:p>
+          <w:p>
+            <w:pPr>
+              <w:spacing w:before="240" w:after="342" w:line="240" w:lineRule="auto"/>
+              <w:jc w:val="center"/>
+              <w:rPr>
+                <w:rFonts w:ascii="Arial" w:hAnsi="Arial" w:cs="Arial"/>
+              </w:rPr>
+            </w:pPr>
+            <w:r>
+              <w:rPr>
+                <w:rFonts w:ascii="Arial" w:eastAsia="Arial" w:hAnsi="Arial" w:cs="Arial"/>
               </w:rPr>
               <w:t>1</w:t>
             </w:r>
@@ -248,157 +209,137 @@
         </w:tc>
         <w:tc>
           <w:tcPr>
-            <w:tcW w:w="3030" w:type="dxa"/>
+            <w:tcW w:w="3191" w:type="dxa"/>
             <w:tcBorders>
               <w:top w:val="single" w:sz="18" w:space="0" w:color="000001"/>
               <w:left w:val="single" w:sz="4" w:space="0" w:color="000001"/>
               <w:bottom w:val="single" w:sz="4" w:space="0" w:color="000001"/>
               <w:right w:val="single" w:sz="4" w:space="0" w:color="000001"/>
-              <w:insideH w:val="single" w:sz="4" w:space="0" w:color="000001"/>
-              <w:insideV w:val="single" w:sz="4" w:space="0" w:color="000001"/>
-            </w:tcBorders>
-            <w:shd w:fill="auto" w:val="clear"/>
+            </w:tcBorders>
+            <w:shd w:val="clear" w:color="auto" w:fill="auto"/>
             <w:tcMar>
               <w:left w:w="108" w:type="dxa"/>
             </w:tcMar>
           </w:tcPr>
           <w:p>
             <w:pPr>
-              <w:pStyle w:val="Normal"/>
-              <w:spacing w:before="0" w:after="46"/>
-              <w:jc w:val="center"/>
-              <w:rPr>
-                <w:rFonts w:ascii="Arial" w:hAnsi="Arial" w:eastAsia="Arial" w:cs="Arial"/>
-              </w:rPr>
-            </w:pPr>
-            <w:r>
-              <w:rPr>
-                <w:rFonts w:eastAsia="Arial" w:cs="Arial" w:ascii="Arial" w:hAnsi="Arial"/>
-              </w:rPr>
-            </w:r>
-          </w:p>
-          <w:p>
-            <w:pPr>
-              <w:pStyle w:val="Normal"/>
-              <w:spacing w:before="0" w:after="46"/>
-              <w:jc w:val="center"/>
-              <w:rPr>
-                <w:rFonts w:ascii="Arial" w:hAnsi="Arial" w:eastAsia="Arial" w:cs="Arial"/>
-              </w:rPr>
-            </w:pPr>
-            <w:r>
-              <w:rPr>
-                <w:rFonts w:eastAsia="Arial" w:cs="Arial" w:ascii="Arial" w:hAnsi="Arial"/>
-              </w:rPr>
-            </w:r>
-          </w:p>
-          <w:p>
-            <w:pPr>
-              <w:pStyle w:val="Normal"/>
-              <w:spacing w:before="0" w:after="0"/>
-              <w:jc w:val="center"/>
-              <w:rPr/>
-            </w:pPr>
-            <w:r>
-              <w:rPr>
-                <w:rFonts w:eastAsia="Arial" w:cs="Arial" w:ascii="Arial" w:hAnsi="Arial"/>
+              <w:spacing w:before="240" w:after="46"/>
+              <w:jc w:val="center"/>
+              <w:rPr>
+                <w:rFonts w:ascii="Arial" w:eastAsia="Arial" w:hAnsi="Arial" w:cs="Arial"/>
+              </w:rPr>
+            </w:pPr>
+          </w:p>
+          <w:p>
+            <w:pPr>
+              <w:spacing w:before="240" w:after="0"/>
+              <w:jc w:val="center"/>
+              <w:rPr>
+                <w:rFonts w:ascii="Arial" w:hAnsi="Arial" w:cs="Arial"/>
+              </w:rPr>
+            </w:pPr>
+            <w:r>
+              <w:rPr>
+                <w:rFonts w:ascii="Arial" w:eastAsia="Arial" w:hAnsi="Arial" w:cs="Arial"/>
               </w:rPr>
               <w:t>Cadastro de clientes</w:t>
             </w:r>
-          </w:p>
-        </w:tc>
-        <w:tc>
-          <w:tcPr>
-            <w:tcW w:w="5250" w:type="dxa"/>
+            <w:r>
+              <w:rPr>
+                <w:rFonts w:ascii="Arial" w:eastAsia="Arial" w:hAnsi="Arial" w:cs="Arial"/>
+              </w:rPr>
+              <w:t>.</w:t>
+            </w:r>
+          </w:p>
+        </w:tc>
+        <w:tc>
+          <w:tcPr>
+            <w:tcW w:w="5036" w:type="dxa"/>
             <w:tcBorders>
               <w:top w:val="single" w:sz="18" w:space="0" w:color="000001"/>
               <w:left w:val="single" w:sz="4" w:space="0" w:color="000001"/>
               <w:bottom w:val="single" w:sz="4" w:space="0" w:color="000001"/>
               <w:right w:val="single" w:sz="18" w:space="0" w:color="000001"/>
-              <w:insideH w:val="single" w:sz="4" w:space="0" w:color="000001"/>
-              <w:insideV w:val="single" w:sz="18" w:space="0" w:color="000001"/>
-            </w:tcBorders>
-            <w:shd w:fill="auto" w:val="clear"/>
+            </w:tcBorders>
+            <w:shd w:val="clear" w:color="auto" w:fill="auto"/>
             <w:tcMar>
               <w:left w:w="108" w:type="dxa"/>
             </w:tcMar>
           </w:tcPr>
           <w:p>
             <w:pPr>
-              <w:pStyle w:val="Normal"/>
-              <w:jc w:val="left"/>
-              <w:rPr>
-                <w:rFonts w:ascii="Arial" w:hAnsi="Arial" w:eastAsia="Arial" w:cs="Arial"/>
-              </w:rPr>
-            </w:pPr>
-            <w:r>
-              <w:rPr>
-                <w:rFonts w:eastAsia="Arial" w:cs="Arial" w:ascii="Arial" w:hAnsi="Arial"/>
+              <w:spacing w:before="240"/>
+              <w:rPr>
+                <w:rFonts w:ascii="Arial" w:eastAsia="Arial" w:hAnsi="Arial" w:cs="Arial"/>
+              </w:rPr>
+            </w:pPr>
+            <w:r>
+              <w:rPr>
+                <w:rFonts w:ascii="Arial" w:eastAsia="Arial" w:hAnsi="Arial" w:cs="Arial"/>
               </w:rPr>
               <w:t xml:space="preserve">O proprietário e os funcionários poderão cadastrar novos clientes no sistema. </w:t>
             </w:r>
           </w:p>
           <w:p>
             <w:pPr>
-              <w:pStyle w:val="Normal"/>
-              <w:spacing w:before="0" w:after="160"/>
-              <w:jc w:val="left"/>
-              <w:rPr/>
-            </w:pPr>
-            <w:r>
-              <w:rPr>
-                <w:rFonts w:eastAsia="Arial" w:cs="Arial" w:ascii="Arial" w:hAnsi="Arial"/>
-              </w:rPr>
-              <w:t>Dessa maneira, haverá um controle maior sobre os dados dos clientes cadastrados.</w:t>
+              <w:spacing w:before="240"/>
+              <w:rPr>
+                <w:rFonts w:ascii="Arial" w:hAnsi="Arial" w:cs="Arial"/>
+              </w:rPr>
+            </w:pPr>
+            <w:r>
+              <w:rPr>
+                <w:rFonts w:ascii="Arial" w:eastAsia="Arial" w:hAnsi="Arial" w:cs="Arial"/>
+              </w:rPr>
+              <w:t xml:space="preserve">Dessa maneira, haverá um controle maior sobre os dados dos </w:t>
+            </w:r>
+            <w:r>
+              <w:rPr>
+                <w:rFonts w:ascii="Arial" w:eastAsia="Arial" w:hAnsi="Arial" w:cs="Arial"/>
+              </w:rPr>
+              <w:t>clientes cadastrados.</w:t>
             </w:r>
           </w:p>
         </w:tc>
       </w:tr>
       <w:tr>
         <w:trPr>
-          <w:trHeight w:val="1440" w:hRule="atLeast"/>
+          <w:trHeight w:val="1440"/>
         </w:trPr>
         <w:tc>
           <w:tcPr>
-            <w:tcW w:w="390" w:type="dxa"/>
+            <w:tcW w:w="443" w:type="dxa"/>
             <w:tcBorders>
               <w:top w:val="single" w:sz="4" w:space="0" w:color="000001"/>
               <w:left w:val="single" w:sz="18" w:space="0" w:color="000001"/>
               <w:bottom w:val="single" w:sz="4" w:space="0" w:color="000001"/>
               <w:right w:val="single" w:sz="4" w:space="0" w:color="000001"/>
-              <w:insideH w:val="single" w:sz="4" w:space="0" w:color="000001"/>
-              <w:insideV w:val="single" w:sz="4" w:space="0" w:color="000001"/>
-            </w:tcBorders>
-            <w:shd w:fill="auto" w:val="clear"/>
+            </w:tcBorders>
+            <w:shd w:val="clear" w:color="auto" w:fill="auto"/>
             <w:tcMar>
               <w:left w:w="90" w:type="dxa"/>
             </w:tcMar>
           </w:tcPr>
           <w:p>
             <w:pPr>
-              <w:pStyle w:val="Normal"/>
-              <w:spacing w:lineRule="auto" w:line="240"/>
-              <w:jc w:val="center"/>
-              <w:rPr>
-                <w:rFonts w:ascii="Arial" w:hAnsi="Arial" w:eastAsia="Arial" w:cs="Arial"/>
-              </w:rPr>
-            </w:pPr>
-            <w:r>
-              <w:rPr>
-                <w:rFonts w:eastAsia="Arial" w:cs="Arial" w:ascii="Arial" w:hAnsi="Arial"/>
-              </w:rPr>
-            </w:r>
-          </w:p>
-          <w:p>
-            <w:pPr>
-              <w:pStyle w:val="Normal"/>
-              <w:spacing w:lineRule="auto" w:line="240" w:before="342" w:after="342"/>
-              <w:jc w:val="center"/>
-              <w:rPr/>
-            </w:pPr>
-            <w:r>
-              <w:rPr>
-                <w:rFonts w:eastAsia="Arial" w:cs="Arial" w:ascii="Arial" w:hAnsi="Arial"/>
+              <w:spacing w:before="240" w:line="240" w:lineRule="auto"/>
+              <w:jc w:val="center"/>
+              <w:rPr>
+                <w:rFonts w:ascii="Arial" w:eastAsia="Arial" w:hAnsi="Arial" w:cs="Arial"/>
+              </w:rPr>
+            </w:pPr>
+          </w:p>
+          <w:p>
+            <w:pPr>
+              <w:spacing w:before="240" w:after="342" w:line="240" w:lineRule="auto"/>
+              <w:jc w:val="center"/>
+              <w:rPr>
+                <w:rFonts w:ascii="Arial" w:hAnsi="Arial" w:cs="Arial"/>
+              </w:rPr>
+            </w:pPr>
+            <w:r>
+              <w:rPr>
+                <w:rFonts w:ascii="Arial" w:eastAsia="Arial" w:hAnsi="Arial" w:cs="Arial"/>
               </w:rPr>
               <w:t>2</w:t>
             </w:r>
@@ -406,155 +347,117 @@
         </w:tc>
         <w:tc>
           <w:tcPr>
-            <w:tcW w:w="3030" w:type="dxa"/>
+            <w:tcW w:w="3191" w:type="dxa"/>
             <w:tcBorders>
               <w:top w:val="single" w:sz="4" w:space="0" w:color="000001"/>
               <w:left w:val="single" w:sz="4" w:space="0" w:color="000001"/>
               <w:bottom w:val="single" w:sz="4" w:space="0" w:color="000001"/>
               <w:right w:val="single" w:sz="4" w:space="0" w:color="000001"/>
-              <w:insideH w:val="single" w:sz="4" w:space="0" w:color="000001"/>
-              <w:insideV w:val="single" w:sz="4" w:space="0" w:color="000001"/>
-            </w:tcBorders>
-            <w:shd w:fill="auto" w:val="clear"/>
+            </w:tcBorders>
+            <w:shd w:val="clear" w:color="auto" w:fill="auto"/>
             <w:tcMar>
               <w:left w:w="108" w:type="dxa"/>
             </w:tcMar>
           </w:tcPr>
           <w:p>
             <w:pPr>
-              <w:pStyle w:val="Normal"/>
-              <w:spacing w:before="0" w:after="46"/>
-              <w:jc w:val="center"/>
-              <w:rPr>
-                <w:rFonts w:ascii="Arial" w:hAnsi="Arial" w:eastAsia="Arial" w:cs="Arial"/>
-              </w:rPr>
-            </w:pPr>
-            <w:r>
-              <w:rPr>
-                <w:rFonts w:eastAsia="Arial" w:cs="Arial" w:ascii="Arial" w:hAnsi="Arial"/>
-              </w:rPr>
-            </w:r>
-          </w:p>
-          <w:p>
-            <w:pPr>
-              <w:pStyle w:val="Normal"/>
-              <w:spacing w:before="0" w:after="46"/>
-              <w:jc w:val="center"/>
-              <w:rPr>
-                <w:rFonts w:ascii="Arial" w:hAnsi="Arial" w:eastAsia="Arial" w:cs="Arial"/>
-              </w:rPr>
-            </w:pPr>
-            <w:r>
-              <w:rPr>
-                <w:rFonts w:eastAsia="Arial" w:cs="Arial" w:ascii="Arial" w:hAnsi="Arial"/>
-              </w:rPr>
-            </w:r>
-          </w:p>
-          <w:p>
-            <w:pPr>
-              <w:pStyle w:val="Normal"/>
-              <w:spacing w:before="0" w:after="0"/>
-              <w:jc w:val="center"/>
-              <w:rPr/>
-            </w:pPr>
-            <w:r>
-              <w:rPr>
-                <w:rFonts w:eastAsia="Arial" w:cs="Arial" w:ascii="Arial" w:hAnsi="Arial"/>
-                <w:color w:val="000000"/>
-              </w:rPr>
-              <w:t>Gestão de lucro</w:t>
-            </w:r>
-          </w:p>
-        </w:tc>
-        <w:tc>
-          <w:tcPr>
-            <w:tcW w:w="5250" w:type="dxa"/>
+              <w:spacing w:before="240" w:after="46"/>
+              <w:jc w:val="center"/>
+              <w:rPr>
+                <w:rFonts w:ascii="Arial" w:eastAsia="Arial" w:hAnsi="Arial" w:cs="Arial"/>
+              </w:rPr>
+            </w:pPr>
+          </w:p>
+          <w:p>
+            <w:pPr>
+              <w:spacing w:before="240" w:after="46"/>
+              <w:jc w:val="center"/>
+              <w:rPr>
+                <w:rFonts w:ascii="Arial" w:eastAsia="Arial" w:hAnsi="Arial" w:cs="Arial"/>
+              </w:rPr>
+            </w:pPr>
+            <w:r>
+              <w:rPr>
+                <w:rFonts w:ascii="Arial" w:eastAsia="Arial" w:hAnsi="Arial" w:cs="Arial"/>
+              </w:rPr>
+              <w:t>Cadastro da ordem de serviço.</w:t>
+            </w:r>
+          </w:p>
+          <w:p>
+            <w:pPr>
+              <w:spacing w:before="240" w:after="0"/>
+              <w:jc w:val="center"/>
+              <w:rPr>
+                <w:rFonts w:ascii="Arial" w:hAnsi="Arial" w:cs="Arial"/>
+              </w:rPr>
+            </w:pPr>
+          </w:p>
+        </w:tc>
+        <w:tc>
+          <w:tcPr>
+            <w:tcW w:w="5036" w:type="dxa"/>
             <w:tcBorders>
               <w:top w:val="single" w:sz="4" w:space="0" w:color="000001"/>
               <w:left w:val="single" w:sz="4" w:space="0" w:color="000001"/>
               <w:bottom w:val="single" w:sz="4" w:space="0" w:color="000001"/>
               <w:right w:val="single" w:sz="18" w:space="0" w:color="000001"/>
-              <w:insideH w:val="single" w:sz="4" w:space="0" w:color="000001"/>
-              <w:insideV w:val="single" w:sz="18" w:space="0" w:color="000001"/>
-            </w:tcBorders>
-            <w:shd w:fill="auto" w:val="clear"/>
+            </w:tcBorders>
+            <w:shd w:val="clear" w:color="auto" w:fill="auto"/>
             <w:tcMar>
               <w:left w:w="108" w:type="dxa"/>
             </w:tcMar>
           </w:tcPr>
           <w:p>
             <w:pPr>
-              <w:pStyle w:val="Normal"/>
-              <w:spacing w:before="114" w:after="274"/>
-              <w:jc w:val="left"/>
-              <w:rPr/>
-            </w:pPr>
-            <w:r>
-              <w:rPr>
-                <w:rFonts w:eastAsia="Arial" w:cs="Arial" w:ascii="Arial" w:hAnsi="Arial"/>
-              </w:rPr>
-              <w:t xml:space="preserve">O proprietário terá um controle mais preciso de acordo com o seu lucro diário, semanal e mensal, assim solucionando um de seus </w:t>
-            </w:r>
-            <w:r>
-              <w:rPr>
-                <w:rFonts w:eastAsia="Arial" w:cs="Arial" w:ascii="Arial" w:hAnsi="Arial"/>
-              </w:rPr>
-              <w:t>problemas apresentados</w:t>
-            </w:r>
-            <w:r>
-              <w:rPr>
-                <w:rFonts w:eastAsia="Arial" w:cs="Arial" w:ascii="Arial" w:hAnsi="Arial"/>
-              </w:rPr>
-              <w:t xml:space="preserve"> que é a falta de controle de lucro.</w:t>
+              <w:spacing w:before="240" w:after="274"/>
+              <w:rPr>
+                <w:rFonts w:ascii="Arial" w:hAnsi="Arial" w:cs="Arial"/>
+              </w:rPr>
+            </w:pPr>
+            <w:r>
+              <w:rPr>
+                <w:rFonts w:ascii="Arial" w:eastAsia="Arial" w:hAnsi="Arial" w:cs="Arial"/>
+              </w:rPr>
+              <w:t>O proprietário saberá quais são as ordens dos serviços, e conseguir gerenciar de forma mais coerente.</w:t>
             </w:r>
           </w:p>
         </w:tc>
       </w:tr>
       <w:tr>
-        <w:trPr/>
-        <w:tc>
-          <w:tcPr>
-            <w:tcW w:w="390" w:type="dxa"/>
+        <w:tc>
+          <w:tcPr>
+            <w:tcW w:w="443" w:type="dxa"/>
             <w:tcBorders>
               <w:top w:val="single" w:sz="4" w:space="0" w:color="000001"/>
               <w:left w:val="single" w:sz="18" w:space="0" w:color="000001"/>
               <w:bottom w:val="single" w:sz="4" w:space="0" w:color="000001"/>
               <w:right w:val="single" w:sz="4" w:space="0" w:color="000001"/>
-              <w:insideH w:val="single" w:sz="4" w:space="0" w:color="000001"/>
-              <w:insideV w:val="single" w:sz="4" w:space="0" w:color="000001"/>
-            </w:tcBorders>
-            <w:shd w:fill="auto" w:val="clear"/>
+            </w:tcBorders>
+            <w:shd w:val="clear" w:color="auto" w:fill="auto"/>
             <w:tcMar>
               <w:left w:w="90" w:type="dxa"/>
             </w:tcMar>
           </w:tcPr>
           <w:p>
             <w:pPr>
-              <w:pStyle w:val="Normal"/>
-              <w:spacing w:lineRule="auto" w:line="240"/>
-              <w:jc w:val="center"/>
-              <w:rPr>
-                <w:rFonts w:ascii="Arial" w:hAnsi="Arial" w:eastAsia="Arial" w:cs="Arial"/>
-              </w:rPr>
-            </w:pPr>
-            <w:r>
-              <w:rPr>
-                <w:rFonts w:eastAsia="Arial" w:cs="Arial" w:ascii="Arial" w:hAnsi="Arial"/>
-              </w:rPr>
-            </w:r>
-          </w:p>
-          <w:p>
-            <w:pPr>
-              <w:pStyle w:val="Normal"/>
-              <w:spacing w:lineRule="auto" w:line="240" w:before="0" w:after="160"/>
-              <w:jc w:val="center"/>
-              <w:rPr>
-                <w:rFonts w:ascii="Arial" w:hAnsi="Arial" w:eastAsia="Arial" w:cs="Arial"/>
-              </w:rPr>
-            </w:pPr>
-            <w:r>
-              <w:rPr>
-                <w:rFonts w:eastAsia="Arial" w:cs="Arial" w:ascii="Arial" w:hAnsi="Arial"/>
+              <w:spacing w:before="240" w:line="240" w:lineRule="auto"/>
+              <w:jc w:val="center"/>
+              <w:rPr>
+                <w:rFonts w:ascii="Arial" w:eastAsia="Arial" w:hAnsi="Arial" w:cs="Arial"/>
+              </w:rPr>
+            </w:pPr>
+          </w:p>
+          <w:p>
+            <w:pPr>
+              <w:spacing w:before="240" w:line="240" w:lineRule="auto"/>
+              <w:jc w:val="center"/>
+              <w:rPr>
+                <w:rFonts w:ascii="Arial" w:eastAsia="Arial" w:hAnsi="Arial" w:cs="Arial"/>
+              </w:rPr>
+            </w:pPr>
+            <w:r>
+              <w:rPr>
+                <w:rFonts w:ascii="Arial" w:eastAsia="Arial" w:hAnsi="Arial" w:cs="Arial"/>
               </w:rPr>
               <w:t>3</w:t>
             </w:r>
@@ -562,143 +465,92 @@
         </w:tc>
         <w:tc>
           <w:tcPr>
-            <w:tcW w:w="3030" w:type="dxa"/>
+            <w:tcW w:w="3191" w:type="dxa"/>
             <w:tcBorders>
               <w:top w:val="single" w:sz="4" w:space="0" w:color="000001"/>
               <w:left w:val="single" w:sz="4" w:space="0" w:color="000001"/>
               <w:bottom w:val="single" w:sz="4" w:space="0" w:color="000001"/>
               <w:right w:val="single" w:sz="4" w:space="0" w:color="000001"/>
-              <w:insideH w:val="single" w:sz="4" w:space="0" w:color="000001"/>
-              <w:insideV w:val="single" w:sz="4" w:space="0" w:color="000001"/>
-            </w:tcBorders>
-            <w:shd w:fill="auto" w:val="clear"/>
+            </w:tcBorders>
+            <w:shd w:val="clear" w:color="auto" w:fill="auto"/>
             <w:tcMar>
               <w:left w:w="108" w:type="dxa"/>
             </w:tcMar>
           </w:tcPr>
           <w:p>
             <w:pPr>
-              <w:pStyle w:val="Normal"/>
-              <w:spacing w:before="0" w:after="46"/>
-              <w:jc w:val="center"/>
-              <w:rPr>
-                <w:rFonts w:ascii="Arial" w:hAnsi="Arial" w:eastAsia="Arial" w:cs="Arial"/>
-              </w:rPr>
-            </w:pPr>
-            <w:r>
-              <w:rPr>
-                <w:rFonts w:eastAsia="Arial" w:cs="Arial" w:ascii="Arial" w:hAnsi="Arial"/>
-              </w:rPr>
-            </w:r>
-          </w:p>
-          <w:p>
-            <w:pPr>
-              <w:pStyle w:val="Normal"/>
-              <w:spacing w:before="0" w:after="46"/>
-              <w:jc w:val="center"/>
-              <w:rPr/>
-            </w:pPr>
-            <w:r>
-              <w:rPr>
-                <w:rFonts w:eastAsia="Arial" w:cs="Arial" w:ascii="Arial" w:hAnsi="Arial"/>
-                <w:color w:val="000000"/>
-              </w:rPr>
-              <w:t>Software com layout claro e simples</w:t>
-            </w:r>
-          </w:p>
-          <w:p>
-            <w:pPr>
-              <w:pStyle w:val="Normal"/>
-              <w:spacing w:before="0" w:after="46"/>
-              <w:jc w:val="center"/>
-              <w:rPr>
-                <w:rFonts w:ascii="Arial" w:hAnsi="Arial" w:eastAsia="Arial" w:cs="Arial"/>
-              </w:rPr>
-            </w:pPr>
-            <w:r>
-              <w:rPr>
-                <w:rFonts w:eastAsia="Arial" w:cs="Arial" w:ascii="Arial" w:hAnsi="Arial"/>
-              </w:rPr>
-            </w:r>
-          </w:p>
-        </w:tc>
-        <w:tc>
-          <w:tcPr>
-            <w:tcW w:w="5250" w:type="dxa"/>
+              <w:spacing w:before="240" w:after="46"/>
+              <w:jc w:val="center"/>
+              <w:rPr>
+                <w:rFonts w:ascii="Arial" w:eastAsia="Arial" w:hAnsi="Arial" w:cs="Arial"/>
+              </w:rPr>
+            </w:pPr>
+            <w:r>
+              <w:rPr>
+                <w:rFonts w:ascii="Arial" w:eastAsia="Arial" w:hAnsi="Arial" w:cs="Arial"/>
+              </w:rPr>
+              <w:t>Sistema de login.</w:t>
+            </w:r>
+          </w:p>
+        </w:tc>
+        <w:tc>
+          <w:tcPr>
+            <w:tcW w:w="5036" w:type="dxa"/>
             <w:tcBorders>
               <w:top w:val="single" w:sz="4" w:space="0" w:color="000001"/>
               <w:left w:val="single" w:sz="4" w:space="0" w:color="000001"/>
               <w:bottom w:val="single" w:sz="4" w:space="0" w:color="000001"/>
               <w:right w:val="single" w:sz="18" w:space="0" w:color="000001"/>
-              <w:insideH w:val="single" w:sz="4" w:space="0" w:color="000001"/>
-              <w:insideV w:val="single" w:sz="18" w:space="0" w:color="000001"/>
-            </w:tcBorders>
-            <w:shd w:fill="auto" w:val="clear"/>
+            </w:tcBorders>
+            <w:shd w:val="clear" w:color="auto" w:fill="auto"/>
             <w:tcMar>
               <w:left w:w="108" w:type="dxa"/>
             </w:tcMar>
           </w:tcPr>
           <w:p>
             <w:pPr>
-              <w:pStyle w:val="Normal"/>
-              <w:spacing w:before="285" w:after="388"/>
-              <w:jc w:val="left"/>
-              <w:rPr/>
-            </w:pPr>
-            <w:r>
-              <w:rPr>
-                <w:rFonts w:eastAsia="Arial" w:cs="Arial" w:ascii="Arial" w:hAnsi="Arial"/>
-              </w:rPr>
-              <w:t>O software com um layout claro e simples terá uma fácil utilização a todas as partes envolvidas.</w:t>
+              <w:spacing w:before="240" w:after="228"/>
+              <w:rPr>
+                <w:rFonts w:ascii="Arial" w:hAnsi="Arial" w:cs="Arial"/>
+              </w:rPr>
+            </w:pPr>
+            <w:bookmarkStart w:id="0" w:name="_ut1jwwysvkzh"/>
+            <w:bookmarkEnd w:id="0"/>
+            <w:r>
+              <w:rPr>
+                <w:rFonts w:ascii="Arial" w:hAnsi="Arial" w:cs="Arial"/>
+              </w:rPr>
+              <w:t>Funcionários terão cadastros únicos para garantir a segurança e integridade do sistema.</w:t>
             </w:r>
           </w:p>
         </w:tc>
       </w:tr>
       <w:tr>
-        <w:trPr/>
-        <w:tc>
-          <w:tcPr>
-            <w:tcW w:w="390" w:type="dxa"/>
+        <w:tc>
+          <w:tcPr>
+            <w:tcW w:w="443" w:type="dxa"/>
             <w:tcBorders>
               <w:top w:val="single" w:sz="4" w:space="0" w:color="000001"/>
               <w:left w:val="single" w:sz="18" w:space="0" w:color="000001"/>
-              <w:bottom w:val="single" w:sz="18" w:space="0" w:color="000001"/>
+              <w:bottom w:val="single" w:sz="4" w:space="0" w:color="000001"/>
               <w:right w:val="single" w:sz="4" w:space="0" w:color="000001"/>
-              <w:insideH w:val="single" w:sz="18" w:space="0" w:color="000001"/>
-              <w:insideV w:val="single" w:sz="4" w:space="0" w:color="000001"/>
-            </w:tcBorders>
-            <w:shd w:fill="auto" w:val="clear"/>
+            </w:tcBorders>
+            <w:shd w:val="clear" w:color="auto" w:fill="auto"/>
             <w:tcMar>
               <w:left w:w="90" w:type="dxa"/>
             </w:tcMar>
           </w:tcPr>
           <w:p>
             <w:pPr>
-              <w:pStyle w:val="Normal"/>
-              <w:spacing w:lineRule="auto" w:line="240"/>
-              <w:jc w:val="center"/>
-              <w:rPr>
-                <w:rFonts w:ascii="Arial" w:hAnsi="Arial" w:eastAsia="Arial" w:cs="Arial"/>
-              </w:rPr>
-            </w:pPr>
-            <w:r>
-              <w:rPr>
-                <w:rFonts w:eastAsia="Arial" w:cs="Arial" w:ascii="Arial" w:hAnsi="Arial"/>
-              </w:rPr>
-            </w:r>
-          </w:p>
-          <w:p>
-            <w:pPr>
-              <w:pStyle w:val="Normal"/>
-              <w:spacing w:lineRule="auto" w:line="240" w:before="0" w:after="160"/>
-              <w:jc w:val="center"/>
-              <w:rPr>
-                <w:rFonts w:ascii="Arial" w:hAnsi="Arial" w:eastAsia="Arial" w:cs="Arial"/>
-              </w:rPr>
-            </w:pPr>
-            <w:r>
-              <w:rPr>
-                <w:rFonts w:eastAsia="Arial" w:cs="Arial" w:ascii="Arial" w:hAnsi="Arial"/>
+              <w:spacing w:before="240" w:line="240" w:lineRule="auto"/>
+              <w:jc w:val="center"/>
+              <w:rPr>
+                <w:rFonts w:ascii="Arial" w:eastAsia="Arial" w:hAnsi="Arial" w:cs="Arial"/>
+              </w:rPr>
+            </w:pPr>
+            <w:r>
+              <w:rPr>
+                <w:rFonts w:ascii="Arial" w:eastAsia="Arial" w:hAnsi="Arial" w:cs="Arial"/>
               </w:rPr>
               <w:t>4</w:t>
             </w:r>
@@ -706,158 +558,499 @@
         </w:tc>
         <w:tc>
           <w:tcPr>
-            <w:tcW w:w="3030" w:type="dxa"/>
+            <w:tcW w:w="3191" w:type="dxa"/>
             <w:tcBorders>
               <w:top w:val="single" w:sz="4" w:space="0" w:color="000001"/>
               <w:left w:val="single" w:sz="4" w:space="0" w:color="000001"/>
-              <w:bottom w:val="single" w:sz="18" w:space="0" w:color="000001"/>
+              <w:bottom w:val="single" w:sz="4" w:space="0" w:color="000001"/>
               <w:right w:val="single" w:sz="4" w:space="0" w:color="000001"/>
-              <w:insideH w:val="single" w:sz="18" w:space="0" w:color="000001"/>
-              <w:insideV w:val="single" w:sz="4" w:space="0" w:color="000001"/>
-            </w:tcBorders>
-            <w:shd w:fill="auto" w:val="clear"/>
+            </w:tcBorders>
+            <w:shd w:val="clear" w:color="auto" w:fill="auto"/>
             <w:tcMar>
               <w:left w:w="108" w:type="dxa"/>
             </w:tcMar>
           </w:tcPr>
           <w:p>
             <w:pPr>
-              <w:pStyle w:val="Normal"/>
-              <w:spacing w:before="0" w:after="46"/>
-              <w:jc w:val="center"/>
-              <w:rPr>
-                <w:rFonts w:ascii="Arial" w:hAnsi="Arial" w:eastAsia="Arial" w:cs="Arial"/>
-              </w:rPr>
-            </w:pPr>
-            <w:r>
-              <w:rPr>
-                <w:rFonts w:eastAsia="Arial" w:cs="Arial" w:ascii="Arial" w:hAnsi="Arial"/>
-              </w:rPr>
-            </w:r>
-          </w:p>
-          <w:p>
-            <w:pPr>
-              <w:pStyle w:val="Normal"/>
-              <w:spacing w:before="0" w:after="46"/>
-              <w:jc w:val="center"/>
-              <w:rPr/>
-            </w:pPr>
-            <w:r>
-              <w:rPr>
-                <w:rFonts w:eastAsia="Arial" w:cs="Arial" w:ascii="Arial" w:hAnsi="Arial"/>
-              </w:rPr>
-              <w:t>Website</w:t>
-            </w:r>
-          </w:p>
-        </w:tc>
-        <w:tc>
-          <w:tcPr>
-            <w:tcW w:w="5250" w:type="dxa"/>
+              <w:spacing w:before="240" w:after="46"/>
+              <w:jc w:val="center"/>
+              <w:rPr>
+                <w:rFonts w:ascii="Arial" w:eastAsia="Arial" w:hAnsi="Arial" w:cs="Arial"/>
+              </w:rPr>
+            </w:pPr>
+            <w:r>
+              <w:rPr>
+                <w:rFonts w:ascii="Arial" w:eastAsia="Arial" w:hAnsi="Arial" w:cs="Arial"/>
+              </w:rPr>
+              <w:t>Status</w:t>
+            </w:r>
+            <w:r>
+              <w:rPr>
+                <w:rFonts w:ascii="Arial" w:eastAsia="Arial" w:hAnsi="Arial" w:cs="Arial"/>
+              </w:rPr>
+              <w:t xml:space="preserve"> do serviço</w:t>
+            </w:r>
+            <w:r>
+              <w:rPr>
+                <w:rFonts w:ascii="Arial" w:eastAsia="Arial" w:hAnsi="Arial" w:cs="Arial"/>
+              </w:rPr>
+              <w:t>.</w:t>
+            </w:r>
+          </w:p>
+        </w:tc>
+        <w:tc>
+          <w:tcPr>
+            <w:tcW w:w="5036" w:type="dxa"/>
             <w:tcBorders>
               <w:top w:val="single" w:sz="4" w:space="0" w:color="000001"/>
               <w:left w:val="single" w:sz="4" w:space="0" w:color="000001"/>
-              <w:bottom w:val="single" w:sz="18" w:space="0" w:color="000001"/>
+              <w:bottom w:val="single" w:sz="4" w:space="0" w:color="000001"/>
               <w:right w:val="single" w:sz="18" w:space="0" w:color="000001"/>
-              <w:insideH w:val="single" w:sz="18" w:space="0" w:color="000001"/>
-              <w:insideV w:val="single" w:sz="18" w:space="0" w:color="000001"/>
-            </w:tcBorders>
-            <w:shd w:fill="auto" w:val="clear"/>
+            </w:tcBorders>
+            <w:shd w:val="clear" w:color="auto" w:fill="auto"/>
             <w:tcMar>
               <w:left w:w="108" w:type="dxa"/>
             </w:tcMar>
           </w:tcPr>
           <w:p>
             <w:pPr>
-              <w:pStyle w:val="Normal"/>
-              <w:spacing w:before="228" w:after="228"/>
-              <w:jc w:val="left"/>
-              <w:rPr/>
-            </w:pPr>
-            <w:bookmarkStart w:id="0" w:name="_ut1jwwysvkzh"/>
-            <w:bookmarkEnd w:id="0"/>
-            <w:r>
-              <w:rPr>
-                <w:rFonts w:eastAsia="Arial" w:cs="Arial" w:ascii="Arial" w:hAnsi="Arial"/>
-              </w:rPr>
-              <w:t>O website servirá como publicidade para a funilaria.</w:t>
+              <w:spacing w:before="240" w:after="228"/>
+              <w:rPr>
+                <w:rFonts w:ascii="Arial" w:eastAsia="Arial" w:hAnsi="Arial" w:cs="Arial"/>
+              </w:rPr>
+            </w:pPr>
+            <w:r>
+              <w:rPr>
+                <w:rFonts w:ascii="Arial" w:eastAsia="Arial" w:hAnsi="Arial" w:cs="Arial"/>
+              </w:rPr>
+              <w:t>Os clientes poderão acompanhar o andamento do serviço até a entrega do mesmo.</w:t>
+            </w:r>
+          </w:p>
+        </w:tc>
+      </w:tr>
+      <w:tr>
+        <w:tc>
+          <w:tcPr>
+            <w:tcW w:w="443" w:type="dxa"/>
+            <w:tcBorders>
+              <w:top w:val="single" w:sz="4" w:space="0" w:color="000001"/>
+              <w:left w:val="single" w:sz="18" w:space="0" w:color="000001"/>
+              <w:bottom w:val="single" w:sz="4" w:space="0" w:color="000001"/>
+              <w:right w:val="single" w:sz="4" w:space="0" w:color="000001"/>
+            </w:tcBorders>
+            <w:shd w:val="clear" w:color="auto" w:fill="auto"/>
+            <w:tcMar>
+              <w:left w:w="90" w:type="dxa"/>
+            </w:tcMar>
+          </w:tcPr>
+          <w:p>
+            <w:pPr>
+              <w:spacing w:before="240" w:line="240" w:lineRule="auto"/>
+              <w:jc w:val="center"/>
+              <w:rPr>
+                <w:rFonts w:ascii="Arial" w:eastAsia="Arial" w:hAnsi="Arial" w:cs="Arial"/>
+              </w:rPr>
+            </w:pPr>
+            <w:r>
+              <w:rPr>
+                <w:rFonts w:ascii="Arial" w:eastAsia="Arial" w:hAnsi="Arial" w:cs="Arial"/>
+              </w:rPr>
+              <w:t>5</w:t>
+            </w:r>
+          </w:p>
+        </w:tc>
+        <w:tc>
+          <w:tcPr>
+            <w:tcW w:w="3191" w:type="dxa"/>
+            <w:tcBorders>
+              <w:top w:val="single" w:sz="4" w:space="0" w:color="000001"/>
+              <w:left w:val="single" w:sz="4" w:space="0" w:color="000001"/>
+              <w:bottom w:val="single" w:sz="4" w:space="0" w:color="000001"/>
+              <w:right w:val="single" w:sz="4" w:space="0" w:color="000001"/>
+            </w:tcBorders>
+            <w:shd w:val="clear" w:color="auto" w:fill="auto"/>
+            <w:tcMar>
+              <w:left w:w="108" w:type="dxa"/>
+            </w:tcMar>
+          </w:tcPr>
+          <w:p>
+            <w:pPr>
+              <w:spacing w:before="240" w:after="46"/>
+              <w:jc w:val="center"/>
+              <w:rPr>
+                <w:rFonts w:ascii="Arial" w:eastAsia="Arial" w:hAnsi="Arial" w:cs="Arial"/>
+              </w:rPr>
+            </w:pPr>
+            <w:r>
+              <w:rPr>
+                <w:rFonts w:ascii="Arial" w:eastAsia="Arial" w:hAnsi="Arial" w:cs="Arial"/>
+              </w:rPr>
+              <w:t>Interface clara e limpa.</w:t>
+            </w:r>
+          </w:p>
+        </w:tc>
+        <w:tc>
+          <w:tcPr>
+            <w:tcW w:w="5036" w:type="dxa"/>
+            <w:tcBorders>
+              <w:top w:val="single" w:sz="4" w:space="0" w:color="000001"/>
+              <w:left w:val="single" w:sz="4" w:space="0" w:color="000001"/>
+              <w:bottom w:val="single" w:sz="4" w:space="0" w:color="000001"/>
+              <w:right w:val="single" w:sz="18" w:space="0" w:color="000001"/>
+            </w:tcBorders>
+            <w:shd w:val="clear" w:color="auto" w:fill="auto"/>
+            <w:tcMar>
+              <w:left w:w="108" w:type="dxa"/>
+            </w:tcMar>
+          </w:tcPr>
+          <w:p>
+            <w:pPr>
+              <w:spacing w:before="240" w:after="46"/>
+              <w:jc w:val="center"/>
+              <w:rPr>
+                <w:rFonts w:ascii="Arial" w:eastAsia="Arial" w:hAnsi="Arial" w:cs="Arial"/>
+              </w:rPr>
+            </w:pPr>
+            <w:r>
+              <w:rPr>
+                <w:rFonts w:ascii="Arial" w:eastAsia="Arial" w:hAnsi="Arial" w:cs="Arial"/>
+              </w:rPr>
+              <w:t>A interface clara e limpa ajudará no manuseio entre os usuários do software.</w:t>
+            </w:r>
+          </w:p>
+        </w:tc>
+      </w:tr>
+      <w:tr>
+        <w:tc>
+          <w:tcPr>
+            <w:tcW w:w="443" w:type="dxa"/>
+            <w:tcBorders>
+              <w:top w:val="single" w:sz="4" w:space="0" w:color="000001"/>
+              <w:left w:val="single" w:sz="18" w:space="0" w:color="000001"/>
+              <w:bottom w:val="single" w:sz="4" w:space="0" w:color="000001"/>
+              <w:right w:val="single" w:sz="4" w:space="0" w:color="000001"/>
+            </w:tcBorders>
+            <w:shd w:val="clear" w:color="auto" w:fill="auto"/>
+            <w:tcMar>
+              <w:left w:w="90" w:type="dxa"/>
+            </w:tcMar>
+          </w:tcPr>
+          <w:p>
+            <w:pPr>
+              <w:spacing w:before="240" w:line="240" w:lineRule="auto"/>
+              <w:jc w:val="center"/>
+              <w:rPr>
+                <w:rFonts w:ascii="Arial" w:eastAsia="Arial" w:hAnsi="Arial" w:cs="Arial"/>
+              </w:rPr>
+            </w:pPr>
+            <w:r>
+              <w:rPr>
+                <w:rFonts w:ascii="Arial" w:eastAsia="Arial" w:hAnsi="Arial" w:cs="Arial"/>
+              </w:rPr>
+              <w:t>6</w:t>
+            </w:r>
+          </w:p>
+        </w:tc>
+        <w:tc>
+          <w:tcPr>
+            <w:tcW w:w="3191" w:type="dxa"/>
+            <w:tcBorders>
+              <w:top w:val="single" w:sz="4" w:space="0" w:color="000001"/>
+              <w:left w:val="single" w:sz="4" w:space="0" w:color="000001"/>
+              <w:bottom w:val="single" w:sz="4" w:space="0" w:color="000001"/>
+              <w:right w:val="single" w:sz="4" w:space="0" w:color="000001"/>
+            </w:tcBorders>
+            <w:shd w:val="clear" w:color="auto" w:fill="auto"/>
+            <w:tcMar>
+              <w:left w:w="108" w:type="dxa"/>
+            </w:tcMar>
+          </w:tcPr>
+          <w:p>
+            <w:pPr>
+              <w:spacing w:before="240" w:after="46"/>
+              <w:jc w:val="center"/>
+              <w:rPr>
+                <w:rFonts w:ascii="Arial" w:eastAsia="Arial" w:hAnsi="Arial" w:cs="Arial"/>
+              </w:rPr>
+            </w:pPr>
+            <w:r>
+              <w:rPr>
+                <w:rFonts w:ascii="Arial" w:eastAsia="Arial" w:hAnsi="Arial" w:cs="Arial"/>
+                <w:color w:val="000000"/>
+              </w:rPr>
+              <w:t>Gestão de lucro.</w:t>
+            </w:r>
+          </w:p>
+        </w:tc>
+        <w:tc>
+          <w:tcPr>
+            <w:tcW w:w="5036" w:type="dxa"/>
+            <w:tcBorders>
+              <w:top w:val="single" w:sz="4" w:space="0" w:color="000001"/>
+              <w:left w:val="single" w:sz="4" w:space="0" w:color="000001"/>
+              <w:bottom w:val="single" w:sz="4" w:space="0" w:color="000001"/>
+              <w:right w:val="single" w:sz="18" w:space="0" w:color="000001"/>
+            </w:tcBorders>
+            <w:shd w:val="clear" w:color="auto" w:fill="auto"/>
+            <w:tcMar>
+              <w:left w:w="108" w:type="dxa"/>
+            </w:tcMar>
+          </w:tcPr>
+          <w:p>
+            <w:pPr>
+              <w:spacing w:before="240" w:after="228"/>
+              <w:rPr>
+                <w:rFonts w:ascii="Arial" w:eastAsia="Arial" w:hAnsi="Arial" w:cs="Arial"/>
+              </w:rPr>
+            </w:pPr>
+            <w:r>
+              <w:rPr>
+                <w:rFonts w:ascii="Arial" w:eastAsia="Arial" w:hAnsi="Arial" w:cs="Arial"/>
+              </w:rPr>
+              <w:t>O proprietário terá um controle mais preciso de acordo com o seu lucro diário, semanal e mensal, assim solucionando um de seus problemas apresentados que é a falta de controle de lucro.</w:t>
+            </w:r>
+          </w:p>
+        </w:tc>
+      </w:tr>
+      <w:tr>
+        <w:trPr>
+          <w:trHeight w:val="1286"/>
+        </w:trPr>
+        <w:tc>
+          <w:tcPr>
+            <w:tcW w:w="443" w:type="dxa"/>
+            <w:tcBorders>
+              <w:top w:val="single" w:sz="4" w:space="0" w:color="000001"/>
+              <w:left w:val="single" w:sz="18" w:space="0" w:color="000001"/>
+              <w:bottom w:val="single" w:sz="4" w:space="0" w:color="000001"/>
+              <w:right w:val="single" w:sz="4" w:space="0" w:color="000001"/>
+            </w:tcBorders>
+            <w:shd w:val="clear" w:color="auto" w:fill="auto"/>
+            <w:tcMar>
+              <w:left w:w="90" w:type="dxa"/>
+            </w:tcMar>
+          </w:tcPr>
+          <w:p>
+            <w:pPr>
+              <w:spacing w:before="240" w:line="240" w:lineRule="auto"/>
+              <w:jc w:val="center"/>
+              <w:rPr>
+                <w:rFonts w:ascii="Arial" w:eastAsia="Arial" w:hAnsi="Arial" w:cs="Arial"/>
+              </w:rPr>
+            </w:pPr>
+            <w:r>
+              <w:rPr>
+                <w:rFonts w:ascii="Arial" w:eastAsia="Arial" w:hAnsi="Arial" w:cs="Arial"/>
+                <w:color w:val="000000" w:themeColor="text1"/>
+              </w:rPr>
+              <w:t>7</w:t>
+            </w:r>
+          </w:p>
+        </w:tc>
+        <w:tc>
+          <w:tcPr>
+            <w:tcW w:w="3191" w:type="dxa"/>
+            <w:tcBorders>
+              <w:top w:val="single" w:sz="4" w:space="0" w:color="000001"/>
+              <w:left w:val="single" w:sz="4" w:space="0" w:color="000001"/>
+              <w:bottom w:val="single" w:sz="4" w:space="0" w:color="000001"/>
+              <w:right w:val="single" w:sz="4" w:space="0" w:color="000001"/>
+            </w:tcBorders>
+            <w:shd w:val="clear" w:color="auto" w:fill="auto"/>
+            <w:tcMar>
+              <w:left w:w="108" w:type="dxa"/>
+            </w:tcMar>
+          </w:tcPr>
+          <w:p>
+            <w:pPr>
+              <w:spacing w:before="240" w:after="46"/>
+              <w:jc w:val="center"/>
+              <w:rPr>
+                <w:rFonts w:ascii="Arial" w:eastAsia="Arial" w:hAnsi="Arial" w:cs="Arial"/>
+                <w:color w:val="000000"/>
+              </w:rPr>
+            </w:pPr>
+            <w:r>
+              <w:rPr>
+                <w:rFonts w:ascii="Arial" w:eastAsia="Arial" w:hAnsi="Arial" w:cs="Arial"/>
+              </w:rPr>
+              <w:t>Website.</w:t>
+            </w:r>
+          </w:p>
+          <w:p>
+            <w:pPr>
+              <w:spacing w:before="240" w:after="46"/>
+              <w:jc w:val="center"/>
+              <w:rPr>
+                <w:rFonts w:ascii="Arial" w:eastAsia="Arial" w:hAnsi="Arial" w:cs="Arial"/>
+              </w:rPr>
+            </w:pPr>
+          </w:p>
+        </w:tc>
+        <w:tc>
+          <w:tcPr>
+            <w:tcW w:w="5036" w:type="dxa"/>
+            <w:tcBorders>
+              <w:top w:val="single" w:sz="4" w:space="0" w:color="000001"/>
+              <w:left w:val="single" w:sz="4" w:space="0" w:color="000001"/>
+              <w:bottom w:val="single" w:sz="4" w:space="0" w:color="000001"/>
+              <w:right w:val="single" w:sz="18" w:space="0" w:color="000001"/>
+            </w:tcBorders>
+            <w:shd w:val="clear" w:color="auto" w:fill="auto"/>
+            <w:tcMar>
+              <w:left w:w="108" w:type="dxa"/>
+            </w:tcMar>
+          </w:tcPr>
+          <w:p>
+            <w:pPr>
+              <w:spacing w:before="240" w:after="228"/>
+              <w:rPr>
+                <w:rFonts w:ascii="Arial" w:eastAsia="Arial" w:hAnsi="Arial" w:cs="Arial"/>
+              </w:rPr>
+            </w:pPr>
+            <w:r>
+              <w:rPr>
+                <w:rFonts w:ascii="Arial" w:eastAsia="Arial" w:hAnsi="Arial" w:cs="Arial"/>
+              </w:rPr>
+              <w:t>O website servirá como publicidade e um meio para mais informações aos interessados no serviço.</w:t>
+            </w:r>
+          </w:p>
+        </w:tc>
+      </w:tr>
+      <w:tr>
+        <w:tc>
+          <w:tcPr>
+            <w:tcW w:w="443" w:type="dxa"/>
+            <w:tcBorders>
+              <w:top w:val="single" w:sz="4" w:space="0" w:color="000001"/>
+              <w:left w:val="single" w:sz="18" w:space="0" w:color="000001"/>
+              <w:bottom w:val="single" w:sz="4" w:space="0" w:color="000001"/>
+              <w:right w:val="single" w:sz="4" w:space="0" w:color="000001"/>
+            </w:tcBorders>
+            <w:shd w:val="clear" w:color="auto" w:fill="auto"/>
+            <w:tcMar>
+              <w:left w:w="90" w:type="dxa"/>
+            </w:tcMar>
+          </w:tcPr>
+          <w:p>
+            <w:pPr>
+              <w:spacing w:before="240" w:line="240" w:lineRule="auto"/>
+              <w:jc w:val="center"/>
+              <w:rPr>
+                <w:rFonts w:ascii="Arial" w:eastAsia="Arial" w:hAnsi="Arial" w:cs="Arial"/>
+              </w:rPr>
+            </w:pPr>
+            <w:r>
+              <w:rPr>
+                <w:rFonts w:ascii="Arial" w:eastAsia="Arial" w:hAnsi="Arial" w:cs="Arial"/>
+              </w:rPr>
+              <w:t>8</w:t>
+            </w:r>
+          </w:p>
+        </w:tc>
+        <w:tc>
+          <w:tcPr>
+            <w:tcW w:w="3191" w:type="dxa"/>
+            <w:tcBorders>
+              <w:top w:val="single" w:sz="4" w:space="0" w:color="000001"/>
+              <w:left w:val="single" w:sz="4" w:space="0" w:color="000001"/>
+              <w:bottom w:val="single" w:sz="4" w:space="0" w:color="000001"/>
+              <w:right w:val="single" w:sz="4" w:space="0" w:color="000001"/>
+            </w:tcBorders>
+            <w:shd w:val="clear" w:color="auto" w:fill="auto"/>
+            <w:tcMar>
+              <w:left w:w="108" w:type="dxa"/>
+            </w:tcMar>
+          </w:tcPr>
+          <w:p>
+            <w:pPr>
+              <w:spacing w:before="240" w:after="46"/>
+              <w:jc w:val="center"/>
+              <w:rPr>
+                <w:rFonts w:ascii="Arial" w:eastAsia="Arial" w:hAnsi="Arial" w:cs="Arial"/>
+              </w:rPr>
+            </w:pPr>
+            <w:r>
+              <w:rPr>
+                <w:rFonts w:ascii="Arial" w:eastAsia="Arial" w:hAnsi="Arial" w:cs="Arial"/>
+              </w:rPr>
+              <w:t>Cadastro de fornecedores.</w:t>
+            </w:r>
+          </w:p>
+        </w:tc>
+        <w:tc>
+          <w:tcPr>
+            <w:tcW w:w="5036" w:type="dxa"/>
+            <w:tcBorders>
+              <w:top w:val="single" w:sz="4" w:space="0" w:color="000001"/>
+              <w:left w:val="single" w:sz="4" w:space="0" w:color="000001"/>
+              <w:bottom w:val="single" w:sz="4" w:space="0" w:color="000001"/>
+              <w:right w:val="single" w:sz="18" w:space="0" w:color="000001"/>
+            </w:tcBorders>
+            <w:shd w:val="clear" w:color="auto" w:fill="auto"/>
+            <w:tcMar>
+              <w:left w:w="108" w:type="dxa"/>
+            </w:tcMar>
+          </w:tcPr>
+          <w:p>
+            <w:pPr>
+              <w:spacing w:before="240" w:after="274"/>
+              <w:rPr>
+                <w:rFonts w:ascii="Arial" w:hAnsi="Arial" w:cs="Arial"/>
+              </w:rPr>
+            </w:pPr>
+            <w:r>
+              <w:rPr>
+                <w:rFonts w:ascii="Arial" w:eastAsia="Arial" w:hAnsi="Arial" w:cs="Arial"/>
+              </w:rPr>
+              <w:t>Fornecedores serão gerenciados para manter a integridade da funilaria.</w:t>
             </w:r>
           </w:p>
         </w:tc>
       </w:tr>
     </w:tbl>
     <w:p>
-      <w:pPr>
-        <w:pStyle w:val="Normal"/>
-        <w:rPr/>
-      </w:pPr>
       <w:bookmarkStart w:id="1" w:name="_GoBack"/>
-      <w:bookmarkStart w:id="2" w:name="_GoBack"/>
-      <w:bookmarkEnd w:id="2"/>
-      <w:r>
-        <w:rPr/>
-      </w:r>
+      <w:bookmarkEnd w:id="1"/>
     </w:p>
-    <w:p>
-      <w:pPr>
-        <w:pStyle w:val="Normal"/>
-        <w:rPr/>
-      </w:pPr>
-      <w:r>
-        <w:rPr/>
-      </w:r>
-    </w:p>
-    <w:p>
-      <w:pPr>
-        <w:pStyle w:val="Normal"/>
-        <w:widowControl/>
-        <w:bidi w:val="0"/>
-        <w:spacing w:lineRule="auto" w:line="259" w:before="0" w:after="160"/>
-        <w:jc w:val="left"/>
-        <w:rPr/>
-      </w:pPr>
-      <w:r>
-        <w:rPr/>
-      </w:r>
-    </w:p>
+    <w:p/>
+    <w:p/>
     <w:sectPr>
-      <w:type w:val="nextPage"/>
       <w:pgSz w:w="11906" w:h="16838"/>
-      <w:pgMar w:left="1701" w:right="1701" w:header="0" w:top="1417" w:footer="0" w:bottom="1417" w:gutter="0"/>
-      <w:pgNumType w:start="1" w:fmt="decimal"/>
-      <w:formProt w:val="false"/>
-      <w:textDirection w:val="lrTb"/>
-      <w:docGrid w:type="default" w:linePitch="100" w:charSpace="4096"/>
+      <w:pgMar w:top="1417" w:right="1701" w:bottom="1417" w:left="1701" w:header="0" w:footer="0" w:gutter="0"/>
+      <w:pgNumType w:start="1"/>
+      <w:cols w:space="720"/>
+      <w:formProt w:val="0"/>
+      <w:docGrid w:linePitch="100" w:charSpace="4096"/>
     </w:sectPr>
   </w:body>
 </w:document>
 </file>
 
 <file path=word/styles.xml><?xml version="1.0" encoding="utf-8"?>
-<w:styles xmlns:w="http://schemas.openxmlformats.org/wordprocessingml/2006/main" xmlns:w14="http://schemas.microsoft.com/office/word/2010/wordml" xmlns:mc="http://schemas.openxmlformats.org/markup-compatibility/2006" mc:Ignorable="w14">
+<w:styles xmlns:mc="http://schemas.openxmlformats.org/markup-compatibility/2006" xmlns:r="http://schemas.openxmlformats.org/officeDocument/2006/relationships" xmlns:w="http://schemas.openxmlformats.org/wordprocessingml/2006/main" xmlns:w14="http://schemas.microsoft.com/office/word/2010/wordml" xmlns:w15="http://schemas.microsoft.com/office/word/2012/wordml" xmlns:w16se="http://schemas.microsoft.com/office/word/2015/wordml/symex" mc:Ignorable="w14 w15 w16se">
   <w:docDefaults>
     <w:rPrDefault>
       <w:rPr>
-        <w:rFonts w:ascii="Calibri" w:hAnsi="Calibri" w:eastAsia="Calibri" w:cs="Calibri"/>
+        <w:rFonts w:ascii="Calibri" w:eastAsia="Calibri" w:hAnsi="Calibri" w:cs="Calibri"/>
         <w:sz w:val="22"/>
         <w:szCs w:val="22"/>
         <w:lang w:val="pt-BR" w:eastAsia="pt-BR" w:bidi="ar-SA"/>
       </w:rPr>
     </w:rPrDefault>
-    <w:pPrDefault>
-      <w:pPr/>
-    </w:pPrDefault>
+    <w:pPrDefault/>
   </w:docDefaults>
-  <w:latentStyles w:defLockedState="0" w:defUIPriority="99" w:defSemiHidden="0" w:defUnhideWhenUsed="0" w:defQFormat="0" w:count="371">
+  <w:latentStyles w:defLockedState="0" w:defUIPriority="99" w:defSemiHidden="0" w:defUnhideWhenUsed="0" w:defQFormat="0" w:count="373">
     <w:lsdException w:name="Normal" w:uiPriority="0" w:qFormat="1"/>
     <w:lsdException w:name="heading 1" w:uiPriority="9" w:qFormat="1"/>
-    <w:lsdException w:name="heading 2" w:uiPriority="9" w:semiHidden="1" w:unhideWhenUsed="1" w:qFormat="1"/>
-    <w:lsdException w:name="heading 3" w:uiPriority="9" w:semiHidden="1" w:unhideWhenUsed="1" w:qFormat="1"/>
-    <w:lsdException w:name="heading 4" w:uiPriority="9" w:semiHidden="1" w:unhideWhenUsed="1" w:qFormat="1"/>
-    <w:lsdException w:name="heading 5" w:uiPriority="9" w:semiHidden="1" w:unhideWhenUsed="1" w:qFormat="1"/>
-    <w:lsdException w:name="heading 6" w:uiPriority="9" w:semiHidden="1" w:unhideWhenUsed="1" w:qFormat="1"/>
-    <w:lsdException w:name="heading 7" w:uiPriority="9" w:semiHidden="1" w:unhideWhenUsed="1" w:qFormat="1"/>
-    <w:lsdException w:name="heading 8" w:uiPriority="9" w:semiHidden="1" w:unhideWhenUsed="1" w:qFormat="1"/>
-    <w:lsdException w:name="heading 9" w:uiPriority="9" w:semiHidden="1" w:unhideWhenUsed="1" w:qFormat="1"/>
+    <w:lsdException w:name="heading 2" w:semiHidden="1" w:uiPriority="9" w:unhideWhenUsed="1" w:qFormat="1"/>
+    <w:lsdException w:name="heading 3" w:semiHidden="1" w:uiPriority="9" w:unhideWhenUsed="1" w:qFormat="1"/>
+    <w:lsdException w:name="heading 4" w:semiHidden="1" w:uiPriority="9" w:unhideWhenUsed="1" w:qFormat="1"/>
+    <w:lsdException w:name="heading 5" w:semiHidden="1" w:uiPriority="9" w:unhideWhenUsed="1" w:qFormat="1"/>
+    <w:lsdException w:name="heading 6" w:semiHidden="1" w:uiPriority="9" w:unhideWhenUsed="1" w:qFormat="1"/>
+    <w:lsdException w:name="heading 7" w:semiHidden="1" w:uiPriority="9" w:unhideWhenUsed="1" w:qFormat="1"/>
+    <w:lsdException w:name="heading 8" w:semiHidden="1" w:uiPriority="9" w:unhideWhenUsed="1" w:qFormat="1"/>
+    <w:lsdException w:name="heading 9" w:semiHidden="1" w:uiPriority="9" w:unhideWhenUsed="1" w:qFormat="1"/>
     <w:lsdException w:name="index 1" w:semiHidden="1" w:unhideWhenUsed="1"/>
     <w:lsdException w:name="index 2" w:semiHidden="1" w:unhideWhenUsed="1"/>
     <w:lsdException w:name="index 3" w:semiHidden="1" w:unhideWhenUsed="1"/>
@@ -867,22 +1060,22 @@
     <w:lsdException w:name="index 7" w:semiHidden="1" w:unhideWhenUsed="1"/>
     <w:lsdException w:name="index 8" w:semiHidden="1" w:unhideWhenUsed="1"/>
     <w:lsdException w:name="index 9" w:semiHidden="1" w:unhideWhenUsed="1"/>
-    <w:lsdException w:name="toc 1" w:uiPriority="39" w:semiHidden="1" w:unhideWhenUsed="1"/>
-    <w:lsdException w:name="toc 2" w:uiPriority="39" w:semiHidden="1" w:unhideWhenUsed="1"/>
-    <w:lsdException w:name="toc 3" w:uiPriority="39" w:semiHidden="1" w:unhideWhenUsed="1"/>
-    <w:lsdException w:name="toc 4" w:uiPriority="39" w:semiHidden="1" w:unhideWhenUsed="1"/>
-    <w:lsdException w:name="toc 5" w:uiPriority="39" w:semiHidden="1" w:unhideWhenUsed="1"/>
-    <w:lsdException w:name="toc 6" w:uiPriority="39" w:semiHidden="1" w:unhideWhenUsed="1"/>
-    <w:lsdException w:name="toc 7" w:uiPriority="39" w:semiHidden="1" w:unhideWhenUsed="1"/>
-    <w:lsdException w:name="toc 8" w:uiPriority="39" w:semiHidden="1" w:unhideWhenUsed="1"/>
-    <w:lsdException w:name="toc 9" w:uiPriority="39" w:semiHidden="1" w:unhideWhenUsed="1"/>
+    <w:lsdException w:name="toc 1" w:semiHidden="1" w:uiPriority="39" w:unhideWhenUsed="1"/>
+    <w:lsdException w:name="toc 2" w:semiHidden="1" w:uiPriority="39" w:unhideWhenUsed="1"/>
+    <w:lsdException w:name="toc 3" w:semiHidden="1" w:uiPriority="39" w:unhideWhenUsed="1"/>
+    <w:lsdException w:name="toc 4" w:semiHidden="1" w:uiPriority="39" w:unhideWhenUsed="1"/>
+    <w:lsdException w:name="toc 5" w:semiHidden="1" w:uiPriority="39" w:unhideWhenUsed="1"/>
+    <w:lsdException w:name="toc 6" w:semiHidden="1" w:uiPriority="39" w:unhideWhenUsed="1"/>
+    <w:lsdException w:name="toc 7" w:semiHidden="1" w:uiPriority="39" w:unhideWhenUsed="1"/>
+    <w:lsdException w:name="toc 8" w:semiHidden="1" w:uiPriority="39" w:unhideWhenUsed="1"/>
+    <w:lsdException w:name="toc 9" w:semiHidden="1" w:uiPriority="39" w:unhideWhenUsed="1"/>
     <w:lsdException w:name="Normal Indent" w:semiHidden="1" w:unhideWhenUsed="1"/>
     <w:lsdException w:name="footnote text" w:semiHidden="1" w:unhideWhenUsed="1"/>
     <w:lsdException w:name="annotation text" w:semiHidden="1" w:unhideWhenUsed="1"/>
     <w:lsdException w:name="header" w:semiHidden="1" w:unhideWhenUsed="1"/>
     <w:lsdException w:name="footer" w:semiHidden="1" w:unhideWhenUsed="1"/>
     <w:lsdException w:name="index heading" w:semiHidden="1" w:unhideWhenUsed="1"/>
-    <w:lsdException w:name="caption" w:uiPriority="35" w:semiHidden="1" w:unhideWhenUsed="1" w:qFormat="1"/>
+    <w:lsdException w:name="caption" w:semiHidden="1" w:uiPriority="35" w:unhideWhenUsed="1" w:qFormat="1"/>
     <w:lsdException w:name="table of figures" w:semiHidden="1" w:unhideWhenUsed="1"/>
     <w:lsdException w:name="envelope address" w:semiHidden="1" w:unhideWhenUsed="1"/>
     <w:lsdException w:name="envelope return" w:semiHidden="1" w:unhideWhenUsed="1"/>
@@ -913,7 +1106,7 @@
     <w:lsdException w:name="Title" w:uiPriority="10" w:qFormat="1"/>
     <w:lsdException w:name="Closing" w:semiHidden="1" w:unhideWhenUsed="1"/>
     <w:lsdException w:name="Signature" w:semiHidden="1" w:unhideWhenUsed="1"/>
-    <w:lsdException w:name="Default Paragraph Font" w:uiPriority="1" w:semiHidden="1" w:unhideWhenUsed="1"/>
+    <w:lsdException w:name="Default Paragraph Font" w:semiHidden="1" w:uiPriority="1" w:unhideWhenUsed="1"/>
     <w:lsdException w:name="Body Text" w:semiHidden="1" w:unhideWhenUsed="1"/>
     <w:lsdException w:name="Body Text Indent" w:semiHidden="1" w:unhideWhenUsed="1"/>
     <w:lsdException w:name="List Continue" w:semiHidden="1" w:unhideWhenUsed="1"/>
@@ -953,7 +1146,6 @@
     <w:lsdException w:name="HTML Sample" w:semiHidden="1" w:unhideWhenUsed="1"/>
     <w:lsdException w:name="HTML Typewriter" w:semiHidden="1" w:unhideWhenUsed="1"/>
     <w:lsdException w:name="HTML Variable" w:semiHidden="1" w:unhideWhenUsed="1"/>
-    <w:lsdException w:name="Normal Table" w:semiHidden="1" w:unhideWhenUsed="1"/>
     <w:lsdException w:name="annotation subject" w:semiHidden="1" w:unhideWhenUsed="1"/>
     <w:lsdException w:name="No List" w:semiHidden="1" w:unhideWhenUsed="1"/>
     <w:lsdException w:name="Outline List 1" w:semiHidden="1" w:unhideWhenUsed="1"/>
@@ -999,11 +1191,9 @@
     <w:lsdException w:name="Table Subtle 1" w:semiHidden="1" w:unhideWhenUsed="1"/>
     <w:lsdException w:name="Table Subtle 2" w:semiHidden="1" w:unhideWhenUsed="1"/>
     <w:lsdException w:name="Table Web 1" w:semiHidden="1" w:unhideWhenUsed="1"/>
-    <w:lsdException w:name="Table Web 2" w:semiHidden="1" w:unhideWhenUsed="1"/>
     <w:lsdException w:name="Table Web 3" w:semiHidden="1" w:unhideWhenUsed="1"/>
     <w:lsdException w:name="Balloon Text" w:semiHidden="1" w:unhideWhenUsed="1"/>
     <w:lsdException w:name="Table Grid" w:uiPriority="39"/>
-    <w:lsdException w:name="Table Theme" w:semiHidden="1" w:unhideWhenUsed="1"/>
     <w:lsdException w:name="Placeholder Text" w:semiHidden="1"/>
     <w:lsdException w:name="No Spacing" w:uiPriority="1" w:qFormat="1"/>
     <w:lsdException w:name="Light Shading" w:uiPriority="60"/>
@@ -1113,8 +1303,8 @@
     <w:lsdException w:name="Subtle Reference" w:uiPriority="31" w:qFormat="1"/>
     <w:lsdException w:name="Intense Reference" w:uiPriority="32" w:qFormat="1"/>
     <w:lsdException w:name="Book Title" w:uiPriority="33" w:qFormat="1"/>
-    <w:lsdException w:name="Bibliography" w:uiPriority="37" w:semiHidden="1" w:unhideWhenUsed="1"/>
-    <w:lsdException w:name="TOC Heading" w:uiPriority="39" w:semiHidden="1" w:unhideWhenUsed="1" w:qFormat="1"/>
+    <w:lsdException w:name="Bibliography" w:semiHidden="1" w:uiPriority="37" w:unhideWhenUsed="1"/>
+    <w:lsdException w:name="TOC Heading" w:semiHidden="1" w:uiPriority="39" w:unhideWhenUsed="1" w:qFormat="1"/>
     <w:lsdException w:name="Plain Table 1" w:uiPriority="41"/>
     <w:lsdException w:name="Plain Table 2" w:uiPriority="42"/>
     <w:lsdException w:name="Plain Table 3" w:uiPriority="43"/>
@@ -1219,32 +1409,23 @@
     <w:lsdException w:name="List Table 5 Dark Accent 6" w:uiPriority="50"/>
     <w:lsdException w:name="List Table 6 Colorful Accent 6" w:uiPriority="51"/>
     <w:lsdException w:name="List Table 7 Colorful Accent 6" w:uiPriority="52"/>
+    <w:lsdException w:name="Mention" w:semiHidden="1" w:unhideWhenUsed="1"/>
+    <w:lsdException w:name="Smart Hyperlink" w:semiHidden="1" w:unhideWhenUsed="1"/>
   </w:latentStyles>
-  <w:style w:type="paragraph" w:styleId="Normal" w:default="1">
+  <w:style w:type="paragraph" w:default="1" w:styleId="Normal">
     <w:name w:val="Normal"/>
     <w:qFormat/>
     <w:pPr>
-      <w:widowControl/>
-      <w:bidi w:val="0"/>
-      <w:spacing w:lineRule="auto" w:line="259" w:before="0" w:after="160"/>
-      <w:jc w:val="left"/>
+      <w:spacing w:after="160" w:line="259" w:lineRule="auto"/>
     </w:pPr>
-    <w:rPr>
-      <w:rFonts w:ascii="Calibri" w:hAnsi="Calibri" w:eastAsia="Calibri" w:cs="Calibri"/>
-      <w:color w:val="auto"/>
-      <w:kern w:val="0"/>
-      <w:sz w:val="22"/>
-      <w:szCs w:val="22"/>
-      <w:lang w:val="pt-BR" w:eastAsia="pt-BR" w:bidi="ar-SA"/>
-    </w:rPr>
   </w:style>
   <w:style w:type="paragraph" w:styleId="Ttulo1">
-    <w:name w:val="Heading 1"/>
+    <w:name w:val="heading 1"/>
     <w:basedOn w:val="Normal"/>
     <w:next w:val="Normal"/>
     <w:qFormat/>
     <w:pPr>
-      <w:keepNext w:val="true"/>
+      <w:keepNext/>
       <w:keepLines/>
       <w:spacing w:before="480" w:after="120"/>
       <w:outlineLvl w:val="0"/>
@@ -1256,12 +1437,12 @@
     </w:rPr>
   </w:style>
   <w:style w:type="paragraph" w:styleId="Ttulo2">
-    <w:name w:val="Heading 2"/>
+    <w:name w:val="heading 2"/>
     <w:basedOn w:val="Normal"/>
     <w:next w:val="Normal"/>
     <w:qFormat/>
     <w:pPr>
-      <w:keepNext w:val="true"/>
+      <w:keepNext/>
       <w:keepLines/>
       <w:spacing w:before="360" w:after="80"/>
       <w:outlineLvl w:val="1"/>
@@ -1273,12 +1454,12 @@
     </w:rPr>
   </w:style>
   <w:style w:type="paragraph" w:styleId="Ttulo3">
-    <w:name w:val="Heading 3"/>
+    <w:name w:val="heading 3"/>
     <w:basedOn w:val="Normal"/>
     <w:next w:val="Normal"/>
     <w:qFormat/>
     <w:pPr>
-      <w:keepNext w:val="true"/>
+      <w:keepNext/>
       <w:keepLines/>
       <w:spacing w:before="280" w:after="80"/>
       <w:outlineLvl w:val="2"/>
@@ -1290,12 +1471,12 @@
     </w:rPr>
   </w:style>
   <w:style w:type="paragraph" w:styleId="Ttulo4">
-    <w:name w:val="Heading 4"/>
+    <w:name w:val="heading 4"/>
     <w:basedOn w:val="Normal"/>
     <w:next w:val="Normal"/>
     <w:qFormat/>
     <w:pPr>
-      <w:keepNext w:val="true"/>
+      <w:keepNext/>
       <w:keepLines/>
       <w:spacing w:before="240" w:after="40"/>
       <w:outlineLvl w:val="3"/>
@@ -1307,12 +1488,12 @@
     </w:rPr>
   </w:style>
   <w:style w:type="paragraph" w:styleId="Ttulo5">
-    <w:name w:val="Heading 5"/>
+    <w:name w:val="heading 5"/>
     <w:basedOn w:val="Normal"/>
     <w:next w:val="Normal"/>
     <w:qFormat/>
     <w:pPr>
-      <w:keepNext w:val="true"/>
+      <w:keepNext/>
       <w:keepLines/>
       <w:spacing w:before="220" w:after="40"/>
       <w:outlineLvl w:val="4"/>
@@ -1322,12 +1503,12 @@
     </w:rPr>
   </w:style>
   <w:style w:type="paragraph" w:styleId="Ttulo6">
-    <w:name w:val="Heading 6"/>
+    <w:name w:val="heading 6"/>
     <w:basedOn w:val="Normal"/>
     <w:next w:val="Normal"/>
     <w:qFormat/>
     <w:pPr>
-      <w:keepNext w:val="true"/>
+      <w:keepNext/>
       <w:keepLines/>
       <w:spacing w:before="200" w:after="40"/>
       <w:outlineLvl w:val="5"/>
@@ -1338,112 +1519,11 @@
       <w:szCs w:val="20"/>
     </w:rPr>
   </w:style>
-  <w:style w:type="character" w:styleId="DefaultParagraphFont" w:default="1">
+  <w:style w:type="character" w:default="1" w:styleId="Fontepargpadro">
     <w:name w:val="Default Paragraph Font"/>
     <w:uiPriority w:val="1"/>
     <w:semiHidden/>
     <w:unhideWhenUsed/>
-    <w:qFormat/>
-    <w:rPr/>
-  </w:style>
-  <w:style w:type="paragraph" w:styleId="Ttulo">
-    <w:name w:val="Título"/>
-    <w:basedOn w:val="Normal"/>
-    <w:next w:val="Corpodetexto"/>
-    <w:qFormat/>
-    <w:pPr>
-      <w:keepNext w:val="true"/>
-      <w:spacing w:before="240" w:after="120"/>
-    </w:pPr>
-    <w:rPr>
-      <w:rFonts w:ascii="Liberation Sans" w:hAnsi="Liberation Sans" w:eastAsia="Microsoft YaHei" w:cs="Arial"/>
-      <w:sz w:val="28"/>
-      <w:szCs w:val="28"/>
-    </w:rPr>
-  </w:style>
-  <w:style w:type="paragraph" w:styleId="Corpodetexto">
-    <w:name w:val="Body Text"/>
-    <w:basedOn w:val="Normal"/>
-    <w:pPr>
-      <w:spacing w:lineRule="auto" w:line="288" w:before="0" w:after="140"/>
-    </w:pPr>
-    <w:rPr/>
-  </w:style>
-  <w:style w:type="paragraph" w:styleId="Lista">
-    <w:name w:val="List"/>
-    <w:basedOn w:val="Corpodetexto"/>
-    <w:pPr/>
-    <w:rPr>
-      <w:rFonts w:cs="Arial"/>
-    </w:rPr>
-  </w:style>
-  <w:style w:type="paragraph" w:styleId="Legenda">
-    <w:name w:val="Caption"/>
-    <w:basedOn w:val="Normal"/>
-    <w:qFormat/>
-    <w:pPr>
-      <w:suppressLineNumbers/>
-      <w:spacing w:before="120" w:after="120"/>
-    </w:pPr>
-    <w:rPr>
-      <w:rFonts w:cs="Arial"/>
-      <w:i/>
-      <w:iCs/>
-      <w:sz w:val="24"/>
-      <w:szCs w:val="24"/>
-    </w:rPr>
-  </w:style>
-  <w:style w:type="paragraph" w:styleId="Ndice">
-    <w:name w:val="Índice"/>
-    <w:basedOn w:val="Normal"/>
-    <w:qFormat/>
-    <w:pPr>
-      <w:suppressLineNumbers/>
-    </w:pPr>
-    <w:rPr>
-      <w:rFonts w:cs="Arial"/>
-    </w:rPr>
-  </w:style>
-  <w:style w:type="paragraph" w:styleId="Ttulododocumento">
-    <w:name w:val="Title"/>
-    <w:basedOn w:val="Normal"/>
-    <w:next w:val="Normal"/>
-    <w:qFormat/>
-    <w:pPr>
-      <w:keepNext w:val="true"/>
-      <w:keepLines/>
-      <w:spacing w:before="480" w:after="120"/>
-    </w:pPr>
-    <w:rPr>
-      <w:b/>
-      <w:sz w:val="72"/>
-      <w:szCs w:val="72"/>
-    </w:rPr>
-  </w:style>
-  <w:style w:type="paragraph" w:styleId="Subttulo">
-    <w:name w:val="Subtitle"/>
-    <w:basedOn w:val="Normal"/>
-    <w:next w:val="Normal"/>
-    <w:qFormat/>
-    <w:pPr>
-      <w:keepNext w:val="true"/>
-      <w:keepLines/>
-      <w:spacing w:before="360" w:after="80"/>
-    </w:pPr>
-    <w:rPr>
-      <w:rFonts w:ascii="Georgia" w:hAnsi="Georgia" w:eastAsia="Georgia" w:cs="Georgia"/>
-      <w:i/>
-      <w:color w:val="666666"/>
-      <w:sz w:val="48"/>
-      <w:szCs w:val="48"/>
-    </w:rPr>
-  </w:style>
-  <w:style w:type="numbering" w:styleId="NoList" w:default="1">
-    <w:name w:val="No List"/>
-    <w:uiPriority w:val="99"/>
-    <w:semiHidden/>
-    <w:unhideWhenUsed/>
-    <w:qFormat/>
   </w:style>
   <w:style w:type="table" w:default="1" w:styleId="Tabelanormal">
     <w:name w:val="Normal Table"/>
@@ -1459,6 +1539,87 @@
         <w:right w:w="108" w:type="dxa"/>
       </w:tblCellMar>
     </w:tblPr>
+  </w:style>
+  <w:style w:type="numbering" w:default="1" w:styleId="Semlista">
+    <w:name w:val="No List"/>
+    <w:uiPriority w:val="99"/>
+    <w:semiHidden/>
+    <w:unhideWhenUsed/>
+  </w:style>
+  <w:style w:type="paragraph" w:styleId="Ttulo">
+    <w:name w:val="Title"/>
+    <w:basedOn w:val="Normal"/>
+    <w:next w:val="Corpodetexto"/>
+    <w:qFormat/>
+    <w:pPr>
+      <w:keepNext/>
+      <w:keepLines/>
+      <w:spacing w:before="480" w:after="120"/>
+    </w:pPr>
+    <w:rPr>
+      <w:b/>
+      <w:sz w:val="72"/>
+      <w:szCs w:val="72"/>
+    </w:rPr>
+  </w:style>
+  <w:style w:type="paragraph" w:styleId="Corpodetexto">
+    <w:name w:val="Body Text"/>
+    <w:basedOn w:val="Normal"/>
+    <w:pPr>
+      <w:spacing w:after="140" w:line="288" w:lineRule="auto"/>
+    </w:pPr>
+  </w:style>
+  <w:style w:type="paragraph" w:styleId="Lista">
+    <w:name w:val="List"/>
+    <w:basedOn w:val="Corpodetexto"/>
+    <w:rPr>
+      <w:rFonts w:cs="Arial"/>
+    </w:rPr>
+  </w:style>
+  <w:style w:type="paragraph" w:styleId="Legenda">
+    <w:name w:val="caption"/>
+    <w:basedOn w:val="Normal"/>
+    <w:qFormat/>
+    <w:pPr>
+      <w:suppressLineNumbers/>
+      <w:spacing w:before="120" w:after="120"/>
+    </w:pPr>
+    <w:rPr>
+      <w:rFonts w:cs="Arial"/>
+      <w:i/>
+      <w:iCs/>
+      <w:sz w:val="24"/>
+      <w:szCs w:val="24"/>
+    </w:rPr>
+  </w:style>
+  <w:style w:type="paragraph" w:customStyle="1" w:styleId="ndice">
+    <w:name w:val="Índice"/>
+    <w:basedOn w:val="Normal"/>
+    <w:qFormat/>
+    <w:pPr>
+      <w:suppressLineNumbers/>
+    </w:pPr>
+    <w:rPr>
+      <w:rFonts w:cs="Arial"/>
+    </w:rPr>
+  </w:style>
+  <w:style w:type="paragraph" w:styleId="Subttulo">
+    <w:name w:val="Subtitle"/>
+    <w:basedOn w:val="Normal"/>
+    <w:next w:val="Normal"/>
+    <w:qFormat/>
+    <w:pPr>
+      <w:keepNext/>
+      <w:keepLines/>
+      <w:spacing w:before="360" w:after="80"/>
+    </w:pPr>
+    <w:rPr>
+      <w:rFonts w:ascii="Georgia" w:eastAsia="Georgia" w:hAnsi="Georgia" w:cs="Georgia"/>
+      <w:i/>
+      <w:color w:val="666666"/>
+      <w:sz w:val="48"/>
+      <w:szCs w:val="48"/>
+    </w:rPr>
   </w:style>
   <w:style w:type="table" w:customStyle="1" w:styleId="TableNormal">
     <w:name w:val="Table Normal"/>

</xml_diff>

<commit_message>
Alteração iens 12 e 13
</commit_message>
<xml_diff>
--- a/Artefatos/12. Lista de Características (Descrição das Características).docx
+++ b/Artefatos/12. Lista de Características (Descrição das Características).docx
@@ -1,6 +1,6 @@
 
 <file path=word/document.xml><?xml version="1.0" encoding="utf-8"?>
-<w:document xmlns:wpc="http://schemas.microsoft.com/office/word/2010/wordprocessingCanvas" xmlns:cx="http://schemas.microsoft.com/office/drawing/2014/chartex" xmlns:cx1="http://schemas.microsoft.com/office/drawing/2015/9/8/chartex" xmlns:cx2="http://schemas.microsoft.com/office/drawing/2015/10/21/chartex" xmlns:mc="http://schemas.openxmlformats.org/markup-compatibility/2006" xmlns:o="urn:schemas-microsoft-com:office:office" xmlns:r="http://schemas.openxmlformats.org/officeDocument/2006/relationships" xmlns:m="http://schemas.openxmlformats.org/officeDocument/2006/math" xmlns:v="urn:schemas-microsoft-com:vml" xmlns:wp14="http://schemas.microsoft.com/office/word/2010/wordprocessingDrawing" xmlns:wp="http://schemas.openxmlformats.org/drawingml/2006/wordprocessingDrawing" xmlns:w10="urn:schemas-microsoft-com:office:word" xmlns:w="http://schemas.openxmlformats.org/wordprocessingml/2006/main" xmlns:w14="http://schemas.microsoft.com/office/word/2010/wordml" xmlns:w15="http://schemas.microsoft.com/office/word/2012/wordml" xmlns:w16se="http://schemas.microsoft.com/office/word/2015/wordml/symex" xmlns:wpg="http://schemas.microsoft.com/office/word/2010/wordprocessingGroup" xmlns:wpi="http://schemas.microsoft.com/office/word/2010/wordprocessingInk" xmlns:wne="http://schemas.microsoft.com/office/word/2006/wordml" xmlns:wps="http://schemas.microsoft.com/office/word/2010/wordprocessingShape" mc:Ignorable="w14 w15 w16se wp14">
+<w:document xmlns:wpc="http://schemas.microsoft.com/office/word/2010/wordprocessingCanvas" xmlns:cx="http://schemas.microsoft.com/office/drawing/2014/chartex" xmlns:cx1="http://schemas.microsoft.com/office/drawing/2015/9/8/chartex" xmlns:cx2="http://schemas.microsoft.com/office/drawing/2015/10/21/chartex" xmlns:cx3="http://schemas.microsoft.com/office/drawing/2016/5/9/chartex" xmlns:cx4="http://schemas.microsoft.com/office/drawing/2016/5/10/chartex" xmlns:cx5="http://schemas.microsoft.com/office/drawing/2016/5/11/chartex" xmlns:cx6="http://schemas.microsoft.com/office/drawing/2016/5/12/chartex" xmlns:cx7="http://schemas.microsoft.com/office/drawing/2016/5/13/chartex" xmlns:cx8="http://schemas.microsoft.com/office/drawing/2016/5/14/chartex" xmlns:mc="http://schemas.openxmlformats.org/markup-compatibility/2006" xmlns:aink="http://schemas.microsoft.com/office/drawing/2016/ink" xmlns:am3d="http://schemas.microsoft.com/office/drawing/2017/model3d" xmlns:o="urn:schemas-microsoft-com:office:office" xmlns:r="http://schemas.openxmlformats.org/officeDocument/2006/relationships" xmlns:m="http://schemas.openxmlformats.org/officeDocument/2006/math" xmlns:v="urn:schemas-microsoft-com:vml" xmlns:wp14="http://schemas.microsoft.com/office/word/2010/wordprocessingDrawing" xmlns:wp="http://schemas.openxmlformats.org/drawingml/2006/wordprocessingDrawing" xmlns:w10="urn:schemas-microsoft-com:office:word" xmlns:w="http://schemas.openxmlformats.org/wordprocessingml/2006/main" xmlns:w14="http://schemas.microsoft.com/office/word/2010/wordml" xmlns:w15="http://schemas.microsoft.com/office/word/2012/wordml" xmlns:w16cid="http://schemas.microsoft.com/office/word/2016/wordml/cid" xmlns:w16se="http://schemas.microsoft.com/office/word/2015/wordml/symex" xmlns:wpg="http://schemas.microsoft.com/office/word/2010/wordprocessingGroup" xmlns:wpi="http://schemas.microsoft.com/office/word/2010/wordprocessingInk" xmlns:wne="http://schemas.microsoft.com/office/word/2006/wordml" xmlns:wps="http://schemas.microsoft.com/office/word/2010/wordprocessingShape" mc:Ignorable="w14 w15 w16se w16cid wp14">
   <w:body>
     <w:p>
       <w:pPr>
@@ -291,13 +291,7 @@
               <w:rPr>
                 <w:rFonts w:ascii="Arial" w:eastAsia="Arial" w:hAnsi="Arial" w:cs="Arial"/>
               </w:rPr>
-              <w:t xml:space="preserve">Dessa maneira, haverá um controle maior sobre os dados dos </w:t>
-            </w:r>
-            <w:r>
-              <w:rPr>
-                <w:rFonts w:ascii="Arial" w:eastAsia="Arial" w:hAnsi="Arial" w:cs="Arial"/>
-              </w:rPr>
-              <w:t>clientes cadastrados.</w:t>
+              <w:t>Dessa maneira, haverá um controle maior sobre os dados dos clientes cadastrados.</w:t>
             </w:r>
           </w:p>
         </w:tc>
@@ -1008,11 +1002,1114 @@
           </w:p>
         </w:tc>
       </w:tr>
+      <w:tr>
+        <w:tc>
+          <w:tcPr>
+            <w:tcW w:w="443" w:type="dxa"/>
+            <w:tcBorders>
+              <w:top w:val="single" w:sz="4" w:space="0" w:color="000001"/>
+              <w:left w:val="single" w:sz="18" w:space="0" w:color="000001"/>
+              <w:bottom w:val="single" w:sz="4" w:space="0" w:color="000001"/>
+              <w:right w:val="single" w:sz="4" w:space="0" w:color="000001"/>
+            </w:tcBorders>
+            <w:shd w:val="clear" w:color="auto" w:fill="auto"/>
+            <w:tcMar>
+              <w:left w:w="90" w:type="dxa"/>
+            </w:tcMar>
+          </w:tcPr>
+          <w:p>
+            <w:pPr>
+              <w:spacing w:before="240" w:line="240" w:lineRule="auto"/>
+              <w:jc w:val="center"/>
+              <w:rPr>
+                <w:rFonts w:ascii="Arial" w:eastAsia="Arial" w:hAnsi="Arial" w:cs="Arial"/>
+              </w:rPr>
+            </w:pPr>
+            <w:r>
+              <w:rPr>
+                <w:rFonts w:ascii="Arial" w:eastAsia="Arial" w:hAnsi="Arial" w:cs="Arial"/>
+              </w:rPr>
+              <w:lastRenderedPageBreak/>
+              <w:t>9</w:t>
+            </w:r>
+          </w:p>
+        </w:tc>
+        <w:tc>
+          <w:tcPr>
+            <w:tcW w:w="3191" w:type="dxa"/>
+            <w:tcBorders>
+              <w:top w:val="single" w:sz="4" w:space="0" w:color="000001"/>
+              <w:left w:val="single" w:sz="4" w:space="0" w:color="000001"/>
+              <w:bottom w:val="single" w:sz="4" w:space="0" w:color="000001"/>
+              <w:right w:val="single" w:sz="4" w:space="0" w:color="000001"/>
+            </w:tcBorders>
+            <w:shd w:val="clear" w:color="auto" w:fill="auto"/>
+            <w:tcMar>
+              <w:left w:w="108" w:type="dxa"/>
+            </w:tcMar>
+          </w:tcPr>
+          <w:p>
+            <w:pPr>
+              <w:spacing w:before="240" w:after="46"/>
+              <w:jc w:val="center"/>
+              <w:rPr>
+                <w:rFonts w:ascii="Arial" w:eastAsia="Arial" w:hAnsi="Arial" w:cs="Arial"/>
+              </w:rPr>
+            </w:pPr>
+            <w:r>
+              <w:rPr>
+                <w:rFonts w:ascii="Arial" w:eastAsia="Arial" w:hAnsi="Arial" w:cs="Arial"/>
+              </w:rPr>
+              <w:t>Aplicação de desconto.</w:t>
+            </w:r>
+          </w:p>
+        </w:tc>
+        <w:tc>
+          <w:tcPr>
+            <w:tcW w:w="5036" w:type="dxa"/>
+            <w:tcBorders>
+              <w:top w:val="single" w:sz="4" w:space="0" w:color="000001"/>
+              <w:left w:val="single" w:sz="4" w:space="0" w:color="000001"/>
+              <w:bottom w:val="single" w:sz="4" w:space="0" w:color="000001"/>
+              <w:right w:val="single" w:sz="18" w:space="0" w:color="000001"/>
+            </w:tcBorders>
+            <w:shd w:val="clear" w:color="auto" w:fill="auto"/>
+            <w:tcMar>
+              <w:left w:w="108" w:type="dxa"/>
+            </w:tcMar>
+          </w:tcPr>
+          <w:p>
+            <w:pPr>
+              <w:spacing w:before="240" w:after="274"/>
+              <w:rPr>
+                <w:rFonts w:ascii="Arial" w:eastAsia="Arial" w:hAnsi="Arial" w:cs="Arial"/>
+              </w:rPr>
+            </w:pPr>
+            <w:r>
+              <w:rPr>
+                <w:rFonts w:ascii="Arial" w:eastAsia="Arial" w:hAnsi="Arial" w:cs="Arial"/>
+              </w:rPr>
+              <w:t>O proprietário terá a opção de aplicar desconto no valor final após finalizar o serviço.</w:t>
+            </w:r>
+          </w:p>
+        </w:tc>
+      </w:tr>
+      <w:tr>
+        <w:tc>
+          <w:tcPr>
+            <w:tcW w:w="443" w:type="dxa"/>
+            <w:tcBorders>
+              <w:top w:val="single" w:sz="4" w:space="0" w:color="000001"/>
+              <w:left w:val="single" w:sz="18" w:space="0" w:color="000001"/>
+              <w:bottom w:val="single" w:sz="4" w:space="0" w:color="000001"/>
+              <w:right w:val="single" w:sz="4" w:space="0" w:color="000001"/>
+            </w:tcBorders>
+            <w:shd w:val="clear" w:color="auto" w:fill="auto"/>
+            <w:tcMar>
+              <w:left w:w="90" w:type="dxa"/>
+            </w:tcMar>
+          </w:tcPr>
+          <w:p>
+            <w:pPr>
+              <w:spacing w:before="240" w:line="240" w:lineRule="auto"/>
+              <w:jc w:val="center"/>
+              <w:rPr>
+                <w:rFonts w:ascii="Arial" w:eastAsia="Arial" w:hAnsi="Arial" w:cs="Arial"/>
+              </w:rPr>
+            </w:pPr>
+            <w:r>
+              <w:rPr>
+                <w:rFonts w:ascii="Arial" w:eastAsia="Arial" w:hAnsi="Arial" w:cs="Arial"/>
+              </w:rPr>
+              <w:t>10</w:t>
+            </w:r>
+          </w:p>
+        </w:tc>
+        <w:tc>
+          <w:tcPr>
+            <w:tcW w:w="3191" w:type="dxa"/>
+            <w:tcBorders>
+              <w:top w:val="single" w:sz="4" w:space="0" w:color="000001"/>
+              <w:left w:val="single" w:sz="4" w:space="0" w:color="000001"/>
+              <w:bottom w:val="single" w:sz="4" w:space="0" w:color="000001"/>
+              <w:right w:val="single" w:sz="4" w:space="0" w:color="000001"/>
+            </w:tcBorders>
+            <w:shd w:val="clear" w:color="auto" w:fill="auto"/>
+            <w:tcMar>
+              <w:left w:w="108" w:type="dxa"/>
+            </w:tcMar>
+          </w:tcPr>
+          <w:p>
+            <w:pPr>
+              <w:spacing w:before="240" w:after="46"/>
+              <w:jc w:val="center"/>
+              <w:rPr>
+                <w:rFonts w:ascii="Arial" w:eastAsia="Arial" w:hAnsi="Arial" w:cs="Arial"/>
+              </w:rPr>
+            </w:pPr>
+            <w:r>
+              <w:rPr>
+                <w:rFonts w:ascii="Arial" w:eastAsia="Arial" w:hAnsi="Arial" w:cs="Arial"/>
+              </w:rPr>
+              <w:t>Alteração de dados</w:t>
+            </w:r>
+            <w:r>
+              <w:rPr>
+                <w:rFonts w:ascii="Arial" w:eastAsia="Arial" w:hAnsi="Arial" w:cs="Arial"/>
+              </w:rPr>
+              <w:t>.</w:t>
+            </w:r>
+          </w:p>
+        </w:tc>
+        <w:tc>
+          <w:tcPr>
+            <w:tcW w:w="5036" w:type="dxa"/>
+            <w:tcBorders>
+              <w:top w:val="single" w:sz="4" w:space="0" w:color="000001"/>
+              <w:left w:val="single" w:sz="4" w:space="0" w:color="000001"/>
+              <w:bottom w:val="single" w:sz="4" w:space="0" w:color="000001"/>
+              <w:right w:val="single" w:sz="18" w:space="0" w:color="000001"/>
+            </w:tcBorders>
+            <w:shd w:val="clear" w:color="auto" w:fill="auto"/>
+            <w:tcMar>
+              <w:left w:w="108" w:type="dxa"/>
+            </w:tcMar>
+          </w:tcPr>
+          <w:p>
+            <w:pPr>
+              <w:spacing w:before="240" w:after="274"/>
+              <w:rPr>
+                <w:rFonts w:ascii="Arial" w:eastAsia="Arial" w:hAnsi="Arial" w:cs="Arial"/>
+              </w:rPr>
+            </w:pPr>
+            <w:r>
+              <w:rPr>
+                <w:rFonts w:ascii="Arial" w:eastAsia="Arial" w:hAnsi="Arial" w:cs="Arial"/>
+              </w:rPr>
+              <w:t>O proprietário e cliente poderão realizar a alteração dos dados já cadastrados.</w:t>
+            </w:r>
+            <w:r>
+              <w:rPr>
+                <w:rFonts w:ascii="Arial" w:eastAsia="Arial" w:hAnsi="Arial" w:cs="Arial"/>
+              </w:rPr>
+              <w:t xml:space="preserve"> </w:t>
+            </w:r>
+          </w:p>
+        </w:tc>
+      </w:tr>
+      <w:tr>
+        <w:tc>
+          <w:tcPr>
+            <w:tcW w:w="443" w:type="dxa"/>
+            <w:tcBorders>
+              <w:top w:val="single" w:sz="4" w:space="0" w:color="000001"/>
+              <w:left w:val="single" w:sz="18" w:space="0" w:color="000001"/>
+              <w:bottom w:val="single" w:sz="4" w:space="0" w:color="000001"/>
+              <w:right w:val="single" w:sz="4" w:space="0" w:color="000001"/>
+            </w:tcBorders>
+            <w:shd w:val="clear" w:color="auto" w:fill="auto"/>
+            <w:tcMar>
+              <w:left w:w="90" w:type="dxa"/>
+            </w:tcMar>
+          </w:tcPr>
+          <w:p>
+            <w:pPr>
+              <w:spacing w:before="240" w:line="240" w:lineRule="auto"/>
+              <w:jc w:val="center"/>
+              <w:rPr>
+                <w:rFonts w:ascii="Arial" w:eastAsia="Arial" w:hAnsi="Arial" w:cs="Arial"/>
+              </w:rPr>
+            </w:pPr>
+            <w:r>
+              <w:rPr>
+                <w:rFonts w:ascii="Arial" w:eastAsia="Arial" w:hAnsi="Arial" w:cs="Arial"/>
+              </w:rPr>
+              <w:t>11</w:t>
+            </w:r>
+          </w:p>
+        </w:tc>
+        <w:tc>
+          <w:tcPr>
+            <w:tcW w:w="3191" w:type="dxa"/>
+            <w:tcBorders>
+              <w:top w:val="single" w:sz="4" w:space="0" w:color="000001"/>
+              <w:left w:val="single" w:sz="4" w:space="0" w:color="000001"/>
+              <w:bottom w:val="single" w:sz="4" w:space="0" w:color="000001"/>
+              <w:right w:val="single" w:sz="4" w:space="0" w:color="000001"/>
+            </w:tcBorders>
+            <w:shd w:val="clear" w:color="auto" w:fill="auto"/>
+            <w:tcMar>
+              <w:left w:w="108" w:type="dxa"/>
+            </w:tcMar>
+          </w:tcPr>
+          <w:p>
+            <w:pPr>
+              <w:spacing w:before="240" w:after="46"/>
+              <w:jc w:val="center"/>
+              <w:rPr>
+                <w:rFonts w:ascii="Arial" w:eastAsia="Arial" w:hAnsi="Arial" w:cs="Arial"/>
+              </w:rPr>
+            </w:pPr>
+            <w:r>
+              <w:rPr>
+                <w:rFonts w:ascii="Arial" w:eastAsia="Arial" w:hAnsi="Arial" w:cs="Arial"/>
+              </w:rPr>
+              <w:t xml:space="preserve">Histórico de </w:t>
+            </w:r>
+            <w:r>
+              <w:rPr>
+                <w:rFonts w:ascii="Arial" w:eastAsia="Arial" w:hAnsi="Arial" w:cs="Arial"/>
+              </w:rPr>
+              <w:t>serviços</w:t>
+            </w:r>
+            <w:bookmarkStart w:id="1" w:name="_GoBack"/>
+            <w:bookmarkEnd w:id="1"/>
+            <w:r>
+              <w:rPr>
+                <w:rFonts w:ascii="Arial" w:eastAsia="Arial" w:hAnsi="Arial" w:cs="Arial"/>
+              </w:rPr>
+              <w:t>.</w:t>
+            </w:r>
+          </w:p>
+        </w:tc>
+        <w:tc>
+          <w:tcPr>
+            <w:tcW w:w="5036" w:type="dxa"/>
+            <w:tcBorders>
+              <w:top w:val="single" w:sz="4" w:space="0" w:color="000001"/>
+              <w:left w:val="single" w:sz="4" w:space="0" w:color="000001"/>
+              <w:bottom w:val="single" w:sz="4" w:space="0" w:color="000001"/>
+              <w:right w:val="single" w:sz="18" w:space="0" w:color="000001"/>
+            </w:tcBorders>
+            <w:shd w:val="clear" w:color="auto" w:fill="auto"/>
+            <w:tcMar>
+              <w:left w:w="108" w:type="dxa"/>
+            </w:tcMar>
+          </w:tcPr>
+          <w:p>
+            <w:pPr>
+              <w:spacing w:before="240" w:after="274"/>
+              <w:rPr>
+                <w:rFonts w:ascii="Arial" w:eastAsia="Arial" w:hAnsi="Arial" w:cs="Arial"/>
+              </w:rPr>
+            </w:pPr>
+            <w:r>
+              <w:rPr>
+                <w:rFonts w:ascii="Arial" w:eastAsia="Arial" w:hAnsi="Arial" w:cs="Arial"/>
+              </w:rPr>
+              <w:t>O proprietário poderá realizar a verificação dos serviços prestados anteriormente.</w:t>
+            </w:r>
+          </w:p>
+        </w:tc>
+      </w:tr>
+      <w:tr>
+        <w:tc>
+          <w:tcPr>
+            <w:tcW w:w="443" w:type="dxa"/>
+            <w:tcBorders>
+              <w:top w:val="single" w:sz="4" w:space="0" w:color="000001"/>
+              <w:left w:val="single" w:sz="18" w:space="0" w:color="000001"/>
+              <w:bottom w:val="single" w:sz="4" w:space="0" w:color="000001"/>
+              <w:right w:val="single" w:sz="4" w:space="0" w:color="000001"/>
+            </w:tcBorders>
+            <w:shd w:val="clear" w:color="auto" w:fill="auto"/>
+            <w:tcMar>
+              <w:left w:w="90" w:type="dxa"/>
+            </w:tcMar>
+          </w:tcPr>
+          <w:p>
+            <w:pPr>
+              <w:spacing w:before="240" w:line="240" w:lineRule="auto"/>
+              <w:jc w:val="center"/>
+              <w:rPr>
+                <w:rFonts w:ascii="Arial" w:eastAsia="Arial" w:hAnsi="Arial" w:cs="Arial"/>
+              </w:rPr>
+            </w:pPr>
+            <w:r>
+              <w:rPr>
+                <w:rFonts w:ascii="Arial" w:eastAsia="Arial" w:hAnsi="Arial" w:cs="Arial"/>
+              </w:rPr>
+              <w:t>12</w:t>
+            </w:r>
+          </w:p>
+        </w:tc>
+        <w:tc>
+          <w:tcPr>
+            <w:tcW w:w="3191" w:type="dxa"/>
+            <w:tcBorders>
+              <w:top w:val="single" w:sz="4" w:space="0" w:color="000001"/>
+              <w:left w:val="single" w:sz="4" w:space="0" w:color="000001"/>
+              <w:bottom w:val="single" w:sz="4" w:space="0" w:color="000001"/>
+              <w:right w:val="single" w:sz="4" w:space="0" w:color="000001"/>
+            </w:tcBorders>
+            <w:shd w:val="clear" w:color="auto" w:fill="auto"/>
+            <w:tcMar>
+              <w:left w:w="108" w:type="dxa"/>
+            </w:tcMar>
+          </w:tcPr>
+          <w:p>
+            <w:pPr>
+              <w:spacing w:before="240" w:after="46"/>
+              <w:jc w:val="center"/>
+              <w:rPr>
+                <w:rFonts w:ascii="Arial" w:eastAsia="Arial" w:hAnsi="Arial" w:cs="Arial"/>
+              </w:rPr>
+            </w:pPr>
+            <w:r>
+              <w:rPr>
+                <w:rFonts w:ascii="Arial" w:eastAsia="Arial" w:hAnsi="Arial" w:cs="Arial"/>
+              </w:rPr>
+              <w:t>Cadastro de horários</w:t>
+            </w:r>
+            <w:r>
+              <w:rPr>
+                <w:rFonts w:ascii="Arial" w:eastAsia="Arial" w:hAnsi="Arial" w:cs="Arial"/>
+              </w:rPr>
+              <w:t>.</w:t>
+            </w:r>
+          </w:p>
+        </w:tc>
+        <w:tc>
+          <w:tcPr>
+            <w:tcW w:w="5036" w:type="dxa"/>
+            <w:tcBorders>
+              <w:top w:val="single" w:sz="4" w:space="0" w:color="000001"/>
+              <w:left w:val="single" w:sz="4" w:space="0" w:color="000001"/>
+              <w:bottom w:val="single" w:sz="4" w:space="0" w:color="000001"/>
+              <w:right w:val="single" w:sz="18" w:space="0" w:color="000001"/>
+            </w:tcBorders>
+            <w:shd w:val="clear" w:color="auto" w:fill="auto"/>
+            <w:tcMar>
+              <w:left w:w="108" w:type="dxa"/>
+            </w:tcMar>
+          </w:tcPr>
+          <w:p>
+            <w:pPr>
+              <w:spacing w:before="240" w:after="274"/>
+              <w:rPr>
+                <w:rFonts w:ascii="Arial" w:eastAsia="Arial" w:hAnsi="Arial" w:cs="Arial"/>
+              </w:rPr>
+            </w:pPr>
+            <w:r>
+              <w:rPr>
+                <w:rFonts w:ascii="Arial" w:eastAsia="Arial" w:hAnsi="Arial" w:cs="Arial"/>
+              </w:rPr>
+              <w:t xml:space="preserve">O </w:t>
+            </w:r>
+            <w:r>
+              <w:rPr>
+                <w:rFonts w:ascii="Arial" w:eastAsia="Arial" w:hAnsi="Arial" w:cs="Arial"/>
+              </w:rPr>
+              <w:t xml:space="preserve">proprietário </w:t>
+            </w:r>
+            <w:r>
+              <w:rPr>
+                <w:rFonts w:ascii="Arial" w:eastAsia="Arial" w:hAnsi="Arial" w:cs="Arial"/>
+              </w:rPr>
+              <w:t>poderá cadastrar os horários disponíveis na agenda.</w:t>
+            </w:r>
+          </w:p>
+        </w:tc>
+      </w:tr>
+      <w:tr>
+        <w:tc>
+          <w:tcPr>
+            <w:tcW w:w="443" w:type="dxa"/>
+            <w:tcBorders>
+              <w:top w:val="single" w:sz="4" w:space="0" w:color="000001"/>
+              <w:left w:val="single" w:sz="18" w:space="0" w:color="000001"/>
+              <w:bottom w:val="single" w:sz="4" w:space="0" w:color="000001"/>
+              <w:right w:val="single" w:sz="4" w:space="0" w:color="000001"/>
+            </w:tcBorders>
+            <w:shd w:val="clear" w:color="auto" w:fill="auto"/>
+            <w:tcMar>
+              <w:left w:w="90" w:type="dxa"/>
+            </w:tcMar>
+          </w:tcPr>
+          <w:p>
+            <w:pPr>
+              <w:spacing w:before="240" w:line="240" w:lineRule="auto"/>
+              <w:jc w:val="center"/>
+              <w:rPr>
+                <w:rFonts w:ascii="Arial" w:eastAsia="Arial" w:hAnsi="Arial" w:cs="Arial"/>
+              </w:rPr>
+            </w:pPr>
+            <w:r>
+              <w:rPr>
+                <w:rFonts w:ascii="Arial" w:eastAsia="Arial" w:hAnsi="Arial" w:cs="Arial"/>
+              </w:rPr>
+              <w:t>13</w:t>
+            </w:r>
+          </w:p>
+        </w:tc>
+        <w:tc>
+          <w:tcPr>
+            <w:tcW w:w="3191" w:type="dxa"/>
+            <w:tcBorders>
+              <w:top w:val="single" w:sz="4" w:space="0" w:color="000001"/>
+              <w:left w:val="single" w:sz="4" w:space="0" w:color="000001"/>
+              <w:bottom w:val="single" w:sz="4" w:space="0" w:color="000001"/>
+              <w:right w:val="single" w:sz="4" w:space="0" w:color="000001"/>
+            </w:tcBorders>
+            <w:shd w:val="clear" w:color="auto" w:fill="auto"/>
+            <w:tcMar>
+              <w:left w:w="108" w:type="dxa"/>
+            </w:tcMar>
+          </w:tcPr>
+          <w:p>
+            <w:pPr>
+              <w:spacing w:before="240" w:after="46"/>
+              <w:jc w:val="center"/>
+              <w:rPr>
+                <w:rFonts w:ascii="Arial" w:eastAsia="Arial" w:hAnsi="Arial" w:cs="Arial"/>
+              </w:rPr>
+            </w:pPr>
+            <w:r>
+              <w:rPr>
+                <w:rFonts w:ascii="Arial" w:eastAsia="Arial" w:hAnsi="Arial" w:cs="Arial"/>
+              </w:rPr>
+              <w:t>Cadastro de serviços</w:t>
+            </w:r>
+            <w:r>
+              <w:rPr>
+                <w:rFonts w:ascii="Arial" w:eastAsia="Arial" w:hAnsi="Arial" w:cs="Arial"/>
+              </w:rPr>
+              <w:t>.</w:t>
+            </w:r>
+          </w:p>
+        </w:tc>
+        <w:tc>
+          <w:tcPr>
+            <w:tcW w:w="5036" w:type="dxa"/>
+            <w:tcBorders>
+              <w:top w:val="single" w:sz="4" w:space="0" w:color="000001"/>
+              <w:left w:val="single" w:sz="4" w:space="0" w:color="000001"/>
+              <w:bottom w:val="single" w:sz="4" w:space="0" w:color="000001"/>
+              <w:right w:val="single" w:sz="18" w:space="0" w:color="000001"/>
+            </w:tcBorders>
+            <w:shd w:val="clear" w:color="auto" w:fill="auto"/>
+            <w:tcMar>
+              <w:left w:w="108" w:type="dxa"/>
+            </w:tcMar>
+          </w:tcPr>
+          <w:p>
+            <w:pPr>
+              <w:spacing w:before="240" w:after="274"/>
+              <w:rPr>
+                <w:rFonts w:ascii="Arial" w:eastAsia="Arial" w:hAnsi="Arial" w:cs="Arial"/>
+              </w:rPr>
+            </w:pPr>
+            <w:r>
+              <w:rPr>
+                <w:rFonts w:ascii="Arial" w:eastAsia="Arial" w:hAnsi="Arial" w:cs="Arial"/>
+              </w:rPr>
+              <w:t xml:space="preserve">O proprietário poderá cadastrar </w:t>
+            </w:r>
+            <w:r>
+              <w:rPr>
+                <w:rFonts w:ascii="Arial" w:eastAsia="Arial" w:hAnsi="Arial" w:cs="Arial"/>
+              </w:rPr>
+              <w:t>os serviços que serão prestados</w:t>
+            </w:r>
+            <w:r>
+              <w:rPr>
+                <w:rFonts w:ascii="Arial" w:eastAsia="Arial" w:hAnsi="Arial" w:cs="Arial"/>
+              </w:rPr>
+              <w:t>.</w:t>
+            </w:r>
+          </w:p>
+        </w:tc>
+      </w:tr>
+      <w:tr>
+        <w:tc>
+          <w:tcPr>
+            <w:tcW w:w="443" w:type="dxa"/>
+            <w:tcBorders>
+              <w:top w:val="single" w:sz="4" w:space="0" w:color="000001"/>
+              <w:left w:val="single" w:sz="18" w:space="0" w:color="000001"/>
+              <w:bottom w:val="single" w:sz="4" w:space="0" w:color="000001"/>
+              <w:right w:val="single" w:sz="4" w:space="0" w:color="000001"/>
+            </w:tcBorders>
+            <w:shd w:val="clear" w:color="auto" w:fill="auto"/>
+            <w:tcMar>
+              <w:left w:w="90" w:type="dxa"/>
+            </w:tcMar>
+          </w:tcPr>
+          <w:p>
+            <w:pPr>
+              <w:spacing w:before="240" w:line="240" w:lineRule="auto"/>
+              <w:jc w:val="center"/>
+              <w:rPr>
+                <w:rFonts w:ascii="Arial" w:eastAsia="Arial" w:hAnsi="Arial" w:cs="Arial"/>
+              </w:rPr>
+            </w:pPr>
+            <w:r>
+              <w:rPr>
+                <w:rFonts w:ascii="Arial" w:eastAsia="Arial" w:hAnsi="Arial" w:cs="Arial"/>
+              </w:rPr>
+              <w:t>14</w:t>
+            </w:r>
+          </w:p>
+        </w:tc>
+        <w:tc>
+          <w:tcPr>
+            <w:tcW w:w="3191" w:type="dxa"/>
+            <w:tcBorders>
+              <w:top w:val="single" w:sz="4" w:space="0" w:color="000001"/>
+              <w:left w:val="single" w:sz="4" w:space="0" w:color="000001"/>
+              <w:bottom w:val="single" w:sz="4" w:space="0" w:color="000001"/>
+              <w:right w:val="single" w:sz="4" w:space="0" w:color="000001"/>
+            </w:tcBorders>
+            <w:shd w:val="clear" w:color="auto" w:fill="auto"/>
+            <w:tcMar>
+              <w:left w:w="108" w:type="dxa"/>
+            </w:tcMar>
+          </w:tcPr>
+          <w:p>
+            <w:pPr>
+              <w:spacing w:before="240" w:after="46"/>
+              <w:jc w:val="center"/>
+              <w:rPr>
+                <w:rFonts w:ascii="Arial" w:eastAsia="Arial" w:hAnsi="Arial" w:cs="Arial"/>
+              </w:rPr>
+            </w:pPr>
+            <w:r>
+              <w:rPr>
+                <w:rFonts w:ascii="Arial" w:eastAsia="Arial" w:hAnsi="Arial" w:cs="Arial"/>
+              </w:rPr>
+              <w:t>Alteração de tema</w:t>
+            </w:r>
+            <w:r>
+              <w:rPr>
+                <w:rFonts w:ascii="Arial" w:eastAsia="Arial" w:hAnsi="Arial" w:cs="Arial"/>
+              </w:rPr>
+              <w:t>.</w:t>
+            </w:r>
+          </w:p>
+        </w:tc>
+        <w:tc>
+          <w:tcPr>
+            <w:tcW w:w="5036" w:type="dxa"/>
+            <w:tcBorders>
+              <w:top w:val="single" w:sz="4" w:space="0" w:color="000001"/>
+              <w:left w:val="single" w:sz="4" w:space="0" w:color="000001"/>
+              <w:bottom w:val="single" w:sz="4" w:space="0" w:color="000001"/>
+              <w:right w:val="single" w:sz="18" w:space="0" w:color="000001"/>
+            </w:tcBorders>
+            <w:shd w:val="clear" w:color="auto" w:fill="auto"/>
+            <w:tcMar>
+              <w:left w:w="108" w:type="dxa"/>
+            </w:tcMar>
+          </w:tcPr>
+          <w:p>
+            <w:pPr>
+              <w:spacing w:before="240" w:after="274"/>
+              <w:rPr>
+                <w:rFonts w:ascii="Arial" w:eastAsia="Arial" w:hAnsi="Arial" w:cs="Arial"/>
+              </w:rPr>
+            </w:pPr>
+            <w:r>
+              <w:rPr>
+                <w:rFonts w:ascii="Arial" w:eastAsia="Arial" w:hAnsi="Arial" w:cs="Arial"/>
+              </w:rPr>
+              <w:t xml:space="preserve">O </w:t>
+            </w:r>
+            <w:r>
+              <w:rPr>
+                <w:rFonts w:ascii="Arial" w:eastAsia="Arial" w:hAnsi="Arial" w:cs="Arial"/>
+              </w:rPr>
+              <w:t xml:space="preserve">proprietário </w:t>
+            </w:r>
+            <w:r>
+              <w:rPr>
+                <w:rFonts w:ascii="Arial" w:eastAsia="Arial" w:hAnsi="Arial" w:cs="Arial"/>
+              </w:rPr>
+              <w:t>e o usuário poderão escolher um tema para aplicação.</w:t>
+            </w:r>
+          </w:p>
+        </w:tc>
+      </w:tr>
+      <w:tr>
+        <w:tc>
+          <w:tcPr>
+            <w:tcW w:w="443" w:type="dxa"/>
+            <w:tcBorders>
+              <w:top w:val="single" w:sz="4" w:space="0" w:color="000001"/>
+              <w:left w:val="single" w:sz="18" w:space="0" w:color="000001"/>
+              <w:bottom w:val="single" w:sz="4" w:space="0" w:color="000001"/>
+              <w:right w:val="single" w:sz="4" w:space="0" w:color="000001"/>
+            </w:tcBorders>
+            <w:shd w:val="clear" w:color="auto" w:fill="auto"/>
+            <w:tcMar>
+              <w:left w:w="90" w:type="dxa"/>
+            </w:tcMar>
+          </w:tcPr>
+          <w:p>
+            <w:pPr>
+              <w:spacing w:before="240" w:line="240" w:lineRule="auto"/>
+              <w:jc w:val="center"/>
+              <w:rPr>
+                <w:rFonts w:ascii="Arial" w:eastAsia="Arial" w:hAnsi="Arial" w:cs="Arial"/>
+              </w:rPr>
+            </w:pPr>
+            <w:r>
+              <w:rPr>
+                <w:rFonts w:ascii="Arial" w:eastAsia="Arial" w:hAnsi="Arial" w:cs="Arial"/>
+              </w:rPr>
+              <w:t>15</w:t>
+            </w:r>
+          </w:p>
+        </w:tc>
+        <w:tc>
+          <w:tcPr>
+            <w:tcW w:w="3191" w:type="dxa"/>
+            <w:tcBorders>
+              <w:top w:val="single" w:sz="4" w:space="0" w:color="000001"/>
+              <w:left w:val="single" w:sz="4" w:space="0" w:color="000001"/>
+              <w:bottom w:val="single" w:sz="4" w:space="0" w:color="000001"/>
+              <w:right w:val="single" w:sz="4" w:space="0" w:color="000001"/>
+            </w:tcBorders>
+            <w:shd w:val="clear" w:color="auto" w:fill="auto"/>
+            <w:tcMar>
+              <w:left w:w="108" w:type="dxa"/>
+            </w:tcMar>
+          </w:tcPr>
+          <w:p>
+            <w:pPr>
+              <w:spacing w:before="240" w:after="46"/>
+              <w:jc w:val="center"/>
+              <w:rPr>
+                <w:rFonts w:ascii="Arial" w:eastAsia="Arial" w:hAnsi="Arial" w:cs="Arial"/>
+              </w:rPr>
+            </w:pPr>
+            <w:r>
+              <w:rPr>
+                <w:rFonts w:ascii="Arial" w:eastAsia="Arial" w:hAnsi="Arial" w:cs="Arial"/>
+              </w:rPr>
+              <w:t>Inserir imagem</w:t>
+            </w:r>
+            <w:r>
+              <w:rPr>
+                <w:rFonts w:ascii="Arial" w:eastAsia="Arial" w:hAnsi="Arial" w:cs="Arial"/>
+              </w:rPr>
+              <w:t>.</w:t>
+            </w:r>
+          </w:p>
+        </w:tc>
+        <w:tc>
+          <w:tcPr>
+            <w:tcW w:w="5036" w:type="dxa"/>
+            <w:tcBorders>
+              <w:top w:val="single" w:sz="4" w:space="0" w:color="000001"/>
+              <w:left w:val="single" w:sz="4" w:space="0" w:color="000001"/>
+              <w:bottom w:val="single" w:sz="4" w:space="0" w:color="000001"/>
+              <w:right w:val="single" w:sz="18" w:space="0" w:color="000001"/>
+            </w:tcBorders>
+            <w:shd w:val="clear" w:color="auto" w:fill="auto"/>
+            <w:tcMar>
+              <w:left w:w="108" w:type="dxa"/>
+            </w:tcMar>
+          </w:tcPr>
+          <w:p>
+            <w:pPr>
+              <w:spacing w:before="240" w:after="274"/>
+              <w:rPr>
+                <w:rFonts w:ascii="Arial" w:eastAsia="Arial" w:hAnsi="Arial" w:cs="Arial"/>
+              </w:rPr>
+            </w:pPr>
+            <w:r>
+              <w:rPr>
+                <w:rFonts w:ascii="Arial" w:eastAsia="Arial" w:hAnsi="Arial" w:cs="Arial"/>
+              </w:rPr>
+              <w:t xml:space="preserve">O </w:t>
+            </w:r>
+            <w:r>
+              <w:rPr>
+                <w:rFonts w:ascii="Arial" w:eastAsia="Arial" w:hAnsi="Arial" w:cs="Arial"/>
+              </w:rPr>
+              <w:t xml:space="preserve">proprietário </w:t>
+            </w:r>
+            <w:r>
+              <w:rPr>
+                <w:rFonts w:ascii="Arial" w:eastAsia="Arial" w:hAnsi="Arial" w:cs="Arial"/>
+              </w:rPr>
+              <w:t>poderá inserir imagens de antes, durante e depois do serviço prestado.</w:t>
+            </w:r>
+          </w:p>
+        </w:tc>
+      </w:tr>
+      <w:tr>
+        <w:tc>
+          <w:tcPr>
+            <w:tcW w:w="443" w:type="dxa"/>
+            <w:tcBorders>
+              <w:top w:val="single" w:sz="4" w:space="0" w:color="000001"/>
+              <w:left w:val="single" w:sz="18" w:space="0" w:color="000001"/>
+              <w:bottom w:val="single" w:sz="4" w:space="0" w:color="000001"/>
+              <w:right w:val="single" w:sz="4" w:space="0" w:color="000001"/>
+            </w:tcBorders>
+            <w:shd w:val="clear" w:color="auto" w:fill="auto"/>
+            <w:tcMar>
+              <w:left w:w="90" w:type="dxa"/>
+            </w:tcMar>
+          </w:tcPr>
+          <w:p>
+            <w:pPr>
+              <w:spacing w:before="240" w:line="240" w:lineRule="auto"/>
+              <w:jc w:val="center"/>
+              <w:rPr>
+                <w:rFonts w:ascii="Arial" w:eastAsia="Arial" w:hAnsi="Arial" w:cs="Arial"/>
+              </w:rPr>
+            </w:pPr>
+            <w:r>
+              <w:rPr>
+                <w:rFonts w:ascii="Arial" w:eastAsia="Arial" w:hAnsi="Arial" w:cs="Arial"/>
+              </w:rPr>
+              <w:t>16</w:t>
+            </w:r>
+          </w:p>
+        </w:tc>
+        <w:tc>
+          <w:tcPr>
+            <w:tcW w:w="3191" w:type="dxa"/>
+            <w:tcBorders>
+              <w:top w:val="single" w:sz="4" w:space="0" w:color="000001"/>
+              <w:left w:val="single" w:sz="4" w:space="0" w:color="000001"/>
+              <w:bottom w:val="single" w:sz="4" w:space="0" w:color="000001"/>
+              <w:right w:val="single" w:sz="4" w:space="0" w:color="000001"/>
+            </w:tcBorders>
+            <w:shd w:val="clear" w:color="auto" w:fill="auto"/>
+            <w:tcMar>
+              <w:left w:w="108" w:type="dxa"/>
+            </w:tcMar>
+          </w:tcPr>
+          <w:p>
+            <w:pPr>
+              <w:spacing w:before="240" w:after="46"/>
+              <w:jc w:val="center"/>
+              <w:rPr>
+                <w:rFonts w:ascii="Arial" w:eastAsia="Arial" w:hAnsi="Arial" w:cs="Arial"/>
+              </w:rPr>
+            </w:pPr>
+            <w:r>
+              <w:rPr>
+                <w:rFonts w:ascii="Arial" w:eastAsia="Arial" w:hAnsi="Arial" w:cs="Arial"/>
+              </w:rPr>
+              <w:t>Deletar imagem</w:t>
+            </w:r>
+          </w:p>
+        </w:tc>
+        <w:tc>
+          <w:tcPr>
+            <w:tcW w:w="5036" w:type="dxa"/>
+            <w:tcBorders>
+              <w:top w:val="single" w:sz="4" w:space="0" w:color="000001"/>
+              <w:left w:val="single" w:sz="4" w:space="0" w:color="000001"/>
+              <w:bottom w:val="single" w:sz="4" w:space="0" w:color="000001"/>
+              <w:right w:val="single" w:sz="18" w:space="0" w:color="000001"/>
+            </w:tcBorders>
+            <w:shd w:val="clear" w:color="auto" w:fill="auto"/>
+            <w:tcMar>
+              <w:left w:w="108" w:type="dxa"/>
+            </w:tcMar>
+          </w:tcPr>
+          <w:p>
+            <w:pPr>
+              <w:spacing w:before="240" w:after="274"/>
+              <w:rPr>
+                <w:rFonts w:ascii="Arial" w:eastAsia="Arial" w:hAnsi="Arial" w:cs="Arial"/>
+              </w:rPr>
+            </w:pPr>
+            <w:r>
+              <w:rPr>
+                <w:rFonts w:ascii="Arial" w:eastAsia="Arial" w:hAnsi="Arial" w:cs="Arial"/>
+              </w:rPr>
+              <w:t>O proprietário poderá deletar as imagens já inseridas nos serviços prestados.</w:t>
+            </w:r>
+          </w:p>
+        </w:tc>
+      </w:tr>
+      <w:tr>
+        <w:tc>
+          <w:tcPr>
+            <w:tcW w:w="443" w:type="dxa"/>
+            <w:tcBorders>
+              <w:top w:val="single" w:sz="4" w:space="0" w:color="000001"/>
+              <w:left w:val="single" w:sz="18" w:space="0" w:color="000001"/>
+              <w:bottom w:val="single" w:sz="4" w:space="0" w:color="000001"/>
+              <w:right w:val="single" w:sz="4" w:space="0" w:color="000001"/>
+            </w:tcBorders>
+            <w:shd w:val="clear" w:color="auto" w:fill="auto"/>
+            <w:tcMar>
+              <w:left w:w="90" w:type="dxa"/>
+            </w:tcMar>
+          </w:tcPr>
+          <w:p>
+            <w:pPr>
+              <w:spacing w:before="240" w:line="240" w:lineRule="auto"/>
+              <w:jc w:val="center"/>
+              <w:rPr>
+                <w:rFonts w:ascii="Arial" w:eastAsia="Arial" w:hAnsi="Arial" w:cs="Arial"/>
+              </w:rPr>
+            </w:pPr>
+            <w:r>
+              <w:rPr>
+                <w:rFonts w:ascii="Arial" w:eastAsia="Arial" w:hAnsi="Arial" w:cs="Arial"/>
+              </w:rPr>
+              <w:t>17</w:t>
+            </w:r>
+          </w:p>
+        </w:tc>
+        <w:tc>
+          <w:tcPr>
+            <w:tcW w:w="3191" w:type="dxa"/>
+            <w:tcBorders>
+              <w:top w:val="single" w:sz="4" w:space="0" w:color="000001"/>
+              <w:left w:val="single" w:sz="4" w:space="0" w:color="000001"/>
+              <w:bottom w:val="single" w:sz="4" w:space="0" w:color="000001"/>
+              <w:right w:val="single" w:sz="4" w:space="0" w:color="000001"/>
+            </w:tcBorders>
+            <w:shd w:val="clear" w:color="auto" w:fill="auto"/>
+            <w:tcMar>
+              <w:left w:w="108" w:type="dxa"/>
+            </w:tcMar>
+          </w:tcPr>
+          <w:p>
+            <w:pPr>
+              <w:spacing w:before="240" w:after="46"/>
+              <w:jc w:val="center"/>
+              <w:rPr>
+                <w:rFonts w:ascii="Arial" w:eastAsia="Arial" w:hAnsi="Arial" w:cs="Arial"/>
+              </w:rPr>
+            </w:pPr>
+            <w:r>
+              <w:rPr>
+                <w:rFonts w:ascii="Arial" w:eastAsia="Arial" w:hAnsi="Arial" w:cs="Arial"/>
+              </w:rPr>
+              <w:t>Nível de satisfação</w:t>
+            </w:r>
+          </w:p>
+        </w:tc>
+        <w:tc>
+          <w:tcPr>
+            <w:tcW w:w="5036" w:type="dxa"/>
+            <w:tcBorders>
+              <w:top w:val="single" w:sz="4" w:space="0" w:color="000001"/>
+              <w:left w:val="single" w:sz="4" w:space="0" w:color="000001"/>
+              <w:bottom w:val="single" w:sz="4" w:space="0" w:color="000001"/>
+              <w:right w:val="single" w:sz="18" w:space="0" w:color="000001"/>
+            </w:tcBorders>
+            <w:shd w:val="clear" w:color="auto" w:fill="auto"/>
+            <w:tcMar>
+              <w:left w:w="108" w:type="dxa"/>
+            </w:tcMar>
+          </w:tcPr>
+          <w:p>
+            <w:pPr>
+              <w:spacing w:before="240" w:after="274"/>
+              <w:rPr>
+                <w:rFonts w:ascii="Arial" w:eastAsia="Arial" w:hAnsi="Arial" w:cs="Arial"/>
+              </w:rPr>
+            </w:pPr>
+            <w:r>
+              <w:rPr>
+                <w:rFonts w:ascii="Arial" w:eastAsia="Arial" w:hAnsi="Arial" w:cs="Arial"/>
+              </w:rPr>
+              <w:t xml:space="preserve">O usuário poderá </w:t>
+            </w:r>
+            <w:r>
+              <w:rPr>
+                <w:rFonts w:ascii="Arial" w:eastAsia="Arial" w:hAnsi="Arial" w:cs="Arial"/>
+              </w:rPr>
+              <w:t>dar uma nova para o nível do atendimento prestado ao final do serviço.</w:t>
+            </w:r>
+          </w:p>
+        </w:tc>
+      </w:tr>
+      <w:tr>
+        <w:tc>
+          <w:tcPr>
+            <w:tcW w:w="443" w:type="dxa"/>
+            <w:tcBorders>
+              <w:top w:val="single" w:sz="4" w:space="0" w:color="000001"/>
+              <w:left w:val="single" w:sz="18" w:space="0" w:color="000001"/>
+              <w:bottom w:val="single" w:sz="4" w:space="0" w:color="000001"/>
+              <w:right w:val="single" w:sz="4" w:space="0" w:color="000001"/>
+            </w:tcBorders>
+            <w:shd w:val="clear" w:color="auto" w:fill="auto"/>
+            <w:tcMar>
+              <w:left w:w="90" w:type="dxa"/>
+            </w:tcMar>
+          </w:tcPr>
+          <w:p>
+            <w:pPr>
+              <w:spacing w:before="240" w:line="240" w:lineRule="auto"/>
+              <w:jc w:val="center"/>
+              <w:rPr>
+                <w:rFonts w:ascii="Arial" w:eastAsia="Arial" w:hAnsi="Arial" w:cs="Arial"/>
+              </w:rPr>
+            </w:pPr>
+            <w:r>
+              <w:rPr>
+                <w:rFonts w:ascii="Arial" w:eastAsia="Arial" w:hAnsi="Arial" w:cs="Arial"/>
+              </w:rPr>
+              <w:t>18</w:t>
+            </w:r>
+          </w:p>
+        </w:tc>
+        <w:tc>
+          <w:tcPr>
+            <w:tcW w:w="3191" w:type="dxa"/>
+            <w:tcBorders>
+              <w:top w:val="single" w:sz="4" w:space="0" w:color="000001"/>
+              <w:left w:val="single" w:sz="4" w:space="0" w:color="000001"/>
+              <w:bottom w:val="single" w:sz="4" w:space="0" w:color="000001"/>
+              <w:right w:val="single" w:sz="4" w:space="0" w:color="000001"/>
+            </w:tcBorders>
+            <w:shd w:val="clear" w:color="auto" w:fill="auto"/>
+            <w:tcMar>
+              <w:left w:w="108" w:type="dxa"/>
+            </w:tcMar>
+          </w:tcPr>
+          <w:p>
+            <w:pPr>
+              <w:spacing w:before="240" w:after="46"/>
+              <w:jc w:val="center"/>
+              <w:rPr>
+                <w:rFonts w:ascii="Arial" w:eastAsia="Arial" w:hAnsi="Arial" w:cs="Arial"/>
+              </w:rPr>
+            </w:pPr>
+            <w:r>
+              <w:rPr>
+                <w:rFonts w:ascii="Arial" w:eastAsia="Arial" w:hAnsi="Arial" w:cs="Arial"/>
+              </w:rPr>
+              <w:t>Comentário</w:t>
+            </w:r>
+          </w:p>
+        </w:tc>
+        <w:tc>
+          <w:tcPr>
+            <w:tcW w:w="5036" w:type="dxa"/>
+            <w:tcBorders>
+              <w:top w:val="single" w:sz="4" w:space="0" w:color="000001"/>
+              <w:left w:val="single" w:sz="4" w:space="0" w:color="000001"/>
+              <w:bottom w:val="single" w:sz="4" w:space="0" w:color="000001"/>
+              <w:right w:val="single" w:sz="18" w:space="0" w:color="000001"/>
+            </w:tcBorders>
+            <w:shd w:val="clear" w:color="auto" w:fill="auto"/>
+            <w:tcMar>
+              <w:left w:w="108" w:type="dxa"/>
+            </w:tcMar>
+          </w:tcPr>
+          <w:p>
+            <w:pPr>
+              <w:spacing w:before="240" w:after="274"/>
+              <w:rPr>
+                <w:rFonts w:ascii="Arial" w:eastAsia="Arial" w:hAnsi="Arial" w:cs="Arial"/>
+              </w:rPr>
+            </w:pPr>
+            <w:r>
+              <w:rPr>
+                <w:rFonts w:ascii="Arial" w:eastAsia="Arial" w:hAnsi="Arial" w:cs="Arial"/>
+              </w:rPr>
+              <w:t>O proprietário e o usuário poderão deixa um comentário durante a presta ou final do serviço.</w:t>
+            </w:r>
+          </w:p>
+        </w:tc>
+      </w:tr>
+      <w:tr>
+        <w:tc>
+          <w:tcPr>
+            <w:tcW w:w="443" w:type="dxa"/>
+            <w:tcBorders>
+              <w:top w:val="single" w:sz="4" w:space="0" w:color="000001"/>
+              <w:left w:val="single" w:sz="18" w:space="0" w:color="000001"/>
+              <w:bottom w:val="single" w:sz="4" w:space="0" w:color="000001"/>
+              <w:right w:val="single" w:sz="4" w:space="0" w:color="000001"/>
+            </w:tcBorders>
+            <w:shd w:val="clear" w:color="auto" w:fill="auto"/>
+            <w:tcMar>
+              <w:left w:w="90" w:type="dxa"/>
+            </w:tcMar>
+          </w:tcPr>
+          <w:p>
+            <w:pPr>
+              <w:spacing w:before="240" w:line="240" w:lineRule="auto"/>
+              <w:jc w:val="center"/>
+              <w:rPr>
+                <w:rFonts w:ascii="Arial" w:eastAsia="Arial" w:hAnsi="Arial" w:cs="Arial"/>
+              </w:rPr>
+            </w:pPr>
+            <w:r>
+              <w:rPr>
+                <w:rFonts w:ascii="Arial" w:eastAsia="Arial" w:hAnsi="Arial" w:cs="Arial"/>
+              </w:rPr>
+              <w:t>19</w:t>
+            </w:r>
+          </w:p>
+        </w:tc>
+        <w:tc>
+          <w:tcPr>
+            <w:tcW w:w="3191" w:type="dxa"/>
+            <w:tcBorders>
+              <w:top w:val="single" w:sz="4" w:space="0" w:color="000001"/>
+              <w:left w:val="single" w:sz="4" w:space="0" w:color="000001"/>
+              <w:bottom w:val="single" w:sz="4" w:space="0" w:color="000001"/>
+              <w:right w:val="single" w:sz="4" w:space="0" w:color="000001"/>
+            </w:tcBorders>
+            <w:shd w:val="clear" w:color="auto" w:fill="auto"/>
+            <w:tcMar>
+              <w:left w:w="108" w:type="dxa"/>
+            </w:tcMar>
+          </w:tcPr>
+          <w:p>
+            <w:pPr>
+              <w:spacing w:before="240" w:after="46"/>
+              <w:jc w:val="center"/>
+              <w:rPr>
+                <w:rFonts w:ascii="Arial" w:eastAsia="Arial" w:hAnsi="Arial" w:cs="Arial"/>
+              </w:rPr>
+            </w:pPr>
+            <w:r>
+              <w:rPr>
+                <w:rFonts w:ascii="Arial" w:eastAsia="Arial" w:hAnsi="Arial" w:cs="Arial"/>
+              </w:rPr>
+              <w:t>Data e hora atual.</w:t>
+            </w:r>
+          </w:p>
+        </w:tc>
+        <w:tc>
+          <w:tcPr>
+            <w:tcW w:w="5036" w:type="dxa"/>
+            <w:tcBorders>
+              <w:top w:val="single" w:sz="4" w:space="0" w:color="000001"/>
+              <w:left w:val="single" w:sz="4" w:space="0" w:color="000001"/>
+              <w:bottom w:val="single" w:sz="4" w:space="0" w:color="000001"/>
+              <w:right w:val="single" w:sz="18" w:space="0" w:color="000001"/>
+            </w:tcBorders>
+            <w:shd w:val="clear" w:color="auto" w:fill="auto"/>
+            <w:tcMar>
+              <w:left w:w="108" w:type="dxa"/>
+            </w:tcMar>
+          </w:tcPr>
+          <w:p>
+            <w:pPr>
+              <w:spacing w:before="240" w:after="274"/>
+              <w:rPr>
+                <w:rFonts w:ascii="Arial" w:eastAsia="Arial" w:hAnsi="Arial" w:cs="Arial"/>
+              </w:rPr>
+            </w:pPr>
+            <w:r>
+              <w:rPr>
+                <w:rFonts w:ascii="Arial" w:eastAsia="Arial" w:hAnsi="Arial" w:cs="Arial"/>
+              </w:rPr>
+              <w:t>A aplicação irá apresenta a data e hora atual.</w:t>
+            </w:r>
+          </w:p>
+        </w:tc>
+      </w:tr>
     </w:tbl>
-    <w:p>
-      <w:bookmarkStart w:id="1" w:name="_GoBack"/>
-      <w:bookmarkEnd w:id="1"/>
-    </w:p>
+    <w:p/>
     <w:p/>
     <w:p/>
     <w:sectPr>
@@ -1028,7 +2125,7 @@
 </file>
 
 <file path=word/styles.xml><?xml version="1.0" encoding="utf-8"?>
-<w:styles xmlns:mc="http://schemas.openxmlformats.org/markup-compatibility/2006" xmlns:r="http://schemas.openxmlformats.org/officeDocument/2006/relationships" xmlns:w="http://schemas.openxmlformats.org/wordprocessingml/2006/main" xmlns:w14="http://schemas.microsoft.com/office/word/2010/wordml" xmlns:w15="http://schemas.microsoft.com/office/word/2012/wordml" xmlns:w16se="http://schemas.microsoft.com/office/word/2015/wordml/symex" mc:Ignorable="w14 w15 w16se">
+<w:styles xmlns:mc="http://schemas.openxmlformats.org/markup-compatibility/2006" xmlns:r="http://schemas.openxmlformats.org/officeDocument/2006/relationships" xmlns:w="http://schemas.openxmlformats.org/wordprocessingml/2006/main" xmlns:w14="http://schemas.microsoft.com/office/word/2010/wordml" xmlns:w15="http://schemas.microsoft.com/office/word/2012/wordml" xmlns:w16cid="http://schemas.microsoft.com/office/word/2016/wordml/cid" xmlns:w16se="http://schemas.microsoft.com/office/word/2015/wordml/symex" mc:Ignorable="w14 w15 w16se w16cid">
   <w:docDefaults>
     <w:rPrDefault>
       <w:rPr>
@@ -1040,7 +2137,7 @@
     </w:rPrDefault>
     <w:pPrDefault/>
   </w:docDefaults>
-  <w:latentStyles w:defLockedState="0" w:defUIPriority="99" w:defSemiHidden="0" w:defUnhideWhenUsed="0" w:defQFormat="0" w:count="373">
+  <w:latentStyles w:defLockedState="0" w:defUIPriority="99" w:defSemiHidden="0" w:defUnhideWhenUsed="0" w:defQFormat="0" w:count="375">
     <w:lsdException w:name="Normal" w:uiPriority="0" w:qFormat="1"/>
     <w:lsdException w:name="heading 1" w:uiPriority="9" w:qFormat="1"/>
     <w:lsdException w:name="heading 2" w:semiHidden="1" w:uiPriority="9" w:unhideWhenUsed="1" w:qFormat="1"/>
@@ -1411,6 +2508,8 @@
     <w:lsdException w:name="List Table 7 Colorful Accent 6" w:uiPriority="52"/>
     <w:lsdException w:name="Mention" w:semiHidden="1" w:unhideWhenUsed="1"/>
     <w:lsdException w:name="Smart Hyperlink" w:semiHidden="1" w:unhideWhenUsed="1"/>
+    <w:lsdException w:name="Hashtag" w:semiHidden="1" w:unhideWhenUsed="1"/>
+    <w:lsdException w:name="Unresolved Mention" w:semiHidden="1" w:unhideWhenUsed="1"/>
   </w:latentStyles>
   <w:style w:type="paragraph" w:default="1" w:styleId="Normal">
     <w:name w:val="Normal"/>

</xml_diff>

<commit_message>
cenario obter reparo e lista de caracteristicas atualizados
</commit_message>
<xml_diff>
--- a/Artefatos/12. Lista de Características (Descrição das Características).docx
+++ b/Artefatos/12. Lista de Características (Descrição das Características).docx
@@ -49,12 +49,14 @@
     <w:tbl>
       <w:tblPr>
         <w:tblW w:w="8670" w:type="dxa"/>
-        <w:tblInd w:w="-22" w:type="dxa"/>
+        <w:tblInd w:w="313" w:type="dxa"/>
         <w:tblBorders>
-          <w:top w:val="single" w:sz="16" w:space="0" w:color="000001"/>
-          <w:left w:val="single" w:sz="16" w:space="0" w:color="000001"/>
-          <w:bottom w:val="single" w:sz="16" w:space="0" w:color="000001"/>
-          <w:insideH w:val="single" w:sz="16" w:space="0" w:color="000001"/>
+          <w:top w:val="single" w:sz="18" w:space="0" w:color="000001"/>
+          <w:left w:val="single" w:sz="18" w:space="0" w:color="000001"/>
+          <w:bottom w:val="single" w:sz="18" w:space="0" w:color="000001"/>
+          <w:right w:val="single" w:sz="18" w:space="0" w:color="000001"/>
+          <w:insideH w:val="single" w:sz="6" w:space="0" w:color="000001"/>
+          <w:insideV w:val="single" w:sz="6" w:space="0" w:color="000001"/>
         </w:tblBorders>
         <w:tblCellMar>
           <w:left w:w="70" w:type="dxa"/>
@@ -70,11 +72,6 @@
         <w:tc>
           <w:tcPr>
             <w:tcW w:w="443" w:type="dxa"/>
-            <w:tcBorders>
-              <w:top w:val="single" w:sz="16" w:space="0" w:color="000001"/>
-              <w:left w:val="single" w:sz="16" w:space="0" w:color="000001"/>
-              <w:bottom w:val="single" w:sz="16" w:space="0" w:color="000001"/>
-            </w:tcBorders>
             <w:shd w:val="clear" w:color="auto" w:fill="FFE599"/>
             <w:tcMar>
               <w:left w:w="70" w:type="dxa"/>
@@ -101,11 +98,6 @@
         <w:tc>
           <w:tcPr>
             <w:tcW w:w="3191" w:type="dxa"/>
-            <w:tcBorders>
-              <w:top w:val="single" w:sz="16" w:space="0" w:color="000001"/>
-              <w:left w:val="single" w:sz="16" w:space="0" w:color="000001"/>
-              <w:bottom w:val="single" w:sz="16" w:space="0" w:color="000001"/>
-            </w:tcBorders>
             <w:shd w:val="clear" w:color="auto" w:fill="FFE599"/>
             <w:tcMar>
               <w:left w:w="70" w:type="dxa"/>
@@ -134,12 +126,6 @@
         <w:tc>
           <w:tcPr>
             <w:tcW w:w="5036" w:type="dxa"/>
-            <w:tcBorders>
-              <w:top w:val="single" w:sz="16" w:space="0" w:color="000001"/>
-              <w:left w:val="single" w:sz="16" w:space="0" w:color="000001"/>
-              <w:bottom w:val="single" w:sz="16" w:space="0" w:color="000001"/>
-              <w:right w:val="single" w:sz="16" w:space="0" w:color="000001"/>
-            </w:tcBorders>
             <w:shd w:val="clear" w:color="auto" w:fill="FFE599"/>
             <w:tcMar>
               <w:left w:w="70" w:type="dxa"/>
@@ -168,12 +154,6 @@
         <w:tc>
           <w:tcPr>
             <w:tcW w:w="443" w:type="dxa"/>
-            <w:tcBorders>
-              <w:top w:val="single" w:sz="18" w:space="0" w:color="000001"/>
-              <w:left w:val="single" w:sz="18" w:space="0" w:color="000001"/>
-              <w:bottom w:val="single" w:sz="4" w:space="0" w:color="000001"/>
-              <w:right w:val="single" w:sz="4" w:space="0" w:color="000001"/>
-            </w:tcBorders>
             <w:shd w:val="clear" w:color="auto" w:fill="auto"/>
             <w:tcMar>
               <w:left w:w="67" w:type="dxa"/>
@@ -207,12 +187,6 @@
         <w:tc>
           <w:tcPr>
             <w:tcW w:w="3191" w:type="dxa"/>
-            <w:tcBorders>
-              <w:top w:val="single" w:sz="18" w:space="0" w:color="000001"/>
-              <w:left w:val="single" w:sz="4" w:space="0" w:color="000001"/>
-              <w:bottom w:val="single" w:sz="4" w:space="0" w:color="000001"/>
-              <w:right w:val="single" w:sz="4" w:space="0" w:color="000001"/>
-            </w:tcBorders>
             <w:shd w:val="clear" w:color="auto" w:fill="auto"/>
             <w:tcMar>
               <w:left w:w="103" w:type="dxa"/>
@@ -243,12 +217,6 @@
         <w:tc>
           <w:tcPr>
             <w:tcW w:w="5036" w:type="dxa"/>
-            <w:tcBorders>
-              <w:top w:val="single" w:sz="18" w:space="0" w:color="000001"/>
-              <w:left w:val="single" w:sz="4" w:space="0" w:color="000001"/>
-              <w:bottom w:val="single" w:sz="4" w:space="0" w:color="000001"/>
-              <w:right w:val="single" w:sz="18" w:space="0" w:color="000001"/>
-            </w:tcBorders>
             <w:shd w:val="clear" w:color="auto" w:fill="auto"/>
             <w:tcMar>
               <w:left w:w="103" w:type="dxa"/>
@@ -279,13 +247,7 @@
               <w:rPr>
                 <w:rFonts w:ascii="Arial" w:eastAsia="Arial" w:hAnsi="Arial" w:cs="Arial"/>
               </w:rPr>
-              <w:t xml:space="preserve">Dessa maneira, haverá um controle maior sobre os dados dos </w:t>
-            </w:r>
-            <w:r>
-              <w:rPr>
-                <w:rFonts w:ascii="Arial" w:eastAsia="Arial" w:hAnsi="Arial" w:cs="Arial"/>
-              </w:rPr>
-              <w:t>clientes cadastrados.</w:t>
+              <w:t>Dessa maneira, haverá um controle maior sobre os dados dos clientes cadastrados.</w:t>
             </w:r>
           </w:p>
         </w:tc>
@@ -297,12 +259,6 @@
         <w:tc>
           <w:tcPr>
             <w:tcW w:w="443" w:type="dxa"/>
-            <w:tcBorders>
-              <w:top w:val="single" w:sz="4" w:space="0" w:color="000001"/>
-              <w:left w:val="single" w:sz="18" w:space="0" w:color="000001"/>
-              <w:bottom w:val="single" w:sz="4" w:space="0" w:color="000001"/>
-              <w:right w:val="single" w:sz="4" w:space="0" w:color="000001"/>
-            </w:tcBorders>
             <w:shd w:val="clear" w:color="auto" w:fill="auto"/>
             <w:tcMar>
               <w:left w:w="67" w:type="dxa"/>
@@ -336,12 +292,6 @@
         <w:tc>
           <w:tcPr>
             <w:tcW w:w="3191" w:type="dxa"/>
-            <w:tcBorders>
-              <w:top w:val="single" w:sz="4" w:space="0" w:color="000001"/>
-              <w:left w:val="single" w:sz="4" w:space="0" w:color="000001"/>
-              <w:bottom w:val="single" w:sz="4" w:space="0" w:color="000001"/>
-              <w:right w:val="single" w:sz="4" w:space="0" w:color="000001"/>
-            </w:tcBorders>
             <w:shd w:val="clear" w:color="auto" w:fill="auto"/>
             <w:tcMar>
               <w:left w:w="103" w:type="dxa"/>
@@ -381,12 +331,6 @@
         <w:tc>
           <w:tcPr>
             <w:tcW w:w="5036" w:type="dxa"/>
-            <w:tcBorders>
-              <w:top w:val="single" w:sz="4" w:space="0" w:color="000001"/>
-              <w:left w:val="single" w:sz="4" w:space="0" w:color="000001"/>
-              <w:bottom w:val="single" w:sz="4" w:space="0" w:color="000001"/>
-              <w:right w:val="single" w:sz="18" w:space="0" w:color="000001"/>
-            </w:tcBorders>
             <w:shd w:val="clear" w:color="auto" w:fill="auto"/>
             <w:tcMar>
               <w:left w:w="103" w:type="dxa"/>
@@ -409,12 +353,6 @@
         <w:tc>
           <w:tcPr>
             <w:tcW w:w="443" w:type="dxa"/>
-            <w:tcBorders>
-              <w:top w:val="single" w:sz="4" w:space="0" w:color="000001"/>
-              <w:left w:val="single" w:sz="18" w:space="0" w:color="000001"/>
-              <w:bottom w:val="single" w:sz="4" w:space="0" w:color="000001"/>
-              <w:right w:val="single" w:sz="4" w:space="0" w:color="000001"/>
-            </w:tcBorders>
             <w:shd w:val="clear" w:color="auto" w:fill="auto"/>
             <w:tcMar>
               <w:left w:w="67" w:type="dxa"/>
@@ -436,12 +374,6 @@
         <w:tc>
           <w:tcPr>
             <w:tcW w:w="3191" w:type="dxa"/>
-            <w:tcBorders>
-              <w:top w:val="single" w:sz="4" w:space="0" w:color="000001"/>
-              <w:left w:val="single" w:sz="4" w:space="0" w:color="000001"/>
-              <w:bottom w:val="single" w:sz="4" w:space="0" w:color="000001"/>
-              <w:right w:val="single" w:sz="4" w:space="0" w:color="000001"/>
-            </w:tcBorders>
             <w:shd w:val="clear" w:color="auto" w:fill="auto"/>
             <w:tcMar>
               <w:left w:w="103" w:type="dxa"/>
@@ -471,12 +403,6 @@
         <w:tc>
           <w:tcPr>
             <w:tcW w:w="5036" w:type="dxa"/>
-            <w:tcBorders>
-              <w:top w:val="single" w:sz="4" w:space="0" w:color="000001"/>
-              <w:left w:val="single" w:sz="4" w:space="0" w:color="000001"/>
-              <w:bottom w:val="single" w:sz="4" w:space="0" w:color="000001"/>
-              <w:right w:val="single" w:sz="18" w:space="0" w:color="000001"/>
-            </w:tcBorders>
             <w:shd w:val="clear" w:color="auto" w:fill="auto"/>
             <w:tcMar>
               <w:left w:w="103" w:type="dxa"/>
@@ -495,13 +421,7 @@
               <w:rPr>
                 <w:rFonts w:ascii="Arial" w:hAnsi="Arial" w:cs="Arial"/>
               </w:rPr>
-              <w:t>Funcionários terão cadastros únicos para garantir a segurança e integridade do</w:t>
-            </w:r>
-            <w:r>
-              <w:rPr>
-                <w:rFonts w:ascii="Arial" w:hAnsi="Arial" w:cs="Arial"/>
-              </w:rPr>
-              <w:t xml:space="preserve"> sistema.</w:t>
+              <w:t>Funcionários terão cadastros únicos para garantir a segurança e integridade do sistema.</w:t>
             </w:r>
           </w:p>
         </w:tc>
@@ -510,12 +430,6 @@
         <w:tc>
           <w:tcPr>
             <w:tcW w:w="443" w:type="dxa"/>
-            <w:tcBorders>
-              <w:top w:val="single" w:sz="4" w:space="0" w:color="000001"/>
-              <w:left w:val="single" w:sz="18" w:space="0" w:color="000001"/>
-              <w:bottom w:val="single" w:sz="4" w:space="0" w:color="000001"/>
-              <w:right w:val="single" w:sz="4" w:space="0" w:color="000001"/>
-            </w:tcBorders>
             <w:shd w:val="clear" w:color="auto" w:fill="auto"/>
             <w:tcMar>
               <w:left w:w="67" w:type="dxa"/>
@@ -540,12 +454,6 @@
         <w:tc>
           <w:tcPr>
             <w:tcW w:w="3191" w:type="dxa"/>
-            <w:tcBorders>
-              <w:top w:val="single" w:sz="4" w:space="0" w:color="000001"/>
-              <w:left w:val="single" w:sz="4" w:space="0" w:color="000001"/>
-              <w:bottom w:val="single" w:sz="4" w:space="0" w:color="000001"/>
-              <w:right w:val="single" w:sz="4" w:space="0" w:color="000001"/>
-            </w:tcBorders>
             <w:shd w:val="clear" w:color="auto" w:fill="auto"/>
             <w:tcMar>
               <w:left w:w="103" w:type="dxa"/>
@@ -567,12 +475,6 @@
         <w:tc>
           <w:tcPr>
             <w:tcW w:w="5036" w:type="dxa"/>
-            <w:tcBorders>
-              <w:top w:val="single" w:sz="4" w:space="0" w:color="000001"/>
-              <w:left w:val="single" w:sz="4" w:space="0" w:color="000001"/>
-              <w:bottom w:val="single" w:sz="4" w:space="0" w:color="000001"/>
-              <w:right w:val="single" w:sz="18" w:space="0" w:color="000001"/>
-            </w:tcBorders>
             <w:shd w:val="clear" w:color="auto" w:fill="auto"/>
             <w:tcMar>
               <w:left w:w="103" w:type="dxa"/>
@@ -598,12 +500,6 @@
         <w:tc>
           <w:tcPr>
             <w:tcW w:w="443" w:type="dxa"/>
-            <w:tcBorders>
-              <w:top w:val="single" w:sz="4" w:space="0" w:color="000001"/>
-              <w:left w:val="single" w:sz="18" w:space="0" w:color="000001"/>
-              <w:bottom w:val="single" w:sz="4" w:space="0" w:color="000001"/>
-              <w:right w:val="single" w:sz="4" w:space="0" w:color="000001"/>
-            </w:tcBorders>
             <w:shd w:val="clear" w:color="auto" w:fill="auto"/>
             <w:tcMar>
               <w:left w:w="67" w:type="dxa"/>
@@ -611,11 +507,8 @@
           </w:tcPr>
           <w:p>
             <w:pPr>
-              <w:spacing w:before="240" w:line="240" w:lineRule="auto"/>
-              <w:jc w:val="center"/>
-              <w:rPr>
-                <w:rFonts w:ascii="Arial" w:eastAsia="Arial" w:hAnsi="Arial" w:cs="Arial"/>
-              </w:rPr>
+              <w:spacing w:before="696" w:after="616" w:line="240" w:lineRule="auto"/>
+              <w:jc w:val="center"/>
             </w:pPr>
             <w:r>
               <w:rPr>
@@ -628,12 +521,6 @@
         <w:tc>
           <w:tcPr>
             <w:tcW w:w="3191" w:type="dxa"/>
-            <w:tcBorders>
-              <w:top w:val="single" w:sz="4" w:space="0" w:color="000001"/>
-              <w:left w:val="single" w:sz="4" w:space="0" w:color="000001"/>
-              <w:bottom w:val="single" w:sz="4" w:space="0" w:color="000001"/>
-              <w:right w:val="single" w:sz="4" w:space="0" w:color="000001"/>
-            </w:tcBorders>
             <w:shd w:val="clear" w:color="auto" w:fill="auto"/>
             <w:tcMar>
               <w:left w:w="103" w:type="dxa"/>
@@ -641,26 +528,21 @@
           </w:tcPr>
           <w:p>
             <w:pPr>
-              <w:spacing w:before="240" w:after="46"/>
-              <w:jc w:val="center"/>
-            </w:pPr>
-            <w:r>
-              <w:rPr>
-                <w:rFonts w:ascii="Arial" w:eastAsia="Arial" w:hAnsi="Arial" w:cs="Arial"/>
-              </w:rPr>
-              <w:t>Interface clara e limpa</w:t>
+              <w:spacing w:before="696" w:after="570"/>
+              <w:jc w:val="center"/>
+            </w:pPr>
+            <w:r>
+              <w:rPr>
+                <w:rFonts w:ascii="Arial" w:eastAsia="Arial" w:hAnsi="Arial" w:cs="Arial"/>
+                <w:color w:val="000000"/>
+              </w:rPr>
+              <w:t>Gestão de lucro</w:t>
             </w:r>
           </w:p>
         </w:tc>
         <w:tc>
           <w:tcPr>
             <w:tcW w:w="5036" w:type="dxa"/>
-            <w:tcBorders>
-              <w:top w:val="single" w:sz="4" w:space="0" w:color="000001"/>
-              <w:left w:val="single" w:sz="4" w:space="0" w:color="000001"/>
-              <w:bottom w:val="single" w:sz="4" w:space="0" w:color="000001"/>
-              <w:right w:val="single" w:sz="18" w:space="0" w:color="000001"/>
-            </w:tcBorders>
             <w:shd w:val="clear" w:color="auto" w:fill="auto"/>
             <w:tcMar>
               <w:left w:w="103" w:type="dxa"/>
@@ -668,89 +550,6 @@
           </w:tcPr>
           <w:p>
             <w:pPr>
-              <w:spacing w:before="126" w:after="0"/>
-            </w:pPr>
-            <w:r>
-              <w:rPr>
-                <w:rFonts w:ascii="Arial" w:eastAsia="Arial" w:hAnsi="Arial" w:cs="Arial"/>
-              </w:rPr>
-              <w:t>A interface clara e limpa facilitará a utilização do software.</w:t>
-            </w:r>
-          </w:p>
-        </w:tc>
-      </w:tr>
-      <w:tr>
-        <w:tc>
-          <w:tcPr>
-            <w:tcW w:w="443" w:type="dxa"/>
-            <w:tcBorders>
-              <w:top w:val="single" w:sz="4" w:space="0" w:color="000001"/>
-              <w:left w:val="single" w:sz="18" w:space="0" w:color="000001"/>
-              <w:bottom w:val="single" w:sz="4" w:space="0" w:color="000001"/>
-              <w:right w:val="single" w:sz="4" w:space="0" w:color="000001"/>
-            </w:tcBorders>
-            <w:shd w:val="clear" w:color="auto" w:fill="auto"/>
-            <w:tcMar>
-              <w:left w:w="67" w:type="dxa"/>
-            </w:tcMar>
-          </w:tcPr>
-          <w:p>
-            <w:pPr>
-              <w:spacing w:before="696" w:after="616" w:line="240" w:lineRule="auto"/>
-              <w:jc w:val="center"/>
-            </w:pPr>
-            <w:r>
-              <w:rPr>
-                <w:rFonts w:ascii="Arial" w:eastAsia="Arial" w:hAnsi="Arial" w:cs="Arial"/>
-              </w:rPr>
-              <w:t>6</w:t>
-            </w:r>
-          </w:p>
-        </w:tc>
-        <w:tc>
-          <w:tcPr>
-            <w:tcW w:w="3191" w:type="dxa"/>
-            <w:tcBorders>
-              <w:top w:val="single" w:sz="4" w:space="0" w:color="000001"/>
-              <w:left w:val="single" w:sz="4" w:space="0" w:color="000001"/>
-              <w:bottom w:val="single" w:sz="4" w:space="0" w:color="000001"/>
-              <w:right w:val="single" w:sz="4" w:space="0" w:color="000001"/>
-            </w:tcBorders>
-            <w:shd w:val="clear" w:color="auto" w:fill="auto"/>
-            <w:tcMar>
-              <w:left w:w="103" w:type="dxa"/>
-            </w:tcMar>
-          </w:tcPr>
-          <w:p>
-            <w:pPr>
-              <w:spacing w:before="696" w:after="570"/>
-              <w:jc w:val="center"/>
-            </w:pPr>
-            <w:r>
-              <w:rPr>
-                <w:rFonts w:ascii="Arial" w:eastAsia="Arial" w:hAnsi="Arial" w:cs="Arial"/>
-                <w:color w:val="000000"/>
-              </w:rPr>
-              <w:t>Gestão de lucro</w:t>
-            </w:r>
-          </w:p>
-        </w:tc>
-        <w:tc>
-          <w:tcPr>
-            <w:tcW w:w="5036" w:type="dxa"/>
-            <w:tcBorders>
-              <w:top w:val="single" w:sz="4" w:space="0" w:color="000001"/>
-              <w:left w:val="single" w:sz="4" w:space="0" w:color="000001"/>
-              <w:bottom w:val="single" w:sz="4" w:space="0" w:color="000001"/>
-              <w:right w:val="single" w:sz="18" w:space="0" w:color="000001"/>
-            </w:tcBorders>
-            <w:shd w:val="clear" w:color="auto" w:fill="auto"/>
-            <w:tcMar>
-              <w:left w:w="103" w:type="dxa"/>
-            </w:tcMar>
-          </w:tcPr>
-          <w:p>
-            <w:pPr>
               <w:spacing w:before="240" w:after="228"/>
               <w:rPr>
                 <w:rFonts w:ascii="Arial" w:eastAsia="Arial" w:hAnsi="Arial" w:cs="Arial"/>
@@ -760,13 +559,7 @@
               <w:rPr>
                 <w:rFonts w:ascii="Arial" w:eastAsia="Arial" w:hAnsi="Arial" w:cs="Arial"/>
               </w:rPr>
-              <w:t xml:space="preserve">O proprietário terá um controle mais </w:t>
-            </w:r>
-            <w:r>
-              <w:rPr>
-                <w:rFonts w:ascii="Arial" w:eastAsia="Arial" w:hAnsi="Arial" w:cs="Arial"/>
-              </w:rPr>
-              <w:t>preciso de acordo com o seu lucro diário, semanal e mensal, assim solucionando um de seus problemas apresentados que é a falta de controle de lucro.</w:t>
+              <w:t>O proprietário terá um controle mais preciso de acordo com o seu lucro diário, semanal e mensal, assim solucionando um de seus problemas apresentados que é a falta de controle de lucro.</w:t>
             </w:r>
           </w:p>
         </w:tc>
@@ -778,12 +571,6 @@
         <w:tc>
           <w:tcPr>
             <w:tcW w:w="443" w:type="dxa"/>
-            <w:tcBorders>
-              <w:top w:val="single" w:sz="4" w:space="0" w:color="000001"/>
-              <w:left w:val="single" w:sz="18" w:space="0" w:color="000001"/>
-              <w:bottom w:val="single" w:sz="4" w:space="0" w:color="000001"/>
-              <w:right w:val="single" w:sz="4" w:space="0" w:color="000001"/>
-            </w:tcBorders>
             <w:shd w:val="clear" w:color="auto" w:fill="auto"/>
             <w:tcMar>
               <w:left w:w="67" w:type="dxa"/>
@@ -799,19 +586,13 @@
                 <w:rFonts w:ascii="Arial" w:eastAsia="Arial" w:hAnsi="Arial" w:cs="Arial"/>
                 <w:color w:val="000000" w:themeColor="text1"/>
               </w:rPr>
-              <w:t>7</w:t>
+              <w:t>6</w:t>
             </w:r>
           </w:p>
         </w:tc>
         <w:tc>
           <w:tcPr>
             <w:tcW w:w="3191" w:type="dxa"/>
-            <w:tcBorders>
-              <w:top w:val="single" w:sz="4" w:space="0" w:color="000001"/>
-              <w:left w:val="single" w:sz="4" w:space="0" w:color="000001"/>
-              <w:bottom w:val="single" w:sz="4" w:space="0" w:color="000001"/>
-              <w:right w:val="single" w:sz="4" w:space="0" w:color="000001"/>
-            </w:tcBorders>
             <w:shd w:val="clear" w:color="auto" w:fill="auto"/>
             <w:tcMar>
               <w:left w:w="103" w:type="dxa"/>
@@ -842,12 +623,6 @@
         <w:tc>
           <w:tcPr>
             <w:tcW w:w="5036" w:type="dxa"/>
-            <w:tcBorders>
-              <w:top w:val="single" w:sz="4" w:space="0" w:color="000001"/>
-              <w:left w:val="single" w:sz="4" w:space="0" w:color="000001"/>
-              <w:bottom w:val="single" w:sz="4" w:space="0" w:color="000001"/>
-              <w:right w:val="single" w:sz="18" w:space="0" w:color="000001"/>
-            </w:tcBorders>
             <w:shd w:val="clear" w:color="auto" w:fill="auto"/>
             <w:tcMar>
               <w:left w:w="103" w:type="dxa"/>
@@ -873,12 +648,6 @@
         <w:tc>
           <w:tcPr>
             <w:tcW w:w="443" w:type="dxa"/>
-            <w:tcBorders>
-              <w:top w:val="single" w:sz="4" w:space="0" w:color="000001"/>
-              <w:left w:val="single" w:sz="18" w:space="0" w:color="000001"/>
-              <w:bottom w:val="single" w:sz="4" w:space="0" w:color="000001"/>
-              <w:right w:val="single" w:sz="4" w:space="0" w:color="000001"/>
-            </w:tcBorders>
             <w:shd w:val="clear" w:color="auto" w:fill="auto"/>
             <w:tcMar>
               <w:left w:w="67" w:type="dxa"/>
@@ -893,19 +662,13 @@
               <w:rPr>
                 <w:rFonts w:ascii="Arial" w:eastAsia="Arial" w:hAnsi="Arial" w:cs="Arial"/>
               </w:rPr>
-              <w:t>8</w:t>
+              <w:t>7</w:t>
             </w:r>
           </w:p>
         </w:tc>
         <w:tc>
           <w:tcPr>
             <w:tcW w:w="3191" w:type="dxa"/>
-            <w:tcBorders>
-              <w:top w:val="single" w:sz="4" w:space="0" w:color="000001"/>
-              <w:left w:val="single" w:sz="4" w:space="0" w:color="000001"/>
-              <w:bottom w:val="single" w:sz="4" w:space="0" w:color="000001"/>
-              <w:right w:val="single" w:sz="4" w:space="0" w:color="000001"/>
-            </w:tcBorders>
             <w:shd w:val="clear" w:color="auto" w:fill="auto"/>
             <w:tcMar>
               <w:left w:w="103" w:type="dxa"/>
@@ -920,19 +683,13 @@
               <w:rPr>
                 <w:rFonts w:ascii="Arial" w:eastAsia="Arial" w:hAnsi="Arial" w:cs="Arial"/>
               </w:rPr>
-              <w:t>Aplicação de desconto</w:t>
+              <w:t>Histórico de serviços</w:t>
             </w:r>
           </w:p>
         </w:tc>
         <w:tc>
           <w:tcPr>
             <w:tcW w:w="5036" w:type="dxa"/>
-            <w:tcBorders>
-              <w:top w:val="single" w:sz="4" w:space="0" w:color="000001"/>
-              <w:left w:val="single" w:sz="4" w:space="0" w:color="000001"/>
-              <w:bottom w:val="single" w:sz="4" w:space="0" w:color="000001"/>
-              <w:right w:val="single" w:sz="18" w:space="0" w:color="000001"/>
-            </w:tcBorders>
             <w:shd w:val="clear" w:color="auto" w:fill="auto"/>
             <w:tcMar>
               <w:left w:w="103" w:type="dxa"/>
@@ -941,15 +698,12 @@
           <w:p>
             <w:pPr>
               <w:spacing w:before="240" w:after="274"/>
-              <w:rPr>
-                <w:rFonts w:ascii="Arial" w:eastAsia="Arial" w:hAnsi="Arial" w:cs="Arial"/>
-              </w:rPr>
-            </w:pPr>
-            <w:r>
-              <w:rPr>
-                <w:rFonts w:ascii="Arial" w:eastAsia="Arial" w:hAnsi="Arial" w:cs="Arial"/>
-              </w:rPr>
-              <w:t>O proprietário terá a opção de aplicar desconto no valor final após finalizar o serviço.</w:t>
+            </w:pPr>
+            <w:r>
+              <w:rPr>
+                <w:rFonts w:ascii="Arial" w:eastAsia="Arial" w:hAnsi="Arial" w:cs="Arial"/>
+              </w:rPr>
+              <w:t>O proprietário e os funcionários poderão fazer a verificação dos serviços prestados anteriormente.</w:t>
             </w:r>
           </w:p>
         </w:tc>
@@ -958,12 +712,6 @@
         <w:tc>
           <w:tcPr>
             <w:tcW w:w="443" w:type="dxa"/>
-            <w:tcBorders>
-              <w:top w:val="single" w:sz="4" w:space="0" w:color="000001"/>
-              <w:left w:val="single" w:sz="18" w:space="0" w:color="000001"/>
-              <w:bottom w:val="single" w:sz="4" w:space="0" w:color="000001"/>
-              <w:right w:val="single" w:sz="4" w:space="0" w:color="000001"/>
-            </w:tcBorders>
             <w:shd w:val="clear" w:color="auto" w:fill="auto"/>
             <w:tcMar>
               <w:left w:w="67" w:type="dxa"/>
@@ -978,19 +726,13 @@
               <w:rPr>
                 <w:rFonts w:ascii="Arial" w:eastAsia="Arial" w:hAnsi="Arial" w:cs="Arial"/>
               </w:rPr>
-              <w:t>9</w:t>
+              <w:t>8</w:t>
             </w:r>
           </w:p>
         </w:tc>
         <w:tc>
           <w:tcPr>
             <w:tcW w:w="3191" w:type="dxa"/>
-            <w:tcBorders>
-              <w:top w:val="single" w:sz="4" w:space="0" w:color="000001"/>
-              <w:left w:val="single" w:sz="4" w:space="0" w:color="000001"/>
-              <w:bottom w:val="single" w:sz="4" w:space="0" w:color="000001"/>
-              <w:right w:val="single" w:sz="4" w:space="0" w:color="000001"/>
-            </w:tcBorders>
             <w:shd w:val="clear" w:color="auto" w:fill="auto"/>
             <w:tcMar>
               <w:left w:w="103" w:type="dxa"/>
@@ -1005,19 +747,13 @@
               <w:rPr>
                 <w:rFonts w:ascii="Arial" w:eastAsia="Arial" w:hAnsi="Arial" w:cs="Arial"/>
               </w:rPr>
-              <w:t>Alteração de dados</w:t>
+              <w:t>Gerar orçamento</w:t>
             </w:r>
           </w:p>
         </w:tc>
         <w:tc>
           <w:tcPr>
             <w:tcW w:w="5036" w:type="dxa"/>
-            <w:tcBorders>
-              <w:top w:val="single" w:sz="4" w:space="0" w:color="000001"/>
-              <w:left w:val="single" w:sz="4" w:space="0" w:color="000001"/>
-              <w:bottom w:val="single" w:sz="4" w:space="0" w:color="000001"/>
-              <w:right w:val="single" w:sz="18" w:space="0" w:color="000001"/>
-            </w:tcBorders>
             <w:shd w:val="clear" w:color="auto" w:fill="auto"/>
             <w:tcMar>
               <w:left w:w="103" w:type="dxa"/>
@@ -1027,268 +763,6 @@
             <w:pPr>
               <w:spacing w:before="240" w:after="274"/>
               <w:rPr>
-                <w:rFonts w:ascii="Arial" w:eastAsia="Arial" w:hAnsi="Arial" w:cs="Arial"/>
-              </w:rPr>
-            </w:pPr>
-            <w:r>
-              <w:rPr>
-                <w:rFonts w:ascii="Arial" w:eastAsia="Arial" w:hAnsi="Arial" w:cs="Arial"/>
-              </w:rPr>
-              <w:t xml:space="preserve">O proprietário e cliente poderão realizar a alteração dos dados já cadastrados. </w:t>
-            </w:r>
-          </w:p>
-        </w:tc>
-      </w:tr>
-      <w:tr>
-        <w:tc>
-          <w:tcPr>
-            <w:tcW w:w="443" w:type="dxa"/>
-            <w:tcBorders>
-              <w:top w:val="single" w:sz="4" w:space="0" w:color="000001"/>
-              <w:left w:val="single" w:sz="18" w:space="0" w:color="000001"/>
-              <w:bottom w:val="single" w:sz="4" w:space="0" w:color="000001"/>
-              <w:right w:val="single" w:sz="4" w:space="0" w:color="000001"/>
-            </w:tcBorders>
-            <w:shd w:val="clear" w:color="auto" w:fill="auto"/>
-            <w:tcMar>
-              <w:left w:w="67" w:type="dxa"/>
-            </w:tcMar>
-          </w:tcPr>
-          <w:p>
-            <w:pPr>
-              <w:spacing w:before="354" w:after="274" w:line="240" w:lineRule="auto"/>
-              <w:jc w:val="center"/>
-            </w:pPr>
-            <w:r>
-              <w:rPr>
-                <w:rFonts w:ascii="Arial" w:eastAsia="Arial" w:hAnsi="Arial" w:cs="Arial"/>
-              </w:rPr>
-              <w:lastRenderedPageBreak/>
-              <w:t>10</w:t>
-            </w:r>
-          </w:p>
-        </w:tc>
-        <w:tc>
-          <w:tcPr>
-            <w:tcW w:w="3191" w:type="dxa"/>
-            <w:tcBorders>
-              <w:top w:val="single" w:sz="4" w:space="0" w:color="000001"/>
-              <w:left w:val="single" w:sz="4" w:space="0" w:color="000001"/>
-              <w:bottom w:val="single" w:sz="4" w:space="0" w:color="000001"/>
-              <w:right w:val="single" w:sz="4" w:space="0" w:color="000001"/>
-            </w:tcBorders>
-            <w:shd w:val="clear" w:color="auto" w:fill="auto"/>
-            <w:tcMar>
-              <w:left w:w="103" w:type="dxa"/>
-            </w:tcMar>
-          </w:tcPr>
-          <w:p>
-            <w:pPr>
-              <w:spacing w:before="354"/>
-              <w:jc w:val="center"/>
-            </w:pPr>
-            <w:r>
-              <w:rPr>
-                <w:rFonts w:ascii="Arial" w:eastAsia="Arial" w:hAnsi="Arial" w:cs="Arial"/>
-              </w:rPr>
-              <w:t>Histórico de serviços</w:t>
-            </w:r>
-          </w:p>
-        </w:tc>
-        <w:tc>
-          <w:tcPr>
-            <w:tcW w:w="5036" w:type="dxa"/>
-            <w:tcBorders>
-              <w:top w:val="single" w:sz="4" w:space="0" w:color="000001"/>
-              <w:left w:val="single" w:sz="4" w:space="0" w:color="000001"/>
-              <w:bottom w:val="single" w:sz="4" w:space="0" w:color="000001"/>
-              <w:right w:val="single" w:sz="18" w:space="0" w:color="000001"/>
-            </w:tcBorders>
-            <w:shd w:val="clear" w:color="auto" w:fill="auto"/>
-            <w:tcMar>
-              <w:left w:w="103" w:type="dxa"/>
-            </w:tcMar>
-          </w:tcPr>
-          <w:p>
-            <w:pPr>
-              <w:spacing w:before="240" w:after="274"/>
-            </w:pPr>
-            <w:r>
-              <w:rPr>
-                <w:rFonts w:ascii="Arial" w:eastAsia="Arial" w:hAnsi="Arial" w:cs="Arial"/>
-              </w:rPr>
-              <w:t xml:space="preserve">O </w:t>
-            </w:r>
-            <w:r>
-              <w:rPr>
-                <w:rFonts w:ascii="Arial" w:eastAsia="Arial" w:hAnsi="Arial" w:cs="Arial"/>
-              </w:rPr>
-              <w:t>proprietário e os funcionários poderão fazer a verificação dos serviços prestados anteriormente.</w:t>
-            </w:r>
-          </w:p>
-        </w:tc>
-      </w:tr>
-      <w:tr>
-        <w:tc>
-          <w:tcPr>
-            <w:tcW w:w="443" w:type="dxa"/>
-            <w:tcBorders>
-              <w:top w:val="single" w:sz="4" w:space="0" w:color="000001"/>
-              <w:left w:val="single" w:sz="18" w:space="0" w:color="000001"/>
-              <w:bottom w:val="single" w:sz="4" w:space="0" w:color="000001"/>
-              <w:right w:val="single" w:sz="4" w:space="0" w:color="000001"/>
-            </w:tcBorders>
-            <w:shd w:val="clear" w:color="auto" w:fill="auto"/>
-            <w:tcMar>
-              <w:left w:w="67" w:type="dxa"/>
-            </w:tcMar>
-          </w:tcPr>
-          <w:p>
-            <w:pPr>
-              <w:spacing w:before="354" w:after="274" w:line="240" w:lineRule="auto"/>
-              <w:jc w:val="center"/>
-            </w:pPr>
-            <w:r>
-              <w:rPr>
-                <w:rFonts w:ascii="Arial" w:eastAsia="Arial" w:hAnsi="Arial" w:cs="Arial"/>
-              </w:rPr>
-              <w:t>11</w:t>
-            </w:r>
-          </w:p>
-        </w:tc>
-        <w:tc>
-          <w:tcPr>
-            <w:tcW w:w="3191" w:type="dxa"/>
-            <w:tcBorders>
-              <w:top w:val="single" w:sz="4" w:space="0" w:color="000001"/>
-              <w:left w:val="single" w:sz="4" w:space="0" w:color="000001"/>
-              <w:bottom w:val="single" w:sz="4" w:space="0" w:color="000001"/>
-              <w:right w:val="single" w:sz="4" w:space="0" w:color="000001"/>
-            </w:tcBorders>
-            <w:shd w:val="clear" w:color="auto" w:fill="auto"/>
-            <w:tcMar>
-              <w:left w:w="103" w:type="dxa"/>
-            </w:tcMar>
-          </w:tcPr>
-          <w:p>
-            <w:pPr>
-              <w:spacing w:before="354" w:after="171"/>
-              <w:jc w:val="center"/>
-            </w:pPr>
-            <w:r>
-              <w:rPr>
-                <w:rFonts w:ascii="Arial" w:eastAsia="Arial" w:hAnsi="Arial" w:cs="Arial"/>
-              </w:rPr>
-              <w:t>Cadastro de horários</w:t>
-            </w:r>
-          </w:p>
-        </w:tc>
-        <w:tc>
-          <w:tcPr>
-            <w:tcW w:w="5036" w:type="dxa"/>
-            <w:tcBorders>
-              <w:top w:val="single" w:sz="4" w:space="0" w:color="000001"/>
-              <w:left w:val="single" w:sz="4" w:space="0" w:color="000001"/>
-              <w:bottom w:val="single" w:sz="4" w:space="0" w:color="000001"/>
-              <w:right w:val="single" w:sz="18" w:space="0" w:color="000001"/>
-            </w:tcBorders>
-            <w:shd w:val="clear" w:color="auto" w:fill="auto"/>
-            <w:tcMar>
-              <w:left w:w="103" w:type="dxa"/>
-            </w:tcMar>
-          </w:tcPr>
-          <w:p>
-            <w:pPr>
-              <w:spacing w:before="240" w:after="274"/>
-            </w:pPr>
-            <w:r>
-              <w:rPr>
-                <w:rFonts w:ascii="Arial" w:eastAsia="Arial" w:hAnsi="Arial" w:cs="Arial"/>
-              </w:rPr>
-              <w:t xml:space="preserve">O proprietário e os funcionários poderão </w:t>
-            </w:r>
-            <w:r>
-              <w:rPr>
-                <w:rFonts w:ascii="Arial" w:eastAsia="Arial" w:hAnsi="Arial" w:cs="Arial"/>
-              </w:rPr>
-              <w:t>cadastrar os horários disponíveis na agenda.</w:t>
-            </w:r>
-          </w:p>
-        </w:tc>
-      </w:tr>
-      <w:tr>
-        <w:tc>
-          <w:tcPr>
-            <w:tcW w:w="443" w:type="dxa"/>
-            <w:tcBorders>
-              <w:top w:val="single" w:sz="4" w:space="0" w:color="000001"/>
-              <w:left w:val="single" w:sz="18" w:space="0" w:color="000001"/>
-              <w:bottom w:val="single" w:sz="4" w:space="0" w:color="000001"/>
-              <w:right w:val="single" w:sz="4" w:space="0" w:color="000001"/>
-            </w:tcBorders>
-            <w:shd w:val="clear" w:color="auto" w:fill="auto"/>
-            <w:tcMar>
-              <w:left w:w="67" w:type="dxa"/>
-            </w:tcMar>
-          </w:tcPr>
-          <w:p>
-            <w:pPr>
-              <w:spacing w:before="354" w:after="274" w:line="240" w:lineRule="auto"/>
-              <w:jc w:val="center"/>
-            </w:pPr>
-            <w:r>
-              <w:rPr>
-                <w:rFonts w:ascii="Arial" w:eastAsia="Arial" w:hAnsi="Arial" w:cs="Arial"/>
-              </w:rPr>
-              <w:t>12</w:t>
-            </w:r>
-          </w:p>
-        </w:tc>
-        <w:tc>
-          <w:tcPr>
-            <w:tcW w:w="3191" w:type="dxa"/>
-            <w:tcBorders>
-              <w:top w:val="single" w:sz="4" w:space="0" w:color="000001"/>
-              <w:left w:val="single" w:sz="4" w:space="0" w:color="000001"/>
-              <w:bottom w:val="single" w:sz="4" w:space="0" w:color="000001"/>
-              <w:right w:val="single" w:sz="4" w:space="0" w:color="000001"/>
-            </w:tcBorders>
-            <w:shd w:val="clear" w:color="auto" w:fill="auto"/>
-            <w:tcMar>
-              <w:left w:w="103" w:type="dxa"/>
-            </w:tcMar>
-          </w:tcPr>
-          <w:p>
-            <w:pPr>
-              <w:spacing w:before="354"/>
-              <w:jc w:val="center"/>
-            </w:pPr>
-            <w:r>
-              <w:rPr>
-                <w:rFonts w:ascii="Arial" w:eastAsia="Arial" w:hAnsi="Arial" w:cs="Arial"/>
-              </w:rPr>
-              <w:t>Gerar orçamento</w:t>
-            </w:r>
-          </w:p>
-        </w:tc>
-        <w:tc>
-          <w:tcPr>
-            <w:tcW w:w="5036" w:type="dxa"/>
-            <w:tcBorders>
-              <w:top w:val="single" w:sz="4" w:space="0" w:color="000001"/>
-              <w:left w:val="single" w:sz="4" w:space="0" w:color="000001"/>
-              <w:bottom w:val="single" w:sz="4" w:space="0" w:color="000001"/>
-              <w:right w:val="single" w:sz="18" w:space="0" w:color="000001"/>
-            </w:tcBorders>
-            <w:shd w:val="clear" w:color="auto" w:fill="auto"/>
-            <w:tcMar>
-              <w:left w:w="103" w:type="dxa"/>
-            </w:tcMar>
-          </w:tcPr>
-          <w:p>
-            <w:pPr>
-              <w:spacing w:before="240" w:after="274"/>
-              <w:rPr>
                 <w:u w:val="single"/>
               </w:rPr>
             </w:pPr>
@@ -1303,469 +777,15 @@
                 <w:rFonts w:ascii="Arial" w:eastAsia="Arial" w:hAnsi="Arial" w:cs="Arial"/>
               </w:rPr>
               <w:t>pode gerar um orçamento.</w:t>
-            </w:r>
-          </w:p>
-        </w:tc>
-      </w:tr>
-      <w:tr>
-        <w:tc>
-          <w:tcPr>
-            <w:tcW w:w="443" w:type="dxa"/>
-            <w:tcBorders>
-              <w:top w:val="single" w:sz="4" w:space="0" w:color="000001"/>
-              <w:left w:val="single" w:sz="18" w:space="0" w:color="000001"/>
-              <w:bottom w:val="single" w:sz="4" w:space="0" w:color="000001"/>
-              <w:right w:val="single" w:sz="4" w:space="0" w:color="000001"/>
-            </w:tcBorders>
-            <w:shd w:val="clear" w:color="auto" w:fill="auto"/>
-            <w:tcMar>
-              <w:left w:w="67" w:type="dxa"/>
-            </w:tcMar>
-          </w:tcPr>
-          <w:p>
-            <w:pPr>
-              <w:spacing w:before="354" w:after="274" w:line="240" w:lineRule="auto"/>
-              <w:jc w:val="center"/>
-            </w:pPr>
-            <w:r>
-              <w:rPr>
-                <w:rFonts w:ascii="Arial" w:eastAsia="Arial" w:hAnsi="Arial" w:cs="Arial"/>
-              </w:rPr>
-              <w:t>13</w:t>
-            </w:r>
-          </w:p>
-        </w:tc>
-        <w:tc>
-          <w:tcPr>
-            <w:tcW w:w="3191" w:type="dxa"/>
-            <w:tcBorders>
-              <w:top w:val="single" w:sz="4" w:space="0" w:color="000001"/>
-              <w:left w:val="single" w:sz="4" w:space="0" w:color="000001"/>
-              <w:bottom w:val="single" w:sz="4" w:space="0" w:color="000001"/>
-              <w:right w:val="single" w:sz="4" w:space="0" w:color="000001"/>
-            </w:tcBorders>
-            <w:shd w:val="clear" w:color="auto" w:fill="auto"/>
-            <w:tcMar>
-              <w:left w:w="103" w:type="dxa"/>
-            </w:tcMar>
-          </w:tcPr>
-          <w:p>
-            <w:pPr>
-              <w:spacing w:before="354"/>
-              <w:jc w:val="center"/>
-            </w:pPr>
-            <w:r>
-              <w:rPr>
-                <w:rFonts w:ascii="Arial" w:eastAsia="Arial" w:hAnsi="Arial" w:cs="Arial"/>
-              </w:rPr>
-              <w:t>Alteração de tema</w:t>
-            </w:r>
-          </w:p>
-        </w:tc>
-        <w:tc>
-          <w:tcPr>
-            <w:tcW w:w="5036" w:type="dxa"/>
-            <w:tcBorders>
-              <w:top w:val="single" w:sz="4" w:space="0" w:color="000001"/>
-              <w:left w:val="single" w:sz="4" w:space="0" w:color="000001"/>
-              <w:bottom w:val="single" w:sz="4" w:space="0" w:color="000001"/>
-              <w:right w:val="single" w:sz="18" w:space="0" w:color="000001"/>
-            </w:tcBorders>
-            <w:shd w:val="clear" w:color="auto" w:fill="auto"/>
-            <w:tcMar>
-              <w:left w:w="103" w:type="dxa"/>
-            </w:tcMar>
-          </w:tcPr>
-          <w:p>
-            <w:pPr>
-              <w:spacing w:before="240" w:after="274"/>
-            </w:pPr>
-            <w:r>
-              <w:rPr>
-                <w:rFonts w:ascii="Arial" w:eastAsia="Arial" w:hAnsi="Arial" w:cs="Arial"/>
-              </w:rPr>
-              <w:t xml:space="preserve">O proprietário e os funcionários podem </w:t>
-            </w:r>
-            <w:r>
-              <w:rPr>
-                <w:rFonts w:ascii="Arial" w:eastAsia="Arial" w:hAnsi="Arial" w:cs="Arial"/>
-              </w:rPr>
-              <w:t>escolher um tema para a</w:t>
-            </w:r>
-            <w:r>
-              <w:rPr>
-                <w:rFonts w:ascii="Arial" w:eastAsia="Arial" w:hAnsi="Arial" w:cs="Arial"/>
-              </w:rPr>
-              <w:t xml:space="preserve"> aplicação.</w:t>
-            </w:r>
-          </w:p>
-        </w:tc>
-      </w:tr>
-      <w:tr>
-        <w:tc>
-          <w:tcPr>
-            <w:tcW w:w="443" w:type="dxa"/>
-            <w:tcBorders>
-              <w:top w:val="single" w:sz="4" w:space="0" w:color="000001"/>
-              <w:left w:val="single" w:sz="18" w:space="0" w:color="000001"/>
-              <w:bottom w:val="single" w:sz="4" w:space="0" w:color="000001"/>
-              <w:right w:val="single" w:sz="4" w:space="0" w:color="000001"/>
-            </w:tcBorders>
-            <w:shd w:val="clear" w:color="auto" w:fill="auto"/>
-            <w:tcMar>
-              <w:left w:w="67" w:type="dxa"/>
-            </w:tcMar>
-          </w:tcPr>
-          <w:p>
-            <w:pPr>
-              <w:spacing w:before="354" w:after="274" w:line="240" w:lineRule="auto"/>
-              <w:jc w:val="center"/>
-            </w:pPr>
-            <w:r>
-              <w:rPr>
-                <w:rFonts w:ascii="Arial" w:eastAsia="Arial" w:hAnsi="Arial" w:cs="Arial"/>
-              </w:rPr>
-              <w:t>14</w:t>
-            </w:r>
-          </w:p>
-        </w:tc>
-        <w:tc>
-          <w:tcPr>
-            <w:tcW w:w="3191" w:type="dxa"/>
-            <w:tcBorders>
-              <w:top w:val="single" w:sz="4" w:space="0" w:color="000001"/>
-              <w:left w:val="single" w:sz="4" w:space="0" w:color="000001"/>
-              <w:bottom w:val="single" w:sz="4" w:space="0" w:color="000001"/>
-              <w:right w:val="single" w:sz="4" w:space="0" w:color="000001"/>
-            </w:tcBorders>
-            <w:shd w:val="clear" w:color="auto" w:fill="auto"/>
-            <w:tcMar>
-              <w:left w:w="103" w:type="dxa"/>
-            </w:tcMar>
-          </w:tcPr>
-          <w:p>
-            <w:pPr>
-              <w:spacing w:before="354"/>
-              <w:jc w:val="center"/>
-            </w:pPr>
-            <w:r>
-              <w:rPr>
-                <w:rFonts w:ascii="Arial" w:eastAsia="Arial" w:hAnsi="Arial" w:cs="Arial"/>
-              </w:rPr>
-              <w:t>Inserir imagem</w:t>
-            </w:r>
-          </w:p>
-        </w:tc>
-        <w:tc>
-          <w:tcPr>
-            <w:tcW w:w="5036" w:type="dxa"/>
-            <w:tcBorders>
-              <w:top w:val="single" w:sz="4" w:space="0" w:color="000001"/>
-              <w:left w:val="single" w:sz="4" w:space="0" w:color="000001"/>
-              <w:bottom w:val="single" w:sz="4" w:space="0" w:color="000001"/>
-              <w:right w:val="single" w:sz="18" w:space="0" w:color="000001"/>
-            </w:tcBorders>
-            <w:shd w:val="clear" w:color="auto" w:fill="auto"/>
-            <w:tcMar>
-              <w:left w:w="103" w:type="dxa"/>
-            </w:tcMar>
-          </w:tcPr>
-          <w:p>
-            <w:pPr>
-              <w:spacing w:before="240" w:after="274"/>
-            </w:pPr>
-            <w:r>
-              <w:rPr>
-                <w:rFonts w:ascii="Arial" w:eastAsia="Arial" w:hAnsi="Arial" w:cs="Arial"/>
-              </w:rPr>
-              <w:t>O proprietário e os funcionários</w:t>
-            </w:r>
-            <w:r>
-              <w:rPr>
-                <w:rFonts w:ascii="Arial" w:eastAsia="Arial" w:hAnsi="Arial" w:cs="Arial"/>
-              </w:rPr>
-              <w:t xml:space="preserve"> poderão inserir imagens de antes, durante e depois do serviço prestado.</w:t>
-            </w:r>
-          </w:p>
-        </w:tc>
-      </w:tr>
-      <w:tr>
-        <w:tc>
-          <w:tcPr>
-            <w:tcW w:w="443" w:type="dxa"/>
-            <w:tcBorders>
-              <w:top w:val="single" w:sz="4" w:space="0" w:color="000001"/>
-              <w:left w:val="single" w:sz="18" w:space="0" w:color="000001"/>
-              <w:bottom w:val="single" w:sz="4" w:space="0" w:color="000001"/>
-              <w:right w:val="single" w:sz="4" w:space="0" w:color="000001"/>
-            </w:tcBorders>
-            <w:shd w:val="clear" w:color="auto" w:fill="auto"/>
-            <w:tcMar>
-              <w:left w:w="67" w:type="dxa"/>
-            </w:tcMar>
-          </w:tcPr>
-          <w:p>
-            <w:pPr>
-              <w:spacing w:before="354" w:after="274" w:line="240" w:lineRule="auto"/>
-              <w:jc w:val="center"/>
-            </w:pPr>
-            <w:r>
-              <w:rPr>
-                <w:rFonts w:ascii="Arial" w:eastAsia="Arial" w:hAnsi="Arial" w:cs="Arial"/>
-              </w:rPr>
-              <w:t>15</w:t>
-            </w:r>
-          </w:p>
-        </w:tc>
-        <w:tc>
-          <w:tcPr>
-            <w:tcW w:w="3191" w:type="dxa"/>
-            <w:tcBorders>
-              <w:top w:val="single" w:sz="4" w:space="0" w:color="000001"/>
-              <w:left w:val="single" w:sz="4" w:space="0" w:color="000001"/>
-              <w:bottom w:val="single" w:sz="4" w:space="0" w:color="000001"/>
-              <w:right w:val="single" w:sz="4" w:space="0" w:color="000001"/>
-            </w:tcBorders>
-            <w:shd w:val="clear" w:color="auto" w:fill="auto"/>
-            <w:tcMar>
-              <w:left w:w="103" w:type="dxa"/>
-            </w:tcMar>
-          </w:tcPr>
-          <w:p>
-            <w:pPr>
-              <w:spacing w:before="354"/>
-              <w:jc w:val="center"/>
-              <w:rPr>
-                <w:rFonts w:ascii="Arial" w:eastAsia="Arial" w:hAnsi="Arial" w:cs="Arial"/>
-              </w:rPr>
-            </w:pPr>
-            <w:r>
-              <w:rPr>
-                <w:rFonts w:ascii="Arial" w:eastAsia="Arial" w:hAnsi="Arial" w:cs="Arial"/>
-              </w:rPr>
-              <w:t>Deletar imagem</w:t>
-            </w:r>
-          </w:p>
-        </w:tc>
-        <w:tc>
-          <w:tcPr>
-            <w:tcW w:w="5036" w:type="dxa"/>
-            <w:tcBorders>
-              <w:top w:val="single" w:sz="4" w:space="0" w:color="000001"/>
-              <w:left w:val="single" w:sz="4" w:space="0" w:color="000001"/>
-              <w:bottom w:val="single" w:sz="4" w:space="0" w:color="000001"/>
-              <w:right w:val="single" w:sz="18" w:space="0" w:color="000001"/>
-            </w:tcBorders>
-            <w:shd w:val="clear" w:color="auto" w:fill="auto"/>
-            <w:tcMar>
-              <w:left w:w="103" w:type="dxa"/>
-            </w:tcMar>
-          </w:tcPr>
-          <w:p>
-            <w:pPr>
-              <w:spacing w:before="240" w:after="274"/>
-            </w:pPr>
-            <w:r>
-              <w:rPr>
-                <w:rFonts w:ascii="Arial" w:eastAsia="Arial" w:hAnsi="Arial" w:cs="Arial"/>
-              </w:rPr>
-              <w:t>O proprietário e os funcionários poderão deletar as imagens já inseridas nos serviços prestados.</w:t>
-            </w:r>
-          </w:p>
-        </w:tc>
-      </w:tr>
-      <w:tr>
-        <w:tc>
-          <w:tcPr>
-            <w:tcW w:w="443" w:type="dxa"/>
-            <w:tcBorders>
-              <w:top w:val="single" w:sz="4" w:space="0" w:color="000001"/>
-              <w:left w:val="single" w:sz="18" w:space="0" w:color="000001"/>
-              <w:bottom w:val="single" w:sz="4" w:space="0" w:color="000001"/>
-              <w:right w:val="single" w:sz="4" w:space="0" w:color="000001"/>
-            </w:tcBorders>
-            <w:shd w:val="clear" w:color="auto" w:fill="auto"/>
-            <w:tcMar>
-              <w:left w:w="67" w:type="dxa"/>
-            </w:tcMar>
-          </w:tcPr>
-          <w:p>
-            <w:pPr>
-              <w:spacing w:before="354" w:after="274" w:line="240" w:lineRule="auto"/>
-              <w:jc w:val="center"/>
-            </w:pPr>
-            <w:r>
-              <w:rPr>
-                <w:rFonts w:ascii="Arial" w:eastAsia="Arial" w:hAnsi="Arial" w:cs="Arial"/>
-              </w:rPr>
-              <w:t>16</w:t>
-            </w:r>
-          </w:p>
-        </w:tc>
-        <w:tc>
-          <w:tcPr>
-            <w:tcW w:w="3191" w:type="dxa"/>
-            <w:tcBorders>
-              <w:top w:val="single" w:sz="4" w:space="0" w:color="000001"/>
-              <w:left w:val="single" w:sz="4" w:space="0" w:color="000001"/>
-              <w:bottom w:val="single" w:sz="4" w:space="0" w:color="000001"/>
-              <w:right w:val="single" w:sz="4" w:space="0" w:color="000001"/>
-            </w:tcBorders>
-            <w:shd w:val="clear" w:color="auto" w:fill="auto"/>
-            <w:tcMar>
-              <w:left w:w="103" w:type="dxa"/>
-            </w:tcMar>
-          </w:tcPr>
-          <w:p>
-            <w:pPr>
-              <w:spacing w:before="354"/>
-              <w:jc w:val="center"/>
-              <w:rPr>
-                <w:rFonts w:ascii="Arial" w:eastAsia="Arial" w:hAnsi="Arial" w:cs="Arial"/>
-              </w:rPr>
-            </w:pPr>
-            <w:r>
-              <w:rPr>
-                <w:rFonts w:ascii="Arial" w:eastAsia="Arial" w:hAnsi="Arial" w:cs="Arial"/>
-              </w:rPr>
-              <w:t xml:space="preserve">Nível de </w:t>
-            </w:r>
-            <w:r>
-              <w:rPr>
-                <w:rFonts w:ascii="Arial" w:eastAsia="Arial" w:hAnsi="Arial" w:cs="Arial"/>
-              </w:rPr>
-              <w:t>satis</w:t>
-            </w:r>
-            <w:bookmarkStart w:id="1" w:name="_GoBack"/>
-            <w:bookmarkEnd w:id="1"/>
-            <w:r>
-              <w:rPr>
-                <w:rFonts w:ascii="Arial" w:eastAsia="Arial" w:hAnsi="Arial" w:cs="Arial"/>
-              </w:rPr>
-              <w:t>fação</w:t>
-            </w:r>
-          </w:p>
-        </w:tc>
-        <w:tc>
-          <w:tcPr>
-            <w:tcW w:w="5036" w:type="dxa"/>
-            <w:tcBorders>
-              <w:top w:val="single" w:sz="4" w:space="0" w:color="000001"/>
-              <w:left w:val="single" w:sz="4" w:space="0" w:color="000001"/>
-              <w:bottom w:val="single" w:sz="4" w:space="0" w:color="000001"/>
-              <w:right w:val="single" w:sz="18" w:space="0" w:color="000001"/>
-            </w:tcBorders>
-            <w:shd w:val="clear" w:color="auto" w:fill="auto"/>
-            <w:tcMar>
-              <w:left w:w="103" w:type="dxa"/>
-            </w:tcMar>
-          </w:tcPr>
-          <w:p>
-            <w:pPr>
-              <w:spacing w:before="240" w:after="274"/>
-            </w:pPr>
-            <w:r>
-              <w:rPr>
-                <w:rFonts w:ascii="Arial" w:eastAsia="Arial" w:hAnsi="Arial" w:cs="Arial"/>
-              </w:rPr>
-              <w:t xml:space="preserve">O cliente poderá dar uma nota para o nível </w:t>
-            </w:r>
-            <w:r>
-              <w:rPr>
-                <w:rFonts w:ascii="Arial" w:eastAsia="Arial" w:hAnsi="Arial" w:cs="Arial"/>
-              </w:rPr>
-              <w:t>do atendimento prestado ao final do serviço.</w:t>
-            </w:r>
-          </w:p>
-        </w:tc>
-      </w:tr>
-      <w:tr>
-        <w:tc>
-          <w:tcPr>
-            <w:tcW w:w="443" w:type="dxa"/>
-            <w:tcBorders>
-              <w:top w:val="single" w:sz="4" w:space="0" w:color="000001"/>
-              <w:left w:val="single" w:sz="18" w:space="0" w:color="000001"/>
-              <w:bottom w:val="single" w:sz="16" w:space="0" w:color="000001"/>
-            </w:tcBorders>
-            <w:shd w:val="clear" w:color="auto" w:fill="auto"/>
-            <w:tcMar>
-              <w:left w:w="-22" w:type="dxa"/>
-              <w:right w:w="0" w:type="dxa"/>
-            </w:tcMar>
-          </w:tcPr>
-          <w:p>
-            <w:pPr>
-              <w:spacing w:before="240" w:line="240" w:lineRule="auto"/>
-              <w:jc w:val="center"/>
-            </w:pPr>
-            <w:r>
-              <w:rPr>
-                <w:rFonts w:ascii="Arial" w:eastAsia="Arial" w:hAnsi="Arial" w:cs="Arial"/>
-              </w:rPr>
-              <w:t>17</w:t>
-            </w:r>
-          </w:p>
-        </w:tc>
-        <w:tc>
-          <w:tcPr>
-            <w:tcW w:w="3191" w:type="dxa"/>
-            <w:tcBorders>
-              <w:top w:val="single" w:sz="4" w:space="0" w:color="000001"/>
-              <w:left w:val="single" w:sz="4" w:space="0" w:color="000001"/>
-              <w:bottom w:val="single" w:sz="16" w:space="0" w:color="000001"/>
-            </w:tcBorders>
-            <w:shd w:val="clear" w:color="auto" w:fill="auto"/>
-            <w:tcMar>
-              <w:left w:w="-5" w:type="dxa"/>
-              <w:right w:w="0" w:type="dxa"/>
-            </w:tcMar>
-          </w:tcPr>
-          <w:p>
-            <w:pPr>
-              <w:spacing w:before="240" w:after="46"/>
-              <w:jc w:val="center"/>
-            </w:pPr>
-            <w:r>
-              <w:rPr>
-                <w:rFonts w:ascii="Arial" w:eastAsia="Arial" w:hAnsi="Arial" w:cs="Arial"/>
-              </w:rPr>
-              <w:t>Data e hora atual</w:t>
-            </w:r>
-          </w:p>
-        </w:tc>
-        <w:tc>
-          <w:tcPr>
-            <w:tcW w:w="5036" w:type="dxa"/>
-            <w:tcBorders>
-              <w:top w:val="single" w:sz="4" w:space="0" w:color="000001"/>
-              <w:left w:val="single" w:sz="4" w:space="0" w:color="000001"/>
-              <w:bottom w:val="single" w:sz="16" w:space="0" w:color="000001"/>
-              <w:right w:val="single" w:sz="18" w:space="0" w:color="000001"/>
-            </w:tcBorders>
-            <w:shd w:val="clear" w:color="auto" w:fill="auto"/>
-            <w:tcMar>
-              <w:left w:w="-5" w:type="dxa"/>
-              <w:right w:w="0" w:type="dxa"/>
-            </w:tcMar>
-          </w:tcPr>
-          <w:p>
-            <w:pPr>
-              <w:spacing w:before="240" w:after="274"/>
-            </w:pPr>
-            <w:r>
-              <w:rPr>
-                <w:rFonts w:ascii="Arial" w:eastAsia="Arial" w:hAnsi="Arial" w:cs="Arial"/>
-              </w:rPr>
-              <w:t xml:space="preserve"> A aplicação apresentará a data e hora atual.</w:t>
             </w:r>
           </w:p>
         </w:tc>
       </w:tr>
     </w:tbl>
-    <w:p/>
-    <w:p/>
-    <w:p/>
+    <w:p>
+      <w:bookmarkStart w:id="1" w:name="_GoBack"/>
+      <w:bookmarkEnd w:id="1"/>
+    </w:p>
     <w:sectPr>
       <w:pgSz w:w="11906" w:h="16838"/>
       <w:pgMar w:top="1417" w:right="1701" w:bottom="1417" w:left="1701" w:header="0" w:footer="0" w:gutter="0"/>

</xml_diff>

<commit_message>
todos os requisitos até agora em um arquivo só e matriz de rastreabilidade atualizada
</commit_message>
<xml_diff>
--- a/Artefatos/12. Lista de Características (Descrição das Características).docx
+++ b/Artefatos/12. Lista de Características (Descrição das Características).docx
@@ -1,12 +1,14 @@
 
 <file path=word/document.xml><?xml version="1.0" encoding="utf-8"?>
-<w:document xmlns:wpc="http://schemas.microsoft.com/office/word/2010/wordprocessingCanvas" xmlns:mc="http://schemas.openxmlformats.org/markup-compatibility/2006" xmlns:o="urn:schemas-microsoft-com:office:office" xmlns:r="http://schemas.openxmlformats.org/officeDocument/2006/relationships" xmlns:m="http://schemas.openxmlformats.org/officeDocument/2006/math" xmlns:v="urn:schemas-microsoft-com:vml" xmlns:wp14="http://schemas.microsoft.com/office/word/2010/wordprocessingDrawing" xmlns:wp="http://schemas.openxmlformats.org/drawingml/2006/wordprocessingDrawing" xmlns:w10="urn:schemas-microsoft-com:office:word" xmlns:w="http://schemas.openxmlformats.org/wordprocessingml/2006/main" xmlns:w14="http://schemas.microsoft.com/office/word/2010/wordml" xmlns:w15="http://schemas.microsoft.com/office/word/2012/wordml" xmlns:wpg="http://schemas.microsoft.com/office/word/2010/wordprocessingGroup" xmlns:wpi="http://schemas.microsoft.com/office/word/2010/wordprocessingInk" xmlns:wne="http://schemas.microsoft.com/office/word/2006/wordml" xmlns:wps="http://schemas.microsoft.com/office/word/2010/wordprocessingShape" mc:Ignorable="w14 w15 wp14">
+<w:document xmlns:o="urn:schemas-microsoft-com:office:office" xmlns:r="http://schemas.openxmlformats.org/officeDocument/2006/relationships" xmlns:v="urn:schemas-microsoft-com:vml" xmlns:w="http://schemas.openxmlformats.org/wordprocessingml/2006/main" xmlns:w10="urn:schemas-microsoft-com:office:word" xmlns:wp="http://schemas.openxmlformats.org/drawingml/2006/wordprocessingDrawing" xmlns:wps="http://schemas.microsoft.com/office/word/2010/wordprocessingShape" xmlns:wpg="http://schemas.microsoft.com/office/word/2010/wordprocessingGroup" xmlns:mc="http://schemas.openxmlformats.org/markup-compatibility/2006" xmlns:wp14="http://schemas.microsoft.com/office/word/2010/wordprocessingDrawing" xmlns:w14="http://schemas.microsoft.com/office/word/2010/wordml" mc:Ignorable="w14 wp14">
   <w:body>
     <w:p>
       <w:pPr>
-        <w:spacing w:after="60" w:line="240" w:lineRule="auto"/>
+        <w:pStyle w:val="Normal"/>
+        <w:spacing w:lineRule="auto" w:line="240" w:before="0" w:after="60"/>
         <w:rPr>
-          <w:rFonts w:ascii="Arial" w:eastAsia="Arial" w:hAnsi="Arial" w:cs="Arial"/>
+          <w:rFonts w:ascii="Arial" w:hAnsi="Arial" w:eastAsia="Arial" w:cs="Arial"/>
+          <w:b/>
           <w:b/>
           <w:color w:val="000000"/>
           <w:sz w:val="52"/>
@@ -15,7 +17,7 @@
       </w:pPr>
       <w:r>
         <w:rPr>
-          <w:rFonts w:ascii="Arial" w:eastAsia="Arial" w:hAnsi="Arial" w:cs="Arial"/>
+          <w:rFonts w:eastAsia="Arial" w:cs="Arial" w:ascii="Arial" w:hAnsi="Arial"/>
           <w:b/>
           <w:color w:val="000000"/>
           <w:sz w:val="52"/>
@@ -26,21 +28,31 @@
     </w:p>
     <w:p>
       <w:pPr>
-        <w:spacing w:after="60" w:line="240" w:lineRule="auto"/>
+        <w:pStyle w:val="Normal"/>
+        <w:spacing w:lineRule="auto" w:line="240" w:before="0" w:after="60"/>
         <w:rPr>
-          <w:rFonts w:ascii="Arial" w:eastAsia="Arial" w:hAnsi="Arial" w:cs="Arial"/>
+          <w:rFonts w:ascii="Arial" w:hAnsi="Arial" w:eastAsia="Arial" w:cs="Arial"/>
           <w:sz w:val="52"/>
           <w:szCs w:val="52"/>
         </w:rPr>
       </w:pPr>
+      <w:r>
+        <w:rPr>
+          <w:rFonts w:eastAsia="Arial" w:cs="Arial" w:ascii="Arial" w:hAnsi="Arial"/>
+          <w:sz w:val="52"/>
+          <w:szCs w:val="52"/>
+        </w:rPr>
+      </w:r>
     </w:p>
     <w:p>
       <w:pPr>
-        <w:spacing w:after="320" w:line="240" w:lineRule="auto"/>
+        <w:pStyle w:val="Normal"/>
+        <w:spacing w:lineRule="auto" w:line="240" w:before="0" w:after="320"/>
+        <w:rPr/>
       </w:pPr>
       <w:r>
         <w:rPr>
-          <w:rFonts w:ascii="Arial" w:eastAsia="Arial" w:hAnsi="Arial" w:cs="Arial"/>
+          <w:rFonts w:eastAsia="Arial" w:cs="Arial" w:ascii="Arial" w:hAnsi="Arial"/>
           <w:color w:val="666666"/>
         </w:rPr>
         <w:t>Descrição das Características</w:t>
@@ -49,19 +61,23 @@
     <w:tbl>
       <w:tblPr>
         <w:tblW w:w="8670" w:type="dxa"/>
-        <w:tblInd w:w="313" w:type="dxa"/>
+        <w:jc w:val="left"/>
+        <w:tblInd w:w="291" w:type="dxa"/>
         <w:tblBorders>
           <w:top w:val="single" w:sz="18" w:space="0" w:color="000001"/>
           <w:left w:val="single" w:sz="18" w:space="0" w:color="000001"/>
-          <w:bottom w:val="single" w:sz="18" w:space="0" w:color="000001"/>
-          <w:right w:val="single" w:sz="18" w:space="0" w:color="000001"/>
+          <w:bottom w:val="single" w:sz="6" w:space="0" w:color="000001"/>
+          <w:right w:val="single" w:sz="6" w:space="0" w:color="000001"/>
           <w:insideH w:val="single" w:sz="6" w:space="0" w:color="000001"/>
           <w:insideV w:val="single" w:sz="6" w:space="0" w:color="000001"/>
         </w:tblBorders>
         <w:tblCellMar>
-          <w:left w:w="70" w:type="dxa"/>
+          <w:top w:w="0" w:type="dxa"/>
+          <w:left w:w="47" w:type="dxa"/>
+          <w:bottom w:w="0" w:type="dxa"/>
+          <w:right w:w="108" w:type="dxa"/>
         </w:tblCellMar>
-        <w:tblLook w:val="0400" w:firstRow="0" w:lastRow="0" w:firstColumn="0" w:lastColumn="0" w:noHBand="0" w:noVBand="1"/>
+        <w:tblLook w:firstRow="0" w:noVBand="1" w:lastRow="0" w:firstColumn="0" w:lastColumn="0" w:noHBand="0" w:val="0400"/>
       </w:tblPr>
       <w:tblGrid>
         <w:gridCol w:w="443"/>
@@ -69,25 +85,35 @@
         <w:gridCol w:w="5036"/>
       </w:tblGrid>
       <w:tr>
+        <w:trPr/>
         <w:tc>
           <w:tcPr>
             <w:tcW w:w="443" w:type="dxa"/>
-            <w:shd w:val="clear" w:color="auto" w:fill="FFE599"/>
-            <w:tcMar>
-              <w:left w:w="70" w:type="dxa"/>
-            </w:tcMar>
-          </w:tcPr>
-          <w:p>
-            <w:pPr>
+            <w:tcBorders>
+              <w:top w:val="single" w:sz="18" w:space="0" w:color="000001"/>
+              <w:left w:val="single" w:sz="18" w:space="0" w:color="000001"/>
+              <w:bottom w:val="single" w:sz="6" w:space="0" w:color="000001"/>
+              <w:right w:val="single" w:sz="6" w:space="0" w:color="000001"/>
+              <w:insideH w:val="single" w:sz="6" w:space="0" w:color="000001"/>
+              <w:insideV w:val="single" w:sz="6" w:space="0" w:color="000001"/>
+            </w:tcBorders>
+            <w:shd w:color="auto" w:fill="FFE599" w:val="clear"/>
+            <w:tcMar>
+              <w:left w:w="47" w:type="dxa"/>
+            </w:tcMar>
+          </w:tcPr>
+          <w:p>
+            <w:pPr>
+              <w:pStyle w:val="Normal"/>
               <w:spacing w:before="240" w:after="103"/>
               <w:jc w:val="center"/>
               <w:rPr>
-                <w:rFonts w:ascii="Arial" w:eastAsia="Arial" w:hAnsi="Arial" w:cs="Arial"/>
-              </w:rPr>
-            </w:pPr>
-            <w:r>
-              <w:rPr>
-                <w:rFonts w:ascii="Arial" w:eastAsia="Arial" w:hAnsi="Arial" w:cs="Arial"/>
+                <w:rFonts w:ascii="Arial" w:hAnsi="Arial" w:eastAsia="Arial" w:cs="Arial"/>
+              </w:rPr>
+            </w:pPr>
+            <w:r>
+              <w:rPr>
+                <w:rFonts w:eastAsia="Arial" w:cs="Arial" w:ascii="Arial" w:hAnsi="Arial"/>
                 <w:b/>
                 <w:bCs/>
               </w:rPr>
@@ -98,23 +124,32 @@
         <w:tc>
           <w:tcPr>
             <w:tcW w:w="3191" w:type="dxa"/>
-            <w:shd w:val="clear" w:color="auto" w:fill="FFE599"/>
-            <w:tcMar>
-              <w:left w:w="70" w:type="dxa"/>
-            </w:tcMar>
-          </w:tcPr>
-          <w:p>
-            <w:pPr>
+            <w:tcBorders>
+              <w:top w:val="single" w:sz="18" w:space="0" w:color="000001"/>
+              <w:left w:val="single" w:sz="6" w:space="0" w:color="000001"/>
+              <w:bottom w:val="single" w:sz="6" w:space="0" w:color="000001"/>
+              <w:right w:val="single" w:sz="6" w:space="0" w:color="000001"/>
+              <w:insideH w:val="single" w:sz="6" w:space="0" w:color="000001"/>
+              <w:insideV w:val="single" w:sz="6" w:space="0" w:color="000001"/>
+            </w:tcBorders>
+            <w:shd w:color="auto" w:fill="FFE599" w:val="clear"/>
+            <w:tcMar>
+              <w:left w:w="62" w:type="dxa"/>
+            </w:tcMar>
+          </w:tcPr>
+          <w:p>
+            <w:pPr>
+              <w:pStyle w:val="Normal"/>
               <w:spacing w:before="240" w:after="103"/>
               <w:jc w:val="center"/>
               <w:rPr>
-                <w:rFonts w:ascii="Arial" w:eastAsia="Arial" w:hAnsi="Arial" w:cs="Arial"/>
+                <w:rFonts w:ascii="Arial" w:hAnsi="Arial" w:eastAsia="Arial" w:cs="Arial"/>
                 <w:color w:val="000000"/>
               </w:rPr>
             </w:pPr>
             <w:r>
               <w:rPr>
-                <w:rFonts w:ascii="Arial" w:eastAsia="Arial" w:hAnsi="Arial" w:cs="Arial"/>
+                <w:rFonts w:eastAsia="Arial" w:cs="Arial" w:ascii="Arial" w:hAnsi="Arial"/>
                 <w:b/>
                 <w:bCs/>
                 <w:color w:val="000000"/>
@@ -126,22 +161,31 @@
         <w:tc>
           <w:tcPr>
             <w:tcW w:w="5036" w:type="dxa"/>
-            <w:shd w:val="clear" w:color="auto" w:fill="FFE599"/>
-            <w:tcMar>
-              <w:left w:w="70" w:type="dxa"/>
-            </w:tcMar>
-          </w:tcPr>
-          <w:p>
-            <w:pPr>
+            <w:tcBorders>
+              <w:top w:val="single" w:sz="18" w:space="0" w:color="000001"/>
+              <w:left w:val="single" w:sz="6" w:space="0" w:color="000001"/>
+              <w:bottom w:val="single" w:sz="6" w:space="0" w:color="000001"/>
+              <w:right w:val="single" w:sz="18" w:space="0" w:color="000001"/>
+              <w:insideH w:val="single" w:sz="6" w:space="0" w:color="000001"/>
+              <w:insideV w:val="single" w:sz="18" w:space="0" w:color="000001"/>
+            </w:tcBorders>
+            <w:shd w:color="auto" w:fill="FFE599" w:val="clear"/>
+            <w:tcMar>
+              <w:left w:w="62" w:type="dxa"/>
+            </w:tcMar>
+          </w:tcPr>
+          <w:p>
+            <w:pPr>
+              <w:pStyle w:val="Normal"/>
               <w:spacing w:before="240" w:after="103"/>
               <w:jc w:val="center"/>
               <w:rPr>
-                <w:rFonts w:ascii="Arial" w:eastAsia="Arial" w:hAnsi="Arial" w:cs="Arial"/>
-              </w:rPr>
-            </w:pPr>
-            <w:r>
-              <w:rPr>
-                <w:rFonts w:ascii="Arial" w:eastAsia="Arial" w:hAnsi="Arial" w:cs="Arial"/>
+                <w:rFonts w:ascii="Arial" w:hAnsi="Arial" w:eastAsia="Arial" w:cs="Arial"/>
+              </w:rPr>
+            </w:pPr>
+            <w:r>
+              <w:rPr>
+                <w:rFonts w:eastAsia="Arial" w:cs="Arial" w:ascii="Arial" w:hAnsi="Arial"/>
                 <w:b/>
                 <w:bCs/>
               </w:rPr>
@@ -151,26 +195,42 @@
         </w:tc>
       </w:tr>
       <w:tr>
+        <w:trPr/>
         <w:tc>
           <w:tcPr>
             <w:tcW w:w="443" w:type="dxa"/>
-            <w:shd w:val="clear" w:color="auto" w:fill="auto"/>
-            <w:tcMar>
-              <w:left w:w="67" w:type="dxa"/>
-            </w:tcMar>
-          </w:tcPr>
-          <w:p>
-            <w:pPr>
-              <w:spacing w:before="240" w:line="240" w:lineRule="auto"/>
-              <w:jc w:val="center"/>
-              <w:rPr>
-                <w:rFonts w:ascii="Arial" w:eastAsia="Arial" w:hAnsi="Arial" w:cs="Arial"/>
-              </w:rPr>
-            </w:pPr>
-          </w:p>
-          <w:p>
-            <w:pPr>
-              <w:spacing w:before="240" w:after="342" w:line="240" w:lineRule="auto"/>
+            <w:tcBorders>
+              <w:top w:val="single" w:sz="6" w:space="0" w:color="000001"/>
+              <w:left w:val="single" w:sz="18" w:space="0" w:color="000001"/>
+              <w:bottom w:val="single" w:sz="6" w:space="0" w:color="000001"/>
+              <w:right w:val="single" w:sz="6" w:space="0" w:color="000001"/>
+              <w:insideH w:val="single" w:sz="6" w:space="0" w:color="000001"/>
+              <w:insideV w:val="single" w:sz="6" w:space="0" w:color="000001"/>
+            </w:tcBorders>
+            <w:shd w:fill="auto" w:val="clear"/>
+            <w:tcMar>
+              <w:left w:w="44" w:type="dxa"/>
+            </w:tcMar>
+          </w:tcPr>
+          <w:p>
+            <w:pPr>
+              <w:pStyle w:val="Normal"/>
+              <w:spacing w:lineRule="auto" w:line="240" w:before="240" w:after="160"/>
+              <w:jc w:val="center"/>
+              <w:rPr>
+                <w:rFonts w:ascii="Arial" w:hAnsi="Arial" w:eastAsia="Arial" w:cs="Arial"/>
+              </w:rPr>
+            </w:pPr>
+            <w:r>
+              <w:rPr>
+                <w:rFonts w:eastAsia="Arial" w:cs="Arial" w:ascii="Arial" w:hAnsi="Arial"/>
+              </w:rPr>
+            </w:r>
+          </w:p>
+          <w:p>
+            <w:pPr>
+              <w:pStyle w:val="Normal"/>
+              <w:spacing w:lineRule="auto" w:line="240" w:before="240" w:after="342"/>
               <w:jc w:val="center"/>
               <w:rPr>
                 <w:rFonts w:ascii="Arial" w:hAnsi="Arial" w:cs="Arial"/>
@@ -178,7 +238,7 @@
             </w:pPr>
             <w:r>
               <w:rPr>
-                <w:rFonts w:ascii="Arial" w:eastAsia="Arial" w:hAnsi="Arial" w:cs="Arial"/>
+                <w:rFonts w:eastAsia="Arial" w:cs="Arial" w:ascii="Arial" w:hAnsi="Arial"/>
               </w:rPr>
               <w:t>1</w:t>
             </w:r>
@@ -187,28 +247,44 @@
         <w:tc>
           <w:tcPr>
             <w:tcW w:w="3191" w:type="dxa"/>
-            <w:shd w:val="clear" w:color="auto" w:fill="auto"/>
-            <w:tcMar>
-              <w:left w:w="103" w:type="dxa"/>
-            </w:tcMar>
-          </w:tcPr>
-          <w:p>
-            <w:pPr>
+            <w:tcBorders>
+              <w:top w:val="single" w:sz="6" w:space="0" w:color="000001"/>
+              <w:left w:val="single" w:sz="6" w:space="0" w:color="000001"/>
+              <w:bottom w:val="single" w:sz="6" w:space="0" w:color="000001"/>
+              <w:right w:val="single" w:sz="6" w:space="0" w:color="000001"/>
+              <w:insideH w:val="single" w:sz="6" w:space="0" w:color="000001"/>
+              <w:insideV w:val="single" w:sz="6" w:space="0" w:color="000001"/>
+            </w:tcBorders>
+            <w:shd w:fill="auto" w:val="clear"/>
+            <w:tcMar>
+              <w:left w:w="95" w:type="dxa"/>
+            </w:tcMar>
+          </w:tcPr>
+          <w:p>
+            <w:pPr>
+              <w:pStyle w:val="Normal"/>
               <w:spacing w:before="240" w:after="46"/>
               <w:jc w:val="center"/>
               <w:rPr>
-                <w:rFonts w:ascii="Arial" w:eastAsia="Arial" w:hAnsi="Arial" w:cs="Arial"/>
-              </w:rPr>
-            </w:pPr>
-          </w:p>
-          <w:p>
-            <w:pPr>
+                <w:rFonts w:ascii="Arial" w:hAnsi="Arial" w:eastAsia="Arial" w:cs="Arial"/>
+              </w:rPr>
+            </w:pPr>
+            <w:r>
+              <w:rPr>
+                <w:rFonts w:eastAsia="Arial" w:cs="Arial" w:ascii="Arial" w:hAnsi="Arial"/>
+              </w:rPr>
+            </w:r>
+          </w:p>
+          <w:p>
+            <w:pPr>
+              <w:pStyle w:val="Normal"/>
               <w:spacing w:before="240" w:after="0"/>
               <w:jc w:val="center"/>
-            </w:pPr>
-            <w:r>
-              <w:rPr>
-                <w:rFonts w:ascii="Arial" w:eastAsia="Arial" w:hAnsi="Arial" w:cs="Arial"/>
+              <w:rPr/>
+            </w:pPr>
+            <w:r>
+              <w:rPr>
+                <w:rFonts w:eastAsia="Arial" w:cs="Arial" w:ascii="Arial" w:hAnsi="Arial"/>
               </w:rPr>
               <w:t>Cadastro de clientes</w:t>
             </w:r>
@@ -217,35 +293,45 @@
         <w:tc>
           <w:tcPr>
             <w:tcW w:w="5036" w:type="dxa"/>
-            <w:shd w:val="clear" w:color="auto" w:fill="auto"/>
-            <w:tcMar>
-              <w:left w:w="103" w:type="dxa"/>
-            </w:tcMar>
-          </w:tcPr>
-          <w:p>
-            <w:pPr>
-              <w:spacing w:before="240"/>
-              <w:rPr>
-                <w:rFonts w:ascii="Arial" w:eastAsia="Arial" w:hAnsi="Arial" w:cs="Arial"/>
-              </w:rPr>
-            </w:pPr>
-            <w:r>
-              <w:rPr>
-                <w:rFonts w:ascii="Arial" w:eastAsia="Arial" w:hAnsi="Arial" w:cs="Arial"/>
+            <w:tcBorders>
+              <w:top w:val="single" w:sz="6" w:space="0" w:color="000001"/>
+              <w:left w:val="single" w:sz="6" w:space="0" w:color="000001"/>
+              <w:bottom w:val="single" w:sz="6" w:space="0" w:color="000001"/>
+              <w:right w:val="single" w:sz="18" w:space="0" w:color="000001"/>
+              <w:insideH w:val="single" w:sz="6" w:space="0" w:color="000001"/>
+              <w:insideV w:val="single" w:sz="18" w:space="0" w:color="000001"/>
+            </w:tcBorders>
+            <w:shd w:fill="auto" w:val="clear"/>
+            <w:tcMar>
+              <w:left w:w="95" w:type="dxa"/>
+            </w:tcMar>
+          </w:tcPr>
+          <w:p>
+            <w:pPr>
+              <w:pStyle w:val="Normal"/>
+              <w:spacing w:before="240" w:after="160"/>
+              <w:rPr>
+                <w:rFonts w:ascii="Arial" w:hAnsi="Arial" w:eastAsia="Arial" w:cs="Arial"/>
+              </w:rPr>
+            </w:pPr>
+            <w:r>
+              <w:rPr>
+                <w:rFonts w:eastAsia="Arial" w:cs="Arial" w:ascii="Arial" w:hAnsi="Arial"/>
               </w:rPr>
               <w:t xml:space="preserve">O proprietário e os funcionários poderão cadastrar novos clientes no sistema. </w:t>
             </w:r>
           </w:p>
           <w:p>
             <w:pPr>
-              <w:spacing w:before="240"/>
+              <w:pStyle w:val="Normal"/>
+              <w:spacing w:before="240" w:after="160"/>
               <w:rPr>
                 <w:rFonts w:ascii="Arial" w:hAnsi="Arial" w:cs="Arial"/>
               </w:rPr>
             </w:pPr>
             <w:r>
               <w:rPr>
-                <w:rFonts w:ascii="Arial" w:eastAsia="Arial" w:hAnsi="Arial" w:cs="Arial"/>
+                <w:rFonts w:eastAsia="Arial" w:cs="Arial" w:ascii="Arial" w:hAnsi="Arial"/>
               </w:rPr>
               <w:t>Dessa maneira, haverá um controle maior sobre os dados dos clientes cadastrados.</w:t>
             </w:r>
@@ -254,28 +340,43 @@
       </w:tr>
       <w:tr>
         <w:trPr>
-          <w:trHeight w:val="1440"/>
+          <w:trHeight w:val="1440" w:hRule="atLeast"/>
         </w:trPr>
         <w:tc>
           <w:tcPr>
             <w:tcW w:w="443" w:type="dxa"/>
-            <w:shd w:val="clear" w:color="auto" w:fill="auto"/>
-            <w:tcMar>
-              <w:left w:w="67" w:type="dxa"/>
-            </w:tcMar>
-          </w:tcPr>
-          <w:p>
-            <w:pPr>
-              <w:spacing w:before="240" w:line="240" w:lineRule="auto"/>
-              <w:jc w:val="center"/>
-              <w:rPr>
-                <w:rFonts w:ascii="Arial" w:eastAsia="Arial" w:hAnsi="Arial" w:cs="Arial"/>
-              </w:rPr>
-            </w:pPr>
-          </w:p>
-          <w:p>
-            <w:pPr>
-              <w:spacing w:before="240" w:after="342" w:line="240" w:lineRule="auto"/>
+            <w:tcBorders>
+              <w:top w:val="single" w:sz="6" w:space="0" w:color="000001"/>
+              <w:left w:val="single" w:sz="18" w:space="0" w:color="000001"/>
+              <w:bottom w:val="single" w:sz="6" w:space="0" w:color="000001"/>
+              <w:right w:val="single" w:sz="6" w:space="0" w:color="000001"/>
+              <w:insideH w:val="single" w:sz="6" w:space="0" w:color="000001"/>
+              <w:insideV w:val="single" w:sz="6" w:space="0" w:color="000001"/>
+            </w:tcBorders>
+            <w:shd w:fill="auto" w:val="clear"/>
+            <w:tcMar>
+              <w:left w:w="44" w:type="dxa"/>
+            </w:tcMar>
+          </w:tcPr>
+          <w:p>
+            <w:pPr>
+              <w:pStyle w:val="Normal"/>
+              <w:spacing w:lineRule="auto" w:line="240" w:before="240" w:after="160"/>
+              <w:jc w:val="center"/>
+              <w:rPr>
+                <w:rFonts w:ascii="Arial" w:hAnsi="Arial" w:eastAsia="Arial" w:cs="Arial"/>
+              </w:rPr>
+            </w:pPr>
+            <w:r>
+              <w:rPr>
+                <w:rFonts w:eastAsia="Arial" w:cs="Arial" w:ascii="Arial" w:hAnsi="Arial"/>
+              </w:rPr>
+            </w:r>
+          </w:p>
+          <w:p>
+            <w:pPr>
+              <w:pStyle w:val="Normal"/>
+              <w:spacing w:lineRule="auto" w:line="240" w:before="240" w:after="342"/>
               <w:jc w:val="center"/>
               <w:rPr>
                 <w:rFonts w:ascii="Arial" w:hAnsi="Arial" w:cs="Arial"/>
@@ -283,7 +384,7 @@
             </w:pPr>
             <w:r>
               <w:rPr>
-                <w:rFonts w:ascii="Arial" w:eastAsia="Arial" w:hAnsi="Arial" w:cs="Arial"/>
+                <w:rFonts w:eastAsia="Arial" w:cs="Arial" w:ascii="Arial" w:hAnsi="Arial"/>
               </w:rPr>
               <w:t>2</w:t>
             </w:r>
@@ -292,57 +393,89 @@
         <w:tc>
           <w:tcPr>
             <w:tcW w:w="3191" w:type="dxa"/>
-            <w:shd w:val="clear" w:color="auto" w:fill="auto"/>
-            <w:tcMar>
-              <w:left w:w="103" w:type="dxa"/>
-            </w:tcMar>
-          </w:tcPr>
-          <w:p>
-            <w:pPr>
+            <w:tcBorders>
+              <w:top w:val="single" w:sz="6" w:space="0" w:color="000001"/>
+              <w:left w:val="single" w:sz="6" w:space="0" w:color="000001"/>
+              <w:bottom w:val="single" w:sz="6" w:space="0" w:color="000001"/>
+              <w:right w:val="single" w:sz="6" w:space="0" w:color="000001"/>
+              <w:insideH w:val="single" w:sz="6" w:space="0" w:color="000001"/>
+              <w:insideV w:val="single" w:sz="6" w:space="0" w:color="000001"/>
+            </w:tcBorders>
+            <w:shd w:fill="auto" w:val="clear"/>
+            <w:tcMar>
+              <w:left w:w="95" w:type="dxa"/>
+            </w:tcMar>
+          </w:tcPr>
+          <w:p>
+            <w:pPr>
+              <w:pStyle w:val="Normal"/>
               <w:spacing w:before="240" w:after="46"/>
               <w:jc w:val="center"/>
               <w:rPr>
-                <w:rFonts w:ascii="Arial" w:eastAsia="Arial" w:hAnsi="Arial" w:cs="Arial"/>
-              </w:rPr>
-            </w:pPr>
-          </w:p>
-          <w:p>
-            <w:pPr>
-              <w:spacing w:after="0"/>
-              <w:jc w:val="center"/>
-            </w:pPr>
-            <w:r>
-              <w:rPr>
-                <w:rFonts w:ascii="Arial" w:eastAsia="Arial" w:hAnsi="Arial" w:cs="Arial"/>
+                <w:rFonts w:ascii="Arial" w:hAnsi="Arial" w:eastAsia="Arial" w:cs="Arial"/>
+              </w:rPr>
+            </w:pPr>
+            <w:r>
+              <w:rPr>
+                <w:rFonts w:eastAsia="Arial" w:cs="Arial" w:ascii="Arial" w:hAnsi="Arial"/>
+              </w:rPr>
+            </w:r>
+          </w:p>
+          <w:p>
+            <w:pPr>
+              <w:pStyle w:val="Normal"/>
+              <w:spacing w:before="0" w:after="0"/>
+              <w:jc w:val="center"/>
+              <w:rPr/>
+            </w:pPr>
+            <w:r>
+              <w:rPr>
+                <w:rFonts w:eastAsia="Arial" w:cs="Arial" w:ascii="Arial" w:hAnsi="Arial"/>
               </w:rPr>
               <w:t>Cadastro da ordem de serviço</w:t>
             </w:r>
           </w:p>
           <w:p>
             <w:pPr>
+              <w:pStyle w:val="Normal"/>
               <w:spacing w:before="240" w:after="0"/>
               <w:jc w:val="center"/>
               <w:rPr>
                 <w:rFonts w:ascii="Arial" w:hAnsi="Arial" w:cs="Arial"/>
               </w:rPr>
             </w:pPr>
+            <w:r>
+              <w:rPr>
+                <w:rFonts w:cs="Arial" w:ascii="Arial" w:hAnsi="Arial"/>
+              </w:rPr>
+            </w:r>
           </w:p>
         </w:tc>
         <w:tc>
           <w:tcPr>
             <w:tcW w:w="5036" w:type="dxa"/>
-            <w:shd w:val="clear" w:color="auto" w:fill="auto"/>
-            <w:tcMar>
-              <w:left w:w="103" w:type="dxa"/>
-            </w:tcMar>
-          </w:tcPr>
-          <w:p>
-            <w:pPr>
+            <w:tcBorders>
+              <w:top w:val="single" w:sz="6" w:space="0" w:color="000001"/>
+              <w:left w:val="single" w:sz="6" w:space="0" w:color="000001"/>
+              <w:bottom w:val="single" w:sz="6" w:space="0" w:color="000001"/>
+              <w:right w:val="single" w:sz="18" w:space="0" w:color="000001"/>
+              <w:insideH w:val="single" w:sz="6" w:space="0" w:color="000001"/>
+              <w:insideV w:val="single" w:sz="18" w:space="0" w:color="000001"/>
+            </w:tcBorders>
+            <w:shd w:fill="auto" w:val="clear"/>
+            <w:tcMar>
+              <w:left w:w="95" w:type="dxa"/>
+            </w:tcMar>
+          </w:tcPr>
+          <w:p>
+            <w:pPr>
+              <w:pStyle w:val="Normal"/>
               <w:spacing w:before="240" w:after="274"/>
-            </w:pPr>
-            <w:r>
-              <w:rPr>
-                <w:rFonts w:ascii="Arial" w:eastAsia="Arial" w:hAnsi="Arial" w:cs="Arial"/>
+              <w:rPr/>
+            </w:pPr>
+            <w:r>
+              <w:rPr>
+                <w:rFonts w:eastAsia="Arial" w:cs="Arial" w:ascii="Arial" w:hAnsi="Arial"/>
               </w:rPr>
               <w:t>O proprietário saberá quais são as ordens de serviço, e conseguirá gerenciar de forma mais coerente.</w:t>
             </w:r>
@@ -350,22 +483,33 @@
         </w:tc>
       </w:tr>
       <w:tr>
+        <w:trPr/>
         <w:tc>
           <w:tcPr>
             <w:tcW w:w="443" w:type="dxa"/>
-            <w:shd w:val="clear" w:color="auto" w:fill="auto"/>
-            <w:tcMar>
-              <w:left w:w="67" w:type="dxa"/>
-            </w:tcMar>
-          </w:tcPr>
-          <w:p>
-            <w:pPr>
-              <w:spacing w:before="240" w:line="240" w:lineRule="auto"/>
-              <w:jc w:val="center"/>
-            </w:pPr>
-            <w:r>
-              <w:rPr>
-                <w:rFonts w:ascii="Arial" w:eastAsia="Arial" w:hAnsi="Arial" w:cs="Arial"/>
+            <w:tcBorders>
+              <w:top w:val="single" w:sz="6" w:space="0" w:color="000001"/>
+              <w:left w:val="single" w:sz="18" w:space="0" w:color="000001"/>
+              <w:bottom w:val="single" w:sz="6" w:space="0" w:color="000001"/>
+              <w:right w:val="single" w:sz="6" w:space="0" w:color="000001"/>
+              <w:insideH w:val="single" w:sz="6" w:space="0" w:color="000001"/>
+              <w:insideV w:val="single" w:sz="6" w:space="0" w:color="000001"/>
+            </w:tcBorders>
+            <w:shd w:fill="auto" w:val="clear"/>
+            <w:tcMar>
+              <w:left w:w="44" w:type="dxa"/>
+            </w:tcMar>
+          </w:tcPr>
+          <w:p>
+            <w:pPr>
+              <w:pStyle w:val="Normal"/>
+              <w:spacing w:lineRule="auto" w:line="240" w:before="240" w:after="160"/>
+              <w:jc w:val="center"/>
+              <w:rPr/>
+            </w:pPr>
+            <w:r>
+              <w:rPr>
+                <w:rFonts w:eastAsia="Arial" w:cs="Arial" w:ascii="Arial" w:hAnsi="Arial"/>
               </w:rPr>
               <w:t>3</w:t>
             </w:r>
@@ -374,42 +518,53 @@
         <w:tc>
           <w:tcPr>
             <w:tcW w:w="3191" w:type="dxa"/>
-            <w:shd w:val="clear" w:color="auto" w:fill="auto"/>
-            <w:tcMar>
-              <w:left w:w="103" w:type="dxa"/>
-            </w:tcMar>
-          </w:tcPr>
-          <w:p>
-            <w:pPr>
-              <w:spacing w:before="354"/>
-              <w:jc w:val="center"/>
-            </w:pPr>
-            <w:r>
-              <w:rPr>
-                <w:rFonts w:ascii="Arial" w:eastAsia="Arial" w:hAnsi="Arial" w:cs="Arial"/>
-              </w:rPr>
-              <w:t xml:space="preserve">Sistema de </w:t>
-            </w:r>
-            <w:proofErr w:type="spellStart"/>
-            <w:r>
-              <w:rPr>
-                <w:rFonts w:ascii="Arial" w:eastAsia="Arial" w:hAnsi="Arial" w:cs="Arial"/>
-              </w:rPr>
-              <w:t>login</w:t>
-            </w:r>
-            <w:proofErr w:type="spellEnd"/>
+            <w:tcBorders>
+              <w:top w:val="single" w:sz="6" w:space="0" w:color="000001"/>
+              <w:left w:val="single" w:sz="6" w:space="0" w:color="000001"/>
+              <w:bottom w:val="single" w:sz="6" w:space="0" w:color="000001"/>
+              <w:right w:val="single" w:sz="6" w:space="0" w:color="000001"/>
+              <w:insideH w:val="single" w:sz="6" w:space="0" w:color="000001"/>
+              <w:insideV w:val="single" w:sz="6" w:space="0" w:color="000001"/>
+            </w:tcBorders>
+            <w:shd w:fill="auto" w:val="clear"/>
+            <w:tcMar>
+              <w:left w:w="95" w:type="dxa"/>
+            </w:tcMar>
+          </w:tcPr>
+          <w:p>
+            <w:pPr>
+              <w:pStyle w:val="Normal"/>
+              <w:spacing w:before="354" w:after="160"/>
+              <w:jc w:val="center"/>
+              <w:rPr/>
+            </w:pPr>
+            <w:r>
+              <w:rPr>
+                <w:rFonts w:eastAsia="Arial" w:cs="Arial" w:ascii="Arial" w:hAnsi="Arial"/>
+              </w:rPr>
+              <w:t>Sistema de login</w:t>
+            </w:r>
           </w:p>
         </w:tc>
         <w:tc>
           <w:tcPr>
             <w:tcW w:w="5036" w:type="dxa"/>
-            <w:shd w:val="clear" w:color="auto" w:fill="auto"/>
-            <w:tcMar>
-              <w:left w:w="103" w:type="dxa"/>
-            </w:tcMar>
-          </w:tcPr>
-          <w:p>
-            <w:pPr>
+            <w:tcBorders>
+              <w:top w:val="single" w:sz="6" w:space="0" w:color="000001"/>
+              <w:left w:val="single" w:sz="6" w:space="0" w:color="000001"/>
+              <w:bottom w:val="single" w:sz="6" w:space="0" w:color="000001"/>
+              <w:right w:val="single" w:sz="18" w:space="0" w:color="000001"/>
+              <w:insideH w:val="single" w:sz="6" w:space="0" w:color="000001"/>
+              <w:insideV w:val="single" w:sz="18" w:space="0" w:color="000001"/>
+            </w:tcBorders>
+            <w:shd w:fill="auto" w:val="clear"/>
+            <w:tcMar>
+              <w:left w:w="95" w:type="dxa"/>
+            </w:tcMar>
+          </w:tcPr>
+          <w:p>
+            <w:pPr>
+              <w:pStyle w:val="Normal"/>
               <w:spacing w:before="240" w:after="228"/>
               <w:rPr>
                 <w:rFonts w:ascii="Arial" w:hAnsi="Arial" w:cs="Arial"/>
@@ -419,7 +574,7 @@
             <w:bookmarkEnd w:id="0"/>
             <w:r>
               <w:rPr>
-                <w:rFonts w:ascii="Arial" w:hAnsi="Arial" w:cs="Arial"/>
+                <w:rFonts w:cs="Arial" w:ascii="Arial" w:hAnsi="Arial"/>
               </w:rPr>
               <w:t>Funcionários terão cadastros únicos para garantir a segurança e integridade do sistema.</w:t>
             </w:r>
@@ -427,25 +582,35 @@
         </w:tc>
       </w:tr>
       <w:tr>
+        <w:trPr/>
         <w:tc>
           <w:tcPr>
             <w:tcW w:w="443" w:type="dxa"/>
-            <w:shd w:val="clear" w:color="auto" w:fill="auto"/>
-            <w:tcMar>
-              <w:left w:w="67" w:type="dxa"/>
-            </w:tcMar>
-          </w:tcPr>
-          <w:p>
-            <w:pPr>
-              <w:spacing w:before="240" w:line="240" w:lineRule="auto"/>
-              <w:jc w:val="center"/>
-              <w:rPr>
-                <w:rFonts w:ascii="Arial" w:eastAsia="Arial" w:hAnsi="Arial" w:cs="Arial"/>
-              </w:rPr>
-            </w:pPr>
-            <w:r>
-              <w:rPr>
-                <w:rFonts w:ascii="Arial" w:eastAsia="Arial" w:hAnsi="Arial" w:cs="Arial"/>
+            <w:tcBorders>
+              <w:top w:val="single" w:sz="6" w:space="0" w:color="000001"/>
+              <w:left w:val="single" w:sz="18" w:space="0" w:color="000001"/>
+              <w:bottom w:val="single" w:sz="6" w:space="0" w:color="000001"/>
+              <w:right w:val="single" w:sz="6" w:space="0" w:color="000001"/>
+              <w:insideH w:val="single" w:sz="6" w:space="0" w:color="000001"/>
+              <w:insideV w:val="single" w:sz="6" w:space="0" w:color="000001"/>
+            </w:tcBorders>
+            <w:shd w:fill="auto" w:val="clear"/>
+            <w:tcMar>
+              <w:left w:w="44" w:type="dxa"/>
+            </w:tcMar>
+          </w:tcPr>
+          <w:p>
+            <w:pPr>
+              <w:pStyle w:val="Normal"/>
+              <w:spacing w:lineRule="auto" w:line="240" w:before="240" w:after="160"/>
+              <w:jc w:val="center"/>
+              <w:rPr>
+                <w:rFonts w:ascii="Arial" w:hAnsi="Arial" w:eastAsia="Arial" w:cs="Arial"/>
+              </w:rPr>
+            </w:pPr>
+            <w:r>
+              <w:rPr>
+                <w:rFonts w:eastAsia="Arial" w:cs="Arial" w:ascii="Arial" w:hAnsi="Arial"/>
               </w:rPr>
               <w:t>4</w:t>
             </w:r>
@@ -454,19 +619,29 @@
         <w:tc>
           <w:tcPr>
             <w:tcW w:w="3191" w:type="dxa"/>
-            <w:shd w:val="clear" w:color="auto" w:fill="auto"/>
-            <w:tcMar>
-              <w:left w:w="103" w:type="dxa"/>
-            </w:tcMar>
-          </w:tcPr>
-          <w:p>
-            <w:pPr>
+            <w:tcBorders>
+              <w:top w:val="single" w:sz="6" w:space="0" w:color="000001"/>
+              <w:left w:val="single" w:sz="6" w:space="0" w:color="000001"/>
+              <w:bottom w:val="single" w:sz="6" w:space="0" w:color="000001"/>
+              <w:right w:val="single" w:sz="6" w:space="0" w:color="000001"/>
+              <w:insideH w:val="single" w:sz="6" w:space="0" w:color="000001"/>
+              <w:insideV w:val="single" w:sz="6" w:space="0" w:color="000001"/>
+            </w:tcBorders>
+            <w:shd w:fill="auto" w:val="clear"/>
+            <w:tcMar>
+              <w:left w:w="95" w:type="dxa"/>
+            </w:tcMar>
+          </w:tcPr>
+          <w:p>
+            <w:pPr>
+              <w:pStyle w:val="Normal"/>
               <w:spacing w:before="240" w:after="46"/>
               <w:jc w:val="center"/>
-            </w:pPr>
-            <w:r>
-              <w:rPr>
-                <w:rFonts w:ascii="Arial" w:eastAsia="Arial" w:hAnsi="Arial" w:cs="Arial"/>
+              <w:rPr/>
+            </w:pPr>
+            <w:r>
+              <w:rPr>
+                <w:rFonts w:eastAsia="Arial" w:cs="Arial" w:ascii="Arial" w:hAnsi="Arial"/>
               </w:rPr>
               <w:t>Status do serviço</w:t>
             </w:r>
@@ -475,21 +650,30 @@
         <w:tc>
           <w:tcPr>
             <w:tcW w:w="5036" w:type="dxa"/>
-            <w:shd w:val="clear" w:color="auto" w:fill="auto"/>
-            <w:tcMar>
-              <w:left w:w="103" w:type="dxa"/>
-            </w:tcMar>
-          </w:tcPr>
-          <w:p>
-            <w:pPr>
+            <w:tcBorders>
+              <w:top w:val="single" w:sz="6" w:space="0" w:color="000001"/>
+              <w:left w:val="single" w:sz="6" w:space="0" w:color="000001"/>
+              <w:bottom w:val="single" w:sz="6" w:space="0" w:color="000001"/>
+              <w:right w:val="single" w:sz="18" w:space="0" w:color="000001"/>
+              <w:insideH w:val="single" w:sz="6" w:space="0" w:color="000001"/>
+              <w:insideV w:val="single" w:sz="18" w:space="0" w:color="000001"/>
+            </w:tcBorders>
+            <w:shd w:fill="auto" w:val="clear"/>
+            <w:tcMar>
+              <w:left w:w="95" w:type="dxa"/>
+            </w:tcMar>
+          </w:tcPr>
+          <w:p>
+            <w:pPr>
+              <w:pStyle w:val="Normal"/>
               <w:spacing w:before="240" w:after="228"/>
               <w:rPr>
-                <w:rFonts w:ascii="Arial" w:eastAsia="Arial" w:hAnsi="Arial" w:cs="Arial"/>
-              </w:rPr>
-            </w:pPr>
-            <w:r>
-              <w:rPr>
-                <w:rFonts w:ascii="Arial" w:eastAsia="Arial" w:hAnsi="Arial" w:cs="Arial"/>
+                <w:rFonts w:ascii="Arial" w:hAnsi="Arial" w:eastAsia="Arial" w:cs="Arial"/>
+              </w:rPr>
+            </w:pPr>
+            <w:r>
+              <w:rPr>
+                <w:rFonts w:eastAsia="Arial" w:cs="Arial" w:ascii="Arial" w:hAnsi="Arial"/>
               </w:rPr>
               <w:t>Os clientes poderão acompanhar o andamento do serviço até a entrega do mesmo.</w:t>
             </w:r>
@@ -497,22 +681,33 @@
         </w:tc>
       </w:tr>
       <w:tr>
+        <w:trPr/>
         <w:tc>
           <w:tcPr>
             <w:tcW w:w="443" w:type="dxa"/>
-            <w:shd w:val="clear" w:color="auto" w:fill="auto"/>
-            <w:tcMar>
-              <w:left w:w="67" w:type="dxa"/>
-            </w:tcMar>
-          </w:tcPr>
-          <w:p>
-            <w:pPr>
-              <w:spacing w:before="696" w:after="616" w:line="240" w:lineRule="auto"/>
-              <w:jc w:val="center"/>
-            </w:pPr>
-            <w:r>
-              <w:rPr>
-                <w:rFonts w:ascii="Arial" w:eastAsia="Arial" w:hAnsi="Arial" w:cs="Arial"/>
+            <w:tcBorders>
+              <w:top w:val="single" w:sz="6" w:space="0" w:color="000001"/>
+              <w:left w:val="single" w:sz="18" w:space="0" w:color="000001"/>
+              <w:bottom w:val="single" w:sz="6" w:space="0" w:color="000001"/>
+              <w:right w:val="single" w:sz="6" w:space="0" w:color="000001"/>
+              <w:insideH w:val="single" w:sz="6" w:space="0" w:color="000001"/>
+              <w:insideV w:val="single" w:sz="6" w:space="0" w:color="000001"/>
+            </w:tcBorders>
+            <w:shd w:fill="auto" w:val="clear"/>
+            <w:tcMar>
+              <w:left w:w="44" w:type="dxa"/>
+            </w:tcMar>
+          </w:tcPr>
+          <w:p>
+            <w:pPr>
+              <w:pStyle w:val="Normal"/>
+              <w:spacing w:lineRule="auto" w:line="240" w:before="696" w:after="616"/>
+              <w:jc w:val="center"/>
+              <w:rPr/>
+            </w:pPr>
+            <w:r>
+              <w:rPr>
+                <w:rFonts w:eastAsia="Arial" w:cs="Arial" w:ascii="Arial" w:hAnsi="Arial"/>
               </w:rPr>
               <w:t>5</w:t>
             </w:r>
@@ -521,19 +716,29 @@
         <w:tc>
           <w:tcPr>
             <w:tcW w:w="3191" w:type="dxa"/>
-            <w:shd w:val="clear" w:color="auto" w:fill="auto"/>
-            <w:tcMar>
-              <w:left w:w="103" w:type="dxa"/>
-            </w:tcMar>
-          </w:tcPr>
-          <w:p>
-            <w:pPr>
+            <w:tcBorders>
+              <w:top w:val="single" w:sz="6" w:space="0" w:color="000001"/>
+              <w:left w:val="single" w:sz="6" w:space="0" w:color="000001"/>
+              <w:bottom w:val="single" w:sz="6" w:space="0" w:color="000001"/>
+              <w:right w:val="single" w:sz="6" w:space="0" w:color="000001"/>
+              <w:insideH w:val="single" w:sz="6" w:space="0" w:color="000001"/>
+              <w:insideV w:val="single" w:sz="6" w:space="0" w:color="000001"/>
+            </w:tcBorders>
+            <w:shd w:fill="auto" w:val="clear"/>
+            <w:tcMar>
+              <w:left w:w="95" w:type="dxa"/>
+            </w:tcMar>
+          </w:tcPr>
+          <w:p>
+            <w:pPr>
+              <w:pStyle w:val="Normal"/>
               <w:spacing w:before="696" w:after="570"/>
               <w:jc w:val="center"/>
-            </w:pPr>
-            <w:r>
-              <w:rPr>
-                <w:rFonts w:ascii="Arial" w:eastAsia="Arial" w:hAnsi="Arial" w:cs="Arial"/>
+              <w:rPr/>
+            </w:pPr>
+            <w:r>
+              <w:rPr>
+                <w:rFonts w:eastAsia="Arial" w:cs="Arial" w:ascii="Arial" w:hAnsi="Arial"/>
                 <w:color w:val="000000"/>
               </w:rPr>
               <w:t>Gestão de lucro</w:t>
@@ -543,21 +748,30 @@
         <w:tc>
           <w:tcPr>
             <w:tcW w:w="5036" w:type="dxa"/>
-            <w:shd w:val="clear" w:color="auto" w:fill="auto"/>
-            <w:tcMar>
-              <w:left w:w="103" w:type="dxa"/>
-            </w:tcMar>
-          </w:tcPr>
-          <w:p>
-            <w:pPr>
+            <w:tcBorders>
+              <w:top w:val="single" w:sz="6" w:space="0" w:color="000001"/>
+              <w:left w:val="single" w:sz="6" w:space="0" w:color="000001"/>
+              <w:bottom w:val="single" w:sz="6" w:space="0" w:color="000001"/>
+              <w:right w:val="single" w:sz="18" w:space="0" w:color="000001"/>
+              <w:insideH w:val="single" w:sz="6" w:space="0" w:color="000001"/>
+              <w:insideV w:val="single" w:sz="18" w:space="0" w:color="000001"/>
+            </w:tcBorders>
+            <w:shd w:fill="auto" w:val="clear"/>
+            <w:tcMar>
+              <w:left w:w="95" w:type="dxa"/>
+            </w:tcMar>
+          </w:tcPr>
+          <w:p>
+            <w:pPr>
+              <w:pStyle w:val="Normal"/>
               <w:spacing w:before="240" w:after="228"/>
               <w:rPr>
-                <w:rFonts w:ascii="Arial" w:eastAsia="Arial" w:hAnsi="Arial" w:cs="Arial"/>
-              </w:rPr>
-            </w:pPr>
-            <w:r>
-              <w:rPr>
-                <w:rFonts w:ascii="Arial" w:eastAsia="Arial" w:hAnsi="Arial" w:cs="Arial"/>
+                <w:rFonts w:ascii="Arial" w:hAnsi="Arial" w:eastAsia="Arial" w:cs="Arial"/>
+              </w:rPr>
+            </w:pPr>
+            <w:r>
+              <w:rPr>
+                <w:rFonts w:eastAsia="Arial" w:cs="Arial" w:ascii="Arial" w:hAnsi="Arial"/>
               </w:rPr>
               <w:t>O proprietário terá um controle mais preciso de acordo com o seu lucro diário, semanal e mensal, assim solucionando um de seus problemas apresentados que é a falta de controle de lucro.</w:t>
             </w:r>
@@ -566,24 +780,34 @@
       </w:tr>
       <w:tr>
         <w:trPr>
-          <w:trHeight w:val="1286"/>
+          <w:trHeight w:val="1286" w:hRule="atLeast"/>
         </w:trPr>
         <w:tc>
           <w:tcPr>
             <w:tcW w:w="443" w:type="dxa"/>
-            <w:shd w:val="clear" w:color="auto" w:fill="auto"/>
-            <w:tcMar>
-              <w:left w:w="67" w:type="dxa"/>
-            </w:tcMar>
-          </w:tcPr>
-          <w:p>
-            <w:pPr>
-              <w:spacing w:before="468" w:after="388" w:line="240" w:lineRule="auto"/>
-              <w:jc w:val="center"/>
-            </w:pPr>
-            <w:r>
-              <w:rPr>
-                <w:rFonts w:ascii="Arial" w:eastAsia="Arial" w:hAnsi="Arial" w:cs="Arial"/>
+            <w:tcBorders>
+              <w:top w:val="single" w:sz="6" w:space="0" w:color="000001"/>
+              <w:left w:val="single" w:sz="18" w:space="0" w:color="000001"/>
+              <w:bottom w:val="single" w:sz="6" w:space="0" w:color="000001"/>
+              <w:right w:val="single" w:sz="6" w:space="0" w:color="000001"/>
+              <w:insideH w:val="single" w:sz="6" w:space="0" w:color="000001"/>
+              <w:insideV w:val="single" w:sz="6" w:space="0" w:color="000001"/>
+            </w:tcBorders>
+            <w:shd w:fill="auto" w:val="clear"/>
+            <w:tcMar>
+              <w:left w:w="44" w:type="dxa"/>
+            </w:tcMar>
+          </w:tcPr>
+          <w:p>
+            <w:pPr>
+              <w:pStyle w:val="Normal"/>
+              <w:spacing w:lineRule="auto" w:line="240" w:before="468" w:after="388"/>
+              <w:jc w:val="center"/>
+              <w:rPr/>
+            </w:pPr>
+            <w:r>
+              <w:rPr>
+                <w:rFonts w:eastAsia="Arial" w:cs="Arial" w:ascii="Arial" w:hAnsi="Arial"/>
                 <w:color w:val="000000" w:themeColor="text1"/>
               </w:rPr>
               <w:t>6</w:t>
@@ -593,51 +817,76 @@
         <w:tc>
           <w:tcPr>
             <w:tcW w:w="3191" w:type="dxa"/>
-            <w:shd w:val="clear" w:color="auto" w:fill="auto"/>
-            <w:tcMar>
-              <w:left w:w="103" w:type="dxa"/>
-            </w:tcMar>
-          </w:tcPr>
-          <w:p>
-            <w:pPr>
+            <w:tcBorders>
+              <w:top w:val="single" w:sz="6" w:space="0" w:color="000001"/>
+              <w:left w:val="single" w:sz="6" w:space="0" w:color="000001"/>
+              <w:bottom w:val="single" w:sz="6" w:space="0" w:color="000001"/>
+              <w:right w:val="single" w:sz="6" w:space="0" w:color="000001"/>
+              <w:insideH w:val="single" w:sz="6" w:space="0" w:color="000001"/>
+              <w:insideV w:val="single" w:sz="6" w:space="0" w:color="000001"/>
+            </w:tcBorders>
+            <w:shd w:fill="auto" w:val="clear"/>
+            <w:tcMar>
+              <w:left w:w="95" w:type="dxa"/>
+            </w:tcMar>
+          </w:tcPr>
+          <w:p>
+            <w:pPr>
+              <w:pStyle w:val="Normal"/>
               <w:spacing w:before="525" w:after="331"/>
               <w:jc w:val="center"/>
-            </w:pPr>
-            <w:r>
-              <w:rPr>
-                <w:rFonts w:ascii="Arial" w:eastAsia="Arial" w:hAnsi="Arial" w:cs="Arial"/>
+              <w:rPr/>
+            </w:pPr>
+            <w:r>
+              <w:rPr>
+                <w:rFonts w:eastAsia="Arial" w:cs="Arial" w:ascii="Arial" w:hAnsi="Arial"/>
               </w:rPr>
               <w:t>Website</w:t>
             </w:r>
           </w:p>
           <w:p>
             <w:pPr>
+              <w:pStyle w:val="Normal"/>
               <w:spacing w:before="240" w:after="46"/>
               <w:jc w:val="center"/>
               <w:rPr>
-                <w:rFonts w:ascii="Arial" w:eastAsia="Arial" w:hAnsi="Arial" w:cs="Arial"/>
-              </w:rPr>
-            </w:pPr>
+                <w:rFonts w:ascii="Arial" w:hAnsi="Arial" w:eastAsia="Arial" w:cs="Arial"/>
+              </w:rPr>
+            </w:pPr>
+            <w:r>
+              <w:rPr>
+                <w:rFonts w:eastAsia="Arial" w:cs="Arial" w:ascii="Arial" w:hAnsi="Arial"/>
+              </w:rPr>
+            </w:r>
           </w:p>
         </w:tc>
         <w:tc>
           <w:tcPr>
             <w:tcW w:w="5036" w:type="dxa"/>
-            <w:shd w:val="clear" w:color="auto" w:fill="auto"/>
-            <w:tcMar>
-              <w:left w:w="103" w:type="dxa"/>
-            </w:tcMar>
-          </w:tcPr>
-          <w:p>
-            <w:pPr>
+            <w:tcBorders>
+              <w:top w:val="single" w:sz="6" w:space="0" w:color="000001"/>
+              <w:left w:val="single" w:sz="6" w:space="0" w:color="000001"/>
+              <w:bottom w:val="single" w:sz="6" w:space="0" w:color="000001"/>
+              <w:right w:val="single" w:sz="18" w:space="0" w:color="000001"/>
+              <w:insideH w:val="single" w:sz="6" w:space="0" w:color="000001"/>
+              <w:insideV w:val="single" w:sz="18" w:space="0" w:color="000001"/>
+            </w:tcBorders>
+            <w:shd w:fill="auto" w:val="clear"/>
+            <w:tcMar>
+              <w:left w:w="95" w:type="dxa"/>
+            </w:tcMar>
+          </w:tcPr>
+          <w:p>
+            <w:pPr>
+              <w:pStyle w:val="Normal"/>
               <w:spacing w:before="240" w:after="228"/>
               <w:rPr>
-                <w:rFonts w:ascii="Arial" w:eastAsia="Arial" w:hAnsi="Arial" w:cs="Arial"/>
-              </w:rPr>
-            </w:pPr>
-            <w:r>
-              <w:rPr>
-                <w:rFonts w:ascii="Arial" w:eastAsia="Arial" w:hAnsi="Arial" w:cs="Arial"/>
+                <w:rFonts w:ascii="Arial" w:hAnsi="Arial" w:eastAsia="Arial" w:cs="Arial"/>
+              </w:rPr>
+            </w:pPr>
+            <w:r>
+              <w:rPr>
+                <w:rFonts w:eastAsia="Arial" w:cs="Arial" w:ascii="Arial" w:hAnsi="Arial"/>
               </w:rPr>
               <w:t>O website servirá como publicidade e um meio para mais informações aos interessados no serviço.</w:t>
             </w:r>
@@ -645,22 +894,33 @@
         </w:tc>
       </w:tr>
       <w:tr>
+        <w:trPr/>
         <w:tc>
           <w:tcPr>
             <w:tcW w:w="443" w:type="dxa"/>
-            <w:shd w:val="clear" w:color="auto" w:fill="auto"/>
-            <w:tcMar>
-              <w:left w:w="67" w:type="dxa"/>
-            </w:tcMar>
-          </w:tcPr>
-          <w:p>
-            <w:pPr>
-              <w:spacing w:before="354" w:after="274" w:line="240" w:lineRule="auto"/>
-              <w:jc w:val="center"/>
-            </w:pPr>
-            <w:r>
-              <w:rPr>
-                <w:rFonts w:ascii="Arial" w:eastAsia="Arial" w:hAnsi="Arial" w:cs="Arial"/>
+            <w:tcBorders>
+              <w:top w:val="single" w:sz="6" w:space="0" w:color="000001"/>
+              <w:left w:val="single" w:sz="18" w:space="0" w:color="000001"/>
+              <w:bottom w:val="single" w:sz="6" w:space="0" w:color="000001"/>
+              <w:right w:val="single" w:sz="6" w:space="0" w:color="000001"/>
+              <w:insideH w:val="single" w:sz="6" w:space="0" w:color="000001"/>
+              <w:insideV w:val="single" w:sz="6" w:space="0" w:color="000001"/>
+            </w:tcBorders>
+            <w:shd w:fill="auto" w:val="clear"/>
+            <w:tcMar>
+              <w:left w:w="44" w:type="dxa"/>
+            </w:tcMar>
+          </w:tcPr>
+          <w:p>
+            <w:pPr>
+              <w:pStyle w:val="Normal"/>
+              <w:spacing w:lineRule="auto" w:line="240" w:before="354" w:after="274"/>
+              <w:jc w:val="center"/>
+              <w:rPr/>
+            </w:pPr>
+            <w:r>
+              <w:rPr>
+                <w:rFonts w:eastAsia="Arial" w:cs="Arial" w:ascii="Arial" w:hAnsi="Arial"/>
               </w:rPr>
               <w:t>7</w:t>
             </w:r>
@@ -669,19 +929,29 @@
         <w:tc>
           <w:tcPr>
             <w:tcW w:w="3191" w:type="dxa"/>
-            <w:shd w:val="clear" w:color="auto" w:fill="auto"/>
-            <w:tcMar>
-              <w:left w:w="103" w:type="dxa"/>
-            </w:tcMar>
-          </w:tcPr>
-          <w:p>
-            <w:pPr>
-              <w:spacing w:before="354"/>
-              <w:jc w:val="center"/>
-            </w:pPr>
-            <w:r>
-              <w:rPr>
-                <w:rFonts w:ascii="Arial" w:eastAsia="Arial" w:hAnsi="Arial" w:cs="Arial"/>
+            <w:tcBorders>
+              <w:top w:val="single" w:sz="6" w:space="0" w:color="000001"/>
+              <w:left w:val="single" w:sz="6" w:space="0" w:color="000001"/>
+              <w:bottom w:val="single" w:sz="6" w:space="0" w:color="000001"/>
+              <w:right w:val="single" w:sz="6" w:space="0" w:color="000001"/>
+              <w:insideH w:val="single" w:sz="6" w:space="0" w:color="000001"/>
+              <w:insideV w:val="single" w:sz="6" w:space="0" w:color="000001"/>
+            </w:tcBorders>
+            <w:shd w:fill="auto" w:val="clear"/>
+            <w:tcMar>
+              <w:left w:w="95" w:type="dxa"/>
+            </w:tcMar>
+          </w:tcPr>
+          <w:p>
+            <w:pPr>
+              <w:pStyle w:val="Normal"/>
+              <w:spacing w:before="354" w:after="160"/>
+              <w:jc w:val="center"/>
+              <w:rPr/>
+            </w:pPr>
+            <w:r>
+              <w:rPr>
+                <w:rFonts w:eastAsia="Arial" w:cs="Arial" w:ascii="Arial" w:hAnsi="Arial"/>
               </w:rPr>
               <w:t>Histórico de serviços</w:t>
             </w:r>
@@ -690,18 +960,28 @@
         <w:tc>
           <w:tcPr>
             <w:tcW w:w="5036" w:type="dxa"/>
-            <w:shd w:val="clear" w:color="auto" w:fill="auto"/>
-            <w:tcMar>
-              <w:left w:w="103" w:type="dxa"/>
-            </w:tcMar>
-          </w:tcPr>
-          <w:p>
-            <w:pPr>
+            <w:tcBorders>
+              <w:top w:val="single" w:sz="6" w:space="0" w:color="000001"/>
+              <w:left w:val="single" w:sz="6" w:space="0" w:color="000001"/>
+              <w:bottom w:val="single" w:sz="6" w:space="0" w:color="000001"/>
+              <w:right w:val="single" w:sz="18" w:space="0" w:color="000001"/>
+              <w:insideH w:val="single" w:sz="6" w:space="0" w:color="000001"/>
+              <w:insideV w:val="single" w:sz="18" w:space="0" w:color="000001"/>
+            </w:tcBorders>
+            <w:shd w:fill="auto" w:val="clear"/>
+            <w:tcMar>
+              <w:left w:w="95" w:type="dxa"/>
+            </w:tcMar>
+          </w:tcPr>
+          <w:p>
+            <w:pPr>
+              <w:pStyle w:val="Normal"/>
               <w:spacing w:before="240" w:after="274"/>
-            </w:pPr>
-            <w:r>
-              <w:rPr>
-                <w:rFonts w:ascii="Arial" w:eastAsia="Arial" w:hAnsi="Arial" w:cs="Arial"/>
+              <w:rPr/>
+            </w:pPr>
+            <w:r>
+              <w:rPr>
+                <w:rFonts w:eastAsia="Arial" w:cs="Arial" w:ascii="Arial" w:hAnsi="Arial"/>
               </w:rPr>
               <w:t>O proprietário e os funcionários poderão fazer a verificação dos serviços prestados anteriormente.</w:t>
             </w:r>
@@ -709,22 +989,33 @@
         </w:tc>
       </w:tr>
       <w:tr>
+        <w:trPr/>
         <w:tc>
           <w:tcPr>
             <w:tcW w:w="443" w:type="dxa"/>
-            <w:shd w:val="clear" w:color="auto" w:fill="auto"/>
-            <w:tcMar>
-              <w:left w:w="67" w:type="dxa"/>
-            </w:tcMar>
-          </w:tcPr>
-          <w:p>
-            <w:pPr>
-              <w:spacing w:before="354" w:after="274" w:line="240" w:lineRule="auto"/>
-              <w:jc w:val="center"/>
-            </w:pPr>
-            <w:r>
-              <w:rPr>
-                <w:rFonts w:ascii="Arial" w:eastAsia="Arial" w:hAnsi="Arial" w:cs="Arial"/>
+            <w:tcBorders>
+              <w:top w:val="single" w:sz="6" w:space="0" w:color="000001"/>
+              <w:left w:val="single" w:sz="18" w:space="0" w:color="000001"/>
+              <w:bottom w:val="single" w:sz="6" w:space="0" w:color="000001"/>
+              <w:right w:val="single" w:sz="6" w:space="0" w:color="000001"/>
+              <w:insideH w:val="single" w:sz="6" w:space="0" w:color="000001"/>
+              <w:insideV w:val="single" w:sz="6" w:space="0" w:color="000001"/>
+            </w:tcBorders>
+            <w:shd w:fill="auto" w:val="clear"/>
+            <w:tcMar>
+              <w:left w:w="44" w:type="dxa"/>
+            </w:tcMar>
+          </w:tcPr>
+          <w:p>
+            <w:pPr>
+              <w:pStyle w:val="Normal"/>
+              <w:spacing w:lineRule="auto" w:line="240" w:before="354" w:after="274"/>
+              <w:jc w:val="center"/>
+              <w:rPr/>
+            </w:pPr>
+            <w:r>
+              <w:rPr>
+                <w:rFonts w:eastAsia="Arial" w:cs="Arial" w:ascii="Arial" w:hAnsi="Arial"/>
               </w:rPr>
               <w:t>8</w:t>
             </w:r>
@@ -733,19 +1024,29 @@
         <w:tc>
           <w:tcPr>
             <w:tcW w:w="3191" w:type="dxa"/>
-            <w:shd w:val="clear" w:color="auto" w:fill="auto"/>
-            <w:tcMar>
-              <w:left w:w="103" w:type="dxa"/>
-            </w:tcMar>
-          </w:tcPr>
-          <w:p>
-            <w:pPr>
-              <w:spacing w:before="354"/>
-              <w:jc w:val="center"/>
-            </w:pPr>
-            <w:r>
-              <w:rPr>
-                <w:rFonts w:ascii="Arial" w:eastAsia="Arial" w:hAnsi="Arial" w:cs="Arial"/>
+            <w:tcBorders>
+              <w:top w:val="single" w:sz="6" w:space="0" w:color="000001"/>
+              <w:left w:val="single" w:sz="6" w:space="0" w:color="000001"/>
+              <w:bottom w:val="single" w:sz="6" w:space="0" w:color="000001"/>
+              <w:right w:val="single" w:sz="6" w:space="0" w:color="000001"/>
+              <w:insideH w:val="single" w:sz="6" w:space="0" w:color="000001"/>
+              <w:insideV w:val="single" w:sz="6" w:space="0" w:color="000001"/>
+            </w:tcBorders>
+            <w:shd w:fill="auto" w:val="clear"/>
+            <w:tcMar>
+              <w:left w:w="95" w:type="dxa"/>
+            </w:tcMar>
+          </w:tcPr>
+          <w:p>
+            <w:pPr>
+              <w:pStyle w:val="Normal"/>
+              <w:spacing w:before="354" w:after="160"/>
+              <w:jc w:val="center"/>
+              <w:rPr/>
+            </w:pPr>
+            <w:r>
+              <w:rPr>
+                <w:rFonts w:eastAsia="Arial" w:cs="Arial" w:ascii="Arial" w:hAnsi="Arial"/>
               </w:rPr>
               <w:t>Gerar orçamento</w:t>
             </w:r>
@@ -754,13 +1055,22 @@
         <w:tc>
           <w:tcPr>
             <w:tcW w:w="5036" w:type="dxa"/>
-            <w:shd w:val="clear" w:color="auto" w:fill="auto"/>
-            <w:tcMar>
-              <w:left w:w="103" w:type="dxa"/>
-            </w:tcMar>
-          </w:tcPr>
-          <w:p>
-            <w:pPr>
+            <w:tcBorders>
+              <w:top w:val="single" w:sz="6" w:space="0" w:color="000001"/>
+              <w:left w:val="single" w:sz="6" w:space="0" w:color="000001"/>
+              <w:bottom w:val="single" w:sz="6" w:space="0" w:color="000001"/>
+              <w:right w:val="single" w:sz="18" w:space="0" w:color="000001"/>
+              <w:insideH w:val="single" w:sz="6" w:space="0" w:color="000001"/>
+              <w:insideV w:val="single" w:sz="18" w:space="0" w:color="000001"/>
+            </w:tcBorders>
+            <w:shd w:fill="auto" w:val="clear"/>
+            <w:tcMar>
+              <w:left w:w="95" w:type="dxa"/>
+            </w:tcMar>
+          </w:tcPr>
+          <w:p>
+            <w:pPr>
+              <w:pStyle w:val="Normal"/>
               <w:spacing w:before="240" w:after="274"/>
               <w:rPr>
                 <w:u w:val="single"/>
@@ -768,60 +1078,286 @@
             </w:pPr>
             <w:r>
               <w:rPr>
-                <w:rFonts w:ascii="Arial" w:eastAsia="Arial" w:hAnsi="Arial" w:cs="Arial"/>
-              </w:rPr>
-              <w:t xml:space="preserve">O proprietário </w:t>
-            </w:r>
-            <w:r>
-              <w:rPr>
-                <w:rFonts w:ascii="Arial" w:eastAsia="Arial" w:hAnsi="Arial" w:cs="Arial"/>
-              </w:rPr>
-              <w:t>pode gerar um orçamento.</w:t>
+                <w:rFonts w:eastAsia="Arial" w:cs="Arial" w:ascii="Arial" w:hAnsi="Arial"/>
+              </w:rPr>
+              <w:t>O proprietário pode gerar um orçamento.</w:t>
+            </w:r>
+          </w:p>
+        </w:tc>
+      </w:tr>
+      <w:tr>
+        <w:trPr/>
+        <w:tc>
+          <w:tcPr>
+            <w:tcW w:w="443" w:type="dxa"/>
+            <w:tcBorders>
+              <w:left w:val="single" w:sz="18" w:space="0" w:color="000001"/>
+              <w:bottom w:val="single" w:sz="6" w:space="0" w:color="000001"/>
+              <w:right w:val="single" w:sz="6" w:space="0" w:color="000001"/>
+              <w:insideH w:val="single" w:sz="6" w:space="0" w:color="000001"/>
+              <w:insideV w:val="single" w:sz="6" w:space="0" w:color="000001"/>
+            </w:tcBorders>
+            <w:shd w:fill="auto" w:val="clear"/>
+            <w:tcMar>
+              <w:left w:w="44" w:type="dxa"/>
+            </w:tcMar>
+          </w:tcPr>
+          <w:p>
+            <w:pPr>
+              <w:pStyle w:val="Normal"/>
+              <w:spacing w:lineRule="auto" w:line="240" w:before="354" w:after="274"/>
+              <w:jc w:val="center"/>
+              <w:rPr>
+                <w:rFonts w:ascii="Arial" w:hAnsi="Arial"/>
+              </w:rPr>
+            </w:pPr>
+            <w:r>
+              <w:rPr>
+                <w:rFonts w:ascii="Arial" w:hAnsi="Arial"/>
+              </w:rPr>
+              <w:t>9</w:t>
+            </w:r>
+          </w:p>
+        </w:tc>
+        <w:tc>
+          <w:tcPr>
+            <w:tcW w:w="3191" w:type="dxa"/>
+            <w:tcBorders>
+              <w:left w:val="single" w:sz="6" w:space="0" w:color="000001"/>
+              <w:bottom w:val="single" w:sz="6" w:space="0" w:color="000001"/>
+              <w:right w:val="single" w:sz="6" w:space="0" w:color="000001"/>
+              <w:insideH w:val="single" w:sz="6" w:space="0" w:color="000001"/>
+              <w:insideV w:val="single" w:sz="6" w:space="0" w:color="000001"/>
+            </w:tcBorders>
+            <w:shd w:fill="auto" w:val="clear"/>
+            <w:tcMar>
+              <w:left w:w="95" w:type="dxa"/>
+            </w:tcMar>
+          </w:tcPr>
+          <w:p>
+            <w:pPr>
+              <w:pStyle w:val="Normal"/>
+              <w:spacing w:before="354" w:after="160"/>
+              <w:jc w:val="center"/>
+              <w:rPr>
+                <w:rFonts w:ascii="Arial" w:hAnsi="Arial"/>
+              </w:rPr>
+            </w:pPr>
+            <w:r>
+              <w:rPr>
+                <w:rFonts w:ascii="Arial" w:hAnsi="Arial"/>
+              </w:rPr>
+              <w:t>Estoque de materiais</w:t>
+            </w:r>
+          </w:p>
+        </w:tc>
+        <w:tc>
+          <w:tcPr>
+            <w:tcW w:w="5036" w:type="dxa"/>
+            <w:tcBorders>
+              <w:left w:val="single" w:sz="6" w:space="0" w:color="000001"/>
+              <w:bottom w:val="single" w:sz="6" w:space="0" w:color="000001"/>
+              <w:right w:val="single" w:sz="18" w:space="0" w:color="000001"/>
+              <w:insideH w:val="single" w:sz="6" w:space="0" w:color="000001"/>
+              <w:insideV w:val="single" w:sz="18" w:space="0" w:color="000001"/>
+            </w:tcBorders>
+            <w:shd w:fill="auto" w:val="clear"/>
+            <w:tcMar>
+              <w:left w:w="95" w:type="dxa"/>
+            </w:tcMar>
+          </w:tcPr>
+          <w:p>
+            <w:pPr>
+              <w:pStyle w:val="Normal"/>
+              <w:spacing w:before="240" w:after="160"/>
+              <w:rPr>
+                <w:rFonts w:ascii="Arial" w:hAnsi="Arial"/>
+              </w:rPr>
+            </w:pPr>
+            <w:r>
+              <w:rPr>
+                <w:rFonts w:eastAsia="Arial" w:cs="Arial" w:ascii="Arial" w:hAnsi="Arial"/>
+              </w:rPr>
+              <w:t xml:space="preserve">O proprietário e os funcionários poderão cadastrar </w:t>
+            </w:r>
+            <w:r>
+              <w:rPr>
+                <w:rFonts w:eastAsia="Arial" w:cs="Arial" w:ascii="Arial" w:hAnsi="Arial"/>
+              </w:rPr>
+              <w:t>os</w:t>
+            </w:r>
+            <w:r>
+              <w:rPr>
+                <w:rFonts w:eastAsia="Arial" w:cs="Arial" w:ascii="Arial" w:hAnsi="Arial"/>
+              </w:rPr>
+              <w:t xml:space="preserve"> </w:t>
+            </w:r>
+            <w:r>
+              <w:rPr>
+                <w:rFonts w:eastAsia="Arial" w:cs="Arial" w:ascii="Arial" w:hAnsi="Arial"/>
+              </w:rPr>
+              <w:t>materiais da funilaria</w:t>
+            </w:r>
+            <w:r>
+              <w:rPr>
+                <w:rFonts w:eastAsia="Arial" w:cs="Arial" w:ascii="Arial" w:hAnsi="Arial"/>
+              </w:rPr>
+              <w:t xml:space="preserve"> no sistema. </w:t>
+            </w:r>
+          </w:p>
+        </w:tc>
+      </w:tr>
+      <w:tr>
+        <w:trPr/>
+        <w:tc>
+          <w:tcPr>
+            <w:tcW w:w="443" w:type="dxa"/>
+            <w:tcBorders>
+              <w:left w:val="single" w:sz="18" w:space="0" w:color="000001"/>
+              <w:bottom w:val="single" w:sz="18" w:space="0" w:color="000001"/>
+              <w:right w:val="single" w:sz="6" w:space="0" w:color="000001"/>
+              <w:insideH w:val="single" w:sz="18" w:space="0" w:color="000001"/>
+              <w:insideV w:val="single" w:sz="6" w:space="0" w:color="000001"/>
+            </w:tcBorders>
+            <w:shd w:fill="auto" w:val="clear"/>
+            <w:tcMar>
+              <w:left w:w="44" w:type="dxa"/>
+            </w:tcMar>
+          </w:tcPr>
+          <w:p>
+            <w:pPr>
+              <w:pStyle w:val="Normal"/>
+              <w:spacing w:lineRule="auto" w:line="240" w:before="354" w:after="274"/>
+              <w:jc w:val="center"/>
+              <w:rPr>
+                <w:rFonts w:ascii="Arial" w:hAnsi="Arial"/>
+              </w:rPr>
+            </w:pPr>
+            <w:r>
+              <w:rPr>
+                <w:rFonts w:ascii="Arial" w:hAnsi="Arial"/>
+              </w:rPr>
+              <w:t>10</w:t>
+            </w:r>
+          </w:p>
+        </w:tc>
+        <w:tc>
+          <w:tcPr>
+            <w:tcW w:w="3191" w:type="dxa"/>
+            <w:tcBorders>
+              <w:left w:val="single" w:sz="6" w:space="0" w:color="000001"/>
+              <w:bottom w:val="single" w:sz="18" w:space="0" w:color="000001"/>
+              <w:right w:val="single" w:sz="6" w:space="0" w:color="000001"/>
+              <w:insideH w:val="single" w:sz="18" w:space="0" w:color="000001"/>
+              <w:insideV w:val="single" w:sz="6" w:space="0" w:color="000001"/>
+            </w:tcBorders>
+            <w:shd w:fill="auto" w:val="clear"/>
+            <w:tcMar>
+              <w:left w:w="95" w:type="dxa"/>
+            </w:tcMar>
+          </w:tcPr>
+          <w:p>
+            <w:pPr>
+              <w:pStyle w:val="Normal"/>
+              <w:spacing w:before="354" w:after="160"/>
+              <w:jc w:val="center"/>
+              <w:rPr>
+                <w:rFonts w:ascii="Arial" w:hAnsi="Arial"/>
+              </w:rPr>
+            </w:pPr>
+            <w:r>
+              <w:rPr>
+                <w:rFonts w:ascii="Arial" w:hAnsi="Arial"/>
+              </w:rPr>
+              <w:t>Gerar ordem de compra de materiais</w:t>
+            </w:r>
+          </w:p>
+        </w:tc>
+        <w:tc>
+          <w:tcPr>
+            <w:tcW w:w="5036" w:type="dxa"/>
+            <w:tcBorders>
+              <w:left w:val="single" w:sz="6" w:space="0" w:color="000001"/>
+              <w:bottom w:val="single" w:sz="18" w:space="0" w:color="000001"/>
+              <w:right w:val="single" w:sz="18" w:space="0" w:color="000001"/>
+              <w:insideH w:val="single" w:sz="18" w:space="0" w:color="000001"/>
+              <w:insideV w:val="single" w:sz="18" w:space="0" w:color="000001"/>
+            </w:tcBorders>
+            <w:shd w:fill="auto" w:val="clear"/>
+            <w:tcMar>
+              <w:left w:w="95" w:type="dxa"/>
+            </w:tcMar>
+          </w:tcPr>
+          <w:p>
+            <w:pPr>
+              <w:pStyle w:val="Normal"/>
+              <w:spacing w:before="240" w:after="160"/>
+              <w:rPr>
+                <w:rFonts w:ascii="Arial" w:hAnsi="Arial"/>
+              </w:rPr>
+            </w:pPr>
+            <w:r>
+              <w:rPr>
+                <w:rFonts w:ascii="Arial" w:hAnsi="Arial"/>
+              </w:rPr>
+              <w:t>Os funcionários poderão enviar uma ordem de compra de materiais para o almoxarifado.</w:t>
             </w:r>
           </w:p>
         </w:tc>
       </w:tr>
     </w:tbl>
     <w:p>
-      <w:bookmarkStart w:id="1" w:name="_GoBack"/>
-      <w:bookmarkEnd w:id="1"/>
+      <w:pPr>
+        <w:pStyle w:val="Normal"/>
+        <w:widowControl/>
+        <w:bidi w:val="0"/>
+        <w:spacing w:lineRule="auto" w:line="259" w:before="0" w:after="160"/>
+        <w:jc w:val="left"/>
+        <w:rPr/>
+      </w:pPr>
+      <w:r>
+        <w:rPr/>
+      </w:r>
     </w:p>
     <w:sectPr>
+      <w:type w:val="nextPage"/>
       <w:pgSz w:w="11906" w:h="16838"/>
-      <w:pgMar w:top="1417" w:right="1701" w:bottom="1417" w:left="1701" w:header="0" w:footer="0" w:gutter="0"/>
-      <w:pgNumType w:start="1"/>
-      <w:cols w:space="720"/>
-      <w:formProt w:val="0"/>
-      <w:docGrid w:linePitch="100" w:charSpace="8192"/>
+      <w:pgMar w:left="1701" w:right="1701" w:header="0" w:top="1417" w:footer="0" w:bottom="1417" w:gutter="0"/>
+      <w:pgNumType w:start="1" w:fmt="decimal"/>
+      <w:formProt w:val="false"/>
+      <w:textDirection w:val="lrTb"/>
+      <w:docGrid w:type="default" w:linePitch="100" w:charSpace="12288"/>
     </w:sectPr>
   </w:body>
 </w:document>
 </file>
 
 <file path=word/styles.xml><?xml version="1.0" encoding="utf-8"?>
-<w:styles xmlns:mc="http://schemas.openxmlformats.org/markup-compatibility/2006" xmlns:r="http://schemas.openxmlformats.org/officeDocument/2006/relationships" xmlns:w="http://schemas.openxmlformats.org/wordprocessingml/2006/main" xmlns:w14="http://schemas.microsoft.com/office/word/2010/wordml" xmlns:w15="http://schemas.microsoft.com/office/word/2012/wordml" mc:Ignorable="w14 w15">
+<w:styles xmlns:w="http://schemas.openxmlformats.org/wordprocessingml/2006/main" xmlns:w14="http://schemas.microsoft.com/office/word/2010/wordml" xmlns:mc="http://schemas.openxmlformats.org/markup-compatibility/2006" mc:Ignorable="w14">
   <w:docDefaults>
     <w:rPrDefault>
       <w:rPr>
-        <w:rFonts w:ascii="Calibri" w:eastAsia="Calibri" w:hAnsi="Calibri" w:cs="Calibri"/>
+        <w:rFonts w:ascii="Calibri" w:hAnsi="Calibri" w:eastAsia="Calibri" w:cs="Calibri"/>
         <w:sz w:val="22"/>
         <w:szCs w:val="22"/>
         <w:lang w:val="pt-BR" w:eastAsia="pt-BR" w:bidi="ar-SA"/>
       </w:rPr>
     </w:rPrDefault>
-    <w:pPrDefault/>
+    <w:pPrDefault>
+      <w:pPr/>
+    </w:pPrDefault>
   </w:docDefaults>
   <w:latentStyles w:defLockedState="0" w:defUIPriority="99" w:defSemiHidden="0" w:defUnhideWhenUsed="0" w:defQFormat="0" w:count="371">
     <w:lsdException w:name="Normal" w:uiPriority="0" w:qFormat="1"/>
     <w:lsdException w:name="heading 1" w:uiPriority="9" w:qFormat="1"/>
-    <w:lsdException w:name="heading 2" w:semiHidden="1" w:uiPriority="9" w:unhideWhenUsed="1" w:qFormat="1"/>
-    <w:lsdException w:name="heading 3" w:semiHidden="1" w:uiPriority="9" w:unhideWhenUsed="1" w:qFormat="1"/>
-    <w:lsdException w:name="heading 4" w:semiHidden="1" w:uiPriority="9" w:unhideWhenUsed="1" w:qFormat="1"/>
-    <w:lsdException w:name="heading 5" w:semiHidden="1" w:uiPriority="9" w:unhideWhenUsed="1" w:qFormat="1"/>
-    <w:lsdException w:name="heading 6" w:semiHidden="1" w:uiPriority="9" w:unhideWhenUsed="1" w:qFormat="1"/>
-    <w:lsdException w:name="heading 7" w:semiHidden="1" w:uiPriority="9" w:unhideWhenUsed="1" w:qFormat="1"/>
-    <w:lsdException w:name="heading 8" w:semiHidden="1" w:uiPriority="9" w:unhideWhenUsed="1" w:qFormat="1"/>
-    <w:lsdException w:name="heading 9" w:semiHidden="1" w:uiPriority="9" w:unhideWhenUsed="1" w:qFormat="1"/>
+    <w:lsdException w:name="heading 2" w:uiPriority="9" w:semiHidden="1" w:unhideWhenUsed="1" w:qFormat="1"/>
+    <w:lsdException w:name="heading 3" w:uiPriority="9" w:semiHidden="1" w:unhideWhenUsed="1" w:qFormat="1"/>
+    <w:lsdException w:name="heading 4" w:uiPriority="9" w:semiHidden="1" w:unhideWhenUsed="1" w:qFormat="1"/>
+    <w:lsdException w:name="heading 5" w:uiPriority="9" w:semiHidden="1" w:unhideWhenUsed="1" w:qFormat="1"/>
+    <w:lsdException w:name="heading 6" w:uiPriority="9" w:semiHidden="1" w:unhideWhenUsed="1" w:qFormat="1"/>
+    <w:lsdException w:name="heading 7" w:uiPriority="9" w:semiHidden="1" w:unhideWhenUsed="1" w:qFormat="1"/>
+    <w:lsdException w:name="heading 8" w:uiPriority="9" w:semiHidden="1" w:unhideWhenUsed="1" w:qFormat="1"/>
+    <w:lsdException w:name="heading 9" w:uiPriority="9" w:semiHidden="1" w:unhideWhenUsed="1" w:qFormat="1"/>
     <w:lsdException w:name="index 1" w:semiHidden="1" w:unhideWhenUsed="1"/>
     <w:lsdException w:name="index 2" w:semiHidden="1" w:unhideWhenUsed="1"/>
     <w:lsdException w:name="index 3" w:semiHidden="1" w:unhideWhenUsed="1"/>
@@ -831,22 +1367,22 @@
     <w:lsdException w:name="index 7" w:semiHidden="1" w:unhideWhenUsed="1"/>
     <w:lsdException w:name="index 8" w:semiHidden="1" w:unhideWhenUsed="1"/>
     <w:lsdException w:name="index 9" w:semiHidden="1" w:unhideWhenUsed="1"/>
-    <w:lsdException w:name="toc 1" w:semiHidden="1" w:uiPriority="39" w:unhideWhenUsed="1"/>
-    <w:lsdException w:name="toc 2" w:semiHidden="1" w:uiPriority="39" w:unhideWhenUsed="1"/>
-    <w:lsdException w:name="toc 3" w:semiHidden="1" w:uiPriority="39" w:unhideWhenUsed="1"/>
-    <w:lsdException w:name="toc 4" w:semiHidden="1" w:uiPriority="39" w:unhideWhenUsed="1"/>
-    <w:lsdException w:name="toc 5" w:semiHidden="1" w:uiPriority="39" w:unhideWhenUsed="1"/>
-    <w:lsdException w:name="toc 6" w:semiHidden="1" w:uiPriority="39" w:unhideWhenUsed="1"/>
-    <w:lsdException w:name="toc 7" w:semiHidden="1" w:uiPriority="39" w:unhideWhenUsed="1"/>
-    <w:lsdException w:name="toc 8" w:semiHidden="1" w:uiPriority="39" w:unhideWhenUsed="1"/>
-    <w:lsdException w:name="toc 9" w:semiHidden="1" w:uiPriority="39" w:unhideWhenUsed="1"/>
+    <w:lsdException w:name="toc 1" w:uiPriority="39" w:semiHidden="1" w:unhideWhenUsed="1"/>
+    <w:lsdException w:name="toc 2" w:uiPriority="39" w:semiHidden="1" w:unhideWhenUsed="1"/>
+    <w:lsdException w:name="toc 3" w:uiPriority="39" w:semiHidden="1" w:unhideWhenUsed="1"/>
+    <w:lsdException w:name="toc 4" w:uiPriority="39" w:semiHidden="1" w:unhideWhenUsed="1"/>
+    <w:lsdException w:name="toc 5" w:uiPriority="39" w:semiHidden="1" w:unhideWhenUsed="1"/>
+    <w:lsdException w:name="toc 6" w:uiPriority="39" w:semiHidden="1" w:unhideWhenUsed="1"/>
+    <w:lsdException w:name="toc 7" w:uiPriority="39" w:semiHidden="1" w:unhideWhenUsed="1"/>
+    <w:lsdException w:name="toc 8" w:uiPriority="39" w:semiHidden="1" w:unhideWhenUsed="1"/>
+    <w:lsdException w:name="toc 9" w:uiPriority="39" w:semiHidden="1" w:unhideWhenUsed="1"/>
     <w:lsdException w:name="Normal Indent" w:semiHidden="1" w:unhideWhenUsed="1"/>
     <w:lsdException w:name="footnote text" w:semiHidden="1" w:unhideWhenUsed="1"/>
     <w:lsdException w:name="annotation text" w:semiHidden="1" w:unhideWhenUsed="1"/>
     <w:lsdException w:name="header" w:semiHidden="1" w:unhideWhenUsed="1"/>
     <w:lsdException w:name="footer" w:semiHidden="1" w:unhideWhenUsed="1"/>
     <w:lsdException w:name="index heading" w:semiHidden="1" w:unhideWhenUsed="1"/>
-    <w:lsdException w:name="caption" w:semiHidden="1" w:uiPriority="35" w:unhideWhenUsed="1" w:qFormat="1"/>
+    <w:lsdException w:name="caption" w:uiPriority="35" w:semiHidden="1" w:unhideWhenUsed="1" w:qFormat="1"/>
     <w:lsdException w:name="table of figures" w:semiHidden="1" w:unhideWhenUsed="1"/>
     <w:lsdException w:name="envelope address" w:semiHidden="1" w:unhideWhenUsed="1"/>
     <w:lsdException w:name="envelope return" w:semiHidden="1" w:unhideWhenUsed="1"/>
@@ -877,7 +1413,7 @@
     <w:lsdException w:name="Title" w:uiPriority="10" w:qFormat="1"/>
     <w:lsdException w:name="Closing" w:semiHidden="1" w:unhideWhenUsed="1"/>
     <w:lsdException w:name="Signature" w:semiHidden="1" w:unhideWhenUsed="1"/>
-    <w:lsdException w:name="Default Paragraph Font" w:semiHidden="1" w:uiPriority="1" w:unhideWhenUsed="1"/>
+    <w:lsdException w:name="Default Paragraph Font" w:uiPriority="1" w:semiHidden="1" w:unhideWhenUsed="1"/>
     <w:lsdException w:name="Body Text" w:semiHidden="1" w:unhideWhenUsed="1"/>
     <w:lsdException w:name="Body Text Indent" w:semiHidden="1" w:unhideWhenUsed="1"/>
     <w:lsdException w:name="List Continue" w:semiHidden="1" w:unhideWhenUsed="1"/>
@@ -1077,8 +1613,8 @@
     <w:lsdException w:name="Subtle Reference" w:uiPriority="31" w:qFormat="1"/>
     <w:lsdException w:name="Intense Reference" w:uiPriority="32" w:qFormat="1"/>
     <w:lsdException w:name="Book Title" w:uiPriority="33" w:qFormat="1"/>
-    <w:lsdException w:name="Bibliography" w:semiHidden="1" w:uiPriority="37" w:unhideWhenUsed="1"/>
-    <w:lsdException w:name="TOC Heading" w:semiHidden="1" w:uiPriority="39" w:unhideWhenUsed="1" w:qFormat="1"/>
+    <w:lsdException w:name="Bibliography" w:uiPriority="37" w:semiHidden="1" w:unhideWhenUsed="1"/>
+    <w:lsdException w:name="TOC Heading" w:uiPriority="39" w:semiHidden="1" w:unhideWhenUsed="1" w:qFormat="1"/>
     <w:lsdException w:name="Plain Table 1" w:uiPriority="41"/>
     <w:lsdException w:name="Plain Table 2" w:uiPriority="42"/>
     <w:lsdException w:name="Plain Table 3" w:uiPriority="43"/>
@@ -1184,20 +1720,31 @@
     <w:lsdException w:name="List Table 6 Colorful Accent 6" w:uiPriority="51"/>
     <w:lsdException w:name="List Table 7 Colorful Accent 6" w:uiPriority="52"/>
   </w:latentStyles>
-  <w:style w:type="paragraph" w:default="1" w:styleId="Normal">
+  <w:style w:type="paragraph" w:styleId="Normal" w:default="1">
     <w:name w:val="Normal"/>
     <w:qFormat/>
     <w:pPr>
-      <w:spacing w:after="160" w:line="259" w:lineRule="auto"/>
+      <w:widowControl/>
+      <w:bidi w:val="0"/>
+      <w:spacing w:lineRule="auto" w:line="259" w:before="0" w:after="160"/>
+      <w:jc w:val="left"/>
     </w:pPr>
+    <w:rPr>
+      <w:rFonts w:ascii="Calibri" w:hAnsi="Calibri" w:eastAsia="Calibri" w:cs="Calibri"/>
+      <w:color w:val="auto"/>
+      <w:kern w:val="0"/>
+      <w:sz w:val="22"/>
+      <w:szCs w:val="22"/>
+      <w:lang w:val="pt-BR" w:eastAsia="pt-BR" w:bidi="ar-SA"/>
+    </w:rPr>
   </w:style>
   <w:style w:type="paragraph" w:styleId="Ttulo1">
-    <w:name w:val="heading 1"/>
+    <w:name w:val="Heading 1"/>
     <w:basedOn w:val="Normal"/>
     <w:next w:val="Normal"/>
     <w:qFormat/>
     <w:pPr>
-      <w:keepNext/>
+      <w:keepNext w:val="true"/>
       <w:keepLines/>
       <w:spacing w:before="480" w:after="120"/>
       <w:outlineLvl w:val="0"/>
@@ -1209,12 +1756,12 @@
     </w:rPr>
   </w:style>
   <w:style w:type="paragraph" w:styleId="Ttulo2">
-    <w:name w:val="heading 2"/>
+    <w:name w:val="Heading 2"/>
     <w:basedOn w:val="Normal"/>
     <w:next w:val="Normal"/>
     <w:qFormat/>
     <w:pPr>
-      <w:keepNext/>
+      <w:keepNext w:val="true"/>
       <w:keepLines/>
       <w:spacing w:before="360" w:after="80"/>
       <w:outlineLvl w:val="1"/>
@@ -1226,12 +1773,12 @@
     </w:rPr>
   </w:style>
   <w:style w:type="paragraph" w:styleId="Ttulo3">
-    <w:name w:val="heading 3"/>
+    <w:name w:val="Heading 3"/>
     <w:basedOn w:val="Normal"/>
     <w:next w:val="Normal"/>
     <w:qFormat/>
     <w:pPr>
-      <w:keepNext/>
+      <w:keepNext w:val="true"/>
       <w:keepLines/>
       <w:spacing w:before="280" w:after="80"/>
       <w:outlineLvl w:val="2"/>
@@ -1243,12 +1790,12 @@
     </w:rPr>
   </w:style>
   <w:style w:type="paragraph" w:styleId="Ttulo4">
-    <w:name w:val="heading 4"/>
+    <w:name w:val="Heading 4"/>
     <w:basedOn w:val="Normal"/>
     <w:next w:val="Normal"/>
     <w:qFormat/>
     <w:pPr>
-      <w:keepNext/>
+      <w:keepNext w:val="true"/>
       <w:keepLines/>
       <w:spacing w:before="240" w:after="40"/>
       <w:outlineLvl w:val="3"/>
@@ -1260,12 +1807,12 @@
     </w:rPr>
   </w:style>
   <w:style w:type="paragraph" w:styleId="Ttulo5">
-    <w:name w:val="heading 5"/>
+    <w:name w:val="Heading 5"/>
     <w:basedOn w:val="Normal"/>
     <w:next w:val="Normal"/>
     <w:qFormat/>
     <w:pPr>
-      <w:keepNext/>
+      <w:keepNext w:val="true"/>
       <w:keepLines/>
       <w:spacing w:before="220" w:after="40"/>
       <w:outlineLvl w:val="4"/>
@@ -1275,12 +1822,12 @@
     </w:rPr>
   </w:style>
   <w:style w:type="paragraph" w:styleId="Ttulo6">
-    <w:name w:val="heading 6"/>
+    <w:name w:val="Heading 6"/>
     <w:basedOn w:val="Normal"/>
     <w:next w:val="Normal"/>
     <w:qFormat/>
     <w:pPr>
-      <w:keepNext/>
+      <w:keepNext w:val="true"/>
       <w:keepLines/>
       <w:spacing w:before="200" w:after="40"/>
       <w:outlineLvl w:val="5"/>
@@ -1291,11 +1838,127 @@
       <w:szCs w:val="20"/>
     </w:rPr>
   </w:style>
-  <w:style w:type="character" w:default="1" w:styleId="Fontepargpadro">
+  <w:style w:type="character" w:styleId="DefaultParagraphFont" w:default="1">
     <w:name w:val="Default Paragraph Font"/>
     <w:uiPriority w:val="1"/>
     <w:semiHidden/>
     <w:unhideWhenUsed/>
+    <w:qFormat/>
+    <w:rPr/>
+  </w:style>
+  <w:style w:type="paragraph" w:styleId="Ttulo">
+    <w:name w:val="Título"/>
+    <w:basedOn w:val="Normal"/>
+    <w:next w:val="Corpodetexto"/>
+    <w:qFormat/>
+    <w:pPr>
+      <w:keepNext w:val="true"/>
+      <w:spacing w:before="240" w:after="120"/>
+    </w:pPr>
+    <w:rPr>
+      <w:rFonts w:ascii="Liberation Sans" w:hAnsi="Liberation Sans" w:eastAsia="Microsoft YaHei" w:cs="Arial"/>
+      <w:sz w:val="28"/>
+      <w:szCs w:val="28"/>
+    </w:rPr>
+  </w:style>
+  <w:style w:type="paragraph" w:styleId="Corpodetexto">
+    <w:name w:val="Body Text"/>
+    <w:basedOn w:val="Normal"/>
+    <w:pPr>
+      <w:spacing w:lineRule="auto" w:line="288" w:before="0" w:after="140"/>
+    </w:pPr>
+    <w:rPr/>
+  </w:style>
+  <w:style w:type="paragraph" w:styleId="Lista">
+    <w:name w:val="List"/>
+    <w:basedOn w:val="Corpodetexto"/>
+    <w:pPr/>
+    <w:rPr>
+      <w:rFonts w:cs="Arial"/>
+    </w:rPr>
+  </w:style>
+  <w:style w:type="paragraph" w:styleId="Legenda">
+    <w:name w:val="Caption"/>
+    <w:basedOn w:val="Normal"/>
+    <w:qFormat/>
+    <w:pPr>
+      <w:suppressLineNumbers/>
+      <w:spacing w:before="120" w:after="120"/>
+    </w:pPr>
+    <w:rPr>
+      <w:rFonts w:cs="Arial"/>
+      <w:i/>
+      <w:iCs/>
+      <w:sz w:val="24"/>
+      <w:szCs w:val="24"/>
+    </w:rPr>
+  </w:style>
+  <w:style w:type="paragraph" w:styleId="Ndice" w:customStyle="1">
+    <w:name w:val="Índice"/>
+    <w:basedOn w:val="Normal"/>
+    <w:qFormat/>
+    <w:pPr>
+      <w:suppressLineNumbers/>
+    </w:pPr>
+    <w:rPr>
+      <w:rFonts w:cs="Arial"/>
+    </w:rPr>
+  </w:style>
+  <w:style w:type="paragraph" w:styleId="Ttulododocumento">
+    <w:name w:val="Title"/>
+    <w:basedOn w:val="Normal"/>
+    <w:qFormat/>
+    <w:pPr>
+      <w:keepNext w:val="true"/>
+      <w:keepLines/>
+      <w:spacing w:before="480" w:after="120"/>
+    </w:pPr>
+    <w:rPr>
+      <w:b/>
+      <w:sz w:val="72"/>
+      <w:szCs w:val="72"/>
+    </w:rPr>
+  </w:style>
+  <w:style w:type="paragraph" w:styleId="Caption">
+    <w:name w:val="caption"/>
+    <w:basedOn w:val="Normal"/>
+    <w:qFormat/>
+    <w:pPr>
+      <w:suppressLineNumbers/>
+      <w:spacing w:before="120" w:after="120"/>
+    </w:pPr>
+    <w:rPr>
+      <w:rFonts w:cs="Arial"/>
+      <w:i/>
+      <w:iCs/>
+      <w:sz w:val="24"/>
+      <w:szCs w:val="24"/>
+    </w:rPr>
+  </w:style>
+  <w:style w:type="paragraph" w:styleId="Subttulo">
+    <w:name w:val="Subtitle"/>
+    <w:basedOn w:val="Normal"/>
+    <w:next w:val="Normal"/>
+    <w:qFormat/>
+    <w:pPr>
+      <w:keepNext w:val="true"/>
+      <w:keepLines/>
+      <w:spacing w:before="360" w:after="80"/>
+    </w:pPr>
+    <w:rPr>
+      <w:rFonts w:ascii="Georgia" w:hAnsi="Georgia" w:eastAsia="Georgia" w:cs="Georgia"/>
+      <w:i/>
+      <w:color w:val="666666"/>
+      <w:sz w:val="48"/>
+      <w:szCs w:val="48"/>
+    </w:rPr>
+  </w:style>
+  <w:style w:type="numbering" w:styleId="NoList" w:default="1">
+    <w:name w:val="No List"/>
+    <w:uiPriority w:val="99"/>
+    <w:semiHidden/>
+    <w:unhideWhenUsed/>
+    <w:qFormat/>
   </w:style>
   <w:style w:type="table" w:default="1" w:styleId="Tabelanormal">
     <w:name w:val="Normal Table"/>
@@ -1311,87 +1974,6 @@
         <w:right w:w="108" w:type="dxa"/>
       </w:tblCellMar>
     </w:tblPr>
-  </w:style>
-  <w:style w:type="numbering" w:default="1" w:styleId="Semlista">
-    <w:name w:val="No List"/>
-    <w:uiPriority w:val="99"/>
-    <w:semiHidden/>
-    <w:unhideWhenUsed/>
-  </w:style>
-  <w:style w:type="paragraph" w:styleId="Ttulo">
-    <w:name w:val="Title"/>
-    <w:basedOn w:val="Normal"/>
-    <w:next w:val="Corpodetexto"/>
-    <w:qFormat/>
-    <w:pPr>
-      <w:keepNext/>
-      <w:keepLines/>
-      <w:spacing w:before="480" w:after="120"/>
-    </w:pPr>
-    <w:rPr>
-      <w:b/>
-      <w:sz w:val="72"/>
-      <w:szCs w:val="72"/>
-    </w:rPr>
-  </w:style>
-  <w:style w:type="paragraph" w:styleId="Corpodetexto">
-    <w:name w:val="Body Text"/>
-    <w:basedOn w:val="Normal"/>
-    <w:pPr>
-      <w:spacing w:after="140" w:line="288" w:lineRule="auto"/>
-    </w:pPr>
-  </w:style>
-  <w:style w:type="paragraph" w:styleId="Lista">
-    <w:name w:val="List"/>
-    <w:basedOn w:val="Corpodetexto"/>
-    <w:rPr>
-      <w:rFonts w:cs="Arial"/>
-    </w:rPr>
-  </w:style>
-  <w:style w:type="paragraph" w:styleId="Legenda">
-    <w:name w:val="caption"/>
-    <w:basedOn w:val="Normal"/>
-    <w:qFormat/>
-    <w:pPr>
-      <w:suppressLineNumbers/>
-      <w:spacing w:before="120" w:after="120"/>
-    </w:pPr>
-    <w:rPr>
-      <w:rFonts w:cs="Arial"/>
-      <w:i/>
-      <w:iCs/>
-      <w:sz w:val="24"/>
-      <w:szCs w:val="24"/>
-    </w:rPr>
-  </w:style>
-  <w:style w:type="paragraph" w:customStyle="1" w:styleId="ndice">
-    <w:name w:val="Índice"/>
-    <w:basedOn w:val="Normal"/>
-    <w:qFormat/>
-    <w:pPr>
-      <w:suppressLineNumbers/>
-    </w:pPr>
-    <w:rPr>
-      <w:rFonts w:cs="Arial"/>
-    </w:rPr>
-  </w:style>
-  <w:style w:type="paragraph" w:styleId="Subttulo">
-    <w:name w:val="Subtitle"/>
-    <w:basedOn w:val="Normal"/>
-    <w:next w:val="Normal"/>
-    <w:qFormat/>
-    <w:pPr>
-      <w:keepNext/>
-      <w:keepLines/>
-      <w:spacing w:before="360" w:after="80"/>
-    </w:pPr>
-    <w:rPr>
-      <w:rFonts w:ascii="Georgia" w:eastAsia="Georgia" w:hAnsi="Georgia" w:cs="Georgia"/>
-      <w:i/>
-      <w:color w:val="666666"/>
-      <w:sz w:val="48"/>
-      <w:szCs w:val="48"/>
-    </w:rPr>
   </w:style>
   <w:style w:type="table" w:customStyle="1" w:styleId="TableNormal">
     <w:name w:val="Table Normal"/>

</xml_diff>